<commit_message>
TFS 15894- eCL Supervisor Forms change Batch Numbering
git-tfs-id: [https://tfs.omnicloud.local/tfs/cco%20program/]$/eCoaching_V2;C43928
</commit_message>
<xml_diff>
--- a/Unit Test/DB/CCO_eCoaching_Log_Quality_Now_Load_DB_UTD.docx
+++ b/Unit Test/DB/CCO_eCoaching_Log_Quality_Now_Load_DB_UTD.docx
@@ -257,7 +257,7 @@
           <w:sz w:val="18"/>
           <w:szCs w:val="18"/>
         </w:rPr>
-        <w:t>August 15, 2019</w:t>
+        <w:t>November 5, 2019</w:t>
       </w:r>
       <w:r>
         <w:rPr>
@@ -684,7 +684,11 @@
               <w:right w:val="single" w:sz="6" w:space="0" w:color="C0C0C0"/>
             </w:tcBorders>
           </w:tcPr>
-          <w:p/>
+          <w:p>
+            <w:r>
+              <w:t>11/5/2019</w:t>
+            </w:r>
+          </w:p>
         </w:tc>
         <w:tc>
           <w:tcPr>
@@ -696,7 +700,11 @@
               <w:right w:val="single" w:sz="6" w:space="0" w:color="C0C0C0"/>
             </w:tcBorders>
           </w:tcPr>
-          <w:p/>
+          <w:p>
+            <w:r>
+              <w:t>4.0</w:t>
+            </w:r>
+          </w:p>
         </w:tc>
         <w:tc>
           <w:tcPr>
@@ -708,7 +716,11 @@
               <w:right w:val="single" w:sz="6" w:space="0" w:color="C0C0C0"/>
             </w:tcBorders>
           </w:tcPr>
-          <w:p/>
+          <w:p>
+            <w:r>
+              <w:t>TFS 15894- eCL Supervisor Forms change Batch Numbering</w:t>
+            </w:r>
+          </w:p>
         </w:tc>
         <w:tc>
           <w:tcPr>
@@ -720,7 +732,11 @@
               <w:right w:val="single" w:sz="6" w:space="0" w:color="C0C0C0"/>
             </w:tcBorders>
           </w:tcPr>
-          <w:p/>
+          <w:p>
+            <w:r>
+              <w:t>Susmitha Palacherla</w:t>
+            </w:r>
+          </w:p>
         </w:tc>
       </w:tr>
       <w:tr>
@@ -846,7 +862,7 @@
           <w:r>
             <w:fldChar w:fldCharType="separate"/>
           </w:r>
-          <w:hyperlink w:anchor="_Toc16092087" w:history="1">
+          <w:hyperlink w:anchor="_Toc23845427" w:history="1">
             <w:r>
               <w:rPr>
                 <w:rStyle w:val="Hyperlink"/>
@@ -889,7 +905,7 @@
                 <w:noProof/>
                 <w:webHidden/>
               </w:rPr>
-              <w:instrText xml:space="preserve"> PAGEREF _Toc16092087 \h </w:instrText>
+              <w:instrText xml:space="preserve"> PAGEREF _Toc23845427 \h </w:instrText>
             </w:r>
             <w:r>
               <w:rPr>
@@ -934,7 +950,7 @@
               <w:szCs w:val="22"/>
             </w:rPr>
           </w:pPr>
-          <w:hyperlink w:anchor="_Toc16092088" w:history="1">
+          <w:hyperlink w:anchor="_Toc23845428" w:history="1">
             <w:r>
               <w:rPr>
                 <w:rStyle w:val="Hyperlink"/>
@@ -977,7 +993,7 @@
                 <w:noProof/>
                 <w:webHidden/>
               </w:rPr>
-              <w:instrText xml:space="preserve"> PAGEREF _Toc16092088 \h </w:instrText>
+              <w:instrText xml:space="preserve"> PAGEREF _Toc23845428 \h </w:instrText>
             </w:r>
             <w:r>
               <w:rPr>
@@ -1022,7 +1038,7 @@
               <w:szCs w:val="22"/>
             </w:rPr>
           </w:pPr>
-          <w:hyperlink w:anchor="_Toc16092089" w:history="1">
+          <w:hyperlink w:anchor="_Toc23845429" w:history="1">
             <w:r>
               <w:rPr>
                 <w:rStyle w:val="Hyperlink"/>
@@ -1065,7 +1081,7 @@
                 <w:noProof/>
                 <w:webHidden/>
               </w:rPr>
-              <w:instrText xml:space="preserve"> PAGEREF _Toc16092089 \h </w:instrText>
+              <w:instrText xml:space="preserve"> PAGEREF _Toc23845429 \h </w:instrText>
             </w:r>
             <w:r>
               <w:rPr>
@@ -1086,6 +1102,94 @@
                 <w:webHidden/>
               </w:rPr>
               <w:t>11</w:t>
+            </w:r>
+            <w:r>
+              <w:rPr>
+                <w:noProof/>
+                <w:webHidden/>
+              </w:rPr>
+              <w:fldChar w:fldCharType="end"/>
+            </w:r>
+          </w:hyperlink>
+        </w:p>
+        <w:p>
+          <w:pPr>
+            <w:pStyle w:val="TOC2"/>
+            <w:tabs>
+              <w:tab w:val="left" w:pos="660"/>
+              <w:tab w:val="right" w:leader="dot" w:pos="13670"/>
+            </w:tabs>
+            <w:rPr>
+              <w:rFonts w:asciiTheme="minorHAnsi" w:eastAsiaTheme="minorEastAsia" w:hAnsiTheme="minorHAnsi" w:cstheme="minorBidi"/>
+              <w:noProof/>
+              <w:sz w:val="22"/>
+              <w:szCs w:val="22"/>
+            </w:rPr>
+          </w:pPr>
+          <w:hyperlink w:anchor="_Toc23845430" w:history="1">
+            <w:r>
+              <w:rPr>
+                <w:rStyle w:val="Hyperlink"/>
+                <w:noProof/>
+              </w:rPr>
+              <w:t>4.</w:t>
+            </w:r>
+            <w:r>
+              <w:rPr>
+                <w:rFonts w:asciiTheme="minorHAnsi" w:eastAsiaTheme="minorEastAsia" w:hAnsiTheme="minorHAnsi" w:cstheme="minorBidi"/>
+                <w:noProof/>
+                <w:sz w:val="22"/>
+                <w:szCs w:val="22"/>
+              </w:rPr>
+              <w:tab/>
+            </w:r>
+            <w:r>
+              <w:rPr>
+                <w:rStyle w:val="Hyperlink"/>
+                <w:noProof/>
+              </w:rPr>
+              <w:t>TFS 15894- eCL Supervisor Forms change Batch Numbering</w:t>
+            </w:r>
+            <w:r>
+              <w:rPr>
+                <w:noProof/>
+                <w:webHidden/>
+              </w:rPr>
+              <w:tab/>
+            </w:r>
+            <w:r>
+              <w:rPr>
+                <w:noProof/>
+                <w:webHidden/>
+              </w:rPr>
+              <w:fldChar w:fldCharType="begin"/>
+            </w:r>
+            <w:r>
+              <w:rPr>
+                <w:noProof/>
+                <w:webHidden/>
+              </w:rPr>
+              <w:instrText xml:space="preserve"> PAGEREF _Toc23845430 \h </w:instrText>
+            </w:r>
+            <w:r>
+              <w:rPr>
+                <w:noProof/>
+                <w:webHidden/>
+              </w:rPr>
+            </w:r>
+            <w:r>
+              <w:rPr>
+                <w:noProof/>
+                <w:webHidden/>
+              </w:rPr>
+              <w:fldChar w:fldCharType="separate"/>
+            </w:r>
+            <w:r>
+              <w:rPr>
+                <w:noProof/>
+                <w:webHidden/>
+              </w:rPr>
+              <w:t>13</w:t>
             </w:r>
             <w:r>
               <w:rPr>
@@ -1120,7 +1224,10 @@
     <w:p/>
     <w:p/>
     <w:p/>
-    <w:p/>
+    <w:p>
+      <w:bookmarkStart w:id="15" w:name="_GoBack"/>
+      <w:bookmarkEnd w:id="15"/>
+    </w:p>
     <w:p/>
     <w:p/>
     <w:p/>
@@ -1160,7 +1267,7 @@
           <w:numId w:val="2"/>
         </w:numPr>
       </w:pPr>
-      <w:bookmarkStart w:id="15" w:name="_Toc16092087"/>
+      <w:bookmarkStart w:id="16" w:name="_Toc23845427"/>
       <w:r>
         <w:t>TFS</w:t>
       </w:r>
@@ -1183,7 +1290,7 @@
       <w:r>
         <w:t>QNStrengthsOpportunities</w:t>
       </w:r>
-      <w:bookmarkEnd w:id="15"/>
+      <w:bookmarkEnd w:id="16"/>
       <w:proofErr w:type="spellEnd"/>
     </w:p>
     <w:tbl>
@@ -1900,6 +2007,7 @@
                 <w:rFonts w:ascii="Courier New" w:hAnsi="Courier New" w:cs="Courier New"/>
                 <w:noProof/>
               </w:rPr>
+              <w:lastRenderedPageBreak/>
               <w:t xml:space="preserve">   </w:t>
             </w:r>
           </w:p>
@@ -1928,7 +2036,6 @@
                 <w:noProof/>
                 <w:color w:val="0000FF"/>
               </w:rPr>
-              <w:lastRenderedPageBreak/>
               <w:t>update</w:t>
             </w:r>
             <w:r>
@@ -2958,6 +3065,7 @@
               </w:rPr>
             </w:pPr>
             <w:r>
+              <w:lastRenderedPageBreak/>
               <w:t>TEST#</w:t>
             </w:r>
           </w:p>
@@ -3140,7 +3248,6 @@
                 <w:rFonts w:asciiTheme="minorHAnsi" w:hAnsiTheme="minorHAnsi"/>
                 <w:bCs/>
               </w:rPr>
-              <w:lastRenderedPageBreak/>
               <w:t>2.</w:t>
             </w:r>
           </w:p>
@@ -3479,6 +3586,7 @@
           </w:tcPr>
           <w:p>
             <w:r>
+              <w:lastRenderedPageBreak/>
               <w:t>5a.</w:t>
             </w:r>
           </w:p>
@@ -3537,7 +3645,6 @@
           </w:tcPr>
           <w:p>
             <w:r>
-              <w:lastRenderedPageBreak/>
               <w:t>5b.</w:t>
             </w:r>
           </w:p>
@@ -5521,14 +5628,14 @@
           <w:numId w:val="2"/>
         </w:numPr>
       </w:pPr>
-      <w:bookmarkStart w:id="16" w:name="_Toc16092088"/>
+      <w:bookmarkStart w:id="17" w:name="_Toc23845428"/>
       <w:r>
         <w:t xml:space="preserve">TFS 14631 </w:t>
       </w:r>
       <w:r>
         <w:t>New logic for handling multiple Strengths and Opportunities texts for QN batch</w:t>
       </w:r>
-      <w:bookmarkEnd w:id="16"/>
+      <w:bookmarkEnd w:id="17"/>
     </w:p>
     <w:tbl>
       <w:tblPr>
@@ -5747,6 +5854,7 @@
                 <w:sz w:val="19"/>
                 <w:szCs w:val="19"/>
               </w:rPr>
+              <w:lastRenderedPageBreak/>
               <w:t>'QN0000000069'</w:t>
             </w:r>
             <w:r>
@@ -6671,6 +6779,7 @@
           </w:tcPr>
           <w:p>
             <w:r>
+              <w:lastRenderedPageBreak/>
               <w:t>6.</w:t>
             </w:r>
           </w:p>
@@ -6729,7 +6838,6 @@
           </w:tcPr>
           <w:p>
             <w:r>
-              <w:lastRenderedPageBreak/>
               <w:t>7.</w:t>
             </w:r>
           </w:p>
@@ -7788,6 +7896,7 @@
           </w:tcPr>
           <w:p>
             <w:r>
+              <w:lastRenderedPageBreak/>
               <w:t>1.</w:t>
             </w:r>
           </w:p>
@@ -7871,7 +7980,6 @@
           </w:tcPr>
           <w:p>
             <w:r>
-              <w:lastRenderedPageBreak/>
               <w:t>2.</w:t>
             </w:r>
           </w:p>
@@ -8577,14 +8685,14 @@
           <w:numId w:val="2"/>
         </w:numPr>
       </w:pPr>
-      <w:bookmarkStart w:id="17" w:name="_Toc16092089"/>
+      <w:bookmarkStart w:id="18" w:name="_Toc23845429"/>
       <w:r>
         <w:t>TFS 1</w:t>
       </w:r>
       <w:r>
         <w:t>5058 – Changes to QN Evaluations for September 1st</w:t>
       </w:r>
-      <w:bookmarkEnd w:id="17"/>
+      <w:bookmarkEnd w:id="18"/>
     </w:p>
     <w:tbl>
       <w:tblPr>
@@ -8844,6 +8952,7 @@
               </w:rPr>
             </w:pPr>
             <w:r>
+              <w:lastRenderedPageBreak/>
               <w:t>TEST#</w:t>
             </w:r>
           </w:p>
@@ -9084,7 +9193,6 @@
                 <w:rFonts w:asciiTheme="minorHAnsi" w:hAnsiTheme="minorHAnsi"/>
                 <w:bCs/>
               </w:rPr>
-              <w:lastRenderedPageBreak/>
               <w:t>3.</w:t>
             </w:r>
           </w:p>
@@ -10242,7 +10350,6 @@
           </w:tcPr>
           <w:p>
             <w:r>
-              <w:lastRenderedPageBreak/>
               <w:t>1.</w:t>
             </w:r>
           </w:p>
@@ -10642,8 +10749,6 @@
             <w:r>
               <w:t>Log Review (QN)</w:t>
             </w:r>
-            <w:bookmarkStart w:id="18" w:name="_GoBack"/>
-            <w:bookmarkEnd w:id="18"/>
           </w:p>
         </w:tc>
         <w:tc>
@@ -11328,6 +11433,1438 @@
         </w:tc>
       </w:tr>
     </w:tbl>
+    <w:p/>
+    <w:p/>
+    <w:p/>
+    <w:p>
+      <w:pPr>
+        <w:pStyle w:val="Heading2"/>
+        <w:numPr>
+          <w:ilvl w:val="0"/>
+          <w:numId w:val="2"/>
+        </w:numPr>
+      </w:pPr>
+      <w:bookmarkStart w:id="19" w:name="_Toc23845430"/>
+      <w:r>
+        <w:t xml:space="preserve">TFS </w:t>
+      </w:r>
+      <w:r>
+        <w:t xml:space="preserve">15894- </w:t>
+      </w:r>
+      <w:proofErr w:type="gramStart"/>
+      <w:r>
+        <w:t>eCL</w:t>
+      </w:r>
+      <w:proofErr w:type="gramEnd"/>
+      <w:r>
+        <w:t xml:space="preserve"> Supervisor Forms change Batch Numbering</w:t>
+      </w:r>
+      <w:bookmarkEnd w:id="19"/>
+    </w:p>
+    <w:tbl>
+      <w:tblPr>
+        <w:tblW w:w="0" w:type="auto"/>
+        <w:tblInd w:w="-612" w:type="dxa"/>
+        <w:tblBorders>
+          <w:top w:val="single" w:sz="4" w:space="0" w:color="auto"/>
+          <w:left w:val="single" w:sz="4" w:space="0" w:color="auto"/>
+          <w:bottom w:val="single" w:sz="4" w:space="0" w:color="auto"/>
+          <w:right w:val="single" w:sz="4" w:space="0" w:color="auto"/>
+          <w:insideH w:val="single" w:sz="4" w:space="0" w:color="auto"/>
+          <w:insideV w:val="single" w:sz="4" w:space="0" w:color="auto"/>
+        </w:tblBorders>
+        <w:tblLayout w:type="fixed"/>
+        <w:tblLook w:val="0000" w:firstRow="0" w:lastRow="0" w:firstColumn="0" w:lastColumn="0" w:noHBand="0" w:noVBand="0"/>
+      </w:tblPr>
+      <w:tblGrid>
+        <w:gridCol w:w="2549"/>
+        <w:gridCol w:w="10455"/>
+      </w:tblGrid>
+      <w:tr>
+        <w:trPr>
+          <w:tblHeader/>
+        </w:trPr>
+        <w:tc>
+          <w:tcPr>
+            <w:tcW w:w="2549" w:type="dxa"/>
+            <w:shd w:val="solid" w:color="auto" w:fill="000000"/>
+          </w:tcPr>
+          <w:p>
+            <w:r>
+              <w:t>Item</w:t>
+            </w:r>
+          </w:p>
+        </w:tc>
+        <w:tc>
+          <w:tcPr>
+            <w:tcW w:w="10455" w:type="dxa"/>
+            <w:shd w:val="solid" w:color="auto" w:fill="000000"/>
+          </w:tcPr>
+          <w:p>
+            <w:r>
+              <w:t>Description</w:t>
+            </w:r>
+          </w:p>
+        </w:tc>
+      </w:tr>
+      <w:tr>
+        <w:tc>
+          <w:tcPr>
+            <w:tcW w:w="2549" w:type="dxa"/>
+          </w:tcPr>
+          <w:p>
+            <w:r>
+              <w:t>Change Type</w:t>
+            </w:r>
+          </w:p>
+        </w:tc>
+        <w:tc>
+          <w:tcPr>
+            <w:tcW w:w="10455" w:type="dxa"/>
+          </w:tcPr>
+          <w:p>
+            <w:r>
+              <w:t>Change request</w:t>
+            </w:r>
+          </w:p>
+        </w:tc>
+      </w:tr>
+      <w:tr>
+        <w:trPr>
+          <w:trHeight w:val="125"/>
+        </w:trPr>
+        <w:tc>
+          <w:tcPr>
+            <w:tcW w:w="2549" w:type="dxa"/>
+          </w:tcPr>
+          <w:p>
+            <w:r>
+              <w:t>Change Description</w:t>
+            </w:r>
+          </w:p>
+        </w:tc>
+        <w:tc>
+          <w:tcPr>
+            <w:tcW w:w="10455" w:type="dxa"/>
+          </w:tcPr>
+          <w:p>
+            <w:r>
+              <w:t>Replace the QN in Verint CCO – Supervisor form batch ids with QNS</w:t>
+            </w:r>
+          </w:p>
+        </w:tc>
+      </w:tr>
+      <w:tr>
+        <w:tc>
+          <w:tcPr>
+            <w:tcW w:w="2549" w:type="dxa"/>
+          </w:tcPr>
+          <w:p>
+            <w:r>
+              <w:lastRenderedPageBreak/>
+              <w:t>Test Environment</w:t>
+            </w:r>
+          </w:p>
+        </w:tc>
+        <w:tc>
+          <w:tcPr>
+            <w:tcW w:w="10455" w:type="dxa"/>
+          </w:tcPr>
+          <w:p>
+            <w:proofErr w:type="spellStart"/>
+            <w:r>
+              <w:t>eCoachingDev</w:t>
+            </w:r>
+            <w:proofErr w:type="spellEnd"/>
+            <w:r>
+              <w:t xml:space="preserve"> database on F3420-ECLDBD01 </w:t>
+            </w:r>
+          </w:p>
+        </w:tc>
+      </w:tr>
+      <w:tr>
+        <w:tc>
+          <w:tcPr>
+            <w:tcW w:w="2549" w:type="dxa"/>
+          </w:tcPr>
+          <w:p>
+            <w:r>
+              <w:t>Code Modules created/updated</w:t>
+            </w:r>
+          </w:p>
+        </w:tc>
+        <w:tc>
+          <w:tcPr>
+            <w:tcW w:w="10455" w:type="dxa"/>
+          </w:tcPr>
+          <w:p/>
+        </w:tc>
+      </w:tr>
+      <w:tr>
+        <w:tc>
+          <w:tcPr>
+            <w:tcW w:w="2549" w:type="dxa"/>
+          </w:tcPr>
+          <w:p>
+            <w:r>
+              <w:t>Code doc</w:t>
+            </w:r>
+          </w:p>
+        </w:tc>
+        <w:tc>
+          <w:tcPr>
+            <w:tcW w:w="10455" w:type="dxa"/>
+          </w:tcPr>
+          <w:p/>
+        </w:tc>
+      </w:tr>
+      <w:tr>
+        <w:tc>
+          <w:tcPr>
+            <w:tcW w:w="2549" w:type="dxa"/>
+          </w:tcPr>
+          <w:p>
+            <w:r>
+              <w:t>Notes</w:t>
+            </w:r>
+          </w:p>
+        </w:tc>
+        <w:tc>
+          <w:tcPr>
+            <w:tcW w:w="10455" w:type="dxa"/>
+          </w:tcPr>
+          <w:p>
+            <w:pPr>
+              <w:overflowPunct/>
+              <w:textAlignment w:val="auto"/>
+              <w:rPr>
+                <w:rFonts w:ascii="Consolas" w:hAnsi="Consolas" w:cs="Consolas"/>
+                <w:color w:val="FF0000"/>
+                <w:sz w:val="19"/>
+                <w:szCs w:val="19"/>
+              </w:rPr>
+            </w:pPr>
+            <w:r>
+              <w:t>Data Update only</w:t>
+            </w:r>
+          </w:p>
+          <w:p/>
+        </w:tc>
+      </w:tr>
+      <w:tr>
+        <w:tc>
+          <w:tcPr>
+            <w:tcW w:w="2549" w:type="dxa"/>
+          </w:tcPr>
+          <w:p/>
+        </w:tc>
+        <w:tc>
+          <w:tcPr>
+            <w:tcW w:w="10455" w:type="dxa"/>
+          </w:tcPr>
+          <w:p/>
+        </w:tc>
+      </w:tr>
+    </w:tbl>
+    <w:p/>
+    <w:tbl>
+      <w:tblPr>
+        <w:tblW w:w="13017" w:type="dxa"/>
+        <w:tblInd w:w="-612" w:type="dxa"/>
+        <w:tblBorders>
+          <w:top w:val="double" w:sz="4" w:space="0" w:color="auto"/>
+          <w:left w:val="double" w:sz="4" w:space="0" w:color="auto"/>
+          <w:bottom w:val="double" w:sz="4" w:space="0" w:color="auto"/>
+          <w:right w:val="double" w:sz="4" w:space="0" w:color="auto"/>
+          <w:insideH w:val="single" w:sz="6" w:space="0" w:color="auto"/>
+          <w:insideV w:val="single" w:sz="6" w:space="0" w:color="auto"/>
+        </w:tblBorders>
+        <w:tblLayout w:type="fixed"/>
+        <w:tblLook w:val="0000" w:firstRow="0" w:lastRow="0" w:firstColumn="0" w:lastColumn="0" w:noHBand="0" w:noVBand="0"/>
+      </w:tblPr>
+      <w:tblGrid>
+        <w:gridCol w:w="900"/>
+        <w:gridCol w:w="3960"/>
+        <w:gridCol w:w="4500"/>
+        <w:gridCol w:w="1677"/>
+        <w:gridCol w:w="1980"/>
+      </w:tblGrid>
+      <w:tr>
+        <w:trPr>
+          <w:cantSplit/>
+          <w:tblHeader/>
+        </w:trPr>
+        <w:tc>
+          <w:tcPr>
+            <w:tcW w:w="900" w:type="dxa"/>
+            <w:shd w:val="clear" w:color="auto" w:fill="A6A6A6"/>
+          </w:tcPr>
+          <w:p>
+            <w:pPr>
+              <w:rPr>
+                <w:i/>
+              </w:rPr>
+            </w:pPr>
+            <w:r>
+              <w:t>TEST#</w:t>
+            </w:r>
+          </w:p>
+        </w:tc>
+        <w:tc>
+          <w:tcPr>
+            <w:tcW w:w="3960" w:type="dxa"/>
+            <w:shd w:val="clear" w:color="auto" w:fill="A6A6A6"/>
+          </w:tcPr>
+          <w:p>
+            <w:pPr>
+              <w:rPr>
+                <w:i/>
+              </w:rPr>
+            </w:pPr>
+            <w:r>
+              <w:t>ACTION</w:t>
+            </w:r>
+          </w:p>
+        </w:tc>
+        <w:tc>
+          <w:tcPr>
+            <w:tcW w:w="4500" w:type="dxa"/>
+            <w:shd w:val="clear" w:color="auto" w:fill="A6A6A6"/>
+          </w:tcPr>
+          <w:p>
+            <w:pPr>
+              <w:rPr>
+                <w:i/>
+              </w:rPr>
+            </w:pPr>
+            <w:r>
+              <w:t xml:space="preserve">EXPECTED RESULTS </w:t>
+            </w:r>
+          </w:p>
+        </w:tc>
+        <w:tc>
+          <w:tcPr>
+            <w:tcW w:w="1677" w:type="dxa"/>
+            <w:shd w:val="clear" w:color="auto" w:fill="A6A6A6"/>
+          </w:tcPr>
+          <w:p>
+            <w:pPr>
+              <w:rPr>
+                <w:i/>
+              </w:rPr>
+            </w:pPr>
+            <w:r>
+              <w:t>RESULTS</w:t>
+            </w:r>
+          </w:p>
+          <w:p>
+            <w:pPr>
+              <w:rPr>
+                <w:i/>
+              </w:rPr>
+            </w:pPr>
+            <w:r>
+              <w:t>P/F/I</w:t>
+            </w:r>
+          </w:p>
+        </w:tc>
+        <w:tc>
+          <w:tcPr>
+            <w:tcW w:w="1980" w:type="dxa"/>
+            <w:shd w:val="clear" w:color="auto" w:fill="A6A6A6"/>
+          </w:tcPr>
+          <w:p>
+            <w:pPr>
+              <w:rPr>
+                <w:i/>
+              </w:rPr>
+            </w:pPr>
+            <w:r>
+              <w:t>COMMENTS</w:t>
+            </w:r>
+          </w:p>
+        </w:tc>
+      </w:tr>
+      <w:tr>
+        <w:trPr>
+          <w:cantSplit/>
+        </w:trPr>
+        <w:tc>
+          <w:tcPr>
+            <w:tcW w:w="900" w:type="dxa"/>
+          </w:tcPr>
+          <w:p>
+            <w:pPr>
+              <w:rPr>
+                <w:rFonts w:asciiTheme="minorHAnsi" w:hAnsiTheme="minorHAnsi"/>
+                <w:bCs/>
+              </w:rPr>
+            </w:pPr>
+            <w:r>
+              <w:rPr>
+                <w:rFonts w:asciiTheme="minorHAnsi" w:hAnsiTheme="minorHAnsi"/>
+                <w:bCs/>
+              </w:rPr>
+              <w:t>1.</w:t>
+            </w:r>
+          </w:p>
+        </w:tc>
+        <w:tc>
+          <w:tcPr>
+            <w:tcW w:w="3960" w:type="dxa"/>
+          </w:tcPr>
+          <w:p>
+            <w:r>
+              <w:t xml:space="preserve">Verify that no records with </w:t>
+            </w:r>
+            <w:proofErr w:type="spellStart"/>
+            <w:r>
+              <w:t>sourceid</w:t>
+            </w:r>
+            <w:proofErr w:type="spellEnd"/>
+            <w:r>
+              <w:t xml:space="preserve"> 236 in Coaching_log table have a batch id that does not start have QNS% naming convention</w:t>
+            </w:r>
+          </w:p>
+          <w:p/>
+          <w:p>
+            <w:pPr>
+              <w:overflowPunct/>
+              <w:textAlignment w:val="auto"/>
+              <w:rPr>
+                <w:rFonts w:ascii="Consolas" w:hAnsi="Consolas" w:cs="Consolas"/>
+                <w:sz w:val="19"/>
+                <w:szCs w:val="19"/>
+              </w:rPr>
+            </w:pPr>
+            <w:r>
+              <w:rPr>
+                <w:rFonts w:ascii="Consolas" w:hAnsi="Consolas" w:cs="Consolas"/>
+                <w:color w:val="0000FF"/>
+                <w:sz w:val="19"/>
+                <w:szCs w:val="19"/>
+              </w:rPr>
+              <w:t>select</w:t>
+            </w:r>
+            <w:r>
+              <w:rPr>
+                <w:rFonts w:ascii="Consolas" w:hAnsi="Consolas" w:cs="Consolas"/>
+                <w:sz w:val="19"/>
+                <w:szCs w:val="19"/>
+              </w:rPr>
+              <w:t xml:space="preserve"> </w:t>
+            </w:r>
+            <w:r>
+              <w:rPr>
+                <w:rFonts w:ascii="Consolas" w:hAnsi="Consolas" w:cs="Consolas"/>
+                <w:color w:val="FF00FF"/>
+                <w:sz w:val="19"/>
+                <w:szCs w:val="19"/>
+              </w:rPr>
+              <w:t>count</w:t>
+            </w:r>
+            <w:r>
+              <w:rPr>
+                <w:rFonts w:ascii="Consolas" w:hAnsi="Consolas" w:cs="Consolas"/>
+                <w:color w:val="808080"/>
+                <w:sz w:val="19"/>
+                <w:szCs w:val="19"/>
+              </w:rPr>
+              <w:t>(*)</w:t>
+            </w:r>
+            <w:r>
+              <w:rPr>
+                <w:rFonts w:ascii="Consolas" w:hAnsi="Consolas" w:cs="Consolas"/>
+                <w:sz w:val="19"/>
+                <w:szCs w:val="19"/>
+              </w:rPr>
+              <w:t xml:space="preserve"> </w:t>
+            </w:r>
+            <w:r>
+              <w:rPr>
+                <w:rFonts w:ascii="Consolas" w:hAnsi="Consolas" w:cs="Consolas"/>
+                <w:color w:val="0000FF"/>
+                <w:sz w:val="19"/>
+                <w:szCs w:val="19"/>
+              </w:rPr>
+              <w:t>from</w:t>
+            </w:r>
+            <w:r>
+              <w:rPr>
+                <w:rFonts w:ascii="Consolas" w:hAnsi="Consolas" w:cs="Consolas"/>
+                <w:sz w:val="19"/>
+                <w:szCs w:val="19"/>
+              </w:rPr>
+              <w:t xml:space="preserve"> </w:t>
+            </w:r>
+            <w:proofErr w:type="spellStart"/>
+            <w:r>
+              <w:rPr>
+                <w:rFonts w:ascii="Consolas" w:hAnsi="Consolas" w:cs="Consolas"/>
+                <w:sz w:val="19"/>
+                <w:szCs w:val="19"/>
+              </w:rPr>
+              <w:t>ec</w:t>
+            </w:r>
+            <w:r>
+              <w:rPr>
+                <w:rFonts w:ascii="Consolas" w:hAnsi="Consolas" w:cs="Consolas"/>
+                <w:color w:val="808080"/>
+                <w:sz w:val="19"/>
+                <w:szCs w:val="19"/>
+              </w:rPr>
+              <w:t>.</w:t>
+            </w:r>
+            <w:r>
+              <w:rPr>
+                <w:rFonts w:ascii="Consolas" w:hAnsi="Consolas" w:cs="Consolas"/>
+                <w:sz w:val="19"/>
+                <w:szCs w:val="19"/>
+              </w:rPr>
+              <w:t>coaching_log</w:t>
+            </w:r>
+            <w:proofErr w:type="spellEnd"/>
+          </w:p>
+          <w:p>
+            <w:pPr>
+              <w:overflowPunct/>
+              <w:textAlignment w:val="auto"/>
+              <w:rPr>
+                <w:rFonts w:ascii="Consolas" w:hAnsi="Consolas" w:cs="Consolas"/>
+                <w:sz w:val="19"/>
+                <w:szCs w:val="19"/>
+              </w:rPr>
+            </w:pPr>
+            <w:r>
+              <w:rPr>
+                <w:rFonts w:ascii="Consolas" w:hAnsi="Consolas" w:cs="Consolas"/>
+                <w:color w:val="0000FF"/>
+                <w:sz w:val="19"/>
+                <w:szCs w:val="19"/>
+              </w:rPr>
+              <w:t>where</w:t>
+            </w:r>
+            <w:r>
+              <w:rPr>
+                <w:rFonts w:ascii="Consolas" w:hAnsi="Consolas" w:cs="Consolas"/>
+                <w:sz w:val="19"/>
+                <w:szCs w:val="19"/>
+              </w:rPr>
+              <w:t xml:space="preserve"> </w:t>
+            </w:r>
+            <w:proofErr w:type="spellStart"/>
+            <w:r>
+              <w:rPr>
+                <w:rFonts w:ascii="Consolas" w:hAnsi="Consolas" w:cs="Consolas"/>
+                <w:sz w:val="19"/>
+                <w:szCs w:val="19"/>
+              </w:rPr>
+              <w:t>qnbatchid</w:t>
+            </w:r>
+            <w:proofErr w:type="spellEnd"/>
+            <w:r>
+              <w:rPr>
+                <w:rFonts w:ascii="Consolas" w:hAnsi="Consolas" w:cs="Consolas"/>
+                <w:sz w:val="19"/>
+                <w:szCs w:val="19"/>
+              </w:rPr>
+              <w:t xml:space="preserve"> </w:t>
+            </w:r>
+            <w:r>
+              <w:rPr>
+                <w:rFonts w:ascii="Consolas" w:hAnsi="Consolas" w:cs="Consolas"/>
+                <w:color w:val="808080"/>
+                <w:sz w:val="19"/>
+                <w:szCs w:val="19"/>
+              </w:rPr>
+              <w:t>is</w:t>
+            </w:r>
+            <w:r>
+              <w:rPr>
+                <w:rFonts w:ascii="Consolas" w:hAnsi="Consolas" w:cs="Consolas"/>
+                <w:sz w:val="19"/>
+                <w:szCs w:val="19"/>
+              </w:rPr>
+              <w:t xml:space="preserve"> </w:t>
+            </w:r>
+            <w:r>
+              <w:rPr>
+                <w:rFonts w:ascii="Consolas" w:hAnsi="Consolas" w:cs="Consolas"/>
+                <w:color w:val="808080"/>
+                <w:sz w:val="19"/>
+                <w:szCs w:val="19"/>
+              </w:rPr>
+              <w:t>not</w:t>
+            </w:r>
+            <w:r>
+              <w:rPr>
+                <w:rFonts w:ascii="Consolas" w:hAnsi="Consolas" w:cs="Consolas"/>
+                <w:sz w:val="19"/>
+                <w:szCs w:val="19"/>
+              </w:rPr>
+              <w:t xml:space="preserve"> </w:t>
+            </w:r>
+            <w:r>
+              <w:rPr>
+                <w:rFonts w:ascii="Consolas" w:hAnsi="Consolas" w:cs="Consolas"/>
+                <w:color w:val="808080"/>
+                <w:sz w:val="19"/>
+                <w:szCs w:val="19"/>
+              </w:rPr>
+              <w:t>null</w:t>
+            </w:r>
+          </w:p>
+          <w:p>
+            <w:pPr>
+              <w:overflowPunct/>
+              <w:textAlignment w:val="auto"/>
+              <w:rPr>
+                <w:rFonts w:ascii="Consolas" w:hAnsi="Consolas" w:cs="Consolas"/>
+                <w:sz w:val="19"/>
+                <w:szCs w:val="19"/>
+              </w:rPr>
+            </w:pPr>
+            <w:r>
+              <w:rPr>
+                <w:rFonts w:ascii="Consolas" w:hAnsi="Consolas" w:cs="Consolas"/>
+                <w:color w:val="808080"/>
+                <w:sz w:val="19"/>
+                <w:szCs w:val="19"/>
+              </w:rPr>
+              <w:t>and</w:t>
+            </w:r>
+            <w:r>
+              <w:rPr>
+                <w:rFonts w:ascii="Consolas" w:hAnsi="Consolas" w:cs="Consolas"/>
+                <w:sz w:val="19"/>
+                <w:szCs w:val="19"/>
+              </w:rPr>
+              <w:t xml:space="preserve"> </w:t>
+            </w:r>
+            <w:proofErr w:type="spellStart"/>
+            <w:r>
+              <w:rPr>
+                <w:rFonts w:ascii="Consolas" w:hAnsi="Consolas" w:cs="Consolas"/>
+                <w:sz w:val="19"/>
+                <w:szCs w:val="19"/>
+              </w:rPr>
+              <w:t>sourceid</w:t>
+            </w:r>
+            <w:proofErr w:type="spellEnd"/>
+            <w:r>
+              <w:rPr>
+                <w:rFonts w:ascii="Consolas" w:hAnsi="Consolas" w:cs="Consolas"/>
+                <w:sz w:val="19"/>
+                <w:szCs w:val="19"/>
+              </w:rPr>
+              <w:t xml:space="preserve"> </w:t>
+            </w:r>
+            <w:r>
+              <w:rPr>
+                <w:rFonts w:ascii="Consolas" w:hAnsi="Consolas" w:cs="Consolas"/>
+                <w:color w:val="808080"/>
+                <w:sz w:val="19"/>
+                <w:szCs w:val="19"/>
+              </w:rPr>
+              <w:t>=</w:t>
+            </w:r>
+            <w:r>
+              <w:rPr>
+                <w:rFonts w:ascii="Consolas" w:hAnsi="Consolas" w:cs="Consolas"/>
+                <w:sz w:val="19"/>
+                <w:szCs w:val="19"/>
+              </w:rPr>
+              <w:t xml:space="preserve"> 236</w:t>
+            </w:r>
+          </w:p>
+          <w:p>
+            <w:pPr>
+              <w:overflowPunct/>
+              <w:textAlignment w:val="auto"/>
+              <w:rPr>
+                <w:rFonts w:ascii="Consolas" w:hAnsi="Consolas" w:cs="Consolas"/>
+                <w:color w:val="FF0000"/>
+                <w:sz w:val="19"/>
+                <w:szCs w:val="19"/>
+              </w:rPr>
+            </w:pPr>
+            <w:r>
+              <w:rPr>
+                <w:rFonts w:ascii="Consolas" w:hAnsi="Consolas" w:cs="Consolas"/>
+                <w:color w:val="808080"/>
+                <w:sz w:val="19"/>
+                <w:szCs w:val="19"/>
+              </w:rPr>
+              <w:t>and</w:t>
+            </w:r>
+            <w:r>
+              <w:rPr>
+                <w:rFonts w:ascii="Consolas" w:hAnsi="Consolas" w:cs="Consolas"/>
+                <w:sz w:val="19"/>
+                <w:szCs w:val="19"/>
+              </w:rPr>
+              <w:t xml:space="preserve">  </w:t>
+            </w:r>
+            <w:proofErr w:type="spellStart"/>
+            <w:r>
+              <w:rPr>
+                <w:rFonts w:ascii="Consolas" w:hAnsi="Consolas" w:cs="Consolas"/>
+                <w:sz w:val="19"/>
+                <w:szCs w:val="19"/>
+              </w:rPr>
+              <w:t>qnbatchid</w:t>
+            </w:r>
+            <w:proofErr w:type="spellEnd"/>
+            <w:r>
+              <w:rPr>
+                <w:rFonts w:ascii="Consolas" w:hAnsi="Consolas" w:cs="Consolas"/>
+                <w:sz w:val="19"/>
+                <w:szCs w:val="19"/>
+              </w:rPr>
+              <w:t xml:space="preserve"> </w:t>
+            </w:r>
+            <w:r>
+              <w:rPr>
+                <w:rFonts w:ascii="Consolas" w:hAnsi="Consolas" w:cs="Consolas"/>
+                <w:color w:val="808080"/>
+                <w:sz w:val="19"/>
+                <w:szCs w:val="19"/>
+              </w:rPr>
+              <w:t>not</w:t>
+            </w:r>
+            <w:r>
+              <w:rPr>
+                <w:rFonts w:ascii="Consolas" w:hAnsi="Consolas" w:cs="Consolas"/>
+                <w:sz w:val="19"/>
+                <w:szCs w:val="19"/>
+              </w:rPr>
+              <w:t xml:space="preserve"> </w:t>
+            </w:r>
+            <w:r>
+              <w:rPr>
+                <w:rFonts w:ascii="Consolas" w:hAnsi="Consolas" w:cs="Consolas"/>
+                <w:color w:val="808080"/>
+                <w:sz w:val="19"/>
+                <w:szCs w:val="19"/>
+              </w:rPr>
+              <w:t>like</w:t>
+            </w:r>
+            <w:r>
+              <w:rPr>
+                <w:rFonts w:ascii="Consolas" w:hAnsi="Consolas" w:cs="Consolas"/>
+                <w:sz w:val="19"/>
+                <w:szCs w:val="19"/>
+              </w:rPr>
+              <w:t xml:space="preserve"> </w:t>
+            </w:r>
+            <w:r>
+              <w:rPr>
+                <w:rFonts w:ascii="Consolas" w:hAnsi="Consolas" w:cs="Consolas"/>
+                <w:color w:val="FF0000"/>
+                <w:sz w:val="19"/>
+                <w:szCs w:val="19"/>
+              </w:rPr>
+              <w:t>'QNS%'</w:t>
+            </w:r>
+          </w:p>
+          <w:p/>
+        </w:tc>
+        <w:tc>
+          <w:tcPr>
+            <w:tcW w:w="4500" w:type="dxa"/>
+          </w:tcPr>
+          <w:p>
+            <w:r>
+              <w:t>0</w:t>
+            </w:r>
+          </w:p>
+        </w:tc>
+        <w:tc>
+          <w:tcPr>
+            <w:tcW w:w="1677" w:type="dxa"/>
+          </w:tcPr>
+          <w:p>
+            <w:r>
+              <w:t>P</w:t>
+            </w:r>
+          </w:p>
+        </w:tc>
+        <w:tc>
+          <w:tcPr>
+            <w:tcW w:w="1980" w:type="dxa"/>
+          </w:tcPr>
+          <w:p>
+            <w:pPr>
+              <w:rPr>
+                <w:rFonts w:asciiTheme="minorHAnsi" w:hAnsiTheme="minorHAnsi"/>
+                <w:bCs/>
+              </w:rPr>
+            </w:pPr>
+          </w:p>
+        </w:tc>
+      </w:tr>
+      <w:tr>
+        <w:trPr>
+          <w:cantSplit/>
+        </w:trPr>
+        <w:tc>
+          <w:tcPr>
+            <w:tcW w:w="900" w:type="dxa"/>
+          </w:tcPr>
+          <w:p>
+            <w:pPr>
+              <w:rPr>
+                <w:rFonts w:asciiTheme="minorHAnsi" w:hAnsiTheme="minorHAnsi"/>
+                <w:bCs/>
+              </w:rPr>
+            </w:pPr>
+            <w:r>
+              <w:rPr>
+                <w:rFonts w:asciiTheme="minorHAnsi" w:hAnsiTheme="minorHAnsi"/>
+                <w:bCs/>
+              </w:rPr>
+              <w:t>2.</w:t>
+            </w:r>
+          </w:p>
+        </w:tc>
+        <w:tc>
+          <w:tcPr>
+            <w:tcW w:w="3960" w:type="dxa"/>
+          </w:tcPr>
+          <w:p>
+            <w:pPr>
+              <w:overflowPunct/>
+              <w:textAlignment w:val="auto"/>
+              <w:rPr>
+                <w:rFonts w:ascii="Consolas" w:hAnsi="Consolas" w:cs="Consolas"/>
+                <w:sz w:val="19"/>
+                <w:szCs w:val="19"/>
+              </w:rPr>
+            </w:pPr>
+            <w:r>
+              <w:t xml:space="preserve">Repeat above check In Table </w:t>
+            </w:r>
+            <w:proofErr w:type="spellStart"/>
+            <w:r>
+              <w:rPr>
+                <w:rFonts w:ascii="Consolas" w:hAnsi="Consolas" w:cs="Consolas"/>
+                <w:sz w:val="19"/>
+                <w:szCs w:val="19"/>
+              </w:rPr>
+              <w:t>Coaching_Log_Quality_Now_Evaluations</w:t>
+            </w:r>
+            <w:proofErr w:type="spellEnd"/>
+          </w:p>
+          <w:p>
+            <w:pPr>
+              <w:overflowPunct/>
+              <w:textAlignment w:val="auto"/>
+              <w:rPr>
+                <w:rFonts w:ascii="Consolas" w:hAnsi="Consolas" w:cs="Consolas"/>
+                <w:sz w:val="19"/>
+                <w:szCs w:val="19"/>
+              </w:rPr>
+            </w:pPr>
+            <w:r>
+              <w:rPr>
+                <w:rFonts w:ascii="Consolas" w:hAnsi="Consolas" w:cs="Consolas"/>
+                <w:color w:val="0000FF"/>
+                <w:sz w:val="19"/>
+                <w:szCs w:val="19"/>
+              </w:rPr>
+              <w:t>select</w:t>
+            </w:r>
+            <w:r>
+              <w:rPr>
+                <w:rFonts w:ascii="Consolas" w:hAnsi="Consolas" w:cs="Consolas"/>
+                <w:sz w:val="19"/>
+                <w:szCs w:val="19"/>
+              </w:rPr>
+              <w:t xml:space="preserve"> </w:t>
+            </w:r>
+            <w:r>
+              <w:rPr>
+                <w:rFonts w:ascii="Consolas" w:hAnsi="Consolas" w:cs="Consolas"/>
+                <w:color w:val="FF00FF"/>
+                <w:sz w:val="19"/>
+                <w:szCs w:val="19"/>
+              </w:rPr>
+              <w:t>count</w:t>
+            </w:r>
+            <w:r>
+              <w:rPr>
+                <w:rFonts w:ascii="Consolas" w:hAnsi="Consolas" w:cs="Consolas"/>
+                <w:color w:val="808080"/>
+                <w:sz w:val="19"/>
+                <w:szCs w:val="19"/>
+              </w:rPr>
+              <w:t>(*)</w:t>
+            </w:r>
+          </w:p>
+          <w:p>
+            <w:pPr>
+              <w:overflowPunct/>
+              <w:textAlignment w:val="auto"/>
+              <w:rPr>
+                <w:rFonts w:ascii="Consolas" w:hAnsi="Consolas" w:cs="Consolas"/>
+                <w:sz w:val="19"/>
+                <w:szCs w:val="19"/>
+              </w:rPr>
+            </w:pPr>
+            <w:r>
+              <w:rPr>
+                <w:rFonts w:ascii="Consolas" w:hAnsi="Consolas" w:cs="Consolas"/>
+                <w:color w:val="0000FF"/>
+                <w:sz w:val="19"/>
+                <w:szCs w:val="19"/>
+              </w:rPr>
+              <w:t>from</w:t>
+            </w:r>
+            <w:r>
+              <w:rPr>
+                <w:rFonts w:ascii="Consolas" w:hAnsi="Consolas" w:cs="Consolas"/>
+                <w:sz w:val="19"/>
+                <w:szCs w:val="19"/>
+              </w:rPr>
+              <w:t xml:space="preserve"> </w:t>
+            </w:r>
+            <w:proofErr w:type="spellStart"/>
+            <w:r>
+              <w:rPr>
+                <w:rFonts w:ascii="Consolas" w:hAnsi="Consolas" w:cs="Consolas"/>
+                <w:sz w:val="19"/>
+                <w:szCs w:val="19"/>
+              </w:rPr>
+              <w:t>ec</w:t>
+            </w:r>
+            <w:r>
+              <w:rPr>
+                <w:rFonts w:ascii="Consolas" w:hAnsi="Consolas" w:cs="Consolas"/>
+                <w:color w:val="808080"/>
+                <w:sz w:val="19"/>
+                <w:szCs w:val="19"/>
+              </w:rPr>
+              <w:t>.</w:t>
+            </w:r>
+            <w:r>
+              <w:rPr>
+                <w:rFonts w:ascii="Consolas" w:hAnsi="Consolas" w:cs="Consolas"/>
+                <w:sz w:val="19"/>
+                <w:szCs w:val="19"/>
+              </w:rPr>
+              <w:t>coaching_log</w:t>
+            </w:r>
+            <w:proofErr w:type="spellEnd"/>
+            <w:r>
+              <w:rPr>
+                <w:rFonts w:ascii="Consolas" w:hAnsi="Consolas" w:cs="Consolas"/>
+                <w:sz w:val="19"/>
+                <w:szCs w:val="19"/>
+              </w:rPr>
+              <w:t xml:space="preserve"> cl </w:t>
+            </w:r>
+            <w:r>
+              <w:rPr>
+                <w:rFonts w:ascii="Consolas" w:hAnsi="Consolas" w:cs="Consolas"/>
+                <w:color w:val="808080"/>
+                <w:sz w:val="19"/>
+                <w:szCs w:val="19"/>
+              </w:rPr>
+              <w:t>join</w:t>
+            </w:r>
+            <w:r>
+              <w:rPr>
+                <w:rFonts w:ascii="Consolas" w:hAnsi="Consolas" w:cs="Consolas"/>
+                <w:sz w:val="19"/>
+                <w:szCs w:val="19"/>
+              </w:rPr>
+              <w:t xml:space="preserve"> </w:t>
+            </w:r>
+            <w:proofErr w:type="spellStart"/>
+            <w:r>
+              <w:rPr>
+                <w:rFonts w:ascii="Consolas" w:hAnsi="Consolas" w:cs="Consolas"/>
+                <w:sz w:val="19"/>
+                <w:szCs w:val="19"/>
+              </w:rPr>
+              <w:t>ec</w:t>
+            </w:r>
+            <w:r>
+              <w:rPr>
+                <w:rFonts w:ascii="Consolas" w:hAnsi="Consolas" w:cs="Consolas"/>
+                <w:color w:val="808080"/>
+                <w:sz w:val="19"/>
+                <w:szCs w:val="19"/>
+              </w:rPr>
+              <w:t>.</w:t>
+            </w:r>
+            <w:r>
+              <w:rPr>
+                <w:rFonts w:ascii="Consolas" w:hAnsi="Consolas" w:cs="Consolas"/>
+                <w:sz w:val="19"/>
+                <w:szCs w:val="19"/>
+              </w:rPr>
+              <w:t>Coaching_Log_Quality_Now_Evaluations</w:t>
+            </w:r>
+            <w:proofErr w:type="spellEnd"/>
+            <w:r>
+              <w:rPr>
+                <w:rFonts w:ascii="Consolas" w:hAnsi="Consolas" w:cs="Consolas"/>
+                <w:sz w:val="19"/>
+                <w:szCs w:val="19"/>
+              </w:rPr>
+              <w:t xml:space="preserve"> </w:t>
+            </w:r>
+            <w:proofErr w:type="spellStart"/>
+            <w:r>
+              <w:rPr>
+                <w:rFonts w:ascii="Consolas" w:hAnsi="Consolas" w:cs="Consolas"/>
+                <w:sz w:val="19"/>
+                <w:szCs w:val="19"/>
+              </w:rPr>
+              <w:t>qne</w:t>
+            </w:r>
+            <w:proofErr w:type="spellEnd"/>
+          </w:p>
+          <w:p>
+            <w:pPr>
+              <w:overflowPunct/>
+              <w:textAlignment w:val="auto"/>
+              <w:rPr>
+                <w:rFonts w:ascii="Consolas" w:hAnsi="Consolas" w:cs="Consolas"/>
+                <w:sz w:val="19"/>
+                <w:szCs w:val="19"/>
+              </w:rPr>
+            </w:pPr>
+            <w:r>
+              <w:rPr>
+                <w:rFonts w:ascii="Consolas" w:hAnsi="Consolas" w:cs="Consolas"/>
+                <w:color w:val="0000FF"/>
+                <w:sz w:val="19"/>
+                <w:szCs w:val="19"/>
+              </w:rPr>
+              <w:t>on</w:t>
+            </w:r>
+            <w:r>
+              <w:rPr>
+                <w:rFonts w:ascii="Consolas" w:hAnsi="Consolas" w:cs="Consolas"/>
+                <w:sz w:val="19"/>
+                <w:szCs w:val="19"/>
+              </w:rPr>
+              <w:t xml:space="preserve"> </w:t>
+            </w:r>
+            <w:proofErr w:type="spellStart"/>
+            <w:r>
+              <w:rPr>
+                <w:rFonts w:ascii="Consolas" w:hAnsi="Consolas" w:cs="Consolas"/>
+                <w:sz w:val="19"/>
+                <w:szCs w:val="19"/>
+              </w:rPr>
+              <w:t>cl</w:t>
+            </w:r>
+            <w:r>
+              <w:rPr>
+                <w:rFonts w:ascii="Consolas" w:hAnsi="Consolas" w:cs="Consolas"/>
+                <w:color w:val="808080"/>
+                <w:sz w:val="19"/>
+                <w:szCs w:val="19"/>
+              </w:rPr>
+              <w:t>.</w:t>
+            </w:r>
+            <w:r>
+              <w:rPr>
+                <w:rFonts w:ascii="Consolas" w:hAnsi="Consolas" w:cs="Consolas"/>
+                <w:sz w:val="19"/>
+                <w:szCs w:val="19"/>
+              </w:rPr>
+              <w:t>coachingid</w:t>
+            </w:r>
+            <w:proofErr w:type="spellEnd"/>
+            <w:r>
+              <w:rPr>
+                <w:rFonts w:ascii="Consolas" w:hAnsi="Consolas" w:cs="Consolas"/>
+                <w:sz w:val="19"/>
+                <w:szCs w:val="19"/>
+              </w:rPr>
+              <w:t xml:space="preserve"> </w:t>
+            </w:r>
+            <w:r>
+              <w:rPr>
+                <w:rFonts w:ascii="Consolas" w:hAnsi="Consolas" w:cs="Consolas"/>
+                <w:color w:val="808080"/>
+                <w:sz w:val="19"/>
+                <w:szCs w:val="19"/>
+              </w:rPr>
+              <w:t>=</w:t>
+            </w:r>
+            <w:r>
+              <w:rPr>
+                <w:rFonts w:ascii="Consolas" w:hAnsi="Consolas" w:cs="Consolas"/>
+                <w:sz w:val="19"/>
+                <w:szCs w:val="19"/>
+              </w:rPr>
+              <w:t xml:space="preserve"> </w:t>
+            </w:r>
+            <w:proofErr w:type="spellStart"/>
+            <w:r>
+              <w:rPr>
+                <w:rFonts w:ascii="Consolas" w:hAnsi="Consolas" w:cs="Consolas"/>
+                <w:sz w:val="19"/>
+                <w:szCs w:val="19"/>
+              </w:rPr>
+              <w:t>qne</w:t>
+            </w:r>
+            <w:r>
+              <w:rPr>
+                <w:rFonts w:ascii="Consolas" w:hAnsi="Consolas" w:cs="Consolas"/>
+                <w:color w:val="808080"/>
+                <w:sz w:val="19"/>
+                <w:szCs w:val="19"/>
+              </w:rPr>
+              <w:t>.</w:t>
+            </w:r>
+            <w:r>
+              <w:rPr>
+                <w:rFonts w:ascii="Consolas" w:hAnsi="Consolas" w:cs="Consolas"/>
+                <w:sz w:val="19"/>
+                <w:szCs w:val="19"/>
+              </w:rPr>
+              <w:t>CoachingID</w:t>
+            </w:r>
+            <w:proofErr w:type="spellEnd"/>
+          </w:p>
+          <w:p>
+            <w:pPr>
+              <w:overflowPunct/>
+              <w:textAlignment w:val="auto"/>
+              <w:rPr>
+                <w:rFonts w:ascii="Consolas" w:hAnsi="Consolas" w:cs="Consolas"/>
+                <w:sz w:val="19"/>
+                <w:szCs w:val="19"/>
+              </w:rPr>
+            </w:pPr>
+            <w:r>
+              <w:rPr>
+                <w:rFonts w:ascii="Consolas" w:hAnsi="Consolas" w:cs="Consolas"/>
+                <w:color w:val="808080"/>
+                <w:sz w:val="19"/>
+                <w:szCs w:val="19"/>
+              </w:rPr>
+              <w:t>and</w:t>
+            </w:r>
+            <w:r>
+              <w:rPr>
+                <w:rFonts w:ascii="Consolas" w:hAnsi="Consolas" w:cs="Consolas"/>
+                <w:sz w:val="19"/>
+                <w:szCs w:val="19"/>
+              </w:rPr>
+              <w:t xml:space="preserve"> </w:t>
+            </w:r>
+            <w:proofErr w:type="spellStart"/>
+            <w:r>
+              <w:rPr>
+                <w:rFonts w:ascii="Consolas" w:hAnsi="Consolas" w:cs="Consolas"/>
+                <w:sz w:val="19"/>
+                <w:szCs w:val="19"/>
+              </w:rPr>
+              <w:t>cl</w:t>
+            </w:r>
+            <w:r>
+              <w:rPr>
+                <w:rFonts w:ascii="Consolas" w:hAnsi="Consolas" w:cs="Consolas"/>
+                <w:color w:val="808080"/>
+                <w:sz w:val="19"/>
+                <w:szCs w:val="19"/>
+              </w:rPr>
+              <w:t>.</w:t>
+            </w:r>
+            <w:r>
+              <w:rPr>
+                <w:rFonts w:ascii="Consolas" w:hAnsi="Consolas" w:cs="Consolas"/>
+                <w:sz w:val="19"/>
+                <w:szCs w:val="19"/>
+              </w:rPr>
+              <w:t>QNBatchID</w:t>
+            </w:r>
+            <w:proofErr w:type="spellEnd"/>
+            <w:r>
+              <w:rPr>
+                <w:rFonts w:ascii="Consolas" w:hAnsi="Consolas" w:cs="Consolas"/>
+                <w:sz w:val="19"/>
+                <w:szCs w:val="19"/>
+              </w:rPr>
+              <w:t xml:space="preserve"> </w:t>
+            </w:r>
+            <w:r>
+              <w:rPr>
+                <w:rFonts w:ascii="Consolas" w:hAnsi="Consolas" w:cs="Consolas"/>
+                <w:color w:val="808080"/>
+                <w:sz w:val="19"/>
+                <w:szCs w:val="19"/>
+              </w:rPr>
+              <w:t>=</w:t>
+            </w:r>
+            <w:r>
+              <w:rPr>
+                <w:rFonts w:ascii="Consolas" w:hAnsi="Consolas" w:cs="Consolas"/>
+                <w:sz w:val="19"/>
+                <w:szCs w:val="19"/>
+              </w:rPr>
+              <w:t xml:space="preserve"> </w:t>
+            </w:r>
+            <w:proofErr w:type="spellStart"/>
+            <w:r>
+              <w:rPr>
+                <w:rFonts w:ascii="Consolas" w:hAnsi="Consolas" w:cs="Consolas"/>
+                <w:sz w:val="19"/>
+                <w:szCs w:val="19"/>
+              </w:rPr>
+              <w:t>qne</w:t>
+            </w:r>
+            <w:r>
+              <w:rPr>
+                <w:rFonts w:ascii="Consolas" w:hAnsi="Consolas" w:cs="Consolas"/>
+                <w:color w:val="808080"/>
+                <w:sz w:val="19"/>
+                <w:szCs w:val="19"/>
+              </w:rPr>
+              <w:t>.</w:t>
+            </w:r>
+            <w:r>
+              <w:rPr>
+                <w:rFonts w:ascii="Consolas" w:hAnsi="Consolas" w:cs="Consolas"/>
+                <w:sz w:val="19"/>
+                <w:szCs w:val="19"/>
+              </w:rPr>
+              <w:t>QNBatchID</w:t>
+            </w:r>
+            <w:proofErr w:type="spellEnd"/>
+          </w:p>
+          <w:p>
+            <w:pPr>
+              <w:overflowPunct/>
+              <w:textAlignment w:val="auto"/>
+              <w:rPr>
+                <w:rFonts w:ascii="Consolas" w:hAnsi="Consolas" w:cs="Consolas"/>
+                <w:sz w:val="19"/>
+                <w:szCs w:val="19"/>
+              </w:rPr>
+            </w:pPr>
+            <w:r>
+              <w:rPr>
+                <w:rFonts w:ascii="Consolas" w:hAnsi="Consolas" w:cs="Consolas"/>
+                <w:color w:val="0000FF"/>
+                <w:sz w:val="19"/>
+                <w:szCs w:val="19"/>
+              </w:rPr>
+              <w:t>where</w:t>
+            </w:r>
+            <w:r>
+              <w:rPr>
+                <w:rFonts w:ascii="Consolas" w:hAnsi="Consolas" w:cs="Consolas"/>
+                <w:sz w:val="19"/>
+                <w:szCs w:val="19"/>
+              </w:rPr>
+              <w:t xml:space="preserve"> </w:t>
+            </w:r>
+            <w:proofErr w:type="spellStart"/>
+            <w:r>
+              <w:rPr>
+                <w:rFonts w:ascii="Consolas" w:hAnsi="Consolas" w:cs="Consolas"/>
+                <w:sz w:val="19"/>
+                <w:szCs w:val="19"/>
+              </w:rPr>
+              <w:t>cl</w:t>
+            </w:r>
+            <w:r>
+              <w:rPr>
+                <w:rFonts w:ascii="Consolas" w:hAnsi="Consolas" w:cs="Consolas"/>
+                <w:color w:val="808080"/>
+                <w:sz w:val="19"/>
+                <w:szCs w:val="19"/>
+              </w:rPr>
+              <w:t>.</w:t>
+            </w:r>
+            <w:r>
+              <w:rPr>
+                <w:rFonts w:ascii="Consolas" w:hAnsi="Consolas" w:cs="Consolas"/>
+                <w:sz w:val="19"/>
+                <w:szCs w:val="19"/>
+              </w:rPr>
+              <w:t>sourceid</w:t>
+            </w:r>
+            <w:proofErr w:type="spellEnd"/>
+            <w:r>
+              <w:rPr>
+                <w:rFonts w:ascii="Consolas" w:hAnsi="Consolas" w:cs="Consolas"/>
+                <w:sz w:val="19"/>
+                <w:szCs w:val="19"/>
+              </w:rPr>
+              <w:t xml:space="preserve"> </w:t>
+            </w:r>
+            <w:r>
+              <w:rPr>
+                <w:rFonts w:ascii="Consolas" w:hAnsi="Consolas" w:cs="Consolas"/>
+                <w:color w:val="808080"/>
+                <w:sz w:val="19"/>
+                <w:szCs w:val="19"/>
+              </w:rPr>
+              <w:t>=</w:t>
+            </w:r>
+            <w:r>
+              <w:rPr>
+                <w:rFonts w:ascii="Consolas" w:hAnsi="Consolas" w:cs="Consolas"/>
+                <w:sz w:val="19"/>
+                <w:szCs w:val="19"/>
+              </w:rPr>
+              <w:t xml:space="preserve"> 236</w:t>
+            </w:r>
+          </w:p>
+          <w:p>
+            <w:pPr>
+              <w:overflowPunct/>
+              <w:textAlignment w:val="auto"/>
+              <w:rPr>
+                <w:rFonts w:ascii="Consolas" w:hAnsi="Consolas" w:cs="Consolas"/>
+                <w:color w:val="FF0000"/>
+                <w:sz w:val="19"/>
+                <w:szCs w:val="19"/>
+              </w:rPr>
+            </w:pPr>
+            <w:r>
+              <w:rPr>
+                <w:rFonts w:ascii="Consolas" w:hAnsi="Consolas" w:cs="Consolas"/>
+                <w:color w:val="808080"/>
+                <w:sz w:val="19"/>
+                <w:szCs w:val="19"/>
+              </w:rPr>
+              <w:t>and</w:t>
+            </w:r>
+            <w:r>
+              <w:rPr>
+                <w:rFonts w:ascii="Consolas" w:hAnsi="Consolas" w:cs="Consolas"/>
+                <w:sz w:val="19"/>
+                <w:szCs w:val="19"/>
+              </w:rPr>
+              <w:t xml:space="preserve">  </w:t>
+            </w:r>
+            <w:proofErr w:type="spellStart"/>
+            <w:r>
+              <w:rPr>
+                <w:rFonts w:ascii="Consolas" w:hAnsi="Consolas" w:cs="Consolas"/>
+                <w:sz w:val="19"/>
+                <w:szCs w:val="19"/>
+              </w:rPr>
+              <w:t>qne</w:t>
+            </w:r>
+            <w:r>
+              <w:rPr>
+                <w:rFonts w:ascii="Consolas" w:hAnsi="Consolas" w:cs="Consolas"/>
+                <w:color w:val="808080"/>
+                <w:sz w:val="19"/>
+                <w:szCs w:val="19"/>
+              </w:rPr>
+              <w:t>.</w:t>
+            </w:r>
+            <w:r>
+              <w:rPr>
+                <w:rFonts w:ascii="Consolas" w:hAnsi="Consolas" w:cs="Consolas"/>
+                <w:sz w:val="19"/>
+                <w:szCs w:val="19"/>
+              </w:rPr>
+              <w:t>qnbatchid</w:t>
+            </w:r>
+            <w:proofErr w:type="spellEnd"/>
+            <w:r>
+              <w:rPr>
+                <w:rFonts w:ascii="Consolas" w:hAnsi="Consolas" w:cs="Consolas"/>
+                <w:sz w:val="19"/>
+                <w:szCs w:val="19"/>
+              </w:rPr>
+              <w:t xml:space="preserve"> </w:t>
+            </w:r>
+            <w:r>
+              <w:rPr>
+                <w:rFonts w:ascii="Consolas" w:hAnsi="Consolas" w:cs="Consolas"/>
+                <w:color w:val="808080"/>
+                <w:sz w:val="19"/>
+                <w:szCs w:val="19"/>
+              </w:rPr>
+              <w:t>not</w:t>
+            </w:r>
+            <w:r>
+              <w:rPr>
+                <w:rFonts w:ascii="Consolas" w:hAnsi="Consolas" w:cs="Consolas"/>
+                <w:sz w:val="19"/>
+                <w:szCs w:val="19"/>
+              </w:rPr>
+              <w:t xml:space="preserve"> </w:t>
+            </w:r>
+            <w:r>
+              <w:rPr>
+                <w:rFonts w:ascii="Consolas" w:hAnsi="Consolas" w:cs="Consolas"/>
+                <w:color w:val="808080"/>
+                <w:sz w:val="19"/>
+                <w:szCs w:val="19"/>
+              </w:rPr>
+              <w:t>like</w:t>
+            </w:r>
+            <w:r>
+              <w:rPr>
+                <w:rFonts w:ascii="Consolas" w:hAnsi="Consolas" w:cs="Consolas"/>
+                <w:sz w:val="19"/>
+                <w:szCs w:val="19"/>
+              </w:rPr>
+              <w:t xml:space="preserve"> </w:t>
+            </w:r>
+            <w:r>
+              <w:rPr>
+                <w:rFonts w:ascii="Consolas" w:hAnsi="Consolas" w:cs="Consolas"/>
+                <w:color w:val="FF0000"/>
+                <w:sz w:val="19"/>
+                <w:szCs w:val="19"/>
+              </w:rPr>
+              <w:t>'QNS%'</w:t>
+            </w:r>
+          </w:p>
+          <w:p/>
+        </w:tc>
+        <w:tc>
+          <w:tcPr>
+            <w:tcW w:w="4500" w:type="dxa"/>
+          </w:tcPr>
+          <w:p>
+            <w:r>
+              <w:t>0</w:t>
+            </w:r>
+          </w:p>
+        </w:tc>
+        <w:tc>
+          <w:tcPr>
+            <w:tcW w:w="1677" w:type="dxa"/>
+          </w:tcPr>
+          <w:p>
+            <w:r>
+              <w:t>P</w:t>
+            </w:r>
+          </w:p>
+        </w:tc>
+        <w:tc>
+          <w:tcPr>
+            <w:tcW w:w="1980" w:type="dxa"/>
+          </w:tcPr>
+          <w:p>
+            <w:pPr>
+              <w:rPr>
+                <w:rFonts w:asciiTheme="minorHAnsi" w:hAnsiTheme="minorHAnsi"/>
+                <w:bCs/>
+              </w:rPr>
+            </w:pPr>
+          </w:p>
+        </w:tc>
+      </w:tr>
+    </w:tbl>
+    <w:p/>
     <w:p/>
     <w:p/>
     <w:p/>
@@ -11486,7 +13023,7 @@
         <w:sz w:val="18"/>
         <w:szCs w:val="18"/>
       </w:rPr>
-      <w:t>12</w:t>
+      <w:t>14</w:t>
     </w:r>
     <w:r>
       <w:rPr>
@@ -11535,7 +13072,7 @@
         <w:sz w:val="18"/>
         <w:szCs w:val="18"/>
       </w:rPr>
-      <w:t>13</w:t>
+      <w:t>14</w:t>
     </w:r>
     <w:r>
       <w:rPr>
@@ -12211,7 +13748,7 @@
   <w:abstractNum w:abstractNumId="4" w15:restartNumberingAfterBreak="0">
     <w:nsid w:val="388921D8"/>
     <w:multiLevelType w:val="hybridMultilevel"/>
-    <w:tmpl w:val="7AF0D9C6"/>
+    <w:tmpl w:val="3B9E89AC"/>
     <w:lvl w:ilvl="0" w:tplc="0409000F">
       <w:start w:val="1"/>
       <w:numFmt w:val="decimal"/>
@@ -12553,6 +14090,122 @@
     </w:lvl>
   </w:abstractNum>
   <w:abstractNum w:abstractNumId="7" w15:restartNumberingAfterBreak="0">
+    <w:nsid w:val="681705BF"/>
+    <w:multiLevelType w:val="hybridMultilevel"/>
+    <w:tmpl w:val="7AF0D9C6"/>
+    <w:lvl w:ilvl="0" w:tplc="0409000F">
+      <w:start w:val="1"/>
+      <w:numFmt w:val="decimal"/>
+      <w:lvlText w:val="%1."/>
+      <w:lvlJc w:val="left"/>
+      <w:pPr>
+        <w:tabs>
+          <w:tab w:val="num" w:pos="720"/>
+        </w:tabs>
+        <w:ind w:left="720" w:hanging="360"/>
+      </w:pPr>
+    </w:lvl>
+    <w:lvl w:ilvl="1" w:tplc="4056895E">
+      <w:start w:val="1"/>
+      <w:numFmt w:val="decimal"/>
+      <w:lvlText w:val="%2."/>
+      <w:lvlJc w:val="left"/>
+      <w:pPr>
+        <w:tabs>
+          <w:tab w:val="num" w:pos="1440"/>
+        </w:tabs>
+        <w:ind w:left="1440" w:hanging="360"/>
+      </w:pPr>
+      <w:rPr>
+        <w:rFonts w:hint="default"/>
+      </w:rPr>
+    </w:lvl>
+    <w:lvl w:ilvl="2" w:tplc="0409001B" w:tentative="1">
+      <w:start w:val="1"/>
+      <w:numFmt w:val="lowerRoman"/>
+      <w:lvlText w:val="%3."/>
+      <w:lvlJc w:val="right"/>
+      <w:pPr>
+        <w:tabs>
+          <w:tab w:val="num" w:pos="2160"/>
+        </w:tabs>
+        <w:ind w:left="2160" w:hanging="180"/>
+      </w:pPr>
+    </w:lvl>
+    <w:lvl w:ilvl="3" w:tplc="0409000F" w:tentative="1">
+      <w:start w:val="1"/>
+      <w:numFmt w:val="decimal"/>
+      <w:lvlText w:val="%4."/>
+      <w:lvlJc w:val="left"/>
+      <w:pPr>
+        <w:tabs>
+          <w:tab w:val="num" w:pos="2880"/>
+        </w:tabs>
+        <w:ind w:left="2880" w:hanging="360"/>
+      </w:pPr>
+    </w:lvl>
+    <w:lvl w:ilvl="4" w:tplc="04090019" w:tentative="1">
+      <w:start w:val="1"/>
+      <w:numFmt w:val="lowerLetter"/>
+      <w:lvlText w:val="%5."/>
+      <w:lvlJc w:val="left"/>
+      <w:pPr>
+        <w:tabs>
+          <w:tab w:val="num" w:pos="3600"/>
+        </w:tabs>
+        <w:ind w:left="3600" w:hanging="360"/>
+      </w:pPr>
+    </w:lvl>
+    <w:lvl w:ilvl="5" w:tplc="0409001B" w:tentative="1">
+      <w:start w:val="1"/>
+      <w:numFmt w:val="lowerRoman"/>
+      <w:lvlText w:val="%6."/>
+      <w:lvlJc w:val="right"/>
+      <w:pPr>
+        <w:tabs>
+          <w:tab w:val="num" w:pos="4320"/>
+        </w:tabs>
+        <w:ind w:left="4320" w:hanging="180"/>
+      </w:pPr>
+    </w:lvl>
+    <w:lvl w:ilvl="6" w:tplc="0409000F" w:tentative="1">
+      <w:start w:val="1"/>
+      <w:numFmt w:val="decimal"/>
+      <w:lvlText w:val="%7."/>
+      <w:lvlJc w:val="left"/>
+      <w:pPr>
+        <w:tabs>
+          <w:tab w:val="num" w:pos="5040"/>
+        </w:tabs>
+        <w:ind w:left="5040" w:hanging="360"/>
+      </w:pPr>
+    </w:lvl>
+    <w:lvl w:ilvl="7" w:tplc="04090019" w:tentative="1">
+      <w:start w:val="1"/>
+      <w:numFmt w:val="lowerLetter"/>
+      <w:lvlText w:val="%8."/>
+      <w:lvlJc w:val="left"/>
+      <w:pPr>
+        <w:tabs>
+          <w:tab w:val="num" w:pos="5760"/>
+        </w:tabs>
+        <w:ind w:left="5760" w:hanging="360"/>
+      </w:pPr>
+    </w:lvl>
+    <w:lvl w:ilvl="8" w:tplc="0409001B" w:tentative="1">
+      <w:start w:val="1"/>
+      <w:numFmt w:val="lowerRoman"/>
+      <w:lvlText w:val="%9."/>
+      <w:lvlJc w:val="right"/>
+      <w:pPr>
+        <w:tabs>
+          <w:tab w:val="num" w:pos="6480"/>
+        </w:tabs>
+        <w:ind w:left="6480" w:hanging="180"/>
+      </w:pPr>
+    </w:lvl>
+  </w:abstractNum>
+  <w:abstractNum w:abstractNumId="8" w15:restartNumberingAfterBreak="0">
     <w:nsid w:val="6EBE32EC"/>
     <w:multiLevelType w:val="hybridMultilevel"/>
     <w:tmpl w:val="DC6A6C1E"/>
@@ -12690,6 +14343,9 @@
     <w:abstractNumId w:val="1"/>
   </w:num>
   <w:num w:numId="8">
+    <w:abstractNumId w:val="8"/>
+  </w:num>
+  <w:num w:numId="9">
     <w:abstractNumId w:val="7"/>
   </w:num>
   <w:numIdMacAtCleanup w:val="2"/>
@@ -13980,7 +15636,7 @@
 </file>
 
 <file path=customXml/itemProps1.xml><?xml version="1.0" encoding="utf-8"?>
-<ds:datastoreItem xmlns:ds="http://schemas.openxmlformats.org/officeDocument/2006/customXml" ds:itemID="{6CA2425F-6449-447E-BA7A-D5339D1A8FDA}">
+<ds:datastoreItem xmlns:ds="http://schemas.openxmlformats.org/officeDocument/2006/customXml" ds:itemID="{60990006-E31B-4554-B715-8DC80D18BA56}">
   <ds:schemaRefs>
     <ds:schemaRef ds:uri="http://schemas.openxmlformats.org/officeDocument/2006/bibliography"/>
   </ds:schemaRefs>

</xml_diff>

<commit_message>
TFS 16924 - Handle blank evaluator in quality now logs from iqs
git-tfs-id: [https://tfs.omnicloud.local/tfs/cco%20program/]$/eCoaching_V2;C45462
</commit_message>
<xml_diff>
--- a/Unit Test/DB/CCO_eCoaching_Log_Quality_Now_Load_DB_UTD.docx
+++ b/Unit Test/DB/CCO_eCoaching_Log_Quality_Now_Load_DB_UTD.docx
@@ -1,6 +1,6 @@
 
 <file path=word/document.xml><?xml version="1.0" encoding="utf-8"?>
-<w:document xmlns:wpc="http://schemas.microsoft.com/office/word/2010/wordprocessingCanvas" xmlns:mc="http://schemas.openxmlformats.org/markup-compatibility/2006" xmlns:o="urn:schemas-microsoft-com:office:office" xmlns:r="http://schemas.openxmlformats.org/officeDocument/2006/relationships" xmlns:m="http://schemas.openxmlformats.org/officeDocument/2006/math" xmlns:v="urn:schemas-microsoft-com:vml" xmlns:wp14="http://schemas.microsoft.com/office/word/2010/wordprocessingDrawing" xmlns:wp="http://schemas.openxmlformats.org/drawingml/2006/wordprocessingDrawing" xmlns:w10="urn:schemas-microsoft-com:office:word" xmlns:w="http://schemas.openxmlformats.org/wordprocessingml/2006/main" xmlns:w14="http://schemas.microsoft.com/office/word/2010/wordml" xmlns:w15="http://schemas.microsoft.com/office/word/2012/wordml" xmlns:wpg="http://schemas.microsoft.com/office/word/2010/wordprocessingGroup" xmlns:wpi="http://schemas.microsoft.com/office/word/2010/wordprocessingInk" xmlns:wne="http://schemas.microsoft.com/office/word/2006/wordml" xmlns:wps="http://schemas.microsoft.com/office/word/2010/wordprocessingShape" mc:Ignorable="w14 w15 wp14">
+<w:document xmlns:wpc="http://schemas.microsoft.com/office/word/2010/wordprocessingCanvas" xmlns:cx="http://schemas.microsoft.com/office/drawing/2014/chartex" xmlns:cx1="http://schemas.microsoft.com/office/drawing/2015/9/8/chartex" xmlns:mc="http://schemas.openxmlformats.org/markup-compatibility/2006" xmlns:o="urn:schemas-microsoft-com:office:office" xmlns:r="http://schemas.openxmlformats.org/officeDocument/2006/relationships" xmlns:m="http://schemas.openxmlformats.org/officeDocument/2006/math" xmlns:v="urn:schemas-microsoft-com:vml" xmlns:wp14="http://schemas.microsoft.com/office/word/2010/wordprocessingDrawing" xmlns:wp="http://schemas.openxmlformats.org/drawingml/2006/wordprocessingDrawing" xmlns:w10="urn:schemas-microsoft-com:office:word" xmlns:w="http://schemas.openxmlformats.org/wordprocessingml/2006/main" xmlns:w14="http://schemas.microsoft.com/office/word/2010/wordml" xmlns:w15="http://schemas.microsoft.com/office/word/2012/wordml" xmlns:w16se="http://schemas.microsoft.com/office/word/2015/wordml/symex" xmlns:wpg="http://schemas.microsoft.com/office/word/2010/wordprocessingGroup" xmlns:wpi="http://schemas.microsoft.com/office/word/2010/wordprocessingInk" xmlns:wne="http://schemas.microsoft.com/office/word/2006/wordml" xmlns:wps="http://schemas.microsoft.com/office/word/2010/wordprocessingShape" mc:Ignorable="w14 w15 w16se wp14">
   <w:body>
     <w:p>
       <w:pPr>
@@ -257,7 +257,7 @@
           <w:sz w:val="18"/>
           <w:szCs w:val="18"/>
         </w:rPr>
-        <w:t>November 5, 2019</w:t>
+        <w:t>April 7, 2020</w:t>
       </w:r>
       <w:r>
         <w:rPr>
@@ -512,13 +512,8 @@
               <w:t xml:space="preserve"> </w:t>
             </w:r>
             <w:r>
-              <w:t xml:space="preserve">Fix bug with updates to </w:t>
-            </w:r>
-            <w:proofErr w:type="spellStart"/>
-            <w:r>
-              <w:t>QNStrengthsOpportunities</w:t>
-            </w:r>
-            <w:proofErr w:type="spellEnd"/>
+              <w:t>Fix bug with updates to QNStrengthsOpportunities</w:t>
+            </w:r>
           </w:p>
         </w:tc>
         <w:tc>
@@ -750,7 +745,11 @@
               <w:right w:val="single" w:sz="6" w:space="0" w:color="C0C0C0"/>
             </w:tcBorders>
           </w:tcPr>
-          <w:p/>
+          <w:p>
+            <w:r>
+              <w:t>4/7/2020</w:t>
+            </w:r>
+          </w:p>
         </w:tc>
         <w:tc>
           <w:tcPr>
@@ -762,7 +761,14 @@
               <w:right w:val="single" w:sz="6" w:space="0" w:color="C0C0C0"/>
             </w:tcBorders>
           </w:tcPr>
-          <w:p/>
+          <w:p>
+            <w:r>
+              <w:t>5</w:t>
+            </w:r>
+            <w:r>
+              <w:t>.0</w:t>
+            </w:r>
+          </w:p>
         </w:tc>
         <w:tc>
           <w:tcPr>
@@ -774,7 +780,11 @@
               <w:right w:val="single" w:sz="6" w:space="0" w:color="C0C0C0"/>
             </w:tcBorders>
           </w:tcPr>
-          <w:p/>
+          <w:p>
+            <w:r>
+              <w:t xml:space="preserve"> TFS 16924 - Handle blank evaluator in quality now logs from iqs</w:t>
+            </w:r>
+          </w:p>
         </w:tc>
         <w:tc>
           <w:tcPr>
@@ -786,7 +796,11 @@
               <w:right w:val="single" w:sz="6" w:space="0" w:color="C0C0C0"/>
             </w:tcBorders>
           </w:tcPr>
-          <w:p/>
+          <w:p>
+            <w:r>
+              <w:t>Susmitha Palacherla</w:t>
+            </w:r>
+          </w:p>
         </w:tc>
       </w:tr>
     </w:tbl>
@@ -806,6 +820,8 @@
       <w:r>
         <w:br w:type="page"/>
       </w:r>
+      <w:bookmarkStart w:id="15" w:name="_GoBack"/>
+      <w:bookmarkEnd w:id="15"/>
     </w:p>
     <w:p/>
     <w:sdt>
@@ -862,7 +878,7 @@
           <w:r>
             <w:fldChar w:fldCharType="separate"/>
           </w:r>
-          <w:hyperlink w:anchor="_Toc23845427" w:history="1">
+          <w:hyperlink w:anchor="_Toc37177501" w:history="1">
             <w:r>
               <w:rPr>
                 <w:rStyle w:val="Hyperlink"/>
@@ -905,7 +921,7 @@
                 <w:noProof/>
                 <w:webHidden/>
               </w:rPr>
-              <w:instrText xml:space="preserve"> PAGEREF _Toc23845427 \h </w:instrText>
+              <w:instrText xml:space="preserve"> PAGEREF _Toc37177501 \h </w:instrText>
             </w:r>
             <w:r>
               <w:rPr>
@@ -950,7 +966,7 @@
               <w:szCs w:val="22"/>
             </w:rPr>
           </w:pPr>
-          <w:hyperlink w:anchor="_Toc23845428" w:history="1">
+          <w:hyperlink w:anchor="_Toc37177502" w:history="1">
             <w:r>
               <w:rPr>
                 <w:rStyle w:val="Hyperlink"/>
@@ -993,7 +1009,7 @@
                 <w:noProof/>
                 <w:webHidden/>
               </w:rPr>
-              <w:instrText xml:space="preserve"> PAGEREF _Toc23845428 \h </w:instrText>
+              <w:instrText xml:space="preserve"> PAGEREF _Toc37177502 \h </w:instrText>
             </w:r>
             <w:r>
               <w:rPr>
@@ -1038,7 +1054,7 @@
               <w:szCs w:val="22"/>
             </w:rPr>
           </w:pPr>
-          <w:hyperlink w:anchor="_Toc23845429" w:history="1">
+          <w:hyperlink w:anchor="_Toc37177503" w:history="1">
             <w:r>
               <w:rPr>
                 <w:rStyle w:val="Hyperlink"/>
@@ -1081,7 +1097,7 @@
                 <w:noProof/>
                 <w:webHidden/>
               </w:rPr>
-              <w:instrText xml:space="preserve"> PAGEREF _Toc23845429 \h </w:instrText>
+              <w:instrText xml:space="preserve"> PAGEREF _Toc37177503 \h </w:instrText>
             </w:r>
             <w:r>
               <w:rPr>
@@ -1126,7 +1142,7 @@
               <w:szCs w:val="22"/>
             </w:rPr>
           </w:pPr>
-          <w:hyperlink w:anchor="_Toc23845430" w:history="1">
+          <w:hyperlink w:anchor="_Toc37177504" w:history="1">
             <w:r>
               <w:rPr>
                 <w:rStyle w:val="Hyperlink"/>
@@ -1169,7 +1185,7 @@
                 <w:noProof/>
                 <w:webHidden/>
               </w:rPr>
-              <w:instrText xml:space="preserve"> PAGEREF _Toc23845430 \h </w:instrText>
+              <w:instrText xml:space="preserve"> PAGEREF _Toc37177504 \h </w:instrText>
             </w:r>
             <w:r>
               <w:rPr>
@@ -1190,6 +1206,94 @@
                 <w:webHidden/>
               </w:rPr>
               <w:t>13</w:t>
+            </w:r>
+            <w:r>
+              <w:rPr>
+                <w:noProof/>
+                <w:webHidden/>
+              </w:rPr>
+              <w:fldChar w:fldCharType="end"/>
+            </w:r>
+          </w:hyperlink>
+        </w:p>
+        <w:p>
+          <w:pPr>
+            <w:pStyle w:val="TOC2"/>
+            <w:tabs>
+              <w:tab w:val="left" w:pos="660"/>
+              <w:tab w:val="right" w:leader="dot" w:pos="13670"/>
+            </w:tabs>
+            <w:rPr>
+              <w:rFonts w:asciiTheme="minorHAnsi" w:eastAsiaTheme="minorEastAsia" w:hAnsiTheme="minorHAnsi" w:cstheme="minorBidi"/>
+              <w:noProof/>
+              <w:sz w:val="22"/>
+              <w:szCs w:val="22"/>
+            </w:rPr>
+          </w:pPr>
+          <w:hyperlink w:anchor="_Toc37177505" w:history="1">
+            <w:r>
+              <w:rPr>
+                <w:rStyle w:val="Hyperlink"/>
+                <w:noProof/>
+              </w:rPr>
+              <w:t>5.</w:t>
+            </w:r>
+            <w:r>
+              <w:rPr>
+                <w:rFonts w:asciiTheme="minorHAnsi" w:eastAsiaTheme="minorEastAsia" w:hAnsiTheme="minorHAnsi" w:cstheme="minorBidi"/>
+                <w:noProof/>
+                <w:sz w:val="22"/>
+                <w:szCs w:val="22"/>
+              </w:rPr>
+              <w:tab/>
+            </w:r>
+            <w:r>
+              <w:rPr>
+                <w:rStyle w:val="Hyperlink"/>
+                <w:noProof/>
+              </w:rPr>
+              <w:t>TFS 16924 - Handle blank evaluator in quality now logs from IQS</w:t>
+            </w:r>
+            <w:r>
+              <w:rPr>
+                <w:noProof/>
+                <w:webHidden/>
+              </w:rPr>
+              <w:tab/>
+            </w:r>
+            <w:r>
+              <w:rPr>
+                <w:noProof/>
+                <w:webHidden/>
+              </w:rPr>
+              <w:fldChar w:fldCharType="begin"/>
+            </w:r>
+            <w:r>
+              <w:rPr>
+                <w:noProof/>
+                <w:webHidden/>
+              </w:rPr>
+              <w:instrText xml:space="preserve"> PAGEREF _Toc37177505 \h </w:instrText>
+            </w:r>
+            <w:r>
+              <w:rPr>
+                <w:noProof/>
+                <w:webHidden/>
+              </w:rPr>
+            </w:r>
+            <w:r>
+              <w:rPr>
+                <w:noProof/>
+                <w:webHidden/>
+              </w:rPr>
+              <w:fldChar w:fldCharType="separate"/>
+            </w:r>
+            <w:r>
+              <w:rPr>
+                <w:noProof/>
+                <w:webHidden/>
+              </w:rPr>
+              <w:t>14</w:t>
             </w:r>
             <w:r>
               <w:rPr>
@@ -1224,10 +1328,7 @@
     <w:p/>
     <w:p/>
     <w:p/>
-    <w:p>
-      <w:bookmarkStart w:id="15" w:name="_GoBack"/>
-      <w:bookmarkEnd w:id="15"/>
-    </w:p>
+    <w:p/>
     <w:p/>
     <w:p/>
     <w:p/>
@@ -1267,7 +1368,7 @@
           <w:numId w:val="2"/>
         </w:numPr>
       </w:pPr>
-      <w:bookmarkStart w:id="16" w:name="_Toc23845427"/>
+      <w:bookmarkStart w:id="16" w:name="_Toc37177501"/>
       <w:r>
         <w:t>TFS</w:t>
       </w:r>
@@ -1284,14 +1385,9 @@
         <w:t xml:space="preserve"> </w:t>
       </w:r>
       <w:r>
-        <w:t xml:space="preserve">Fix bug with updates to </w:t>
-      </w:r>
-      <w:proofErr w:type="spellStart"/>
-      <w:r>
-        <w:t>QNStrengthsOpportunities</w:t>
+        <w:t>Fix bug with updates to QNStrengthsOpportunities</w:t>
       </w:r>
       <w:bookmarkEnd w:id="16"/>
-      <w:proofErr w:type="spellEnd"/>
     </w:p>
     <w:tbl>
       <w:tblPr>
@@ -1990,6 +2086,7 @@
                 <w:rFonts w:ascii="Courier New" w:hAnsi="Courier New" w:cs="Courier New"/>
                 <w:noProof/>
               </w:rPr>
+              <w:lastRenderedPageBreak/>
               <w:t xml:space="preserve">   </w:t>
             </w:r>
           </w:p>
@@ -2007,7 +2104,6 @@
                 <w:rFonts w:ascii="Courier New" w:hAnsi="Courier New" w:cs="Courier New"/>
                 <w:noProof/>
               </w:rPr>
-              <w:lastRenderedPageBreak/>
               <w:t xml:space="preserve">   </w:t>
             </w:r>
           </w:p>
@@ -3175,7 +3271,15 @@
           </w:tcPr>
           <w:p>
             <w:r>
-              <w:t xml:space="preserve">Run sql agent job </w:t>
+              <w:t xml:space="preserve">Run </w:t>
+            </w:r>
+            <w:proofErr w:type="spellStart"/>
+            <w:r>
+              <w:t>sql</w:t>
+            </w:r>
+            <w:proofErr w:type="spellEnd"/>
+            <w:r>
+              <w:t xml:space="preserve"> agent job </w:t>
             </w:r>
             <w:proofErr w:type="spellStart"/>
             <w:r>
@@ -3520,13 +3624,8 @@
             <w:tcW w:w="4500" w:type="dxa"/>
           </w:tcPr>
           <w:p>
-            <w:proofErr w:type="spellStart"/>
-            <w:r>
-              <w:t>QNStrengthsOpportunities</w:t>
-            </w:r>
-            <w:proofErr w:type="spellEnd"/>
-            <w:r>
-              <w:t xml:space="preserve"> should be updated if changed even if initially NULL</w:t>
+            <w:r>
+              <w:t>QNStrengthsOpportunities should be updated if changed even if initially NULL</w:t>
             </w:r>
           </w:p>
         </w:tc>
@@ -4883,11 +4982,9 @@
             <w:proofErr w:type="spellEnd"/>
           </w:p>
           <w:p>
-            <w:proofErr w:type="spellStart"/>
             <w:r>
               <w:t>QNStrengthsOpportunities</w:t>
             </w:r>
-            <w:proofErr w:type="spellEnd"/>
           </w:p>
         </w:tc>
         <w:tc>
@@ -5628,7 +5725,7 @@
           <w:numId w:val="2"/>
         </w:numPr>
       </w:pPr>
-      <w:bookmarkStart w:id="17" w:name="_Toc23845428"/>
+      <w:bookmarkStart w:id="17" w:name="_Toc37177502"/>
       <w:r>
         <w:t xml:space="preserve">TFS 14631 </w:t>
       </w:r>
@@ -6262,7 +6359,15 @@
           </w:tcPr>
           <w:p>
             <w:r>
-              <w:t xml:space="preserve">Run sql agent job </w:t>
+              <w:t xml:space="preserve">Run </w:t>
+            </w:r>
+            <w:proofErr w:type="spellStart"/>
+            <w:r>
+              <w:t>sql</w:t>
+            </w:r>
+            <w:proofErr w:type="spellEnd"/>
+            <w:r>
+              <w:t xml:space="preserve"> agent job </w:t>
             </w:r>
             <w:proofErr w:type="spellStart"/>
             <w:r>
@@ -6597,13 +6702,8 @@
             <w:tcW w:w="4500" w:type="dxa"/>
           </w:tcPr>
           <w:p>
-            <w:proofErr w:type="spellStart"/>
-            <w:r>
-              <w:t>QNStrengthsOpportunities</w:t>
-            </w:r>
-            <w:proofErr w:type="spellEnd"/>
-            <w:r>
-              <w:t xml:space="preserve"> should be updated if changed even if initially NULL</w:t>
+            <w:r>
+              <w:t>QNStrengthsOpportunities should be updated if changed even if initially NULL</w:t>
             </w:r>
           </w:p>
           <w:p>
@@ -7939,11 +8039,9 @@
             <w:proofErr w:type="spellEnd"/>
           </w:p>
           <w:p>
-            <w:proofErr w:type="spellStart"/>
             <w:r>
               <w:t>QNStrengthsOpportunities</w:t>
             </w:r>
-            <w:proofErr w:type="spellEnd"/>
           </w:p>
         </w:tc>
         <w:tc>
@@ -8685,7 +8783,7 @@
           <w:numId w:val="2"/>
         </w:numPr>
       </w:pPr>
-      <w:bookmarkStart w:id="18" w:name="_Toc23845429"/>
+      <w:bookmarkStart w:id="18" w:name="_Toc37177503"/>
       <w:r>
         <w:t>TFS 1</w:t>
       </w:r>
@@ -9062,7 +9160,15 @@
           </w:tcPr>
           <w:p>
             <w:r>
-              <w:t xml:space="preserve">Run sql agent job </w:t>
+              <w:t xml:space="preserve">Run </w:t>
+            </w:r>
+            <w:proofErr w:type="spellStart"/>
+            <w:r>
+              <w:t>sql</w:t>
+            </w:r>
+            <w:proofErr w:type="spellEnd"/>
+            <w:r>
+              <w:t xml:space="preserve"> agent job </w:t>
             </w:r>
             <w:proofErr w:type="spellStart"/>
             <w:r>
@@ -10696,11 +10802,9 @@
             <w:proofErr w:type="spellEnd"/>
           </w:p>
           <w:p>
-            <w:proofErr w:type="spellStart"/>
             <w:r>
               <w:t>QNStrengthsOpportunities</w:t>
             </w:r>
-            <w:proofErr w:type="spellEnd"/>
           </w:p>
         </w:tc>
         <w:tc>
@@ -11444,7 +11548,7 @@
           <w:numId w:val="2"/>
         </w:numPr>
       </w:pPr>
-      <w:bookmarkStart w:id="19" w:name="_Toc23845430"/>
+      <w:bookmarkStart w:id="19" w:name="_Toc37177504"/>
       <w:r>
         <w:t xml:space="preserve">TFS </w:t>
       </w:r>
@@ -11823,7 +11927,15 @@
             </w:r>
             <w:proofErr w:type="spellEnd"/>
             <w:r>
-              <w:t xml:space="preserve"> 236 in Coaching_log table have a batch id that does not start have QNS% naming convention</w:t>
+              <w:t xml:space="preserve"> 236 in </w:t>
+            </w:r>
+            <w:proofErr w:type="spellStart"/>
+            <w:r>
+              <w:t>Coaching_log</w:t>
+            </w:r>
+            <w:proofErr w:type="spellEnd"/>
+            <w:r>
+              <w:t xml:space="preserve"> table have a batch id that does not start have QNS% naming convention</w:t>
             </w:r>
           </w:p>
           <w:p/>
@@ -12866,6 +12978,2813 @@
     </w:tbl>
     <w:p/>
     <w:p/>
+    <w:p/>
+    <w:p>
+      <w:pPr>
+        <w:pStyle w:val="Heading2"/>
+        <w:numPr>
+          <w:ilvl w:val="0"/>
+          <w:numId w:val="2"/>
+        </w:numPr>
+      </w:pPr>
+      <w:bookmarkStart w:id="20" w:name="_Toc37177505"/>
+      <w:r>
+        <w:t xml:space="preserve">TFS </w:t>
+      </w:r>
+      <w:r>
+        <w:t>16924 - Handle blank evalua</w:t>
+      </w:r>
+      <w:r>
+        <w:t>tor in quality now logs from IQS</w:t>
+      </w:r>
+      <w:bookmarkEnd w:id="20"/>
+    </w:p>
+    <w:tbl>
+      <w:tblPr>
+        <w:tblW w:w="0" w:type="auto"/>
+        <w:tblInd w:w="-612" w:type="dxa"/>
+        <w:tblBorders>
+          <w:top w:val="single" w:sz="4" w:space="0" w:color="auto"/>
+          <w:left w:val="single" w:sz="4" w:space="0" w:color="auto"/>
+          <w:bottom w:val="single" w:sz="4" w:space="0" w:color="auto"/>
+          <w:right w:val="single" w:sz="4" w:space="0" w:color="auto"/>
+          <w:insideH w:val="single" w:sz="4" w:space="0" w:color="auto"/>
+          <w:insideV w:val="single" w:sz="4" w:space="0" w:color="auto"/>
+        </w:tblBorders>
+        <w:tblLayout w:type="fixed"/>
+        <w:tblLook w:val="0000" w:firstRow="0" w:lastRow="0" w:firstColumn="0" w:lastColumn="0" w:noHBand="0" w:noVBand="0"/>
+      </w:tblPr>
+      <w:tblGrid>
+        <w:gridCol w:w="2549"/>
+        <w:gridCol w:w="10455"/>
+      </w:tblGrid>
+      <w:tr>
+        <w:trPr>
+          <w:tblHeader/>
+        </w:trPr>
+        <w:tc>
+          <w:tcPr>
+            <w:tcW w:w="2549" w:type="dxa"/>
+            <w:shd w:val="solid" w:color="auto" w:fill="000000"/>
+          </w:tcPr>
+          <w:p>
+            <w:r>
+              <w:t>Item</w:t>
+            </w:r>
+          </w:p>
+        </w:tc>
+        <w:tc>
+          <w:tcPr>
+            <w:tcW w:w="10455" w:type="dxa"/>
+            <w:shd w:val="solid" w:color="auto" w:fill="000000"/>
+          </w:tcPr>
+          <w:p>
+            <w:r>
+              <w:t>Description</w:t>
+            </w:r>
+          </w:p>
+        </w:tc>
+      </w:tr>
+      <w:tr>
+        <w:tc>
+          <w:tcPr>
+            <w:tcW w:w="2549" w:type="dxa"/>
+          </w:tcPr>
+          <w:p>
+            <w:r>
+              <w:t>Change Type</w:t>
+            </w:r>
+          </w:p>
+        </w:tc>
+        <w:tc>
+          <w:tcPr>
+            <w:tcW w:w="10455" w:type="dxa"/>
+          </w:tcPr>
+          <w:p>
+            <w:r>
+              <w:t>Problem Report</w:t>
+            </w:r>
+          </w:p>
+        </w:tc>
+      </w:tr>
+      <w:tr>
+        <w:trPr>
+          <w:trHeight w:val="125"/>
+        </w:trPr>
+        <w:tc>
+          <w:tcPr>
+            <w:tcW w:w="2549" w:type="dxa"/>
+          </w:tcPr>
+          <w:p>
+            <w:r>
+              <w:t>Change Description</w:t>
+            </w:r>
+          </w:p>
+        </w:tc>
+        <w:tc>
+          <w:tcPr>
+            <w:tcW w:w="10455" w:type="dxa"/>
+          </w:tcPr>
+          <w:p>
+            <w:r>
+              <w:t>Updated</w:t>
+            </w:r>
+            <w:r>
+              <w:t xml:space="preserve"> to handle records with missing Evaluator IDs</w:t>
+            </w:r>
+          </w:p>
+        </w:tc>
+      </w:tr>
+      <w:tr>
+        <w:tc>
+          <w:tcPr>
+            <w:tcW w:w="2549" w:type="dxa"/>
+          </w:tcPr>
+          <w:p>
+            <w:r>
+              <w:t>Test Environment</w:t>
+            </w:r>
+          </w:p>
+        </w:tc>
+        <w:tc>
+          <w:tcPr>
+            <w:tcW w:w="10455" w:type="dxa"/>
+          </w:tcPr>
+          <w:p>
+            <w:proofErr w:type="spellStart"/>
+            <w:r>
+              <w:t>eCoachingDev</w:t>
+            </w:r>
+            <w:proofErr w:type="spellEnd"/>
+            <w:r>
+              <w:t xml:space="preserve"> database on F3420-ECLDBD01 </w:t>
+            </w:r>
+          </w:p>
+        </w:tc>
+      </w:tr>
+      <w:tr>
+        <w:tc>
+          <w:tcPr>
+            <w:tcW w:w="2549" w:type="dxa"/>
+          </w:tcPr>
+          <w:p>
+            <w:r>
+              <w:lastRenderedPageBreak/>
+              <w:t>Code Modules created/updated</w:t>
+            </w:r>
+          </w:p>
+        </w:tc>
+        <w:tc>
+          <w:tcPr>
+            <w:tcW w:w="10455" w:type="dxa"/>
+          </w:tcPr>
+          <w:p/>
+        </w:tc>
+      </w:tr>
+      <w:tr>
+        <w:tc>
+          <w:tcPr>
+            <w:tcW w:w="2549" w:type="dxa"/>
+          </w:tcPr>
+          <w:p>
+            <w:r>
+              <w:t>Code doc</w:t>
+            </w:r>
+          </w:p>
+        </w:tc>
+        <w:tc>
+          <w:tcPr>
+            <w:tcW w:w="10455" w:type="dxa"/>
+          </w:tcPr>
+          <w:p/>
+        </w:tc>
+      </w:tr>
+      <w:tr>
+        <w:tc>
+          <w:tcPr>
+            <w:tcW w:w="2549" w:type="dxa"/>
+          </w:tcPr>
+          <w:p>
+            <w:r>
+              <w:t>Notes</w:t>
+            </w:r>
+          </w:p>
+        </w:tc>
+        <w:tc>
+          <w:tcPr>
+            <w:tcW w:w="10455" w:type="dxa"/>
+          </w:tcPr>
+          <w:p>
+            <w:r>
+              <w:t>Load the following file which has records with missing Evaluator ID</w:t>
+            </w:r>
+          </w:p>
+          <w:p>
+            <w:r>
+              <w:t>Dev_eCL_IQS_QN_Scorecard_20200407.csv</w:t>
+            </w:r>
+          </w:p>
+        </w:tc>
+      </w:tr>
+      <w:tr>
+        <w:tc>
+          <w:tcPr>
+            <w:tcW w:w="2549" w:type="dxa"/>
+          </w:tcPr>
+          <w:p/>
+        </w:tc>
+        <w:tc>
+          <w:tcPr>
+            <w:tcW w:w="10455" w:type="dxa"/>
+          </w:tcPr>
+          <w:p/>
+        </w:tc>
+      </w:tr>
+    </w:tbl>
+    <w:p/>
+    <w:tbl>
+      <w:tblPr>
+        <w:tblW w:w="13017" w:type="dxa"/>
+        <w:tblInd w:w="-612" w:type="dxa"/>
+        <w:tblBorders>
+          <w:top w:val="double" w:sz="4" w:space="0" w:color="auto"/>
+          <w:left w:val="double" w:sz="4" w:space="0" w:color="auto"/>
+          <w:bottom w:val="double" w:sz="4" w:space="0" w:color="auto"/>
+          <w:right w:val="double" w:sz="4" w:space="0" w:color="auto"/>
+          <w:insideH w:val="single" w:sz="6" w:space="0" w:color="auto"/>
+          <w:insideV w:val="single" w:sz="6" w:space="0" w:color="auto"/>
+        </w:tblBorders>
+        <w:tblLayout w:type="fixed"/>
+        <w:tblLook w:val="0000" w:firstRow="0" w:lastRow="0" w:firstColumn="0" w:lastColumn="0" w:noHBand="0" w:noVBand="0"/>
+      </w:tblPr>
+      <w:tblGrid>
+        <w:gridCol w:w="900"/>
+        <w:gridCol w:w="3960"/>
+        <w:gridCol w:w="4500"/>
+        <w:gridCol w:w="1677"/>
+        <w:gridCol w:w="1980"/>
+      </w:tblGrid>
+      <w:tr>
+        <w:trPr>
+          <w:cantSplit/>
+          <w:tblHeader/>
+        </w:trPr>
+        <w:tc>
+          <w:tcPr>
+            <w:tcW w:w="900" w:type="dxa"/>
+            <w:shd w:val="clear" w:color="auto" w:fill="A6A6A6"/>
+          </w:tcPr>
+          <w:p>
+            <w:pPr>
+              <w:rPr>
+                <w:i/>
+              </w:rPr>
+            </w:pPr>
+            <w:r>
+              <w:t>TEST#</w:t>
+            </w:r>
+          </w:p>
+        </w:tc>
+        <w:tc>
+          <w:tcPr>
+            <w:tcW w:w="3960" w:type="dxa"/>
+            <w:shd w:val="clear" w:color="auto" w:fill="A6A6A6"/>
+          </w:tcPr>
+          <w:p>
+            <w:pPr>
+              <w:rPr>
+                <w:i/>
+              </w:rPr>
+            </w:pPr>
+            <w:r>
+              <w:t>ACTION</w:t>
+            </w:r>
+          </w:p>
+        </w:tc>
+        <w:tc>
+          <w:tcPr>
+            <w:tcW w:w="4500" w:type="dxa"/>
+            <w:shd w:val="clear" w:color="auto" w:fill="A6A6A6"/>
+          </w:tcPr>
+          <w:p>
+            <w:pPr>
+              <w:rPr>
+                <w:i/>
+              </w:rPr>
+            </w:pPr>
+            <w:r>
+              <w:t xml:space="preserve">EXPECTED RESULTS </w:t>
+            </w:r>
+          </w:p>
+        </w:tc>
+        <w:tc>
+          <w:tcPr>
+            <w:tcW w:w="1677" w:type="dxa"/>
+            <w:shd w:val="clear" w:color="auto" w:fill="A6A6A6"/>
+          </w:tcPr>
+          <w:p>
+            <w:pPr>
+              <w:rPr>
+                <w:i/>
+              </w:rPr>
+            </w:pPr>
+            <w:r>
+              <w:t>RESULTS</w:t>
+            </w:r>
+          </w:p>
+          <w:p>
+            <w:pPr>
+              <w:rPr>
+                <w:i/>
+              </w:rPr>
+            </w:pPr>
+            <w:r>
+              <w:t>P/F/I</w:t>
+            </w:r>
+          </w:p>
+        </w:tc>
+        <w:tc>
+          <w:tcPr>
+            <w:tcW w:w="1980" w:type="dxa"/>
+            <w:shd w:val="clear" w:color="auto" w:fill="A6A6A6"/>
+          </w:tcPr>
+          <w:p>
+            <w:pPr>
+              <w:rPr>
+                <w:i/>
+              </w:rPr>
+            </w:pPr>
+            <w:r>
+              <w:t>COMMENTS</w:t>
+            </w:r>
+          </w:p>
+        </w:tc>
+      </w:tr>
+      <w:tr>
+        <w:trPr>
+          <w:cantSplit/>
+        </w:trPr>
+        <w:tc>
+          <w:tcPr>
+            <w:tcW w:w="900" w:type="dxa"/>
+          </w:tcPr>
+          <w:p>
+            <w:pPr>
+              <w:rPr>
+                <w:rFonts w:asciiTheme="minorHAnsi" w:hAnsiTheme="minorHAnsi"/>
+                <w:bCs/>
+              </w:rPr>
+            </w:pPr>
+            <w:r>
+              <w:rPr>
+                <w:rFonts w:asciiTheme="minorHAnsi" w:hAnsiTheme="minorHAnsi"/>
+                <w:bCs/>
+              </w:rPr>
+              <w:t>1.</w:t>
+            </w:r>
+          </w:p>
+        </w:tc>
+        <w:tc>
+          <w:tcPr>
+            <w:tcW w:w="3960" w:type="dxa"/>
+          </w:tcPr>
+          <w:p>
+            <w:r>
+              <w:t xml:space="preserve">Run </w:t>
+            </w:r>
+            <w:proofErr w:type="spellStart"/>
+            <w:r>
+              <w:t>sql</w:t>
+            </w:r>
+            <w:proofErr w:type="spellEnd"/>
+            <w:r>
+              <w:t xml:space="preserve"> agent job </w:t>
+            </w:r>
+            <w:proofErr w:type="spellStart"/>
+            <w:r>
+              <w:t>CoachingQualityNowLoad</w:t>
+            </w:r>
+            <w:proofErr w:type="spellEnd"/>
+          </w:p>
+        </w:tc>
+        <w:tc>
+          <w:tcPr>
+            <w:tcW w:w="4500" w:type="dxa"/>
+          </w:tcPr>
+          <w:p>
+            <w:r>
+              <w:t>File should Load successfully</w:t>
+            </w:r>
+          </w:p>
+        </w:tc>
+        <w:tc>
+          <w:tcPr>
+            <w:tcW w:w="1677" w:type="dxa"/>
+          </w:tcPr>
+          <w:p>
+            <w:r>
+              <w:t>P</w:t>
+            </w:r>
+          </w:p>
+        </w:tc>
+        <w:tc>
+          <w:tcPr>
+            <w:tcW w:w="1980" w:type="dxa"/>
+          </w:tcPr>
+          <w:p>
+            <w:pPr>
+              <w:rPr>
+                <w:rFonts w:asciiTheme="minorHAnsi" w:hAnsiTheme="minorHAnsi"/>
+                <w:bCs/>
+              </w:rPr>
+            </w:pPr>
+          </w:p>
+        </w:tc>
+      </w:tr>
+      <w:tr>
+        <w:trPr>
+          <w:cantSplit/>
+        </w:trPr>
+        <w:tc>
+          <w:tcPr>
+            <w:tcW w:w="900" w:type="dxa"/>
+          </w:tcPr>
+          <w:p>
+            <w:pPr>
+              <w:rPr>
+                <w:rFonts w:asciiTheme="minorHAnsi" w:hAnsiTheme="minorHAnsi"/>
+                <w:bCs/>
+              </w:rPr>
+            </w:pPr>
+            <w:r>
+              <w:rPr>
+                <w:rFonts w:asciiTheme="minorHAnsi" w:hAnsiTheme="minorHAnsi"/>
+                <w:bCs/>
+              </w:rPr>
+              <w:t>2.</w:t>
+            </w:r>
+          </w:p>
+        </w:tc>
+        <w:tc>
+          <w:tcPr>
+            <w:tcW w:w="3960" w:type="dxa"/>
+          </w:tcPr>
+          <w:p>
+            <w:r>
+              <w:t>Test File list table</w:t>
+            </w:r>
+          </w:p>
+        </w:tc>
+        <w:tc>
+          <w:tcPr>
+            <w:tcW w:w="4500" w:type="dxa"/>
+          </w:tcPr>
+          <w:p>
+            <w:r>
+              <w:t>Counts  loaded correctly</w:t>
+            </w:r>
+          </w:p>
+        </w:tc>
+        <w:tc>
+          <w:tcPr>
+            <w:tcW w:w="1677" w:type="dxa"/>
+          </w:tcPr>
+          <w:p>
+            <w:r>
+              <w:t>P</w:t>
+            </w:r>
+          </w:p>
+        </w:tc>
+        <w:tc>
+          <w:tcPr>
+            <w:tcW w:w="1980" w:type="dxa"/>
+          </w:tcPr>
+          <w:p>
+            <w:pPr>
+              <w:rPr>
+                <w:rFonts w:asciiTheme="minorHAnsi" w:hAnsiTheme="minorHAnsi"/>
+                <w:bCs/>
+              </w:rPr>
+            </w:pPr>
+          </w:p>
+        </w:tc>
+      </w:tr>
+      <w:tr>
+        <w:trPr>
+          <w:cantSplit/>
+        </w:trPr>
+        <w:tc>
+          <w:tcPr>
+            <w:tcW w:w="900" w:type="dxa"/>
+          </w:tcPr>
+          <w:p>
+            <w:pPr>
+              <w:rPr>
+                <w:rFonts w:asciiTheme="minorHAnsi" w:hAnsiTheme="minorHAnsi"/>
+                <w:bCs/>
+              </w:rPr>
+            </w:pPr>
+            <w:r>
+              <w:rPr>
+                <w:rFonts w:asciiTheme="minorHAnsi" w:hAnsiTheme="minorHAnsi"/>
+                <w:bCs/>
+              </w:rPr>
+              <w:t>3.</w:t>
+            </w:r>
+          </w:p>
+        </w:tc>
+        <w:tc>
+          <w:tcPr>
+            <w:tcW w:w="3960" w:type="dxa"/>
+          </w:tcPr>
+          <w:p>
+            <w:r>
+              <w:t xml:space="preserve">Check decrypted file </w:t>
+            </w:r>
+          </w:p>
+        </w:tc>
+        <w:tc>
+          <w:tcPr>
+            <w:tcW w:w="4500" w:type="dxa"/>
+          </w:tcPr>
+          <w:p>
+            <w:r>
+              <w:t>Should be deleted</w:t>
+            </w:r>
+          </w:p>
+        </w:tc>
+        <w:tc>
+          <w:tcPr>
+            <w:tcW w:w="1677" w:type="dxa"/>
+          </w:tcPr>
+          <w:p>
+            <w:r>
+              <w:t>NA- Not tested for this TFS</w:t>
+            </w:r>
+          </w:p>
+        </w:tc>
+        <w:tc>
+          <w:tcPr>
+            <w:tcW w:w="1980" w:type="dxa"/>
+          </w:tcPr>
+          <w:p>
+            <w:pPr>
+              <w:rPr>
+                <w:rFonts w:asciiTheme="minorHAnsi" w:hAnsiTheme="minorHAnsi"/>
+                <w:bCs/>
+              </w:rPr>
+            </w:pPr>
+          </w:p>
+        </w:tc>
+      </w:tr>
+      <w:tr>
+        <w:trPr>
+          <w:cantSplit/>
+        </w:trPr>
+        <w:tc>
+          <w:tcPr>
+            <w:tcW w:w="900" w:type="dxa"/>
+          </w:tcPr>
+          <w:p/>
+        </w:tc>
+        <w:tc>
+          <w:tcPr>
+            <w:tcW w:w="3960" w:type="dxa"/>
+          </w:tcPr>
+          <w:p>
+            <w:r>
+              <w:t>Load</w:t>
+            </w:r>
+          </w:p>
+        </w:tc>
+        <w:tc>
+          <w:tcPr>
+            <w:tcW w:w="4500" w:type="dxa"/>
+          </w:tcPr>
+          <w:p/>
+        </w:tc>
+        <w:tc>
+          <w:tcPr>
+            <w:tcW w:w="1677" w:type="dxa"/>
+          </w:tcPr>
+          <w:p/>
+        </w:tc>
+        <w:tc>
+          <w:tcPr>
+            <w:tcW w:w="1980" w:type="dxa"/>
+          </w:tcPr>
+          <w:p>
+            <w:pPr>
+              <w:rPr>
+                <w:rFonts w:asciiTheme="minorHAnsi" w:hAnsiTheme="minorHAnsi"/>
+                <w:bCs/>
+              </w:rPr>
+            </w:pPr>
+          </w:p>
+        </w:tc>
+      </w:tr>
+      <w:tr>
+        <w:trPr>
+          <w:cantSplit/>
+        </w:trPr>
+        <w:tc>
+          <w:tcPr>
+            <w:tcW w:w="900" w:type="dxa"/>
+          </w:tcPr>
+          <w:p>
+            <w:r>
+              <w:t>4a.</w:t>
+            </w:r>
+          </w:p>
+        </w:tc>
+        <w:tc>
+          <w:tcPr>
+            <w:tcW w:w="3960" w:type="dxa"/>
+          </w:tcPr>
+          <w:p>
+            <w:r>
+              <w:t xml:space="preserve">Check </w:t>
+            </w:r>
+            <w:proofErr w:type="spellStart"/>
+            <w:r>
+              <w:t>Coaching_Log</w:t>
+            </w:r>
+            <w:proofErr w:type="spellEnd"/>
+            <w:r>
+              <w:t xml:space="preserve"> table</w:t>
+            </w:r>
+          </w:p>
+        </w:tc>
+        <w:tc>
+          <w:tcPr>
+            <w:tcW w:w="4500" w:type="dxa"/>
+          </w:tcPr>
+          <w:p/>
+        </w:tc>
+        <w:tc>
+          <w:tcPr>
+            <w:tcW w:w="1677" w:type="dxa"/>
+          </w:tcPr>
+          <w:p>
+            <w:r>
+              <w:t>P</w:t>
+            </w:r>
+          </w:p>
+        </w:tc>
+        <w:tc>
+          <w:tcPr>
+            <w:tcW w:w="1980" w:type="dxa"/>
+          </w:tcPr>
+          <w:p>
+            <w:pPr>
+              <w:rPr>
+                <w:rFonts w:asciiTheme="minorHAnsi" w:hAnsiTheme="minorHAnsi"/>
+                <w:bCs/>
+              </w:rPr>
+            </w:pPr>
+          </w:p>
+        </w:tc>
+      </w:tr>
+      <w:tr>
+        <w:trPr>
+          <w:cantSplit/>
+        </w:trPr>
+        <w:tc>
+          <w:tcPr>
+            <w:tcW w:w="900" w:type="dxa"/>
+          </w:tcPr>
+          <w:p>
+            <w:r>
+              <w:t xml:space="preserve">4b. </w:t>
+            </w:r>
+          </w:p>
+        </w:tc>
+        <w:tc>
+          <w:tcPr>
+            <w:tcW w:w="3960" w:type="dxa"/>
+          </w:tcPr>
+          <w:p>
+            <w:r>
+              <w:t xml:space="preserve">Check updates to </w:t>
+            </w:r>
+            <w:proofErr w:type="spellStart"/>
+            <w:r>
+              <w:t>Coaching_Log</w:t>
+            </w:r>
+            <w:proofErr w:type="spellEnd"/>
+            <w:r>
+              <w:t xml:space="preserve"> table</w:t>
+            </w:r>
+          </w:p>
+        </w:tc>
+        <w:tc>
+          <w:tcPr>
+            <w:tcW w:w="4500" w:type="dxa"/>
+          </w:tcPr>
+          <w:p/>
+        </w:tc>
+        <w:tc>
+          <w:tcPr>
+            <w:tcW w:w="1677" w:type="dxa"/>
+          </w:tcPr>
+          <w:p>
+            <w:r>
+              <w:t>NA- Not tested for this TFS</w:t>
+            </w:r>
+          </w:p>
+        </w:tc>
+        <w:tc>
+          <w:tcPr>
+            <w:tcW w:w="1980" w:type="dxa"/>
+          </w:tcPr>
+          <w:p>
+            <w:pPr>
+              <w:rPr>
+                <w:rFonts w:asciiTheme="minorHAnsi" w:hAnsiTheme="minorHAnsi"/>
+                <w:bCs/>
+                <w:highlight w:val="yellow"/>
+              </w:rPr>
+            </w:pPr>
+          </w:p>
+        </w:tc>
+      </w:tr>
+      <w:tr>
+        <w:trPr>
+          <w:cantSplit/>
+        </w:trPr>
+        <w:tc>
+          <w:tcPr>
+            <w:tcW w:w="900" w:type="dxa"/>
+          </w:tcPr>
+          <w:p>
+            <w:r>
+              <w:t>5a.</w:t>
+            </w:r>
+          </w:p>
+        </w:tc>
+        <w:tc>
+          <w:tcPr>
+            <w:tcW w:w="3960" w:type="dxa"/>
+          </w:tcPr>
+          <w:p>
+            <w:r>
+              <w:t>Check Evaluations table</w:t>
+            </w:r>
+          </w:p>
+        </w:tc>
+        <w:tc>
+          <w:tcPr>
+            <w:tcW w:w="4500" w:type="dxa"/>
+          </w:tcPr>
+          <w:p>
+            <w:r>
+              <w:t>All evaluations inserted successfully with some evaluations having no Evaluator ID</w:t>
+            </w:r>
+          </w:p>
+        </w:tc>
+        <w:tc>
+          <w:tcPr>
+            <w:tcW w:w="1677" w:type="dxa"/>
+          </w:tcPr>
+          <w:p>
+            <w:r>
+              <w:t>P</w:t>
+            </w:r>
+          </w:p>
+        </w:tc>
+        <w:tc>
+          <w:tcPr>
+            <w:tcW w:w="1980" w:type="dxa"/>
+          </w:tcPr>
+          <w:p>
+            <w:pPr>
+              <w:rPr>
+                <w:rFonts w:asciiTheme="minorHAnsi" w:hAnsiTheme="minorHAnsi"/>
+                <w:bCs/>
+              </w:rPr>
+            </w:pPr>
+          </w:p>
+        </w:tc>
+      </w:tr>
+      <w:tr>
+        <w:trPr>
+          <w:cantSplit/>
+        </w:trPr>
+        <w:tc>
+          <w:tcPr>
+            <w:tcW w:w="900" w:type="dxa"/>
+          </w:tcPr>
+          <w:p>
+            <w:r>
+              <w:t>5b.</w:t>
+            </w:r>
+          </w:p>
+        </w:tc>
+        <w:tc>
+          <w:tcPr>
+            <w:tcW w:w="3960" w:type="dxa"/>
+          </w:tcPr>
+          <w:p>
+            <w:r>
+              <w:t>Check updates to Evaluations table</w:t>
+            </w:r>
+          </w:p>
+        </w:tc>
+        <w:tc>
+          <w:tcPr>
+            <w:tcW w:w="4500" w:type="dxa"/>
+          </w:tcPr>
+          <w:p>
+            <w:r>
+              <w:t xml:space="preserve">Changed values need to be updated. </w:t>
+            </w:r>
+            <w:proofErr w:type="spellStart"/>
+            <w:r>
+              <w:t>Last_Updated_date</w:t>
+            </w:r>
+            <w:proofErr w:type="spellEnd"/>
+            <w:r>
+              <w:t xml:space="preserve"> should be updated to </w:t>
+            </w:r>
+            <w:proofErr w:type="spellStart"/>
+            <w:r>
+              <w:t>DateTime</w:t>
+            </w:r>
+            <w:proofErr w:type="spellEnd"/>
+            <w:r>
+              <w:t xml:space="preserve"> of actual update.</w:t>
+            </w:r>
+          </w:p>
+        </w:tc>
+        <w:tc>
+          <w:tcPr>
+            <w:tcW w:w="1677" w:type="dxa"/>
+          </w:tcPr>
+          <w:p>
+            <w:r>
+              <w:t>NA- Not tested for this TFS</w:t>
+            </w:r>
+          </w:p>
+        </w:tc>
+        <w:tc>
+          <w:tcPr>
+            <w:tcW w:w="1980" w:type="dxa"/>
+          </w:tcPr>
+          <w:p>
+            <w:pPr>
+              <w:rPr>
+                <w:rFonts w:asciiTheme="minorHAnsi" w:hAnsiTheme="minorHAnsi"/>
+                <w:bCs/>
+              </w:rPr>
+            </w:pPr>
+          </w:p>
+        </w:tc>
+      </w:tr>
+      <w:tr>
+        <w:trPr>
+          <w:cantSplit/>
+        </w:trPr>
+        <w:tc>
+          <w:tcPr>
+            <w:tcW w:w="900" w:type="dxa"/>
+          </w:tcPr>
+          <w:p>
+            <w:r>
+              <w:t>6.</w:t>
+            </w:r>
+          </w:p>
+        </w:tc>
+        <w:tc>
+          <w:tcPr>
+            <w:tcW w:w="3960" w:type="dxa"/>
+          </w:tcPr>
+          <w:p>
+            <w:r>
+              <w:t>Check existing batch that comes in as inactive</w:t>
+            </w:r>
+          </w:p>
+        </w:tc>
+        <w:tc>
+          <w:tcPr>
+            <w:tcW w:w="4500" w:type="dxa"/>
+          </w:tcPr>
+          <w:p>
+            <w:r>
+              <w:t xml:space="preserve">Corresponding </w:t>
+            </w:r>
+            <w:proofErr w:type="spellStart"/>
+            <w:r>
+              <w:t>ecl</w:t>
+            </w:r>
+            <w:proofErr w:type="spellEnd"/>
+            <w:r>
+              <w:t xml:space="preserve"> should be inactivated</w:t>
+            </w:r>
+          </w:p>
+        </w:tc>
+        <w:tc>
+          <w:tcPr>
+            <w:tcW w:w="1677" w:type="dxa"/>
+          </w:tcPr>
+          <w:p>
+            <w:r>
+              <w:t>NA- Not tested for this TFS</w:t>
+            </w:r>
+          </w:p>
+        </w:tc>
+        <w:tc>
+          <w:tcPr>
+            <w:tcW w:w="1980" w:type="dxa"/>
+          </w:tcPr>
+          <w:p>
+            <w:pPr>
+              <w:rPr>
+                <w:rFonts w:asciiTheme="minorHAnsi" w:hAnsiTheme="minorHAnsi"/>
+                <w:bCs/>
+              </w:rPr>
+            </w:pPr>
+          </w:p>
+        </w:tc>
+      </w:tr>
+      <w:tr>
+        <w:trPr>
+          <w:cantSplit/>
+        </w:trPr>
+        <w:tc>
+          <w:tcPr>
+            <w:tcW w:w="900" w:type="dxa"/>
+          </w:tcPr>
+          <w:p>
+            <w:r>
+              <w:t>7.</w:t>
+            </w:r>
+          </w:p>
+        </w:tc>
+        <w:tc>
+          <w:tcPr>
+            <w:tcW w:w="3960" w:type="dxa"/>
+          </w:tcPr>
+          <w:p>
+            <w:r>
+              <w:t>Check existing batch that comes in as Active with updatable attribute updated</w:t>
+            </w:r>
+          </w:p>
+        </w:tc>
+        <w:tc>
+          <w:tcPr>
+            <w:tcW w:w="4500" w:type="dxa"/>
+          </w:tcPr>
+          <w:p>
+            <w:r>
+              <w:t>Corresponding values need to be updated</w:t>
+            </w:r>
+          </w:p>
+          <w:p/>
+        </w:tc>
+        <w:tc>
+          <w:tcPr>
+            <w:tcW w:w="1677" w:type="dxa"/>
+          </w:tcPr>
+          <w:p>
+            <w:r>
+              <w:t>NA- Not tested for this TFS</w:t>
+            </w:r>
+          </w:p>
+        </w:tc>
+        <w:tc>
+          <w:tcPr>
+            <w:tcW w:w="1980" w:type="dxa"/>
+          </w:tcPr>
+          <w:p>
+            <w:pPr>
+              <w:rPr>
+                <w:rFonts w:asciiTheme="minorHAnsi" w:hAnsiTheme="minorHAnsi"/>
+                <w:bCs/>
+              </w:rPr>
+            </w:pPr>
+          </w:p>
+        </w:tc>
+      </w:tr>
+      <w:tr>
+        <w:trPr>
+          <w:cantSplit/>
+        </w:trPr>
+        <w:tc>
+          <w:tcPr>
+            <w:tcW w:w="900" w:type="dxa"/>
+          </w:tcPr>
+          <w:p>
+            <w:r>
+              <w:t>8.</w:t>
+            </w:r>
+          </w:p>
+        </w:tc>
+        <w:tc>
+          <w:tcPr>
+            <w:tcW w:w="3960" w:type="dxa"/>
+          </w:tcPr>
+          <w:p>
+            <w:r>
+              <w:t xml:space="preserve">Check behavior of an active batch of evaluations with existing inactive </w:t>
+            </w:r>
+            <w:proofErr w:type="spellStart"/>
+            <w:r>
+              <w:t>ecl</w:t>
+            </w:r>
+            <w:proofErr w:type="spellEnd"/>
+          </w:p>
+        </w:tc>
+        <w:tc>
+          <w:tcPr>
+            <w:tcW w:w="4500" w:type="dxa"/>
+          </w:tcPr>
+          <w:p>
+            <w:r>
+              <w:t xml:space="preserve">New </w:t>
+            </w:r>
+            <w:proofErr w:type="spellStart"/>
+            <w:r>
+              <w:t>ecl</w:t>
+            </w:r>
+            <w:proofErr w:type="spellEnd"/>
+            <w:r>
+              <w:t xml:space="preserve"> needs to be created for same batch number and detail records inserted accordingly</w:t>
+            </w:r>
+          </w:p>
+        </w:tc>
+        <w:tc>
+          <w:tcPr>
+            <w:tcW w:w="1677" w:type="dxa"/>
+          </w:tcPr>
+          <w:p>
+            <w:r>
+              <w:t>NA- Not tested for this TFS</w:t>
+            </w:r>
+          </w:p>
+        </w:tc>
+        <w:tc>
+          <w:tcPr>
+            <w:tcW w:w="1980" w:type="dxa"/>
+          </w:tcPr>
+          <w:p>
+            <w:pPr>
+              <w:rPr>
+                <w:rFonts w:asciiTheme="minorHAnsi" w:hAnsiTheme="minorHAnsi"/>
+                <w:bCs/>
+              </w:rPr>
+            </w:pPr>
+          </w:p>
+        </w:tc>
+      </w:tr>
+      <w:tr>
+        <w:trPr>
+          <w:cantSplit/>
+        </w:trPr>
+        <w:tc>
+          <w:tcPr>
+            <w:tcW w:w="900" w:type="dxa"/>
+          </w:tcPr>
+          <w:p>
+            <w:r>
+              <w:t>9.</w:t>
+            </w:r>
+          </w:p>
+        </w:tc>
+        <w:tc>
+          <w:tcPr>
+            <w:tcW w:w="3960" w:type="dxa"/>
+          </w:tcPr>
+          <w:p>
+            <w:r>
+              <w:t xml:space="preserve">Check site for </w:t>
+            </w:r>
+            <w:proofErr w:type="spellStart"/>
+            <w:r>
+              <w:t>ecl</w:t>
+            </w:r>
+            <w:proofErr w:type="spellEnd"/>
+          </w:p>
+        </w:tc>
+        <w:tc>
+          <w:tcPr>
+            <w:tcW w:w="4500" w:type="dxa"/>
+          </w:tcPr>
+          <w:p>
+            <w:r>
+              <w:t>From Employee record</w:t>
+            </w:r>
+          </w:p>
+        </w:tc>
+        <w:tc>
+          <w:tcPr>
+            <w:tcW w:w="1677" w:type="dxa"/>
+          </w:tcPr>
+          <w:p>
+            <w:r>
+              <w:t>NA- Not tested for this TFS</w:t>
+            </w:r>
+          </w:p>
+        </w:tc>
+        <w:tc>
+          <w:tcPr>
+            <w:tcW w:w="1980" w:type="dxa"/>
+          </w:tcPr>
+          <w:p>
+            <w:pPr>
+              <w:rPr>
+                <w:rFonts w:asciiTheme="minorHAnsi" w:hAnsiTheme="minorHAnsi"/>
+                <w:bCs/>
+              </w:rPr>
+            </w:pPr>
+          </w:p>
+        </w:tc>
+      </w:tr>
+      <w:tr>
+        <w:trPr>
+          <w:cantSplit/>
+        </w:trPr>
+        <w:tc>
+          <w:tcPr>
+            <w:tcW w:w="900" w:type="dxa"/>
+          </w:tcPr>
+          <w:p>
+            <w:r>
+              <w:t>10.</w:t>
+            </w:r>
+          </w:p>
+        </w:tc>
+        <w:tc>
+          <w:tcPr>
+            <w:tcW w:w="3960" w:type="dxa"/>
+          </w:tcPr>
+          <w:p>
+            <w:r>
+              <w:t>Check source</w:t>
+            </w:r>
+          </w:p>
+        </w:tc>
+        <w:tc>
+          <w:tcPr>
+            <w:tcW w:w="4500" w:type="dxa"/>
+          </w:tcPr>
+          <w:p>
+            <w:r>
+              <w:t>235/236</w:t>
+            </w:r>
+          </w:p>
+        </w:tc>
+        <w:tc>
+          <w:tcPr>
+            <w:tcW w:w="1677" w:type="dxa"/>
+          </w:tcPr>
+          <w:p>
+            <w:r>
+              <w:t>NA- Not tested for this TFS</w:t>
+            </w:r>
+          </w:p>
+        </w:tc>
+        <w:tc>
+          <w:tcPr>
+            <w:tcW w:w="1980" w:type="dxa"/>
+          </w:tcPr>
+          <w:p>
+            <w:pPr>
+              <w:rPr>
+                <w:rFonts w:asciiTheme="minorHAnsi" w:hAnsiTheme="minorHAnsi"/>
+                <w:bCs/>
+              </w:rPr>
+            </w:pPr>
+          </w:p>
+        </w:tc>
+      </w:tr>
+      <w:tr>
+        <w:trPr>
+          <w:cantSplit/>
+        </w:trPr>
+        <w:tc>
+          <w:tcPr>
+            <w:tcW w:w="900" w:type="dxa"/>
+          </w:tcPr>
+          <w:p>
+            <w:r>
+              <w:t>11.</w:t>
+            </w:r>
+          </w:p>
+        </w:tc>
+        <w:tc>
+          <w:tcPr>
+            <w:tcW w:w="3960" w:type="dxa"/>
+          </w:tcPr>
+          <w:p>
+            <w:r>
+              <w:t>Check status</w:t>
+            </w:r>
+          </w:p>
+        </w:tc>
+        <w:tc>
+          <w:tcPr>
+            <w:tcW w:w="4500" w:type="dxa"/>
+          </w:tcPr>
+          <w:p>
+            <w:r>
+              <w:t>Pending Supervisor Review</w:t>
+            </w:r>
+          </w:p>
+        </w:tc>
+        <w:tc>
+          <w:tcPr>
+            <w:tcW w:w="1677" w:type="dxa"/>
+          </w:tcPr>
+          <w:p>
+            <w:r>
+              <w:t>NA- Not tested for this TFS</w:t>
+            </w:r>
+          </w:p>
+        </w:tc>
+        <w:tc>
+          <w:tcPr>
+            <w:tcW w:w="1980" w:type="dxa"/>
+          </w:tcPr>
+          <w:p>
+            <w:pPr>
+              <w:rPr>
+                <w:rFonts w:asciiTheme="minorHAnsi" w:hAnsiTheme="minorHAnsi"/>
+                <w:bCs/>
+              </w:rPr>
+            </w:pPr>
+          </w:p>
+        </w:tc>
+      </w:tr>
+      <w:tr>
+        <w:trPr>
+          <w:cantSplit/>
+        </w:trPr>
+        <w:tc>
+          <w:tcPr>
+            <w:tcW w:w="900" w:type="dxa"/>
+          </w:tcPr>
+          <w:p>
+            <w:r>
+              <w:t>12.</w:t>
+            </w:r>
+          </w:p>
+        </w:tc>
+        <w:tc>
+          <w:tcPr>
+            <w:tcW w:w="3960" w:type="dxa"/>
+          </w:tcPr>
+          <w:p>
+            <w:r>
+              <w:t xml:space="preserve">Check submitter on parent </w:t>
+            </w:r>
+            <w:proofErr w:type="spellStart"/>
+            <w:r>
+              <w:t>ecl</w:t>
+            </w:r>
+            <w:proofErr w:type="spellEnd"/>
+          </w:p>
+        </w:tc>
+        <w:tc>
+          <w:tcPr>
+            <w:tcW w:w="4500" w:type="dxa"/>
+          </w:tcPr>
+          <w:p>
+            <w:r>
+              <w:t>999999</w:t>
+            </w:r>
+          </w:p>
+        </w:tc>
+        <w:tc>
+          <w:tcPr>
+            <w:tcW w:w="1677" w:type="dxa"/>
+          </w:tcPr>
+          <w:p>
+            <w:r>
+              <w:t>NA- Not tested for this TFS</w:t>
+            </w:r>
+          </w:p>
+        </w:tc>
+        <w:tc>
+          <w:tcPr>
+            <w:tcW w:w="1980" w:type="dxa"/>
+          </w:tcPr>
+          <w:p>
+            <w:pPr>
+              <w:rPr>
+                <w:rFonts w:asciiTheme="minorHAnsi" w:hAnsiTheme="minorHAnsi"/>
+                <w:bCs/>
+              </w:rPr>
+            </w:pPr>
+          </w:p>
+        </w:tc>
+      </w:tr>
+      <w:tr>
+        <w:trPr>
+          <w:cantSplit/>
+        </w:trPr>
+        <w:tc>
+          <w:tcPr>
+            <w:tcW w:w="900" w:type="dxa"/>
+          </w:tcPr>
+          <w:p>
+            <w:r>
+              <w:t>13.</w:t>
+            </w:r>
+          </w:p>
+        </w:tc>
+        <w:tc>
+          <w:tcPr>
+            <w:tcW w:w="3960" w:type="dxa"/>
+          </w:tcPr>
+          <w:p>
+            <w:r>
+              <w:t>Check Module</w:t>
+            </w:r>
+          </w:p>
+        </w:tc>
+        <w:tc>
+          <w:tcPr>
+            <w:tcW w:w="4500" w:type="dxa"/>
+          </w:tcPr>
+          <w:p>
+            <w:r>
+              <w:t>Email delivery</w:t>
+            </w:r>
+          </w:p>
+        </w:tc>
+        <w:tc>
+          <w:tcPr>
+            <w:tcW w:w="1677" w:type="dxa"/>
+          </w:tcPr>
+          <w:p>
+            <w:r>
+              <w:t>NA- Not tested for this TFS</w:t>
+            </w:r>
+          </w:p>
+        </w:tc>
+        <w:tc>
+          <w:tcPr>
+            <w:tcW w:w="1980" w:type="dxa"/>
+          </w:tcPr>
+          <w:p>
+            <w:pPr>
+              <w:rPr>
+                <w:rFonts w:asciiTheme="minorHAnsi" w:hAnsiTheme="minorHAnsi"/>
+                <w:bCs/>
+              </w:rPr>
+            </w:pPr>
+          </w:p>
+        </w:tc>
+      </w:tr>
+      <w:tr>
+        <w:trPr>
+          <w:cantSplit/>
+        </w:trPr>
+        <w:tc>
+          <w:tcPr>
+            <w:tcW w:w="900" w:type="dxa"/>
+          </w:tcPr>
+          <w:p>
+            <w:r>
+              <w:lastRenderedPageBreak/>
+              <w:t>14.</w:t>
+            </w:r>
+          </w:p>
+        </w:tc>
+        <w:tc>
+          <w:tcPr>
+            <w:tcW w:w="3960" w:type="dxa"/>
+          </w:tcPr>
+          <w:p>
+            <w:r>
+              <w:t xml:space="preserve">Check Coaching Reason in Coaching Log Reason table </w:t>
+            </w:r>
+          </w:p>
+        </w:tc>
+        <w:tc>
+          <w:tcPr>
+            <w:tcW w:w="4500" w:type="dxa"/>
+          </w:tcPr>
+          <w:p>
+            <w:r>
+              <w:t>57 for CSR Module/58 for Quality Module</w:t>
+            </w:r>
+          </w:p>
+        </w:tc>
+        <w:tc>
+          <w:tcPr>
+            <w:tcW w:w="1677" w:type="dxa"/>
+          </w:tcPr>
+          <w:p>
+            <w:r>
+              <w:t>NA- Not tested for this TFS</w:t>
+            </w:r>
+          </w:p>
+        </w:tc>
+        <w:tc>
+          <w:tcPr>
+            <w:tcW w:w="1980" w:type="dxa"/>
+          </w:tcPr>
+          <w:p>
+            <w:pPr>
+              <w:rPr>
+                <w:rFonts w:asciiTheme="minorHAnsi" w:hAnsiTheme="minorHAnsi"/>
+                <w:bCs/>
+              </w:rPr>
+            </w:pPr>
+          </w:p>
+        </w:tc>
+      </w:tr>
+      <w:tr>
+        <w:trPr>
+          <w:cantSplit/>
+        </w:trPr>
+        <w:tc>
+          <w:tcPr>
+            <w:tcW w:w="900" w:type="dxa"/>
+          </w:tcPr>
+          <w:p>
+            <w:r>
+              <w:t>15.</w:t>
+            </w:r>
+          </w:p>
+        </w:tc>
+        <w:tc>
+          <w:tcPr>
+            <w:tcW w:w="3960" w:type="dxa"/>
+          </w:tcPr>
+          <w:p>
+            <w:r>
+              <w:t>Check Sub Coaching Reason in Coaching Log Reason table</w:t>
+            </w:r>
+          </w:p>
+        </w:tc>
+        <w:tc>
+          <w:tcPr>
+            <w:tcW w:w="4500" w:type="dxa"/>
+          </w:tcPr>
+          <w:p>
+            <w:r>
+              <w:t>42</w:t>
+            </w:r>
+          </w:p>
+        </w:tc>
+        <w:tc>
+          <w:tcPr>
+            <w:tcW w:w="1677" w:type="dxa"/>
+          </w:tcPr>
+          <w:p>
+            <w:r>
+              <w:t>NA- Not tested for this TFS</w:t>
+            </w:r>
+          </w:p>
+        </w:tc>
+        <w:tc>
+          <w:tcPr>
+            <w:tcW w:w="1980" w:type="dxa"/>
+          </w:tcPr>
+          <w:p>
+            <w:pPr>
+              <w:rPr>
+                <w:rFonts w:asciiTheme="minorHAnsi" w:hAnsiTheme="minorHAnsi"/>
+                <w:bCs/>
+              </w:rPr>
+            </w:pPr>
+          </w:p>
+        </w:tc>
+      </w:tr>
+      <w:tr>
+        <w:trPr>
+          <w:cantSplit/>
+        </w:trPr>
+        <w:tc>
+          <w:tcPr>
+            <w:tcW w:w="900" w:type="dxa"/>
+          </w:tcPr>
+          <w:p>
+            <w:r>
+              <w:t>16.</w:t>
+            </w:r>
+          </w:p>
+        </w:tc>
+        <w:tc>
+          <w:tcPr>
+            <w:tcW w:w="3960" w:type="dxa"/>
+          </w:tcPr>
+          <w:p>
+            <w:r>
+              <w:t>Check Value in Coaching Log Reason table</w:t>
+            </w:r>
+          </w:p>
+        </w:tc>
+        <w:tc>
+          <w:tcPr>
+            <w:tcW w:w="4500" w:type="dxa"/>
+          </w:tcPr>
+          <w:p>
+            <w:r>
+              <w:t>NA</w:t>
+            </w:r>
+          </w:p>
+        </w:tc>
+        <w:tc>
+          <w:tcPr>
+            <w:tcW w:w="1677" w:type="dxa"/>
+          </w:tcPr>
+          <w:p>
+            <w:r>
+              <w:t>NA- Not tested for this TFS</w:t>
+            </w:r>
+          </w:p>
+        </w:tc>
+        <w:tc>
+          <w:tcPr>
+            <w:tcW w:w="1980" w:type="dxa"/>
+          </w:tcPr>
+          <w:p>
+            <w:pPr>
+              <w:rPr>
+                <w:rFonts w:asciiTheme="minorHAnsi" w:hAnsiTheme="minorHAnsi"/>
+                <w:bCs/>
+              </w:rPr>
+            </w:pPr>
+          </w:p>
+        </w:tc>
+      </w:tr>
+      <w:tr>
+        <w:trPr>
+          <w:cantSplit/>
+        </w:trPr>
+        <w:tc>
+          <w:tcPr>
+            <w:tcW w:w="900" w:type="dxa"/>
+          </w:tcPr>
+          <w:p/>
+        </w:tc>
+        <w:tc>
+          <w:tcPr>
+            <w:tcW w:w="3960" w:type="dxa"/>
+          </w:tcPr>
+          <w:p/>
+        </w:tc>
+        <w:tc>
+          <w:tcPr>
+            <w:tcW w:w="4500" w:type="dxa"/>
+          </w:tcPr>
+          <w:p/>
+        </w:tc>
+        <w:tc>
+          <w:tcPr>
+            <w:tcW w:w="1677" w:type="dxa"/>
+          </w:tcPr>
+          <w:p/>
+        </w:tc>
+        <w:tc>
+          <w:tcPr>
+            <w:tcW w:w="1980" w:type="dxa"/>
+          </w:tcPr>
+          <w:p>
+            <w:pPr>
+              <w:rPr>
+                <w:rFonts w:asciiTheme="minorHAnsi" w:hAnsiTheme="minorHAnsi"/>
+                <w:bCs/>
+              </w:rPr>
+            </w:pPr>
+          </w:p>
+        </w:tc>
+      </w:tr>
+      <w:tr>
+        <w:trPr>
+          <w:cantSplit/>
+        </w:trPr>
+        <w:tc>
+          <w:tcPr>
+            <w:tcW w:w="900" w:type="dxa"/>
+          </w:tcPr>
+          <w:p/>
+        </w:tc>
+        <w:tc>
+          <w:tcPr>
+            <w:tcW w:w="3960" w:type="dxa"/>
+          </w:tcPr>
+          <w:p/>
+        </w:tc>
+        <w:tc>
+          <w:tcPr>
+            <w:tcW w:w="4500" w:type="dxa"/>
+          </w:tcPr>
+          <w:p/>
+        </w:tc>
+        <w:tc>
+          <w:tcPr>
+            <w:tcW w:w="1677" w:type="dxa"/>
+          </w:tcPr>
+          <w:p/>
+        </w:tc>
+        <w:tc>
+          <w:tcPr>
+            <w:tcW w:w="1980" w:type="dxa"/>
+          </w:tcPr>
+          <w:p>
+            <w:pPr>
+              <w:rPr>
+                <w:rFonts w:asciiTheme="minorHAnsi" w:hAnsiTheme="minorHAnsi"/>
+                <w:bCs/>
+              </w:rPr>
+            </w:pPr>
+          </w:p>
+        </w:tc>
+      </w:tr>
+      <w:tr>
+        <w:trPr>
+          <w:cantSplit/>
+        </w:trPr>
+        <w:tc>
+          <w:tcPr>
+            <w:tcW w:w="900" w:type="dxa"/>
+          </w:tcPr>
+          <w:p/>
+        </w:tc>
+        <w:tc>
+          <w:tcPr>
+            <w:tcW w:w="3960" w:type="dxa"/>
+          </w:tcPr>
+          <w:p/>
+        </w:tc>
+        <w:tc>
+          <w:tcPr>
+            <w:tcW w:w="4500" w:type="dxa"/>
+          </w:tcPr>
+          <w:p/>
+        </w:tc>
+        <w:tc>
+          <w:tcPr>
+            <w:tcW w:w="1677" w:type="dxa"/>
+          </w:tcPr>
+          <w:p/>
+        </w:tc>
+        <w:tc>
+          <w:tcPr>
+            <w:tcW w:w="1980" w:type="dxa"/>
+          </w:tcPr>
+          <w:p>
+            <w:pPr>
+              <w:rPr>
+                <w:rFonts w:asciiTheme="minorHAnsi" w:hAnsiTheme="minorHAnsi"/>
+                <w:bCs/>
+              </w:rPr>
+            </w:pPr>
+          </w:p>
+        </w:tc>
+      </w:tr>
+      <w:tr>
+        <w:trPr>
+          <w:cantSplit/>
+        </w:trPr>
+        <w:tc>
+          <w:tcPr>
+            <w:tcW w:w="900" w:type="dxa"/>
+          </w:tcPr>
+          <w:p/>
+        </w:tc>
+        <w:tc>
+          <w:tcPr>
+            <w:tcW w:w="3960" w:type="dxa"/>
+          </w:tcPr>
+          <w:p>
+            <w:r>
+              <w:t>Notification</w:t>
+            </w:r>
+          </w:p>
+        </w:tc>
+        <w:tc>
+          <w:tcPr>
+            <w:tcW w:w="4500" w:type="dxa"/>
+          </w:tcPr>
+          <w:p/>
+        </w:tc>
+        <w:tc>
+          <w:tcPr>
+            <w:tcW w:w="1677" w:type="dxa"/>
+          </w:tcPr>
+          <w:p/>
+        </w:tc>
+        <w:tc>
+          <w:tcPr>
+            <w:tcW w:w="1980" w:type="dxa"/>
+          </w:tcPr>
+          <w:p>
+            <w:pPr>
+              <w:rPr>
+                <w:rFonts w:asciiTheme="minorHAnsi" w:hAnsiTheme="minorHAnsi"/>
+                <w:bCs/>
+              </w:rPr>
+            </w:pPr>
+          </w:p>
+        </w:tc>
+      </w:tr>
+      <w:tr>
+        <w:trPr>
+          <w:cantSplit/>
+        </w:trPr>
+        <w:tc>
+          <w:tcPr>
+            <w:tcW w:w="900" w:type="dxa"/>
+          </w:tcPr>
+          <w:p>
+            <w:r>
+              <w:t>1.</w:t>
+            </w:r>
+          </w:p>
+        </w:tc>
+        <w:tc>
+          <w:tcPr>
+            <w:tcW w:w="3960" w:type="dxa"/>
+          </w:tcPr>
+          <w:p>
+            <w:r>
+              <w:t>Test Notification selection</w:t>
+            </w:r>
+          </w:p>
+        </w:tc>
+        <w:tc>
+          <w:tcPr>
+            <w:tcW w:w="4500" w:type="dxa"/>
+          </w:tcPr>
+          <w:p>
+            <w:r>
+              <w:t>Records should be flagged for notification for regular pending Sup review attributes</w:t>
+            </w:r>
+          </w:p>
+        </w:tc>
+        <w:tc>
+          <w:tcPr>
+            <w:tcW w:w="1677" w:type="dxa"/>
+          </w:tcPr>
+          <w:p>
+            <w:r>
+              <w:t>NA- Not tested for this TFS</w:t>
+            </w:r>
+          </w:p>
+        </w:tc>
+        <w:tc>
+          <w:tcPr>
+            <w:tcW w:w="1980" w:type="dxa"/>
+          </w:tcPr>
+          <w:p>
+            <w:pPr>
+              <w:rPr>
+                <w:rFonts w:asciiTheme="minorHAnsi" w:hAnsiTheme="minorHAnsi"/>
+                <w:bCs/>
+              </w:rPr>
+            </w:pPr>
+          </w:p>
+        </w:tc>
+      </w:tr>
+      <w:tr>
+        <w:trPr>
+          <w:cantSplit/>
+        </w:trPr>
+        <w:tc>
+          <w:tcPr>
+            <w:tcW w:w="900" w:type="dxa"/>
+          </w:tcPr>
+          <w:p>
+            <w:r>
+              <w:t>2.</w:t>
+            </w:r>
+          </w:p>
+        </w:tc>
+        <w:tc>
+          <w:tcPr>
+            <w:tcW w:w="3960" w:type="dxa"/>
+          </w:tcPr>
+          <w:p>
+            <w:r>
+              <w:t>Test Notification delivery</w:t>
+            </w:r>
+          </w:p>
+        </w:tc>
+        <w:tc>
+          <w:tcPr>
+            <w:tcW w:w="4500" w:type="dxa"/>
+          </w:tcPr>
+          <w:p>
+            <w:r>
+              <w:t>Email should be delivered successfully in correct format and to intended recipients</w:t>
+            </w:r>
+          </w:p>
+        </w:tc>
+        <w:tc>
+          <w:tcPr>
+            <w:tcW w:w="1677" w:type="dxa"/>
+          </w:tcPr>
+          <w:p>
+            <w:r>
+              <w:t>NA- Not tested for this TFS</w:t>
+            </w:r>
+          </w:p>
+        </w:tc>
+        <w:tc>
+          <w:tcPr>
+            <w:tcW w:w="1980" w:type="dxa"/>
+          </w:tcPr>
+          <w:p>
+            <w:pPr>
+              <w:rPr>
+                <w:rFonts w:asciiTheme="minorHAnsi" w:hAnsiTheme="minorHAnsi"/>
+                <w:bCs/>
+              </w:rPr>
+            </w:pPr>
+          </w:p>
+        </w:tc>
+      </w:tr>
+      <w:tr>
+        <w:trPr>
+          <w:cantSplit/>
+        </w:trPr>
+        <w:tc>
+          <w:tcPr>
+            <w:tcW w:w="900" w:type="dxa"/>
+          </w:tcPr>
+          <w:p>
+            <w:r>
+              <w:t>3.</w:t>
+            </w:r>
+          </w:p>
+        </w:tc>
+        <w:tc>
+          <w:tcPr>
+            <w:tcW w:w="3960" w:type="dxa"/>
+          </w:tcPr>
+          <w:p>
+            <w:r>
+              <w:t>Test Notification update attributes</w:t>
+            </w:r>
+          </w:p>
+        </w:tc>
+        <w:tc>
+          <w:tcPr>
+            <w:tcW w:w="4500" w:type="dxa"/>
+          </w:tcPr>
+          <w:p>
+            <w:proofErr w:type="spellStart"/>
+            <w:r>
+              <w:t>EmailSent</w:t>
+            </w:r>
+            <w:proofErr w:type="spellEnd"/>
+            <w:r>
+              <w:t xml:space="preserve"> flag set to 1 after Email delivery and notification date set</w:t>
+            </w:r>
+          </w:p>
+        </w:tc>
+        <w:tc>
+          <w:tcPr>
+            <w:tcW w:w="1677" w:type="dxa"/>
+          </w:tcPr>
+          <w:p>
+            <w:r>
+              <w:t>NA- Not tested for this TFS</w:t>
+            </w:r>
+          </w:p>
+        </w:tc>
+        <w:tc>
+          <w:tcPr>
+            <w:tcW w:w="1980" w:type="dxa"/>
+          </w:tcPr>
+          <w:p>
+            <w:pPr>
+              <w:rPr>
+                <w:rFonts w:asciiTheme="minorHAnsi" w:hAnsiTheme="minorHAnsi"/>
+                <w:bCs/>
+              </w:rPr>
+            </w:pPr>
+          </w:p>
+        </w:tc>
+      </w:tr>
+      <w:tr>
+        <w:trPr>
+          <w:cantSplit/>
+        </w:trPr>
+        <w:tc>
+          <w:tcPr>
+            <w:tcW w:w="900" w:type="dxa"/>
+          </w:tcPr>
+          <w:p/>
+        </w:tc>
+        <w:tc>
+          <w:tcPr>
+            <w:tcW w:w="3960" w:type="dxa"/>
+          </w:tcPr>
+          <w:p/>
+        </w:tc>
+        <w:tc>
+          <w:tcPr>
+            <w:tcW w:w="4500" w:type="dxa"/>
+          </w:tcPr>
+          <w:p/>
+        </w:tc>
+        <w:tc>
+          <w:tcPr>
+            <w:tcW w:w="1677" w:type="dxa"/>
+          </w:tcPr>
+          <w:p/>
+        </w:tc>
+        <w:tc>
+          <w:tcPr>
+            <w:tcW w:w="1980" w:type="dxa"/>
+          </w:tcPr>
+          <w:p>
+            <w:pPr>
+              <w:rPr>
+                <w:rFonts w:asciiTheme="minorHAnsi" w:hAnsiTheme="minorHAnsi"/>
+                <w:bCs/>
+              </w:rPr>
+            </w:pPr>
+          </w:p>
+        </w:tc>
+      </w:tr>
+      <w:tr>
+        <w:trPr>
+          <w:cantSplit/>
+        </w:trPr>
+        <w:tc>
+          <w:tcPr>
+            <w:tcW w:w="900" w:type="dxa"/>
+          </w:tcPr>
+          <w:p/>
+        </w:tc>
+        <w:tc>
+          <w:tcPr>
+            <w:tcW w:w="3960" w:type="dxa"/>
+          </w:tcPr>
+          <w:p/>
+        </w:tc>
+        <w:tc>
+          <w:tcPr>
+            <w:tcW w:w="4500" w:type="dxa"/>
+          </w:tcPr>
+          <w:p/>
+        </w:tc>
+        <w:tc>
+          <w:tcPr>
+            <w:tcW w:w="1677" w:type="dxa"/>
+          </w:tcPr>
+          <w:p/>
+        </w:tc>
+        <w:tc>
+          <w:tcPr>
+            <w:tcW w:w="1980" w:type="dxa"/>
+          </w:tcPr>
+          <w:p>
+            <w:pPr>
+              <w:rPr>
+                <w:rFonts w:asciiTheme="minorHAnsi" w:hAnsiTheme="minorHAnsi"/>
+                <w:bCs/>
+              </w:rPr>
+            </w:pPr>
+          </w:p>
+        </w:tc>
+      </w:tr>
+      <w:tr>
+        <w:trPr>
+          <w:cantSplit/>
+        </w:trPr>
+        <w:tc>
+          <w:tcPr>
+            <w:tcW w:w="900" w:type="dxa"/>
+          </w:tcPr>
+          <w:p/>
+        </w:tc>
+        <w:tc>
+          <w:tcPr>
+            <w:tcW w:w="3960" w:type="dxa"/>
+          </w:tcPr>
+          <w:p>
+            <w:r>
+              <w:t>Dashboards Review and Update</w:t>
+            </w:r>
+          </w:p>
+        </w:tc>
+        <w:tc>
+          <w:tcPr>
+            <w:tcW w:w="4500" w:type="dxa"/>
+          </w:tcPr>
+          <w:p/>
+        </w:tc>
+        <w:tc>
+          <w:tcPr>
+            <w:tcW w:w="1677" w:type="dxa"/>
+          </w:tcPr>
+          <w:p/>
+        </w:tc>
+        <w:tc>
+          <w:tcPr>
+            <w:tcW w:w="1980" w:type="dxa"/>
+          </w:tcPr>
+          <w:p>
+            <w:pPr>
+              <w:rPr>
+                <w:rFonts w:asciiTheme="minorHAnsi" w:hAnsiTheme="minorHAnsi"/>
+                <w:bCs/>
+              </w:rPr>
+            </w:pPr>
+          </w:p>
+        </w:tc>
+      </w:tr>
+      <w:tr>
+        <w:trPr>
+          <w:cantSplit/>
+        </w:trPr>
+        <w:tc>
+          <w:tcPr>
+            <w:tcW w:w="900" w:type="dxa"/>
+          </w:tcPr>
+          <w:p>
+            <w:r>
+              <w:t>1.</w:t>
+            </w:r>
+          </w:p>
+        </w:tc>
+        <w:tc>
+          <w:tcPr>
+            <w:tcW w:w="3960" w:type="dxa"/>
+          </w:tcPr>
+          <w:p>
+            <w:r>
+              <w:t xml:space="preserve">Log review </w:t>
+            </w:r>
+          </w:p>
+          <w:p/>
+        </w:tc>
+        <w:tc>
+          <w:tcPr>
+            <w:tcW w:w="4500" w:type="dxa"/>
+          </w:tcPr>
+          <w:p>
+            <w:r>
+              <w:t>Display</w:t>
+            </w:r>
+          </w:p>
+          <w:p>
+            <w:proofErr w:type="spellStart"/>
+            <w:r>
+              <w:t>isIQSQN</w:t>
+            </w:r>
+            <w:proofErr w:type="spellEnd"/>
+            <w:r>
+              <w:t>=1</w:t>
+            </w:r>
+          </w:p>
+          <w:p>
+            <w:proofErr w:type="spellStart"/>
+            <w:r>
+              <w:t>QNBatchID</w:t>
+            </w:r>
+            <w:proofErr w:type="spellEnd"/>
+          </w:p>
+          <w:p>
+            <w:r>
+              <w:t>QNStrengthsOpportunities</w:t>
+            </w:r>
+          </w:p>
+        </w:tc>
+        <w:tc>
+          <w:tcPr>
+            <w:tcW w:w="1677" w:type="dxa"/>
+          </w:tcPr>
+          <w:p>
+            <w:r>
+              <w:t>P</w:t>
+            </w:r>
+          </w:p>
+        </w:tc>
+        <w:tc>
+          <w:tcPr>
+            <w:tcW w:w="1980" w:type="dxa"/>
+          </w:tcPr>
+          <w:p>
+            <w:pPr>
+              <w:rPr>
+                <w:rFonts w:asciiTheme="minorHAnsi" w:hAnsiTheme="minorHAnsi"/>
+                <w:bCs/>
+              </w:rPr>
+            </w:pPr>
+          </w:p>
+        </w:tc>
+      </w:tr>
+      <w:tr>
+        <w:trPr>
+          <w:cantSplit/>
+        </w:trPr>
+        <w:tc>
+          <w:tcPr>
+            <w:tcW w:w="900" w:type="dxa"/>
+          </w:tcPr>
+          <w:p>
+            <w:r>
+              <w:t>2.</w:t>
+            </w:r>
+          </w:p>
+        </w:tc>
+        <w:tc>
+          <w:tcPr>
+            <w:tcW w:w="3960" w:type="dxa"/>
+          </w:tcPr>
+          <w:p>
+            <w:r>
+              <w:t>Log Review (QN)</w:t>
+            </w:r>
+          </w:p>
+        </w:tc>
+        <w:tc>
+          <w:tcPr>
+            <w:tcW w:w="4500" w:type="dxa"/>
+          </w:tcPr>
+          <w:p>
+            <w:r>
+              <w:t xml:space="preserve">Show additional details of </w:t>
+            </w:r>
+            <w:proofErr w:type="spellStart"/>
+            <w:r>
+              <w:t>evals</w:t>
+            </w:r>
+            <w:proofErr w:type="spellEnd"/>
+            <w:r>
+              <w:t xml:space="preserve"> from evaluations table</w:t>
+            </w:r>
+          </w:p>
+          <w:p/>
+        </w:tc>
+        <w:tc>
+          <w:tcPr>
+            <w:tcW w:w="1677" w:type="dxa"/>
+          </w:tcPr>
+          <w:p>
+            <w:r>
+              <w:t>P</w:t>
+            </w:r>
+          </w:p>
+        </w:tc>
+        <w:tc>
+          <w:tcPr>
+            <w:tcW w:w="1980" w:type="dxa"/>
+          </w:tcPr>
+          <w:p>
+            <w:pPr>
+              <w:rPr>
+                <w:rFonts w:asciiTheme="minorHAnsi" w:hAnsiTheme="minorHAnsi"/>
+                <w:bCs/>
+              </w:rPr>
+            </w:pPr>
+          </w:p>
+        </w:tc>
+      </w:tr>
+      <w:tr>
+        <w:trPr>
+          <w:cantSplit/>
+        </w:trPr>
+        <w:tc>
+          <w:tcPr>
+            <w:tcW w:w="900" w:type="dxa"/>
+          </w:tcPr>
+          <w:p>
+            <w:r>
+              <w:t>.</w:t>
+            </w:r>
+          </w:p>
+        </w:tc>
+        <w:tc>
+          <w:tcPr>
+            <w:tcW w:w="3960" w:type="dxa"/>
+          </w:tcPr>
+          <w:p>
+            <w:r>
+              <w:t>Log review Reasons</w:t>
+            </w:r>
+          </w:p>
+        </w:tc>
+        <w:tc>
+          <w:tcPr>
+            <w:tcW w:w="4500" w:type="dxa"/>
+          </w:tcPr>
+          <w:p>
+            <w:r>
+              <w:t>Display ‘’ for Value</w:t>
+            </w:r>
+          </w:p>
+        </w:tc>
+        <w:tc>
+          <w:tcPr>
+            <w:tcW w:w="1677" w:type="dxa"/>
+          </w:tcPr>
+          <w:p>
+            <w:r>
+              <w:t>NA- Not tested for this TFS</w:t>
+            </w:r>
+          </w:p>
+        </w:tc>
+        <w:tc>
+          <w:tcPr>
+            <w:tcW w:w="1980" w:type="dxa"/>
+          </w:tcPr>
+          <w:p>
+            <w:pPr>
+              <w:rPr>
+                <w:rFonts w:asciiTheme="minorHAnsi" w:hAnsiTheme="minorHAnsi"/>
+                <w:bCs/>
+              </w:rPr>
+            </w:pPr>
+          </w:p>
+        </w:tc>
+      </w:tr>
+      <w:tr>
+        <w:trPr>
+          <w:cantSplit/>
+        </w:trPr>
+        <w:tc>
+          <w:tcPr>
+            <w:tcW w:w="900" w:type="dxa"/>
+          </w:tcPr>
+          <w:p>
+            <w:pPr>
+              <w:rPr>
+                <w:rFonts w:asciiTheme="minorHAnsi" w:hAnsiTheme="minorHAnsi"/>
+                <w:bCs/>
+              </w:rPr>
+            </w:pPr>
+          </w:p>
+        </w:tc>
+        <w:tc>
+          <w:tcPr>
+            <w:tcW w:w="3960" w:type="dxa"/>
+          </w:tcPr>
+          <w:p/>
+        </w:tc>
+        <w:tc>
+          <w:tcPr>
+            <w:tcW w:w="4500" w:type="dxa"/>
+          </w:tcPr>
+          <w:p/>
+        </w:tc>
+        <w:tc>
+          <w:tcPr>
+            <w:tcW w:w="1677" w:type="dxa"/>
+          </w:tcPr>
+          <w:p>
+            <w:pPr>
+              <w:rPr>
+                <w:rFonts w:asciiTheme="minorHAnsi" w:hAnsiTheme="minorHAnsi"/>
+                <w:bCs/>
+              </w:rPr>
+            </w:pPr>
+          </w:p>
+        </w:tc>
+        <w:tc>
+          <w:tcPr>
+            <w:tcW w:w="1980" w:type="dxa"/>
+          </w:tcPr>
+          <w:p>
+            <w:pPr>
+              <w:rPr>
+                <w:rFonts w:asciiTheme="minorHAnsi" w:hAnsiTheme="minorHAnsi"/>
+                <w:bCs/>
+              </w:rPr>
+            </w:pPr>
+          </w:p>
+        </w:tc>
+      </w:tr>
+      <w:tr>
+        <w:trPr>
+          <w:cantSplit/>
+        </w:trPr>
+        <w:tc>
+          <w:tcPr>
+            <w:tcW w:w="900" w:type="dxa"/>
+          </w:tcPr>
+          <w:p>
+            <w:pPr>
+              <w:rPr>
+                <w:rFonts w:asciiTheme="minorHAnsi" w:hAnsiTheme="minorHAnsi"/>
+                <w:bCs/>
+              </w:rPr>
+            </w:pPr>
+          </w:p>
+        </w:tc>
+        <w:tc>
+          <w:tcPr>
+            <w:tcW w:w="3960" w:type="dxa"/>
+          </w:tcPr>
+          <w:p>
+            <w:r>
+              <w:t>Dashboard Export</w:t>
+            </w:r>
+          </w:p>
+        </w:tc>
+        <w:tc>
+          <w:tcPr>
+            <w:tcW w:w="4500" w:type="dxa"/>
+          </w:tcPr>
+          <w:p/>
+        </w:tc>
+        <w:tc>
+          <w:tcPr>
+            <w:tcW w:w="1677" w:type="dxa"/>
+          </w:tcPr>
+          <w:p>
+            <w:pPr>
+              <w:rPr>
+                <w:rFonts w:asciiTheme="minorHAnsi" w:hAnsiTheme="minorHAnsi"/>
+                <w:bCs/>
+              </w:rPr>
+            </w:pPr>
+          </w:p>
+        </w:tc>
+        <w:tc>
+          <w:tcPr>
+            <w:tcW w:w="1980" w:type="dxa"/>
+          </w:tcPr>
+          <w:p>
+            <w:pPr>
+              <w:rPr>
+                <w:rFonts w:asciiTheme="minorHAnsi" w:hAnsiTheme="minorHAnsi"/>
+                <w:bCs/>
+              </w:rPr>
+            </w:pPr>
+          </w:p>
+        </w:tc>
+      </w:tr>
+      <w:tr>
+        <w:trPr>
+          <w:cantSplit/>
+        </w:trPr>
+        <w:tc>
+          <w:tcPr>
+            <w:tcW w:w="900" w:type="dxa"/>
+          </w:tcPr>
+          <w:p>
+            <w:pPr>
+              <w:rPr>
+                <w:rFonts w:asciiTheme="minorHAnsi" w:hAnsiTheme="minorHAnsi"/>
+                <w:bCs/>
+              </w:rPr>
+            </w:pPr>
+            <w:r>
+              <w:rPr>
+                <w:rFonts w:asciiTheme="minorHAnsi" w:hAnsiTheme="minorHAnsi"/>
+                <w:bCs/>
+              </w:rPr>
+              <w:t>1.</w:t>
+            </w:r>
+          </w:p>
+        </w:tc>
+        <w:tc>
+          <w:tcPr>
+            <w:tcW w:w="3960" w:type="dxa"/>
+          </w:tcPr>
+          <w:p>
+            <w:r>
+              <w:t>Historical</w:t>
+            </w:r>
+          </w:p>
+        </w:tc>
+        <w:tc>
+          <w:tcPr>
+            <w:tcW w:w="4500" w:type="dxa"/>
+          </w:tcPr>
+          <w:p>
+            <w:r>
+              <w:t>Return separate list for export with additional fields</w:t>
+            </w:r>
+          </w:p>
+        </w:tc>
+        <w:tc>
+          <w:tcPr>
+            <w:tcW w:w="1677" w:type="dxa"/>
+          </w:tcPr>
+          <w:p>
+            <w:r>
+              <w:t>NA- Not tested for this TFS</w:t>
+            </w:r>
+          </w:p>
+        </w:tc>
+        <w:tc>
+          <w:tcPr>
+            <w:tcW w:w="1980" w:type="dxa"/>
+          </w:tcPr>
+          <w:p>
+            <w:pPr>
+              <w:rPr>
+                <w:rFonts w:asciiTheme="minorHAnsi" w:hAnsiTheme="minorHAnsi"/>
+                <w:bCs/>
+              </w:rPr>
+            </w:pPr>
+          </w:p>
+        </w:tc>
+      </w:tr>
+      <w:tr>
+        <w:trPr>
+          <w:cantSplit/>
+        </w:trPr>
+        <w:tc>
+          <w:tcPr>
+            <w:tcW w:w="900" w:type="dxa"/>
+          </w:tcPr>
+          <w:p>
+            <w:pPr>
+              <w:rPr>
+                <w:rFonts w:asciiTheme="minorHAnsi" w:hAnsiTheme="minorHAnsi"/>
+                <w:bCs/>
+              </w:rPr>
+            </w:pPr>
+            <w:r>
+              <w:rPr>
+                <w:rFonts w:asciiTheme="minorHAnsi" w:hAnsiTheme="minorHAnsi"/>
+                <w:bCs/>
+              </w:rPr>
+              <w:t>2.</w:t>
+            </w:r>
+          </w:p>
+        </w:tc>
+        <w:tc>
+          <w:tcPr>
+            <w:tcW w:w="3960" w:type="dxa"/>
+          </w:tcPr>
+          <w:p>
+            <w:r>
+              <w:t>Director Export</w:t>
+            </w:r>
+          </w:p>
+        </w:tc>
+        <w:tc>
+          <w:tcPr>
+            <w:tcW w:w="4500" w:type="dxa"/>
+          </w:tcPr>
+          <w:p>
+            <w:r>
+              <w:t>Return separate list for export with additional fields</w:t>
+            </w:r>
+          </w:p>
+        </w:tc>
+        <w:tc>
+          <w:tcPr>
+            <w:tcW w:w="1677" w:type="dxa"/>
+          </w:tcPr>
+          <w:p>
+            <w:r>
+              <w:t>NA- Not tested for this TFS</w:t>
+            </w:r>
+          </w:p>
+        </w:tc>
+        <w:tc>
+          <w:tcPr>
+            <w:tcW w:w="1980" w:type="dxa"/>
+          </w:tcPr>
+          <w:p>
+            <w:pPr>
+              <w:rPr>
+                <w:rFonts w:asciiTheme="minorHAnsi" w:hAnsiTheme="minorHAnsi"/>
+                <w:bCs/>
+              </w:rPr>
+            </w:pPr>
+          </w:p>
+        </w:tc>
+      </w:tr>
+      <w:tr>
+        <w:trPr>
+          <w:cantSplit/>
+        </w:trPr>
+        <w:tc>
+          <w:tcPr>
+            <w:tcW w:w="900" w:type="dxa"/>
+          </w:tcPr>
+          <w:p>
+            <w:pPr>
+              <w:rPr>
+                <w:rFonts w:asciiTheme="minorHAnsi" w:hAnsiTheme="minorHAnsi"/>
+                <w:bCs/>
+              </w:rPr>
+            </w:pPr>
+          </w:p>
+        </w:tc>
+        <w:tc>
+          <w:tcPr>
+            <w:tcW w:w="3960" w:type="dxa"/>
+          </w:tcPr>
+          <w:p/>
+        </w:tc>
+        <w:tc>
+          <w:tcPr>
+            <w:tcW w:w="4500" w:type="dxa"/>
+          </w:tcPr>
+          <w:p/>
+        </w:tc>
+        <w:tc>
+          <w:tcPr>
+            <w:tcW w:w="1677" w:type="dxa"/>
+          </w:tcPr>
+          <w:p>
+            <w:pPr>
+              <w:rPr>
+                <w:rFonts w:asciiTheme="minorHAnsi" w:hAnsiTheme="minorHAnsi"/>
+                <w:bCs/>
+              </w:rPr>
+            </w:pPr>
+          </w:p>
+        </w:tc>
+        <w:tc>
+          <w:tcPr>
+            <w:tcW w:w="1980" w:type="dxa"/>
+          </w:tcPr>
+          <w:p>
+            <w:pPr>
+              <w:rPr>
+                <w:rFonts w:asciiTheme="minorHAnsi" w:hAnsiTheme="minorHAnsi"/>
+                <w:bCs/>
+              </w:rPr>
+            </w:pPr>
+          </w:p>
+        </w:tc>
+      </w:tr>
+      <w:tr>
+        <w:trPr>
+          <w:cantSplit/>
+        </w:trPr>
+        <w:tc>
+          <w:tcPr>
+            <w:tcW w:w="900" w:type="dxa"/>
+          </w:tcPr>
+          <w:p>
+            <w:pPr>
+              <w:rPr>
+                <w:rFonts w:asciiTheme="minorHAnsi" w:hAnsiTheme="minorHAnsi"/>
+                <w:bCs/>
+              </w:rPr>
+            </w:pPr>
+          </w:p>
+        </w:tc>
+        <w:tc>
+          <w:tcPr>
+            <w:tcW w:w="3960" w:type="dxa"/>
+          </w:tcPr>
+          <w:p>
+            <w:r>
+              <w:t>Workflow</w:t>
+            </w:r>
+          </w:p>
+        </w:tc>
+        <w:tc>
+          <w:tcPr>
+            <w:tcW w:w="4500" w:type="dxa"/>
+          </w:tcPr>
+          <w:p/>
+        </w:tc>
+        <w:tc>
+          <w:tcPr>
+            <w:tcW w:w="1677" w:type="dxa"/>
+          </w:tcPr>
+          <w:p>
+            <w:pPr>
+              <w:rPr>
+                <w:rFonts w:asciiTheme="minorHAnsi" w:hAnsiTheme="minorHAnsi"/>
+                <w:bCs/>
+              </w:rPr>
+            </w:pPr>
+          </w:p>
+        </w:tc>
+        <w:tc>
+          <w:tcPr>
+            <w:tcW w:w="1980" w:type="dxa"/>
+          </w:tcPr>
+          <w:p>
+            <w:pPr>
+              <w:rPr>
+                <w:rFonts w:asciiTheme="minorHAnsi" w:hAnsiTheme="minorHAnsi"/>
+                <w:bCs/>
+              </w:rPr>
+            </w:pPr>
+          </w:p>
+        </w:tc>
+      </w:tr>
+      <w:tr>
+        <w:trPr>
+          <w:cantSplit/>
+        </w:trPr>
+        <w:tc>
+          <w:tcPr>
+            <w:tcW w:w="900" w:type="dxa"/>
+          </w:tcPr>
+          <w:p>
+            <w:pPr>
+              <w:rPr>
+                <w:rFonts w:asciiTheme="minorHAnsi" w:hAnsiTheme="minorHAnsi"/>
+                <w:bCs/>
+              </w:rPr>
+            </w:pPr>
+            <w:r>
+              <w:rPr>
+                <w:rFonts w:asciiTheme="minorHAnsi" w:hAnsiTheme="minorHAnsi"/>
+                <w:bCs/>
+              </w:rPr>
+              <w:lastRenderedPageBreak/>
+              <w:t>1.</w:t>
+            </w:r>
+          </w:p>
+        </w:tc>
+        <w:tc>
+          <w:tcPr>
+            <w:tcW w:w="3960" w:type="dxa"/>
+          </w:tcPr>
+          <w:p>
+            <w:r>
+              <w:t>Initial</w:t>
+            </w:r>
+          </w:p>
+        </w:tc>
+        <w:tc>
+          <w:tcPr>
+            <w:tcW w:w="4500" w:type="dxa"/>
+          </w:tcPr>
+          <w:p>
+            <w:r>
+              <w:t>Supervisors My pending section</w:t>
+            </w:r>
+          </w:p>
+          <w:p>
+            <w:r>
+              <w:t>Evaluation appears in review page</w:t>
+            </w:r>
+          </w:p>
+        </w:tc>
+        <w:tc>
+          <w:tcPr>
+            <w:tcW w:w="1677" w:type="dxa"/>
+          </w:tcPr>
+          <w:p>
+            <w:r>
+              <w:t>P</w:t>
+            </w:r>
+          </w:p>
+        </w:tc>
+        <w:tc>
+          <w:tcPr>
+            <w:tcW w:w="1980" w:type="dxa"/>
+          </w:tcPr>
+          <w:p>
+            <w:pPr>
+              <w:rPr>
+                <w:rFonts w:asciiTheme="minorHAnsi" w:hAnsiTheme="minorHAnsi"/>
+                <w:bCs/>
+              </w:rPr>
+            </w:pPr>
+          </w:p>
+        </w:tc>
+      </w:tr>
+      <w:tr>
+        <w:trPr>
+          <w:cantSplit/>
+        </w:trPr>
+        <w:tc>
+          <w:tcPr>
+            <w:tcW w:w="900" w:type="dxa"/>
+          </w:tcPr>
+          <w:p>
+            <w:pPr>
+              <w:rPr>
+                <w:rFonts w:asciiTheme="minorHAnsi" w:hAnsiTheme="minorHAnsi"/>
+                <w:bCs/>
+              </w:rPr>
+            </w:pPr>
+            <w:r>
+              <w:rPr>
+                <w:rFonts w:asciiTheme="minorHAnsi" w:hAnsiTheme="minorHAnsi"/>
+                <w:bCs/>
+              </w:rPr>
+              <w:t>2.</w:t>
+            </w:r>
+          </w:p>
+        </w:tc>
+        <w:tc>
+          <w:tcPr>
+            <w:tcW w:w="3960" w:type="dxa"/>
+          </w:tcPr>
+          <w:p>
+            <w:r>
+              <w:t>After sup Review</w:t>
+            </w:r>
+          </w:p>
+        </w:tc>
+        <w:tc>
+          <w:tcPr>
+            <w:tcW w:w="4500" w:type="dxa"/>
+          </w:tcPr>
+          <w:p>
+            <w:r>
+              <w:t>Pending employee Review</w:t>
+            </w:r>
+          </w:p>
+        </w:tc>
+        <w:tc>
+          <w:tcPr>
+            <w:tcW w:w="1677" w:type="dxa"/>
+          </w:tcPr>
+          <w:p>
+            <w:r>
+              <w:t>P</w:t>
+            </w:r>
+          </w:p>
+        </w:tc>
+        <w:tc>
+          <w:tcPr>
+            <w:tcW w:w="1980" w:type="dxa"/>
+          </w:tcPr>
+          <w:p>
+            <w:pPr>
+              <w:rPr>
+                <w:rFonts w:asciiTheme="minorHAnsi" w:hAnsiTheme="minorHAnsi"/>
+                <w:bCs/>
+              </w:rPr>
+            </w:pPr>
+          </w:p>
+        </w:tc>
+      </w:tr>
+      <w:tr>
+        <w:trPr>
+          <w:cantSplit/>
+        </w:trPr>
+        <w:tc>
+          <w:tcPr>
+            <w:tcW w:w="900" w:type="dxa"/>
+          </w:tcPr>
+          <w:p>
+            <w:pPr>
+              <w:rPr>
+                <w:rFonts w:asciiTheme="minorHAnsi" w:hAnsiTheme="minorHAnsi"/>
+                <w:bCs/>
+              </w:rPr>
+            </w:pPr>
+            <w:r>
+              <w:rPr>
+                <w:rFonts w:asciiTheme="minorHAnsi" w:hAnsiTheme="minorHAnsi"/>
+                <w:bCs/>
+              </w:rPr>
+              <w:t>3.</w:t>
+            </w:r>
+          </w:p>
+        </w:tc>
+        <w:tc>
+          <w:tcPr>
+            <w:tcW w:w="3960" w:type="dxa"/>
+          </w:tcPr>
+          <w:p>
+            <w:r>
+              <w:t xml:space="preserve">After </w:t>
+            </w:r>
+            <w:proofErr w:type="spellStart"/>
+            <w:r>
+              <w:t>emp</w:t>
+            </w:r>
+            <w:proofErr w:type="spellEnd"/>
+            <w:r>
+              <w:t xml:space="preserve"> review</w:t>
+            </w:r>
+          </w:p>
+        </w:tc>
+        <w:tc>
+          <w:tcPr>
+            <w:tcW w:w="4500" w:type="dxa"/>
+          </w:tcPr>
+          <w:p>
+            <w:r>
+              <w:t>Completed</w:t>
+            </w:r>
+          </w:p>
+        </w:tc>
+        <w:tc>
+          <w:tcPr>
+            <w:tcW w:w="1677" w:type="dxa"/>
+          </w:tcPr>
+          <w:p>
+            <w:r>
+              <w:t>P</w:t>
+            </w:r>
+          </w:p>
+        </w:tc>
+        <w:tc>
+          <w:tcPr>
+            <w:tcW w:w="1980" w:type="dxa"/>
+          </w:tcPr>
+          <w:p>
+            <w:pPr>
+              <w:rPr>
+                <w:rFonts w:asciiTheme="minorHAnsi" w:hAnsiTheme="minorHAnsi"/>
+                <w:bCs/>
+              </w:rPr>
+            </w:pPr>
+          </w:p>
+        </w:tc>
+      </w:tr>
+    </w:tbl>
     <w:p/>
     <w:p/>
     <w:p/>
@@ -12883,7 +15802,7 @@
 </file>
 
 <file path=word/endnotes.xml><?xml version="1.0" encoding="utf-8"?>
-<w:endnotes xmlns:wpc="http://schemas.microsoft.com/office/word/2010/wordprocessingCanvas" xmlns:mc="http://schemas.openxmlformats.org/markup-compatibility/2006" xmlns:o="urn:schemas-microsoft-com:office:office" xmlns:r="http://schemas.openxmlformats.org/officeDocument/2006/relationships" xmlns:m="http://schemas.openxmlformats.org/officeDocument/2006/math" xmlns:v="urn:schemas-microsoft-com:vml" xmlns:wp14="http://schemas.microsoft.com/office/word/2010/wordprocessingDrawing" xmlns:wp="http://schemas.openxmlformats.org/drawingml/2006/wordprocessingDrawing" xmlns:w10="urn:schemas-microsoft-com:office:word" xmlns:w="http://schemas.openxmlformats.org/wordprocessingml/2006/main" xmlns:w14="http://schemas.microsoft.com/office/word/2010/wordml" xmlns:w15="http://schemas.microsoft.com/office/word/2012/wordml" xmlns:wpg="http://schemas.microsoft.com/office/word/2010/wordprocessingGroup" xmlns:wpi="http://schemas.microsoft.com/office/word/2010/wordprocessingInk" xmlns:wne="http://schemas.microsoft.com/office/word/2006/wordml" xmlns:wps="http://schemas.microsoft.com/office/word/2010/wordprocessingShape" mc:Ignorable="w14 w15 wp14">
+<w:endnotes xmlns:wpc="http://schemas.microsoft.com/office/word/2010/wordprocessingCanvas" xmlns:cx="http://schemas.microsoft.com/office/drawing/2014/chartex" xmlns:cx1="http://schemas.microsoft.com/office/drawing/2015/9/8/chartex" xmlns:mc="http://schemas.openxmlformats.org/markup-compatibility/2006" xmlns:o="urn:schemas-microsoft-com:office:office" xmlns:r="http://schemas.openxmlformats.org/officeDocument/2006/relationships" xmlns:m="http://schemas.openxmlformats.org/officeDocument/2006/math" xmlns:v="urn:schemas-microsoft-com:vml" xmlns:wp14="http://schemas.microsoft.com/office/word/2010/wordprocessingDrawing" xmlns:wp="http://schemas.openxmlformats.org/drawingml/2006/wordprocessingDrawing" xmlns:w10="urn:schemas-microsoft-com:office:word" xmlns:w="http://schemas.openxmlformats.org/wordprocessingml/2006/main" xmlns:w14="http://schemas.microsoft.com/office/word/2010/wordml" xmlns:w15="http://schemas.microsoft.com/office/word/2012/wordml" xmlns:w16se="http://schemas.microsoft.com/office/word/2015/wordml/symex" xmlns:wpg="http://schemas.microsoft.com/office/word/2010/wordprocessingGroup" xmlns:wpi="http://schemas.microsoft.com/office/word/2010/wordprocessingInk" xmlns:wne="http://schemas.microsoft.com/office/word/2006/wordml" xmlns:wps="http://schemas.microsoft.com/office/word/2010/wordprocessingShape" mc:Ignorable="w14 w15 w16se wp14">
   <w:endnote w:type="separator" w:id="-1">
     <w:p>
       <w:r>
@@ -12902,7 +15821,7 @@
 </file>
 
 <file path=word/footer1.xml><?xml version="1.0" encoding="utf-8"?>
-<w:ftr xmlns:wpc="http://schemas.microsoft.com/office/word/2010/wordprocessingCanvas" xmlns:mc="http://schemas.openxmlformats.org/markup-compatibility/2006" xmlns:o="urn:schemas-microsoft-com:office:office" xmlns:r="http://schemas.openxmlformats.org/officeDocument/2006/relationships" xmlns:m="http://schemas.openxmlformats.org/officeDocument/2006/math" xmlns:v="urn:schemas-microsoft-com:vml" xmlns:wp14="http://schemas.microsoft.com/office/word/2010/wordprocessingDrawing" xmlns:wp="http://schemas.openxmlformats.org/drawingml/2006/wordprocessingDrawing" xmlns:w10="urn:schemas-microsoft-com:office:word" xmlns:w="http://schemas.openxmlformats.org/wordprocessingml/2006/main" xmlns:w14="http://schemas.microsoft.com/office/word/2010/wordml" xmlns:w15="http://schemas.microsoft.com/office/word/2012/wordml" xmlns:wpg="http://schemas.microsoft.com/office/word/2010/wordprocessingGroup" xmlns:wpi="http://schemas.microsoft.com/office/word/2010/wordprocessingInk" xmlns:wne="http://schemas.microsoft.com/office/word/2006/wordml" xmlns:wps="http://schemas.microsoft.com/office/word/2010/wordprocessingShape" mc:Ignorable="w14 w15 wp14">
+<w:ftr xmlns:wpc="http://schemas.microsoft.com/office/word/2010/wordprocessingCanvas" xmlns:cx="http://schemas.microsoft.com/office/drawing/2014/chartex" xmlns:cx1="http://schemas.microsoft.com/office/drawing/2015/9/8/chartex" xmlns:mc="http://schemas.openxmlformats.org/markup-compatibility/2006" xmlns:o="urn:schemas-microsoft-com:office:office" xmlns:r="http://schemas.openxmlformats.org/officeDocument/2006/relationships" xmlns:m="http://schemas.openxmlformats.org/officeDocument/2006/math" xmlns:v="urn:schemas-microsoft-com:vml" xmlns:wp14="http://schemas.microsoft.com/office/word/2010/wordprocessingDrawing" xmlns:wp="http://schemas.openxmlformats.org/drawingml/2006/wordprocessingDrawing" xmlns:w10="urn:schemas-microsoft-com:office:word" xmlns:w="http://schemas.openxmlformats.org/wordprocessingml/2006/main" xmlns:w14="http://schemas.microsoft.com/office/word/2010/wordml" xmlns:w15="http://schemas.microsoft.com/office/word/2012/wordml" xmlns:w16se="http://schemas.microsoft.com/office/word/2015/wordml/symex" xmlns:wpg="http://schemas.microsoft.com/office/word/2010/wordprocessingGroup" xmlns:wpi="http://schemas.microsoft.com/office/word/2010/wordprocessingInk" xmlns:wne="http://schemas.microsoft.com/office/word/2006/wordml" xmlns:wps="http://schemas.microsoft.com/office/word/2010/wordprocessingShape" mc:Ignorable="w14 w15 w16se wp14">
   <w:p>
     <w:pPr>
       <w:pStyle w:val="CommentText"/>
@@ -13023,7 +15942,7 @@
         <w:sz w:val="18"/>
         <w:szCs w:val="18"/>
       </w:rPr>
-      <w:t>14</w:t>
+      <w:t>3</w:t>
     </w:r>
     <w:r>
       <w:rPr>
@@ -13072,7 +15991,7 @@
         <w:sz w:val="18"/>
         <w:szCs w:val="18"/>
       </w:rPr>
-      <w:t>14</w:t>
+      <w:t>17</w:t>
     </w:r>
     <w:r>
       <w:rPr>
@@ -13100,7 +16019,7 @@
 </file>
 
 <file path=word/footer2.xml><?xml version="1.0" encoding="utf-8"?>
-<w:ftr xmlns:wpc="http://schemas.microsoft.com/office/word/2010/wordprocessingCanvas" xmlns:mc="http://schemas.openxmlformats.org/markup-compatibility/2006" xmlns:o="urn:schemas-microsoft-com:office:office" xmlns:r="http://schemas.openxmlformats.org/officeDocument/2006/relationships" xmlns:m="http://schemas.openxmlformats.org/officeDocument/2006/math" xmlns:v="urn:schemas-microsoft-com:vml" xmlns:wp14="http://schemas.microsoft.com/office/word/2010/wordprocessingDrawing" xmlns:wp="http://schemas.openxmlformats.org/drawingml/2006/wordprocessingDrawing" xmlns:w10="urn:schemas-microsoft-com:office:word" xmlns:w="http://schemas.openxmlformats.org/wordprocessingml/2006/main" xmlns:w14="http://schemas.microsoft.com/office/word/2010/wordml" xmlns:w15="http://schemas.microsoft.com/office/word/2012/wordml" xmlns:wpg="http://schemas.microsoft.com/office/word/2010/wordprocessingGroup" xmlns:wpi="http://schemas.microsoft.com/office/word/2010/wordprocessingInk" xmlns:wne="http://schemas.microsoft.com/office/word/2006/wordml" xmlns:wps="http://schemas.microsoft.com/office/word/2010/wordprocessingShape" mc:Ignorable="w14 w15 wp14">
+<w:ftr xmlns:wpc="http://schemas.microsoft.com/office/word/2010/wordprocessingCanvas" xmlns:cx="http://schemas.microsoft.com/office/drawing/2014/chartex" xmlns:cx1="http://schemas.microsoft.com/office/drawing/2015/9/8/chartex" xmlns:mc="http://schemas.openxmlformats.org/markup-compatibility/2006" xmlns:o="urn:schemas-microsoft-com:office:office" xmlns:r="http://schemas.openxmlformats.org/officeDocument/2006/relationships" xmlns:m="http://schemas.openxmlformats.org/officeDocument/2006/math" xmlns:v="urn:schemas-microsoft-com:vml" xmlns:wp14="http://schemas.microsoft.com/office/word/2010/wordprocessingDrawing" xmlns:wp="http://schemas.openxmlformats.org/drawingml/2006/wordprocessingDrawing" xmlns:w10="urn:schemas-microsoft-com:office:word" xmlns:w="http://schemas.openxmlformats.org/wordprocessingml/2006/main" xmlns:w14="http://schemas.microsoft.com/office/word/2010/wordml" xmlns:w15="http://schemas.microsoft.com/office/word/2012/wordml" xmlns:w16se="http://schemas.microsoft.com/office/word/2015/wordml/symex" xmlns:wpg="http://schemas.microsoft.com/office/word/2010/wordprocessingGroup" xmlns:wpi="http://schemas.microsoft.com/office/word/2010/wordprocessingInk" xmlns:wne="http://schemas.microsoft.com/office/word/2006/wordml" xmlns:wps="http://schemas.microsoft.com/office/word/2010/wordprocessingShape" mc:Ignorable="w14 w15 w16se wp14">
   <w:p>
     <w:pPr>
       <w:pStyle w:val="Footer"/>
@@ -13226,7 +16145,7 @@
 </file>
 
 <file path=word/footnotes.xml><?xml version="1.0" encoding="utf-8"?>
-<w:footnotes xmlns:wpc="http://schemas.microsoft.com/office/word/2010/wordprocessingCanvas" xmlns:mc="http://schemas.openxmlformats.org/markup-compatibility/2006" xmlns:o="urn:schemas-microsoft-com:office:office" xmlns:r="http://schemas.openxmlformats.org/officeDocument/2006/relationships" xmlns:m="http://schemas.openxmlformats.org/officeDocument/2006/math" xmlns:v="urn:schemas-microsoft-com:vml" xmlns:wp14="http://schemas.microsoft.com/office/word/2010/wordprocessingDrawing" xmlns:wp="http://schemas.openxmlformats.org/drawingml/2006/wordprocessingDrawing" xmlns:w10="urn:schemas-microsoft-com:office:word" xmlns:w="http://schemas.openxmlformats.org/wordprocessingml/2006/main" xmlns:w14="http://schemas.microsoft.com/office/word/2010/wordml" xmlns:w15="http://schemas.microsoft.com/office/word/2012/wordml" xmlns:wpg="http://schemas.microsoft.com/office/word/2010/wordprocessingGroup" xmlns:wpi="http://schemas.microsoft.com/office/word/2010/wordprocessingInk" xmlns:wne="http://schemas.microsoft.com/office/word/2006/wordml" xmlns:wps="http://schemas.microsoft.com/office/word/2010/wordprocessingShape" mc:Ignorable="w14 w15 wp14">
+<w:footnotes xmlns:wpc="http://schemas.microsoft.com/office/word/2010/wordprocessingCanvas" xmlns:cx="http://schemas.microsoft.com/office/drawing/2014/chartex" xmlns:cx1="http://schemas.microsoft.com/office/drawing/2015/9/8/chartex" xmlns:mc="http://schemas.openxmlformats.org/markup-compatibility/2006" xmlns:o="urn:schemas-microsoft-com:office:office" xmlns:r="http://schemas.openxmlformats.org/officeDocument/2006/relationships" xmlns:m="http://schemas.openxmlformats.org/officeDocument/2006/math" xmlns:v="urn:schemas-microsoft-com:vml" xmlns:wp14="http://schemas.microsoft.com/office/word/2010/wordprocessingDrawing" xmlns:wp="http://schemas.openxmlformats.org/drawingml/2006/wordprocessingDrawing" xmlns:w10="urn:schemas-microsoft-com:office:word" xmlns:w="http://schemas.openxmlformats.org/wordprocessingml/2006/main" xmlns:w14="http://schemas.microsoft.com/office/word/2010/wordml" xmlns:w15="http://schemas.microsoft.com/office/word/2012/wordml" xmlns:w16se="http://schemas.microsoft.com/office/word/2015/wordml/symex" xmlns:wpg="http://schemas.microsoft.com/office/word/2010/wordprocessingGroup" xmlns:wpi="http://schemas.microsoft.com/office/word/2010/wordprocessingInk" xmlns:wne="http://schemas.microsoft.com/office/word/2006/wordml" xmlns:wps="http://schemas.microsoft.com/office/word/2010/wordprocessingShape" mc:Ignorable="w14 w15 w16se wp14">
   <w:footnote w:type="separator" w:id="-1">
     <w:p>
       <w:r>
@@ -13245,7 +16164,7 @@
 </file>
 
 <file path=word/header1.xml><?xml version="1.0" encoding="utf-8"?>
-<w:hdr xmlns:wpc="http://schemas.microsoft.com/office/word/2010/wordprocessingCanvas" xmlns:mc="http://schemas.openxmlformats.org/markup-compatibility/2006" xmlns:o="urn:schemas-microsoft-com:office:office" xmlns:r="http://schemas.openxmlformats.org/officeDocument/2006/relationships" xmlns:m="http://schemas.openxmlformats.org/officeDocument/2006/math" xmlns:v="urn:schemas-microsoft-com:vml" xmlns:wp14="http://schemas.microsoft.com/office/word/2010/wordprocessingDrawing" xmlns:wp="http://schemas.openxmlformats.org/drawingml/2006/wordprocessingDrawing" xmlns:w10="urn:schemas-microsoft-com:office:word" xmlns:w="http://schemas.openxmlformats.org/wordprocessingml/2006/main" xmlns:w14="http://schemas.microsoft.com/office/word/2010/wordml" xmlns:w15="http://schemas.microsoft.com/office/word/2012/wordml" xmlns:wpg="http://schemas.microsoft.com/office/word/2010/wordprocessingGroup" xmlns:wpi="http://schemas.microsoft.com/office/word/2010/wordprocessingInk" xmlns:wne="http://schemas.microsoft.com/office/word/2006/wordml" xmlns:wps="http://schemas.microsoft.com/office/word/2010/wordprocessingShape" mc:Ignorable="w14 w15 wp14">
+<w:hdr xmlns:wpc="http://schemas.microsoft.com/office/word/2010/wordprocessingCanvas" xmlns:cx="http://schemas.microsoft.com/office/drawing/2014/chartex" xmlns:cx1="http://schemas.microsoft.com/office/drawing/2015/9/8/chartex" xmlns:mc="http://schemas.openxmlformats.org/markup-compatibility/2006" xmlns:o="urn:schemas-microsoft-com:office:office" xmlns:r="http://schemas.openxmlformats.org/officeDocument/2006/relationships" xmlns:m="http://schemas.openxmlformats.org/officeDocument/2006/math" xmlns:v="urn:schemas-microsoft-com:vml" xmlns:wp14="http://schemas.microsoft.com/office/word/2010/wordprocessingDrawing" xmlns:wp="http://schemas.openxmlformats.org/drawingml/2006/wordprocessingDrawing" xmlns:w10="urn:schemas-microsoft-com:office:word" xmlns:w="http://schemas.openxmlformats.org/wordprocessingml/2006/main" xmlns:w14="http://schemas.microsoft.com/office/word/2010/wordml" xmlns:w15="http://schemas.microsoft.com/office/word/2012/wordml" xmlns:w16se="http://schemas.microsoft.com/office/word/2015/wordml/symex" xmlns:wpg="http://schemas.microsoft.com/office/word/2010/wordprocessingGroup" xmlns:wpi="http://schemas.microsoft.com/office/word/2010/wordprocessingInk" xmlns:wne="http://schemas.microsoft.com/office/word/2006/wordml" xmlns:wps="http://schemas.microsoft.com/office/word/2010/wordprocessingShape" mc:Ignorable="w14 w15 w16se wp14">
   <w:p>
     <w:pPr>
       <w:pStyle w:val="Header"/>
@@ -13284,7 +16203,7 @@
 </file>
 
 <file path=word/numbering.xml><?xml version="1.0" encoding="utf-8"?>
-<w:numbering xmlns:wpc="http://schemas.microsoft.com/office/word/2010/wordprocessingCanvas" xmlns:mc="http://schemas.openxmlformats.org/markup-compatibility/2006" xmlns:o="urn:schemas-microsoft-com:office:office" xmlns:r="http://schemas.openxmlformats.org/officeDocument/2006/relationships" xmlns:m="http://schemas.openxmlformats.org/officeDocument/2006/math" xmlns:v="urn:schemas-microsoft-com:vml" xmlns:wp14="http://schemas.microsoft.com/office/word/2010/wordprocessingDrawing" xmlns:wp="http://schemas.openxmlformats.org/drawingml/2006/wordprocessingDrawing" xmlns:w10="urn:schemas-microsoft-com:office:word" xmlns:w="http://schemas.openxmlformats.org/wordprocessingml/2006/main" xmlns:w14="http://schemas.microsoft.com/office/word/2010/wordml" xmlns:w15="http://schemas.microsoft.com/office/word/2012/wordml" xmlns:wpg="http://schemas.microsoft.com/office/word/2010/wordprocessingGroup" xmlns:wpi="http://schemas.microsoft.com/office/word/2010/wordprocessingInk" xmlns:wne="http://schemas.microsoft.com/office/word/2006/wordml" xmlns:wps="http://schemas.microsoft.com/office/word/2010/wordprocessingShape" mc:Ignorable="w14 w15 wp14">
+<w:numbering xmlns:wpc="http://schemas.microsoft.com/office/word/2010/wordprocessingCanvas" xmlns:cx="http://schemas.microsoft.com/office/drawing/2014/chartex" xmlns:cx1="http://schemas.microsoft.com/office/drawing/2015/9/8/chartex" xmlns:mc="http://schemas.openxmlformats.org/markup-compatibility/2006" xmlns:o="urn:schemas-microsoft-com:office:office" xmlns:r="http://schemas.openxmlformats.org/officeDocument/2006/relationships" xmlns:m="http://schemas.openxmlformats.org/officeDocument/2006/math" xmlns:v="urn:schemas-microsoft-com:vml" xmlns:wp14="http://schemas.microsoft.com/office/word/2010/wordprocessingDrawing" xmlns:wp="http://schemas.openxmlformats.org/drawingml/2006/wordprocessingDrawing" xmlns:w10="urn:schemas-microsoft-com:office:word" xmlns:w="http://schemas.openxmlformats.org/wordprocessingml/2006/main" xmlns:w14="http://schemas.microsoft.com/office/word/2010/wordml" xmlns:w15="http://schemas.microsoft.com/office/word/2012/wordml" xmlns:w16se="http://schemas.microsoft.com/office/word/2015/wordml/symex" xmlns:wpg="http://schemas.microsoft.com/office/word/2010/wordprocessingGroup" xmlns:wpi="http://schemas.microsoft.com/office/word/2010/wordprocessingInk" xmlns:wne="http://schemas.microsoft.com/office/word/2006/wordml" xmlns:wps="http://schemas.microsoft.com/office/word/2010/wordprocessingShape" mc:Ignorable="w14 w15 w16se wp14">
   <w:abstractNum w:abstractNumId="0" w15:restartNumberingAfterBreak="0">
     <w:nsid w:val="03DD6C38"/>
     <w:multiLevelType w:val="hybridMultilevel"/>
@@ -13748,7 +16667,7 @@
   <w:abstractNum w:abstractNumId="4" w15:restartNumberingAfterBreak="0">
     <w:nsid w:val="388921D8"/>
     <w:multiLevelType w:val="hybridMultilevel"/>
-    <w:tmpl w:val="3B9E89AC"/>
+    <w:tmpl w:val="7598B68E"/>
     <w:lvl w:ilvl="0" w:tplc="0409000F">
       <w:start w:val="1"/>
       <w:numFmt w:val="decimal"/>
@@ -13974,6 +16893,122 @@
     </w:lvl>
   </w:abstractNum>
   <w:abstractNum w:abstractNumId="6" w15:restartNumberingAfterBreak="0">
+    <w:nsid w:val="59294243"/>
+    <w:multiLevelType w:val="hybridMultilevel"/>
+    <w:tmpl w:val="3B9E89AC"/>
+    <w:lvl w:ilvl="0" w:tplc="0409000F">
+      <w:start w:val="1"/>
+      <w:numFmt w:val="decimal"/>
+      <w:lvlText w:val="%1."/>
+      <w:lvlJc w:val="left"/>
+      <w:pPr>
+        <w:tabs>
+          <w:tab w:val="num" w:pos="720"/>
+        </w:tabs>
+        <w:ind w:left="720" w:hanging="360"/>
+      </w:pPr>
+    </w:lvl>
+    <w:lvl w:ilvl="1" w:tplc="4056895E">
+      <w:start w:val="1"/>
+      <w:numFmt w:val="decimal"/>
+      <w:lvlText w:val="%2."/>
+      <w:lvlJc w:val="left"/>
+      <w:pPr>
+        <w:tabs>
+          <w:tab w:val="num" w:pos="1440"/>
+        </w:tabs>
+        <w:ind w:left="1440" w:hanging="360"/>
+      </w:pPr>
+      <w:rPr>
+        <w:rFonts w:hint="default"/>
+      </w:rPr>
+    </w:lvl>
+    <w:lvl w:ilvl="2" w:tplc="0409001B" w:tentative="1">
+      <w:start w:val="1"/>
+      <w:numFmt w:val="lowerRoman"/>
+      <w:lvlText w:val="%3."/>
+      <w:lvlJc w:val="right"/>
+      <w:pPr>
+        <w:tabs>
+          <w:tab w:val="num" w:pos="2160"/>
+        </w:tabs>
+        <w:ind w:left="2160" w:hanging="180"/>
+      </w:pPr>
+    </w:lvl>
+    <w:lvl w:ilvl="3" w:tplc="0409000F" w:tentative="1">
+      <w:start w:val="1"/>
+      <w:numFmt w:val="decimal"/>
+      <w:lvlText w:val="%4."/>
+      <w:lvlJc w:val="left"/>
+      <w:pPr>
+        <w:tabs>
+          <w:tab w:val="num" w:pos="2880"/>
+        </w:tabs>
+        <w:ind w:left="2880" w:hanging="360"/>
+      </w:pPr>
+    </w:lvl>
+    <w:lvl w:ilvl="4" w:tplc="04090019" w:tentative="1">
+      <w:start w:val="1"/>
+      <w:numFmt w:val="lowerLetter"/>
+      <w:lvlText w:val="%5."/>
+      <w:lvlJc w:val="left"/>
+      <w:pPr>
+        <w:tabs>
+          <w:tab w:val="num" w:pos="3600"/>
+        </w:tabs>
+        <w:ind w:left="3600" w:hanging="360"/>
+      </w:pPr>
+    </w:lvl>
+    <w:lvl w:ilvl="5" w:tplc="0409001B" w:tentative="1">
+      <w:start w:val="1"/>
+      <w:numFmt w:val="lowerRoman"/>
+      <w:lvlText w:val="%6."/>
+      <w:lvlJc w:val="right"/>
+      <w:pPr>
+        <w:tabs>
+          <w:tab w:val="num" w:pos="4320"/>
+        </w:tabs>
+        <w:ind w:left="4320" w:hanging="180"/>
+      </w:pPr>
+    </w:lvl>
+    <w:lvl w:ilvl="6" w:tplc="0409000F" w:tentative="1">
+      <w:start w:val="1"/>
+      <w:numFmt w:val="decimal"/>
+      <w:lvlText w:val="%7."/>
+      <w:lvlJc w:val="left"/>
+      <w:pPr>
+        <w:tabs>
+          <w:tab w:val="num" w:pos="5040"/>
+        </w:tabs>
+        <w:ind w:left="5040" w:hanging="360"/>
+      </w:pPr>
+    </w:lvl>
+    <w:lvl w:ilvl="7" w:tplc="04090019" w:tentative="1">
+      <w:start w:val="1"/>
+      <w:numFmt w:val="lowerLetter"/>
+      <w:lvlText w:val="%8."/>
+      <w:lvlJc w:val="left"/>
+      <w:pPr>
+        <w:tabs>
+          <w:tab w:val="num" w:pos="5760"/>
+        </w:tabs>
+        <w:ind w:left="5760" w:hanging="360"/>
+      </w:pPr>
+    </w:lvl>
+    <w:lvl w:ilvl="8" w:tplc="0409001B" w:tentative="1">
+      <w:start w:val="1"/>
+      <w:numFmt w:val="lowerRoman"/>
+      <w:lvlText w:val="%9."/>
+      <w:lvlJc w:val="right"/>
+      <w:pPr>
+        <w:tabs>
+          <w:tab w:val="num" w:pos="6480"/>
+        </w:tabs>
+        <w:ind w:left="6480" w:hanging="180"/>
+      </w:pPr>
+    </w:lvl>
+  </w:abstractNum>
+  <w:abstractNum w:abstractNumId="7" w15:restartNumberingAfterBreak="0">
     <w:nsid w:val="624A7C07"/>
     <w:multiLevelType w:val="hybridMultilevel"/>
     <w:tmpl w:val="9232ED26"/>
@@ -14089,7 +17124,7 @@
       </w:pPr>
     </w:lvl>
   </w:abstractNum>
-  <w:abstractNum w:abstractNumId="7" w15:restartNumberingAfterBreak="0">
+  <w:abstractNum w:abstractNumId="8" w15:restartNumberingAfterBreak="0">
     <w:nsid w:val="681705BF"/>
     <w:multiLevelType w:val="hybridMultilevel"/>
     <w:tmpl w:val="7AF0D9C6"/>
@@ -14205,7 +17240,7 @@
       </w:pPr>
     </w:lvl>
   </w:abstractNum>
-  <w:abstractNum w:abstractNumId="8" w15:restartNumberingAfterBreak="0">
+  <w:abstractNum w:abstractNumId="9" w15:restartNumberingAfterBreak="0">
     <w:nsid w:val="6EBE32EC"/>
     <w:multiLevelType w:val="hybridMultilevel"/>
     <w:tmpl w:val="DC6A6C1E"/>
@@ -14328,7 +17363,7 @@
     <w:abstractNumId w:val="4"/>
   </w:num>
   <w:num w:numId="3">
-    <w:abstractNumId w:val="6"/>
+    <w:abstractNumId w:val="7"/>
   </w:num>
   <w:num w:numId="4">
     <w:abstractNumId w:val="3"/>
@@ -14343,17 +17378,20 @@
     <w:abstractNumId w:val="1"/>
   </w:num>
   <w:num w:numId="8">
+    <w:abstractNumId w:val="9"/>
+  </w:num>
+  <w:num w:numId="9">
     <w:abstractNumId w:val="8"/>
   </w:num>
-  <w:num w:numId="9">
-    <w:abstractNumId w:val="7"/>
+  <w:num w:numId="10">
+    <w:abstractNumId w:val="6"/>
   </w:num>
   <w:numIdMacAtCleanup w:val="2"/>
 </w:numbering>
 </file>
 
 <file path=word/styles.xml><?xml version="1.0" encoding="utf-8"?>
-<w:styles xmlns:mc="http://schemas.openxmlformats.org/markup-compatibility/2006" xmlns:r="http://schemas.openxmlformats.org/officeDocument/2006/relationships" xmlns:w="http://schemas.openxmlformats.org/wordprocessingml/2006/main" xmlns:w14="http://schemas.microsoft.com/office/word/2010/wordml" xmlns:w15="http://schemas.microsoft.com/office/word/2012/wordml" mc:Ignorable="w14 w15">
+<w:styles xmlns:mc="http://schemas.openxmlformats.org/markup-compatibility/2006" xmlns:r="http://schemas.openxmlformats.org/officeDocument/2006/relationships" xmlns:w="http://schemas.openxmlformats.org/wordprocessingml/2006/main" xmlns:w14="http://schemas.microsoft.com/office/word/2010/wordml" xmlns:w15="http://schemas.microsoft.com/office/word/2012/wordml" xmlns:w16se="http://schemas.microsoft.com/office/word/2015/wordml/symex" mc:Ignorable="w14 w15 w16se">
   <w:docDefaults>
     <w:rPrDefault>
       <w:rPr>
@@ -15636,7 +18674,7 @@
 </file>
 
 <file path=customXml/itemProps1.xml><?xml version="1.0" encoding="utf-8"?>
-<ds:datastoreItem xmlns:ds="http://schemas.openxmlformats.org/officeDocument/2006/customXml" ds:itemID="{60990006-E31B-4554-B715-8DC80D18BA56}">
+<ds:datastoreItem xmlns:ds="http://schemas.openxmlformats.org/officeDocument/2006/customXml" ds:itemID="{EF2DD47D-A0FB-4382-8DBA-9F1A8B35AE72}">
   <ds:schemaRefs>
     <ds:schemaRef ds:uri="http://schemas.openxmlformats.org/officeDocument/2006/bibliography"/>
   </ds:schemaRefs>

</xml_diff>

<commit_message>
TFS 17030 - Add Evaluation ID to the Quality Now Review return
git-tfs-id: [https://tfs.omnicloud.local/tfs/cco%20program/]$/eCoaching_V2;C45612
</commit_message>
<xml_diff>
--- a/Unit Test/DB/CCO_eCoaching_Log_Quality_Now_Load_DB_UTD.docx
+++ b/Unit Test/DB/CCO_eCoaching_Log_Quality_Now_Load_DB_UTD.docx
@@ -257,7 +257,7 @@
           <w:sz w:val="18"/>
           <w:szCs w:val="18"/>
         </w:rPr>
-        <w:t>April 7, 2020</w:t>
+        <w:t>April 21, 2020</w:t>
       </w:r>
       <w:r>
         <w:rPr>
@@ -803,6 +803,85 @@
           </w:p>
         </w:tc>
       </w:tr>
+      <w:tr>
+        <w:tc>
+          <w:tcPr>
+            <w:tcW w:w="0" w:type="auto"/>
+            <w:tcBorders>
+              <w:top w:val="single" w:sz="6" w:space="0" w:color="C0C0C0"/>
+              <w:left w:val="single" w:sz="6" w:space="0" w:color="C0C0C0"/>
+              <w:bottom w:val="single" w:sz="6" w:space="0" w:color="C0C0C0"/>
+              <w:right w:val="single" w:sz="6" w:space="0" w:color="C0C0C0"/>
+            </w:tcBorders>
+          </w:tcPr>
+          <w:p>
+            <w:r>
+              <w:t>4/21/2020</w:t>
+            </w:r>
+          </w:p>
+        </w:tc>
+        <w:tc>
+          <w:tcPr>
+            <w:tcW w:w="0" w:type="auto"/>
+            <w:tcBorders>
+              <w:top w:val="single" w:sz="6" w:space="0" w:color="C0C0C0"/>
+              <w:left w:val="single" w:sz="6" w:space="0" w:color="C0C0C0"/>
+              <w:bottom w:val="single" w:sz="6" w:space="0" w:color="C0C0C0"/>
+              <w:right w:val="single" w:sz="6" w:space="0" w:color="C0C0C0"/>
+            </w:tcBorders>
+          </w:tcPr>
+          <w:p>
+            <w:r>
+              <w:t>6.0</w:t>
+            </w:r>
+          </w:p>
+        </w:tc>
+        <w:tc>
+          <w:tcPr>
+            <w:tcW w:w="6082" w:type="dxa"/>
+            <w:tcBorders>
+              <w:top w:val="single" w:sz="6" w:space="0" w:color="C0C0C0"/>
+              <w:left w:val="single" w:sz="6" w:space="0" w:color="C0C0C0"/>
+              <w:bottom w:val="single" w:sz="6" w:space="0" w:color="C0C0C0"/>
+              <w:right w:val="single" w:sz="6" w:space="0" w:color="C0C0C0"/>
+            </w:tcBorders>
+          </w:tcPr>
+          <w:p>
+            <w:r>
+              <w:t xml:space="preserve">TFS 17030 - Add </w:t>
+            </w:r>
+            <w:proofErr w:type="spellStart"/>
+            <w:r>
+              <w:t>EvalID</w:t>
+            </w:r>
+            <w:proofErr w:type="spellEnd"/>
+            <w:r>
+              <w:t xml:space="preserve"> to the return</w:t>
+            </w:r>
+          </w:p>
+        </w:tc>
+        <w:tc>
+          <w:tcPr>
+            <w:tcW w:w="1980" w:type="dxa"/>
+            <w:tcBorders>
+              <w:top w:val="single" w:sz="6" w:space="0" w:color="C0C0C0"/>
+              <w:left w:val="single" w:sz="6" w:space="0" w:color="C0C0C0"/>
+              <w:bottom w:val="single" w:sz="6" w:space="0" w:color="C0C0C0"/>
+              <w:right w:val="single" w:sz="6" w:space="0" w:color="C0C0C0"/>
+            </w:tcBorders>
+          </w:tcPr>
+          <w:p>
+            <w:r>
+              <w:t xml:space="preserve">Susmitha </w:t>
+            </w:r>
+            <w:proofErr w:type="spellStart"/>
+            <w:r>
+              <w:t>Palacherla</w:t>
+            </w:r>
+            <w:proofErr w:type="spellEnd"/>
+          </w:p>
+        </w:tc>
+      </w:tr>
     </w:tbl>
     <w:p>
       <w:pPr>
@@ -820,8 +899,6 @@
       <w:r>
         <w:br w:type="page"/>
       </w:r>
-      <w:bookmarkStart w:id="15" w:name="_GoBack"/>
-      <w:bookmarkEnd w:id="15"/>
     </w:p>
     <w:p/>
     <w:sdt>
@@ -878,7 +955,7 @@
           <w:r>
             <w:fldChar w:fldCharType="separate"/>
           </w:r>
-          <w:hyperlink w:anchor="_Toc37177501" w:history="1">
+          <w:hyperlink w:anchor="_Toc38355714" w:history="1">
             <w:r>
               <w:rPr>
                 <w:rStyle w:val="Hyperlink"/>
@@ -921,7 +998,7 @@
                 <w:noProof/>
                 <w:webHidden/>
               </w:rPr>
-              <w:instrText xml:space="preserve"> PAGEREF _Toc37177501 \h </w:instrText>
+              <w:instrText xml:space="preserve"> PAGEREF _Toc38355714 \h </w:instrText>
             </w:r>
             <w:r>
               <w:rPr>
@@ -966,7 +1043,7 @@
               <w:szCs w:val="22"/>
             </w:rPr>
           </w:pPr>
-          <w:hyperlink w:anchor="_Toc37177502" w:history="1">
+          <w:hyperlink w:anchor="_Toc38355715" w:history="1">
             <w:r>
               <w:rPr>
                 <w:rStyle w:val="Hyperlink"/>
@@ -1009,7 +1086,7 @@
                 <w:noProof/>
                 <w:webHidden/>
               </w:rPr>
-              <w:instrText xml:space="preserve"> PAGEREF _Toc37177502 \h </w:instrText>
+              <w:instrText xml:space="preserve"> PAGEREF _Toc38355715 \h </w:instrText>
             </w:r>
             <w:r>
               <w:rPr>
@@ -1054,7 +1131,7 @@
               <w:szCs w:val="22"/>
             </w:rPr>
           </w:pPr>
-          <w:hyperlink w:anchor="_Toc37177503" w:history="1">
+          <w:hyperlink w:anchor="_Toc38355716" w:history="1">
             <w:r>
               <w:rPr>
                 <w:rStyle w:val="Hyperlink"/>
@@ -1097,7 +1174,7 @@
                 <w:noProof/>
                 <w:webHidden/>
               </w:rPr>
-              <w:instrText xml:space="preserve"> PAGEREF _Toc37177503 \h </w:instrText>
+              <w:instrText xml:space="preserve"> PAGEREF _Toc38355716 \h </w:instrText>
             </w:r>
             <w:r>
               <w:rPr>
@@ -1142,7 +1219,7 @@
               <w:szCs w:val="22"/>
             </w:rPr>
           </w:pPr>
-          <w:hyperlink w:anchor="_Toc37177504" w:history="1">
+          <w:hyperlink w:anchor="_Toc38355717" w:history="1">
             <w:r>
               <w:rPr>
                 <w:rStyle w:val="Hyperlink"/>
@@ -1185,7 +1262,7 @@
                 <w:noProof/>
                 <w:webHidden/>
               </w:rPr>
-              <w:instrText xml:space="preserve"> PAGEREF _Toc37177504 \h </w:instrText>
+              <w:instrText xml:space="preserve"> PAGEREF _Toc38355717 \h </w:instrText>
             </w:r>
             <w:r>
               <w:rPr>
@@ -1230,7 +1307,7 @@
               <w:szCs w:val="22"/>
             </w:rPr>
           </w:pPr>
-          <w:hyperlink w:anchor="_Toc37177505" w:history="1">
+          <w:hyperlink w:anchor="_Toc38355718" w:history="1">
             <w:r>
               <w:rPr>
                 <w:rStyle w:val="Hyperlink"/>
@@ -1273,7 +1350,7 @@
                 <w:noProof/>
                 <w:webHidden/>
               </w:rPr>
-              <w:instrText xml:space="preserve"> PAGEREF _Toc37177505 \h </w:instrText>
+              <w:instrText xml:space="preserve"> PAGEREF _Toc38355718 \h </w:instrText>
             </w:r>
             <w:r>
               <w:rPr>
@@ -1294,6 +1371,94 @@
                 <w:webHidden/>
               </w:rPr>
               <w:t>14</w:t>
+            </w:r>
+            <w:r>
+              <w:rPr>
+                <w:noProof/>
+                <w:webHidden/>
+              </w:rPr>
+              <w:fldChar w:fldCharType="end"/>
+            </w:r>
+          </w:hyperlink>
+        </w:p>
+        <w:p>
+          <w:pPr>
+            <w:pStyle w:val="TOC2"/>
+            <w:tabs>
+              <w:tab w:val="left" w:pos="660"/>
+              <w:tab w:val="right" w:leader="dot" w:pos="13670"/>
+            </w:tabs>
+            <w:rPr>
+              <w:rFonts w:asciiTheme="minorHAnsi" w:eastAsiaTheme="minorEastAsia" w:hAnsiTheme="minorHAnsi" w:cstheme="minorBidi"/>
+              <w:noProof/>
+              <w:sz w:val="22"/>
+              <w:szCs w:val="22"/>
+            </w:rPr>
+          </w:pPr>
+          <w:hyperlink w:anchor="_Toc38355719" w:history="1">
+            <w:r>
+              <w:rPr>
+                <w:rStyle w:val="Hyperlink"/>
+                <w:noProof/>
+              </w:rPr>
+              <w:t>6.</w:t>
+            </w:r>
+            <w:r>
+              <w:rPr>
+                <w:rFonts w:asciiTheme="minorHAnsi" w:eastAsiaTheme="minorEastAsia" w:hAnsiTheme="minorHAnsi" w:cstheme="minorBidi"/>
+                <w:noProof/>
+                <w:sz w:val="22"/>
+                <w:szCs w:val="22"/>
+              </w:rPr>
+              <w:tab/>
+            </w:r>
+            <w:r>
+              <w:rPr>
+                <w:rStyle w:val="Hyperlink"/>
+                <w:noProof/>
+              </w:rPr>
+              <w:t>TFS 17030 - Add EvalID to the return</w:t>
+            </w:r>
+            <w:r>
+              <w:rPr>
+                <w:noProof/>
+                <w:webHidden/>
+              </w:rPr>
+              <w:tab/>
+            </w:r>
+            <w:r>
+              <w:rPr>
+                <w:noProof/>
+                <w:webHidden/>
+              </w:rPr>
+              <w:fldChar w:fldCharType="begin"/>
+            </w:r>
+            <w:r>
+              <w:rPr>
+                <w:noProof/>
+                <w:webHidden/>
+              </w:rPr>
+              <w:instrText xml:space="preserve"> PAGEREF _Toc38355719 \h </w:instrText>
+            </w:r>
+            <w:r>
+              <w:rPr>
+                <w:noProof/>
+                <w:webHidden/>
+              </w:rPr>
+            </w:r>
+            <w:r>
+              <w:rPr>
+                <w:noProof/>
+                <w:webHidden/>
+              </w:rPr>
+              <w:fldChar w:fldCharType="separate"/>
+            </w:r>
+            <w:r>
+              <w:rPr>
+                <w:noProof/>
+                <w:webHidden/>
+              </w:rPr>
+              <w:t>17</w:t>
             </w:r>
             <w:r>
               <w:rPr>
@@ -1328,7 +1493,10 @@
     <w:p/>
     <w:p/>
     <w:p/>
-    <w:p/>
+    <w:p>
+      <w:bookmarkStart w:id="15" w:name="_GoBack"/>
+      <w:bookmarkEnd w:id="15"/>
+    </w:p>
     <w:p/>
     <w:p/>
     <w:p/>
@@ -1368,7 +1536,7 @@
           <w:numId w:val="2"/>
         </w:numPr>
       </w:pPr>
-      <w:bookmarkStart w:id="16" w:name="_Toc37177501"/>
+      <w:bookmarkStart w:id="16" w:name="_Toc38355714"/>
       <w:r>
         <w:t>TFS</w:t>
       </w:r>
@@ -1992,6 +2160,7 @@
                 <w:rFonts w:ascii="Courier New" w:hAnsi="Courier New" w:cs="Courier New"/>
                 <w:noProof/>
               </w:rPr>
+              <w:lastRenderedPageBreak/>
               <w:t xml:space="preserve">   </w:t>
             </w:r>
             <w:r>
@@ -2086,7 +2255,6 @@
                 <w:rFonts w:ascii="Courier New" w:hAnsi="Courier New" w:cs="Courier New"/>
                 <w:noProof/>
               </w:rPr>
-              <w:lastRenderedPageBreak/>
               <w:t xml:space="preserve">   </w:t>
             </w:r>
           </w:p>
@@ -3161,7 +3329,6 @@
               </w:rPr>
             </w:pPr>
             <w:r>
-              <w:lastRenderedPageBreak/>
               <w:t>TEST#</w:t>
             </w:r>
           </w:p>
@@ -5725,7 +5892,7 @@
           <w:numId w:val="2"/>
         </w:numPr>
       </w:pPr>
-      <w:bookmarkStart w:id="17" w:name="_Toc37177502"/>
+      <w:bookmarkStart w:id="17" w:name="_Toc38355715"/>
       <w:r>
         <w:t xml:space="preserve">TFS 14631 </w:t>
       </w:r>
@@ -8783,7 +8950,7 @@
           <w:numId w:val="2"/>
         </w:numPr>
       </w:pPr>
-      <w:bookmarkStart w:id="18" w:name="_Toc37177503"/>
+      <w:bookmarkStart w:id="18" w:name="_Toc38355716"/>
       <w:r>
         <w:t>TFS 1</w:t>
       </w:r>
@@ -11548,7 +11715,7 @@
           <w:numId w:val="2"/>
         </w:numPr>
       </w:pPr>
-      <w:bookmarkStart w:id="19" w:name="_Toc37177504"/>
+      <w:bookmarkStart w:id="19" w:name="_Toc38355717"/>
       <w:r>
         <w:t xml:space="preserve">TFS </w:t>
       </w:r>
@@ -12987,7 +13154,7 @@
           <w:numId w:val="2"/>
         </w:numPr>
       </w:pPr>
-      <w:bookmarkStart w:id="20" w:name="_Toc37177505"/>
+      <w:bookmarkStart w:id="20" w:name="_Toc38355718"/>
       <w:r>
         <w:t xml:space="preserve">TFS </w:t>
       </w:r>
@@ -15785,6 +15952,2835 @@
         </w:tc>
       </w:tr>
     </w:tbl>
+    <w:p/>
+    <w:p/>
+    <w:p>
+      <w:pPr>
+        <w:pStyle w:val="Heading2"/>
+        <w:numPr>
+          <w:ilvl w:val="0"/>
+          <w:numId w:val="2"/>
+        </w:numPr>
+      </w:pPr>
+      <w:bookmarkStart w:id="21" w:name="_Toc38355719"/>
+      <w:r>
+        <w:rPr>
+          <w:sz w:val="20"/>
+        </w:rPr>
+        <w:t xml:space="preserve">TFS 17030 - Add </w:t>
+      </w:r>
+      <w:proofErr w:type="spellStart"/>
+      <w:r>
+        <w:rPr>
+          <w:sz w:val="20"/>
+        </w:rPr>
+        <w:t>EvalID</w:t>
+      </w:r>
+      <w:proofErr w:type="spellEnd"/>
+      <w:r>
+        <w:rPr>
+          <w:sz w:val="20"/>
+        </w:rPr>
+        <w:t xml:space="preserve"> to the return</w:t>
+      </w:r>
+      <w:bookmarkEnd w:id="21"/>
+    </w:p>
+    <w:tbl>
+      <w:tblPr>
+        <w:tblW w:w="0" w:type="auto"/>
+        <w:tblInd w:w="-612" w:type="dxa"/>
+        <w:tblBorders>
+          <w:top w:val="single" w:sz="4" w:space="0" w:color="auto"/>
+          <w:left w:val="single" w:sz="4" w:space="0" w:color="auto"/>
+          <w:bottom w:val="single" w:sz="4" w:space="0" w:color="auto"/>
+          <w:right w:val="single" w:sz="4" w:space="0" w:color="auto"/>
+          <w:insideH w:val="single" w:sz="4" w:space="0" w:color="auto"/>
+          <w:insideV w:val="single" w:sz="4" w:space="0" w:color="auto"/>
+        </w:tblBorders>
+        <w:tblLayout w:type="fixed"/>
+        <w:tblLook w:val="0000" w:firstRow="0" w:lastRow="0" w:firstColumn="0" w:lastColumn="0" w:noHBand="0" w:noVBand="0"/>
+      </w:tblPr>
+      <w:tblGrid>
+        <w:gridCol w:w="2549"/>
+        <w:gridCol w:w="10455"/>
+      </w:tblGrid>
+      <w:tr>
+        <w:trPr>
+          <w:tblHeader/>
+        </w:trPr>
+        <w:tc>
+          <w:tcPr>
+            <w:tcW w:w="2549" w:type="dxa"/>
+            <w:shd w:val="solid" w:color="auto" w:fill="000000"/>
+          </w:tcPr>
+          <w:p>
+            <w:r>
+              <w:t>Item</w:t>
+            </w:r>
+          </w:p>
+        </w:tc>
+        <w:tc>
+          <w:tcPr>
+            <w:tcW w:w="10455" w:type="dxa"/>
+            <w:shd w:val="solid" w:color="auto" w:fill="000000"/>
+          </w:tcPr>
+          <w:p>
+            <w:r>
+              <w:t>Description</w:t>
+            </w:r>
+          </w:p>
+        </w:tc>
+      </w:tr>
+      <w:tr>
+        <w:tc>
+          <w:tcPr>
+            <w:tcW w:w="2549" w:type="dxa"/>
+          </w:tcPr>
+          <w:p>
+            <w:r>
+              <w:t>Change Type</w:t>
+            </w:r>
+          </w:p>
+        </w:tc>
+        <w:tc>
+          <w:tcPr>
+            <w:tcW w:w="10455" w:type="dxa"/>
+          </w:tcPr>
+          <w:p>
+            <w:r>
+              <w:t>Problem Report</w:t>
+            </w:r>
+          </w:p>
+        </w:tc>
+      </w:tr>
+      <w:tr>
+        <w:trPr>
+          <w:trHeight w:val="125"/>
+        </w:trPr>
+        <w:tc>
+          <w:tcPr>
+            <w:tcW w:w="2549" w:type="dxa"/>
+          </w:tcPr>
+          <w:p>
+            <w:r>
+              <w:t>Change Description</w:t>
+            </w:r>
+          </w:p>
+        </w:tc>
+        <w:tc>
+          <w:tcPr>
+            <w:tcW w:w="10455" w:type="dxa"/>
+          </w:tcPr>
+          <w:p>
+            <w:r>
+              <w:t>Updated</w:t>
+            </w:r>
+            <w:r>
+              <w:t xml:space="preserve"> to add Evaluation IDs</w:t>
+            </w:r>
+          </w:p>
+        </w:tc>
+      </w:tr>
+      <w:tr>
+        <w:tc>
+          <w:tcPr>
+            <w:tcW w:w="2549" w:type="dxa"/>
+          </w:tcPr>
+          <w:p>
+            <w:r>
+              <w:t>Test Environment</w:t>
+            </w:r>
+          </w:p>
+        </w:tc>
+        <w:tc>
+          <w:tcPr>
+            <w:tcW w:w="10455" w:type="dxa"/>
+          </w:tcPr>
+          <w:p>
+            <w:proofErr w:type="spellStart"/>
+            <w:r>
+              <w:t>eCoachingDev</w:t>
+            </w:r>
+            <w:proofErr w:type="spellEnd"/>
+            <w:r>
+              <w:t xml:space="preserve"> database on F3420-ECLDBD01 </w:t>
+            </w:r>
+          </w:p>
+        </w:tc>
+      </w:tr>
+      <w:tr>
+        <w:tc>
+          <w:tcPr>
+            <w:tcW w:w="2549" w:type="dxa"/>
+          </w:tcPr>
+          <w:p>
+            <w:r>
+              <w:t>Code Modules created/updated</w:t>
+            </w:r>
+          </w:p>
+        </w:tc>
+        <w:tc>
+          <w:tcPr>
+            <w:tcW w:w="10455" w:type="dxa"/>
+          </w:tcPr>
+          <w:p/>
+        </w:tc>
+      </w:tr>
+      <w:tr>
+        <w:tc>
+          <w:tcPr>
+            <w:tcW w:w="2549" w:type="dxa"/>
+          </w:tcPr>
+          <w:p>
+            <w:r>
+              <w:t>Code doc</w:t>
+            </w:r>
+          </w:p>
+        </w:tc>
+        <w:tc>
+          <w:tcPr>
+            <w:tcW w:w="10455" w:type="dxa"/>
+          </w:tcPr>
+          <w:p/>
+        </w:tc>
+      </w:tr>
+      <w:tr>
+        <w:tc>
+          <w:tcPr>
+            <w:tcW w:w="2549" w:type="dxa"/>
+          </w:tcPr>
+          <w:p>
+            <w:r>
+              <w:t>Notes</w:t>
+            </w:r>
+          </w:p>
+        </w:tc>
+        <w:tc>
+          <w:tcPr>
+            <w:tcW w:w="10455" w:type="dxa"/>
+          </w:tcPr>
+          <w:p>
+            <w:r>
+              <w:t>Load the following file which has records with duplicate journal ids within a batch</w:t>
+            </w:r>
+          </w:p>
+          <w:p>
+            <w:r>
+              <w:t>Dev_eCL_IQS_QN_Scorecard_20200407.csv</w:t>
+            </w:r>
+          </w:p>
+        </w:tc>
+      </w:tr>
+      <w:tr>
+        <w:tc>
+          <w:tcPr>
+            <w:tcW w:w="2549" w:type="dxa"/>
+          </w:tcPr>
+          <w:p/>
+        </w:tc>
+        <w:tc>
+          <w:tcPr>
+            <w:tcW w:w="10455" w:type="dxa"/>
+          </w:tcPr>
+          <w:p/>
+        </w:tc>
+      </w:tr>
+    </w:tbl>
+    <w:p/>
+    <w:tbl>
+      <w:tblPr>
+        <w:tblW w:w="13017" w:type="dxa"/>
+        <w:tblInd w:w="-612" w:type="dxa"/>
+        <w:tblBorders>
+          <w:top w:val="double" w:sz="4" w:space="0" w:color="auto"/>
+          <w:left w:val="double" w:sz="4" w:space="0" w:color="auto"/>
+          <w:bottom w:val="double" w:sz="4" w:space="0" w:color="auto"/>
+          <w:right w:val="double" w:sz="4" w:space="0" w:color="auto"/>
+          <w:insideH w:val="single" w:sz="6" w:space="0" w:color="auto"/>
+          <w:insideV w:val="single" w:sz="6" w:space="0" w:color="auto"/>
+        </w:tblBorders>
+        <w:tblLayout w:type="fixed"/>
+        <w:tblLook w:val="0000" w:firstRow="0" w:lastRow="0" w:firstColumn="0" w:lastColumn="0" w:noHBand="0" w:noVBand="0"/>
+      </w:tblPr>
+      <w:tblGrid>
+        <w:gridCol w:w="900"/>
+        <w:gridCol w:w="3960"/>
+        <w:gridCol w:w="4500"/>
+        <w:gridCol w:w="1677"/>
+        <w:gridCol w:w="1980"/>
+      </w:tblGrid>
+      <w:tr>
+        <w:trPr>
+          <w:cantSplit/>
+          <w:tblHeader/>
+        </w:trPr>
+        <w:tc>
+          <w:tcPr>
+            <w:tcW w:w="900" w:type="dxa"/>
+            <w:shd w:val="clear" w:color="auto" w:fill="A6A6A6"/>
+          </w:tcPr>
+          <w:p>
+            <w:pPr>
+              <w:rPr>
+                <w:i/>
+              </w:rPr>
+            </w:pPr>
+            <w:r>
+              <w:t>TEST#</w:t>
+            </w:r>
+          </w:p>
+        </w:tc>
+        <w:tc>
+          <w:tcPr>
+            <w:tcW w:w="3960" w:type="dxa"/>
+            <w:shd w:val="clear" w:color="auto" w:fill="A6A6A6"/>
+          </w:tcPr>
+          <w:p>
+            <w:pPr>
+              <w:rPr>
+                <w:i/>
+              </w:rPr>
+            </w:pPr>
+            <w:r>
+              <w:t>ACTION</w:t>
+            </w:r>
+          </w:p>
+        </w:tc>
+        <w:tc>
+          <w:tcPr>
+            <w:tcW w:w="4500" w:type="dxa"/>
+            <w:shd w:val="clear" w:color="auto" w:fill="A6A6A6"/>
+          </w:tcPr>
+          <w:p>
+            <w:pPr>
+              <w:rPr>
+                <w:i/>
+              </w:rPr>
+            </w:pPr>
+            <w:r>
+              <w:t xml:space="preserve">EXPECTED RESULTS </w:t>
+            </w:r>
+          </w:p>
+        </w:tc>
+        <w:tc>
+          <w:tcPr>
+            <w:tcW w:w="1677" w:type="dxa"/>
+            <w:shd w:val="clear" w:color="auto" w:fill="A6A6A6"/>
+          </w:tcPr>
+          <w:p>
+            <w:pPr>
+              <w:rPr>
+                <w:i/>
+              </w:rPr>
+            </w:pPr>
+            <w:r>
+              <w:t>RESULTS</w:t>
+            </w:r>
+          </w:p>
+          <w:p>
+            <w:pPr>
+              <w:rPr>
+                <w:i/>
+              </w:rPr>
+            </w:pPr>
+            <w:r>
+              <w:t>P/F/I</w:t>
+            </w:r>
+          </w:p>
+        </w:tc>
+        <w:tc>
+          <w:tcPr>
+            <w:tcW w:w="1980" w:type="dxa"/>
+            <w:shd w:val="clear" w:color="auto" w:fill="A6A6A6"/>
+          </w:tcPr>
+          <w:p>
+            <w:pPr>
+              <w:rPr>
+                <w:i/>
+              </w:rPr>
+            </w:pPr>
+            <w:r>
+              <w:t>COMMENTS</w:t>
+            </w:r>
+          </w:p>
+        </w:tc>
+      </w:tr>
+      <w:tr>
+        <w:trPr>
+          <w:cantSplit/>
+        </w:trPr>
+        <w:tc>
+          <w:tcPr>
+            <w:tcW w:w="900" w:type="dxa"/>
+          </w:tcPr>
+          <w:p>
+            <w:pPr>
+              <w:rPr>
+                <w:rFonts w:asciiTheme="minorHAnsi" w:hAnsiTheme="minorHAnsi"/>
+                <w:bCs/>
+              </w:rPr>
+            </w:pPr>
+            <w:r>
+              <w:rPr>
+                <w:rFonts w:asciiTheme="minorHAnsi" w:hAnsiTheme="minorHAnsi"/>
+                <w:bCs/>
+              </w:rPr>
+              <w:t>1.</w:t>
+            </w:r>
+          </w:p>
+        </w:tc>
+        <w:tc>
+          <w:tcPr>
+            <w:tcW w:w="3960" w:type="dxa"/>
+          </w:tcPr>
+          <w:p>
+            <w:r>
+              <w:t xml:space="preserve">Run </w:t>
+            </w:r>
+            <w:proofErr w:type="spellStart"/>
+            <w:r>
+              <w:t>sql</w:t>
+            </w:r>
+            <w:proofErr w:type="spellEnd"/>
+            <w:r>
+              <w:t xml:space="preserve"> agent job </w:t>
+            </w:r>
+            <w:proofErr w:type="spellStart"/>
+            <w:r>
+              <w:t>CoachingQualityNowLoad</w:t>
+            </w:r>
+            <w:proofErr w:type="spellEnd"/>
+          </w:p>
+        </w:tc>
+        <w:tc>
+          <w:tcPr>
+            <w:tcW w:w="4500" w:type="dxa"/>
+          </w:tcPr>
+          <w:p>
+            <w:r>
+              <w:t>File should Load successfully</w:t>
+            </w:r>
+          </w:p>
+        </w:tc>
+        <w:tc>
+          <w:tcPr>
+            <w:tcW w:w="1677" w:type="dxa"/>
+          </w:tcPr>
+          <w:p>
+            <w:r>
+              <w:t>P</w:t>
+            </w:r>
+          </w:p>
+        </w:tc>
+        <w:tc>
+          <w:tcPr>
+            <w:tcW w:w="1980" w:type="dxa"/>
+          </w:tcPr>
+          <w:p>
+            <w:pPr>
+              <w:rPr>
+                <w:rFonts w:asciiTheme="minorHAnsi" w:hAnsiTheme="minorHAnsi"/>
+                <w:bCs/>
+              </w:rPr>
+            </w:pPr>
+          </w:p>
+        </w:tc>
+      </w:tr>
+      <w:tr>
+        <w:trPr>
+          <w:cantSplit/>
+        </w:trPr>
+        <w:tc>
+          <w:tcPr>
+            <w:tcW w:w="900" w:type="dxa"/>
+          </w:tcPr>
+          <w:p>
+            <w:pPr>
+              <w:rPr>
+                <w:rFonts w:asciiTheme="minorHAnsi" w:hAnsiTheme="minorHAnsi"/>
+                <w:bCs/>
+              </w:rPr>
+            </w:pPr>
+            <w:r>
+              <w:rPr>
+                <w:rFonts w:asciiTheme="minorHAnsi" w:hAnsiTheme="minorHAnsi"/>
+                <w:bCs/>
+              </w:rPr>
+              <w:t>2.</w:t>
+            </w:r>
+          </w:p>
+        </w:tc>
+        <w:tc>
+          <w:tcPr>
+            <w:tcW w:w="3960" w:type="dxa"/>
+          </w:tcPr>
+          <w:p>
+            <w:r>
+              <w:t>Test File list table</w:t>
+            </w:r>
+          </w:p>
+        </w:tc>
+        <w:tc>
+          <w:tcPr>
+            <w:tcW w:w="4500" w:type="dxa"/>
+          </w:tcPr>
+          <w:p>
+            <w:r>
+              <w:t>Counts  loaded correctly</w:t>
+            </w:r>
+          </w:p>
+        </w:tc>
+        <w:tc>
+          <w:tcPr>
+            <w:tcW w:w="1677" w:type="dxa"/>
+          </w:tcPr>
+          <w:p>
+            <w:r>
+              <w:t>P</w:t>
+            </w:r>
+          </w:p>
+        </w:tc>
+        <w:tc>
+          <w:tcPr>
+            <w:tcW w:w="1980" w:type="dxa"/>
+          </w:tcPr>
+          <w:p>
+            <w:pPr>
+              <w:rPr>
+                <w:rFonts w:asciiTheme="minorHAnsi" w:hAnsiTheme="minorHAnsi"/>
+                <w:bCs/>
+              </w:rPr>
+            </w:pPr>
+          </w:p>
+        </w:tc>
+      </w:tr>
+      <w:tr>
+        <w:trPr>
+          <w:cantSplit/>
+        </w:trPr>
+        <w:tc>
+          <w:tcPr>
+            <w:tcW w:w="900" w:type="dxa"/>
+          </w:tcPr>
+          <w:p>
+            <w:pPr>
+              <w:rPr>
+                <w:rFonts w:asciiTheme="minorHAnsi" w:hAnsiTheme="minorHAnsi"/>
+                <w:bCs/>
+              </w:rPr>
+            </w:pPr>
+            <w:r>
+              <w:rPr>
+                <w:rFonts w:asciiTheme="minorHAnsi" w:hAnsiTheme="minorHAnsi"/>
+                <w:bCs/>
+              </w:rPr>
+              <w:t>3.</w:t>
+            </w:r>
+          </w:p>
+        </w:tc>
+        <w:tc>
+          <w:tcPr>
+            <w:tcW w:w="3960" w:type="dxa"/>
+          </w:tcPr>
+          <w:p>
+            <w:r>
+              <w:t xml:space="preserve">Check decrypted file </w:t>
+            </w:r>
+          </w:p>
+        </w:tc>
+        <w:tc>
+          <w:tcPr>
+            <w:tcW w:w="4500" w:type="dxa"/>
+          </w:tcPr>
+          <w:p>
+            <w:r>
+              <w:t>Should be deleted</w:t>
+            </w:r>
+          </w:p>
+        </w:tc>
+        <w:tc>
+          <w:tcPr>
+            <w:tcW w:w="1677" w:type="dxa"/>
+          </w:tcPr>
+          <w:p>
+            <w:r>
+              <w:t>NA- Not tested for this TFS</w:t>
+            </w:r>
+          </w:p>
+        </w:tc>
+        <w:tc>
+          <w:tcPr>
+            <w:tcW w:w="1980" w:type="dxa"/>
+          </w:tcPr>
+          <w:p>
+            <w:pPr>
+              <w:rPr>
+                <w:rFonts w:asciiTheme="minorHAnsi" w:hAnsiTheme="minorHAnsi"/>
+                <w:bCs/>
+              </w:rPr>
+            </w:pPr>
+          </w:p>
+        </w:tc>
+      </w:tr>
+      <w:tr>
+        <w:trPr>
+          <w:cantSplit/>
+        </w:trPr>
+        <w:tc>
+          <w:tcPr>
+            <w:tcW w:w="900" w:type="dxa"/>
+          </w:tcPr>
+          <w:p/>
+        </w:tc>
+        <w:tc>
+          <w:tcPr>
+            <w:tcW w:w="3960" w:type="dxa"/>
+          </w:tcPr>
+          <w:p>
+            <w:r>
+              <w:t>Load</w:t>
+            </w:r>
+          </w:p>
+        </w:tc>
+        <w:tc>
+          <w:tcPr>
+            <w:tcW w:w="4500" w:type="dxa"/>
+          </w:tcPr>
+          <w:p/>
+        </w:tc>
+        <w:tc>
+          <w:tcPr>
+            <w:tcW w:w="1677" w:type="dxa"/>
+          </w:tcPr>
+          <w:p/>
+        </w:tc>
+        <w:tc>
+          <w:tcPr>
+            <w:tcW w:w="1980" w:type="dxa"/>
+          </w:tcPr>
+          <w:p>
+            <w:pPr>
+              <w:rPr>
+                <w:rFonts w:asciiTheme="minorHAnsi" w:hAnsiTheme="minorHAnsi"/>
+                <w:bCs/>
+              </w:rPr>
+            </w:pPr>
+          </w:p>
+        </w:tc>
+      </w:tr>
+      <w:tr>
+        <w:trPr>
+          <w:cantSplit/>
+        </w:trPr>
+        <w:tc>
+          <w:tcPr>
+            <w:tcW w:w="900" w:type="dxa"/>
+          </w:tcPr>
+          <w:p>
+            <w:r>
+              <w:t>4a.</w:t>
+            </w:r>
+          </w:p>
+        </w:tc>
+        <w:tc>
+          <w:tcPr>
+            <w:tcW w:w="3960" w:type="dxa"/>
+          </w:tcPr>
+          <w:p>
+            <w:r>
+              <w:t xml:space="preserve">Check </w:t>
+            </w:r>
+            <w:proofErr w:type="spellStart"/>
+            <w:r>
+              <w:t>Coaching_Log</w:t>
+            </w:r>
+            <w:proofErr w:type="spellEnd"/>
+            <w:r>
+              <w:t xml:space="preserve"> table</w:t>
+            </w:r>
+          </w:p>
+        </w:tc>
+        <w:tc>
+          <w:tcPr>
+            <w:tcW w:w="4500" w:type="dxa"/>
+          </w:tcPr>
+          <w:p/>
+        </w:tc>
+        <w:tc>
+          <w:tcPr>
+            <w:tcW w:w="1677" w:type="dxa"/>
+          </w:tcPr>
+          <w:p>
+            <w:r>
+              <w:t>P</w:t>
+            </w:r>
+          </w:p>
+        </w:tc>
+        <w:tc>
+          <w:tcPr>
+            <w:tcW w:w="1980" w:type="dxa"/>
+          </w:tcPr>
+          <w:p>
+            <w:pPr>
+              <w:rPr>
+                <w:rFonts w:asciiTheme="minorHAnsi" w:hAnsiTheme="minorHAnsi"/>
+                <w:bCs/>
+              </w:rPr>
+            </w:pPr>
+          </w:p>
+        </w:tc>
+      </w:tr>
+      <w:tr>
+        <w:trPr>
+          <w:cantSplit/>
+        </w:trPr>
+        <w:tc>
+          <w:tcPr>
+            <w:tcW w:w="900" w:type="dxa"/>
+          </w:tcPr>
+          <w:p>
+            <w:r>
+              <w:t xml:space="preserve">4b. </w:t>
+            </w:r>
+          </w:p>
+        </w:tc>
+        <w:tc>
+          <w:tcPr>
+            <w:tcW w:w="3960" w:type="dxa"/>
+          </w:tcPr>
+          <w:p>
+            <w:r>
+              <w:t xml:space="preserve">Check updates to </w:t>
+            </w:r>
+            <w:proofErr w:type="spellStart"/>
+            <w:r>
+              <w:t>Coaching_Log</w:t>
+            </w:r>
+            <w:proofErr w:type="spellEnd"/>
+            <w:r>
+              <w:t xml:space="preserve"> table</w:t>
+            </w:r>
+          </w:p>
+        </w:tc>
+        <w:tc>
+          <w:tcPr>
+            <w:tcW w:w="4500" w:type="dxa"/>
+          </w:tcPr>
+          <w:p/>
+        </w:tc>
+        <w:tc>
+          <w:tcPr>
+            <w:tcW w:w="1677" w:type="dxa"/>
+          </w:tcPr>
+          <w:p>
+            <w:r>
+              <w:t>NA- Not tested for this TFS</w:t>
+            </w:r>
+          </w:p>
+        </w:tc>
+        <w:tc>
+          <w:tcPr>
+            <w:tcW w:w="1980" w:type="dxa"/>
+          </w:tcPr>
+          <w:p>
+            <w:pPr>
+              <w:rPr>
+                <w:rFonts w:asciiTheme="minorHAnsi" w:hAnsiTheme="minorHAnsi"/>
+                <w:bCs/>
+                <w:highlight w:val="yellow"/>
+              </w:rPr>
+            </w:pPr>
+          </w:p>
+        </w:tc>
+      </w:tr>
+      <w:tr>
+        <w:trPr>
+          <w:cantSplit/>
+        </w:trPr>
+        <w:tc>
+          <w:tcPr>
+            <w:tcW w:w="900" w:type="dxa"/>
+          </w:tcPr>
+          <w:p>
+            <w:r>
+              <w:t>5a.</w:t>
+            </w:r>
+          </w:p>
+        </w:tc>
+        <w:tc>
+          <w:tcPr>
+            <w:tcW w:w="3960" w:type="dxa"/>
+          </w:tcPr>
+          <w:p>
+            <w:r>
+              <w:t>Check Evaluations table</w:t>
+            </w:r>
+          </w:p>
+        </w:tc>
+        <w:tc>
+          <w:tcPr>
+            <w:tcW w:w="4500" w:type="dxa"/>
+          </w:tcPr>
+          <w:p>
+            <w:r>
+              <w:t xml:space="preserve">All evaluations inserted successfully with some evaluations </w:t>
+            </w:r>
+            <w:r>
+              <w:t>having duplicate call ids</w:t>
+            </w:r>
+          </w:p>
+        </w:tc>
+        <w:tc>
+          <w:tcPr>
+            <w:tcW w:w="1677" w:type="dxa"/>
+          </w:tcPr>
+          <w:p>
+            <w:r>
+              <w:t>P</w:t>
+            </w:r>
+          </w:p>
+        </w:tc>
+        <w:tc>
+          <w:tcPr>
+            <w:tcW w:w="1980" w:type="dxa"/>
+          </w:tcPr>
+          <w:p>
+            <w:pPr>
+              <w:rPr>
+                <w:rFonts w:asciiTheme="minorHAnsi" w:hAnsiTheme="minorHAnsi"/>
+                <w:bCs/>
+              </w:rPr>
+            </w:pPr>
+          </w:p>
+        </w:tc>
+      </w:tr>
+      <w:tr>
+        <w:trPr>
+          <w:cantSplit/>
+        </w:trPr>
+        <w:tc>
+          <w:tcPr>
+            <w:tcW w:w="900" w:type="dxa"/>
+          </w:tcPr>
+          <w:p>
+            <w:r>
+              <w:t>5b.</w:t>
+            </w:r>
+          </w:p>
+        </w:tc>
+        <w:tc>
+          <w:tcPr>
+            <w:tcW w:w="3960" w:type="dxa"/>
+          </w:tcPr>
+          <w:p>
+            <w:r>
+              <w:t>Check updates to Evaluations table</w:t>
+            </w:r>
+          </w:p>
+        </w:tc>
+        <w:tc>
+          <w:tcPr>
+            <w:tcW w:w="4500" w:type="dxa"/>
+          </w:tcPr>
+          <w:p>
+            <w:r>
+              <w:t xml:space="preserve">Changed values need to be updated. </w:t>
+            </w:r>
+            <w:proofErr w:type="spellStart"/>
+            <w:r>
+              <w:t>Last_Updated_date</w:t>
+            </w:r>
+            <w:proofErr w:type="spellEnd"/>
+            <w:r>
+              <w:t xml:space="preserve"> should be updated to </w:t>
+            </w:r>
+            <w:proofErr w:type="spellStart"/>
+            <w:r>
+              <w:t>DateTime</w:t>
+            </w:r>
+            <w:proofErr w:type="spellEnd"/>
+            <w:r>
+              <w:t xml:space="preserve"> of actual update.</w:t>
+            </w:r>
+          </w:p>
+        </w:tc>
+        <w:tc>
+          <w:tcPr>
+            <w:tcW w:w="1677" w:type="dxa"/>
+          </w:tcPr>
+          <w:p>
+            <w:r>
+              <w:t>NA- Not tested for this TFS</w:t>
+            </w:r>
+          </w:p>
+        </w:tc>
+        <w:tc>
+          <w:tcPr>
+            <w:tcW w:w="1980" w:type="dxa"/>
+          </w:tcPr>
+          <w:p>
+            <w:pPr>
+              <w:rPr>
+                <w:rFonts w:asciiTheme="minorHAnsi" w:hAnsiTheme="minorHAnsi"/>
+                <w:bCs/>
+              </w:rPr>
+            </w:pPr>
+          </w:p>
+        </w:tc>
+      </w:tr>
+      <w:tr>
+        <w:trPr>
+          <w:cantSplit/>
+        </w:trPr>
+        <w:tc>
+          <w:tcPr>
+            <w:tcW w:w="900" w:type="dxa"/>
+          </w:tcPr>
+          <w:p>
+            <w:r>
+              <w:t>6.</w:t>
+            </w:r>
+          </w:p>
+        </w:tc>
+        <w:tc>
+          <w:tcPr>
+            <w:tcW w:w="3960" w:type="dxa"/>
+          </w:tcPr>
+          <w:p>
+            <w:r>
+              <w:t>Check existing batch that comes in as inactive</w:t>
+            </w:r>
+          </w:p>
+        </w:tc>
+        <w:tc>
+          <w:tcPr>
+            <w:tcW w:w="4500" w:type="dxa"/>
+          </w:tcPr>
+          <w:p>
+            <w:r>
+              <w:t xml:space="preserve">Corresponding </w:t>
+            </w:r>
+            <w:proofErr w:type="spellStart"/>
+            <w:r>
+              <w:t>ecl</w:t>
+            </w:r>
+            <w:proofErr w:type="spellEnd"/>
+            <w:r>
+              <w:t xml:space="preserve"> should be inactivated</w:t>
+            </w:r>
+          </w:p>
+        </w:tc>
+        <w:tc>
+          <w:tcPr>
+            <w:tcW w:w="1677" w:type="dxa"/>
+          </w:tcPr>
+          <w:p>
+            <w:r>
+              <w:t>NA- Not tested for this TFS</w:t>
+            </w:r>
+          </w:p>
+        </w:tc>
+        <w:tc>
+          <w:tcPr>
+            <w:tcW w:w="1980" w:type="dxa"/>
+          </w:tcPr>
+          <w:p>
+            <w:pPr>
+              <w:rPr>
+                <w:rFonts w:asciiTheme="minorHAnsi" w:hAnsiTheme="minorHAnsi"/>
+                <w:bCs/>
+              </w:rPr>
+            </w:pPr>
+          </w:p>
+        </w:tc>
+      </w:tr>
+      <w:tr>
+        <w:trPr>
+          <w:cantSplit/>
+        </w:trPr>
+        <w:tc>
+          <w:tcPr>
+            <w:tcW w:w="900" w:type="dxa"/>
+          </w:tcPr>
+          <w:p>
+            <w:r>
+              <w:t>7.</w:t>
+            </w:r>
+          </w:p>
+        </w:tc>
+        <w:tc>
+          <w:tcPr>
+            <w:tcW w:w="3960" w:type="dxa"/>
+          </w:tcPr>
+          <w:p>
+            <w:r>
+              <w:t>Check existing batch that comes in as Active with updatable attribute updated</w:t>
+            </w:r>
+          </w:p>
+        </w:tc>
+        <w:tc>
+          <w:tcPr>
+            <w:tcW w:w="4500" w:type="dxa"/>
+          </w:tcPr>
+          <w:p>
+            <w:r>
+              <w:t>Corresponding values need to be updated</w:t>
+            </w:r>
+          </w:p>
+          <w:p/>
+        </w:tc>
+        <w:tc>
+          <w:tcPr>
+            <w:tcW w:w="1677" w:type="dxa"/>
+          </w:tcPr>
+          <w:p>
+            <w:r>
+              <w:t>NA- Not tested for this TFS</w:t>
+            </w:r>
+          </w:p>
+        </w:tc>
+        <w:tc>
+          <w:tcPr>
+            <w:tcW w:w="1980" w:type="dxa"/>
+          </w:tcPr>
+          <w:p>
+            <w:pPr>
+              <w:rPr>
+                <w:rFonts w:asciiTheme="minorHAnsi" w:hAnsiTheme="minorHAnsi"/>
+                <w:bCs/>
+              </w:rPr>
+            </w:pPr>
+          </w:p>
+        </w:tc>
+      </w:tr>
+      <w:tr>
+        <w:trPr>
+          <w:cantSplit/>
+        </w:trPr>
+        <w:tc>
+          <w:tcPr>
+            <w:tcW w:w="900" w:type="dxa"/>
+          </w:tcPr>
+          <w:p>
+            <w:r>
+              <w:lastRenderedPageBreak/>
+              <w:t>8.</w:t>
+            </w:r>
+          </w:p>
+        </w:tc>
+        <w:tc>
+          <w:tcPr>
+            <w:tcW w:w="3960" w:type="dxa"/>
+          </w:tcPr>
+          <w:p>
+            <w:r>
+              <w:t xml:space="preserve">Check behavior of an active batch of evaluations with existing inactive </w:t>
+            </w:r>
+            <w:proofErr w:type="spellStart"/>
+            <w:r>
+              <w:t>ecl</w:t>
+            </w:r>
+            <w:proofErr w:type="spellEnd"/>
+          </w:p>
+        </w:tc>
+        <w:tc>
+          <w:tcPr>
+            <w:tcW w:w="4500" w:type="dxa"/>
+          </w:tcPr>
+          <w:p>
+            <w:r>
+              <w:t xml:space="preserve">New </w:t>
+            </w:r>
+            <w:proofErr w:type="spellStart"/>
+            <w:r>
+              <w:t>ecl</w:t>
+            </w:r>
+            <w:proofErr w:type="spellEnd"/>
+            <w:r>
+              <w:t xml:space="preserve"> needs to be created for same batch number and detail records inserted accordingly</w:t>
+            </w:r>
+          </w:p>
+        </w:tc>
+        <w:tc>
+          <w:tcPr>
+            <w:tcW w:w="1677" w:type="dxa"/>
+          </w:tcPr>
+          <w:p>
+            <w:r>
+              <w:t>NA- Not tested for this TFS</w:t>
+            </w:r>
+          </w:p>
+        </w:tc>
+        <w:tc>
+          <w:tcPr>
+            <w:tcW w:w="1980" w:type="dxa"/>
+          </w:tcPr>
+          <w:p>
+            <w:pPr>
+              <w:rPr>
+                <w:rFonts w:asciiTheme="minorHAnsi" w:hAnsiTheme="minorHAnsi"/>
+                <w:bCs/>
+              </w:rPr>
+            </w:pPr>
+          </w:p>
+        </w:tc>
+      </w:tr>
+      <w:tr>
+        <w:trPr>
+          <w:cantSplit/>
+        </w:trPr>
+        <w:tc>
+          <w:tcPr>
+            <w:tcW w:w="900" w:type="dxa"/>
+          </w:tcPr>
+          <w:p>
+            <w:r>
+              <w:t>9.</w:t>
+            </w:r>
+          </w:p>
+        </w:tc>
+        <w:tc>
+          <w:tcPr>
+            <w:tcW w:w="3960" w:type="dxa"/>
+          </w:tcPr>
+          <w:p>
+            <w:r>
+              <w:t xml:space="preserve">Check site for </w:t>
+            </w:r>
+            <w:proofErr w:type="spellStart"/>
+            <w:r>
+              <w:t>ecl</w:t>
+            </w:r>
+            <w:proofErr w:type="spellEnd"/>
+          </w:p>
+        </w:tc>
+        <w:tc>
+          <w:tcPr>
+            <w:tcW w:w="4500" w:type="dxa"/>
+          </w:tcPr>
+          <w:p>
+            <w:r>
+              <w:t>From Employee record</w:t>
+            </w:r>
+          </w:p>
+        </w:tc>
+        <w:tc>
+          <w:tcPr>
+            <w:tcW w:w="1677" w:type="dxa"/>
+          </w:tcPr>
+          <w:p>
+            <w:r>
+              <w:t>NA- Not tested for this TFS</w:t>
+            </w:r>
+          </w:p>
+        </w:tc>
+        <w:tc>
+          <w:tcPr>
+            <w:tcW w:w="1980" w:type="dxa"/>
+          </w:tcPr>
+          <w:p>
+            <w:pPr>
+              <w:rPr>
+                <w:rFonts w:asciiTheme="minorHAnsi" w:hAnsiTheme="minorHAnsi"/>
+                <w:bCs/>
+              </w:rPr>
+            </w:pPr>
+          </w:p>
+        </w:tc>
+      </w:tr>
+      <w:tr>
+        <w:trPr>
+          <w:cantSplit/>
+        </w:trPr>
+        <w:tc>
+          <w:tcPr>
+            <w:tcW w:w="900" w:type="dxa"/>
+          </w:tcPr>
+          <w:p>
+            <w:r>
+              <w:t>10.</w:t>
+            </w:r>
+          </w:p>
+        </w:tc>
+        <w:tc>
+          <w:tcPr>
+            <w:tcW w:w="3960" w:type="dxa"/>
+          </w:tcPr>
+          <w:p>
+            <w:r>
+              <w:t>Check source</w:t>
+            </w:r>
+          </w:p>
+        </w:tc>
+        <w:tc>
+          <w:tcPr>
+            <w:tcW w:w="4500" w:type="dxa"/>
+          </w:tcPr>
+          <w:p>
+            <w:r>
+              <w:t>235/236</w:t>
+            </w:r>
+          </w:p>
+        </w:tc>
+        <w:tc>
+          <w:tcPr>
+            <w:tcW w:w="1677" w:type="dxa"/>
+          </w:tcPr>
+          <w:p>
+            <w:r>
+              <w:t>NA- Not tested for this TFS</w:t>
+            </w:r>
+          </w:p>
+        </w:tc>
+        <w:tc>
+          <w:tcPr>
+            <w:tcW w:w="1980" w:type="dxa"/>
+          </w:tcPr>
+          <w:p>
+            <w:pPr>
+              <w:rPr>
+                <w:rFonts w:asciiTheme="minorHAnsi" w:hAnsiTheme="minorHAnsi"/>
+                <w:bCs/>
+              </w:rPr>
+            </w:pPr>
+          </w:p>
+        </w:tc>
+      </w:tr>
+      <w:tr>
+        <w:trPr>
+          <w:cantSplit/>
+        </w:trPr>
+        <w:tc>
+          <w:tcPr>
+            <w:tcW w:w="900" w:type="dxa"/>
+          </w:tcPr>
+          <w:p>
+            <w:r>
+              <w:t>11.</w:t>
+            </w:r>
+          </w:p>
+        </w:tc>
+        <w:tc>
+          <w:tcPr>
+            <w:tcW w:w="3960" w:type="dxa"/>
+          </w:tcPr>
+          <w:p>
+            <w:r>
+              <w:t>Check status</w:t>
+            </w:r>
+          </w:p>
+        </w:tc>
+        <w:tc>
+          <w:tcPr>
+            <w:tcW w:w="4500" w:type="dxa"/>
+          </w:tcPr>
+          <w:p>
+            <w:r>
+              <w:t>Pending Supervisor Review</w:t>
+            </w:r>
+          </w:p>
+        </w:tc>
+        <w:tc>
+          <w:tcPr>
+            <w:tcW w:w="1677" w:type="dxa"/>
+          </w:tcPr>
+          <w:p>
+            <w:r>
+              <w:t>NA- Not tested for this TFS</w:t>
+            </w:r>
+          </w:p>
+        </w:tc>
+        <w:tc>
+          <w:tcPr>
+            <w:tcW w:w="1980" w:type="dxa"/>
+          </w:tcPr>
+          <w:p>
+            <w:pPr>
+              <w:rPr>
+                <w:rFonts w:asciiTheme="minorHAnsi" w:hAnsiTheme="minorHAnsi"/>
+                <w:bCs/>
+              </w:rPr>
+            </w:pPr>
+          </w:p>
+        </w:tc>
+      </w:tr>
+      <w:tr>
+        <w:trPr>
+          <w:cantSplit/>
+        </w:trPr>
+        <w:tc>
+          <w:tcPr>
+            <w:tcW w:w="900" w:type="dxa"/>
+          </w:tcPr>
+          <w:p>
+            <w:r>
+              <w:t>12.</w:t>
+            </w:r>
+          </w:p>
+        </w:tc>
+        <w:tc>
+          <w:tcPr>
+            <w:tcW w:w="3960" w:type="dxa"/>
+          </w:tcPr>
+          <w:p>
+            <w:r>
+              <w:t xml:space="preserve">Check submitter on parent </w:t>
+            </w:r>
+            <w:proofErr w:type="spellStart"/>
+            <w:r>
+              <w:t>ecl</w:t>
+            </w:r>
+            <w:proofErr w:type="spellEnd"/>
+          </w:p>
+        </w:tc>
+        <w:tc>
+          <w:tcPr>
+            <w:tcW w:w="4500" w:type="dxa"/>
+          </w:tcPr>
+          <w:p>
+            <w:r>
+              <w:t>999999</w:t>
+            </w:r>
+          </w:p>
+        </w:tc>
+        <w:tc>
+          <w:tcPr>
+            <w:tcW w:w="1677" w:type="dxa"/>
+          </w:tcPr>
+          <w:p>
+            <w:r>
+              <w:t>NA- Not tested for this TFS</w:t>
+            </w:r>
+          </w:p>
+        </w:tc>
+        <w:tc>
+          <w:tcPr>
+            <w:tcW w:w="1980" w:type="dxa"/>
+          </w:tcPr>
+          <w:p>
+            <w:pPr>
+              <w:rPr>
+                <w:rFonts w:asciiTheme="minorHAnsi" w:hAnsiTheme="minorHAnsi"/>
+                <w:bCs/>
+              </w:rPr>
+            </w:pPr>
+          </w:p>
+        </w:tc>
+      </w:tr>
+      <w:tr>
+        <w:trPr>
+          <w:cantSplit/>
+        </w:trPr>
+        <w:tc>
+          <w:tcPr>
+            <w:tcW w:w="900" w:type="dxa"/>
+          </w:tcPr>
+          <w:p>
+            <w:r>
+              <w:t>13.</w:t>
+            </w:r>
+          </w:p>
+        </w:tc>
+        <w:tc>
+          <w:tcPr>
+            <w:tcW w:w="3960" w:type="dxa"/>
+          </w:tcPr>
+          <w:p>
+            <w:r>
+              <w:t>Check Module</w:t>
+            </w:r>
+          </w:p>
+        </w:tc>
+        <w:tc>
+          <w:tcPr>
+            <w:tcW w:w="4500" w:type="dxa"/>
+          </w:tcPr>
+          <w:p>
+            <w:r>
+              <w:t>Email delivery</w:t>
+            </w:r>
+          </w:p>
+        </w:tc>
+        <w:tc>
+          <w:tcPr>
+            <w:tcW w:w="1677" w:type="dxa"/>
+          </w:tcPr>
+          <w:p>
+            <w:r>
+              <w:t>NA- Not tested for this TFS</w:t>
+            </w:r>
+          </w:p>
+        </w:tc>
+        <w:tc>
+          <w:tcPr>
+            <w:tcW w:w="1980" w:type="dxa"/>
+          </w:tcPr>
+          <w:p>
+            <w:pPr>
+              <w:rPr>
+                <w:rFonts w:asciiTheme="minorHAnsi" w:hAnsiTheme="minorHAnsi"/>
+                <w:bCs/>
+              </w:rPr>
+            </w:pPr>
+          </w:p>
+        </w:tc>
+      </w:tr>
+      <w:tr>
+        <w:trPr>
+          <w:cantSplit/>
+        </w:trPr>
+        <w:tc>
+          <w:tcPr>
+            <w:tcW w:w="900" w:type="dxa"/>
+          </w:tcPr>
+          <w:p>
+            <w:r>
+              <w:t>14.</w:t>
+            </w:r>
+          </w:p>
+        </w:tc>
+        <w:tc>
+          <w:tcPr>
+            <w:tcW w:w="3960" w:type="dxa"/>
+          </w:tcPr>
+          <w:p>
+            <w:r>
+              <w:t xml:space="preserve">Check Coaching Reason in Coaching Log Reason table </w:t>
+            </w:r>
+          </w:p>
+        </w:tc>
+        <w:tc>
+          <w:tcPr>
+            <w:tcW w:w="4500" w:type="dxa"/>
+          </w:tcPr>
+          <w:p>
+            <w:r>
+              <w:t>57 for CSR Module/58 for Quality Module</w:t>
+            </w:r>
+          </w:p>
+        </w:tc>
+        <w:tc>
+          <w:tcPr>
+            <w:tcW w:w="1677" w:type="dxa"/>
+          </w:tcPr>
+          <w:p>
+            <w:r>
+              <w:t>NA- Not tested for this TFS</w:t>
+            </w:r>
+          </w:p>
+        </w:tc>
+        <w:tc>
+          <w:tcPr>
+            <w:tcW w:w="1980" w:type="dxa"/>
+          </w:tcPr>
+          <w:p>
+            <w:pPr>
+              <w:rPr>
+                <w:rFonts w:asciiTheme="minorHAnsi" w:hAnsiTheme="minorHAnsi"/>
+                <w:bCs/>
+              </w:rPr>
+            </w:pPr>
+          </w:p>
+        </w:tc>
+      </w:tr>
+      <w:tr>
+        <w:trPr>
+          <w:cantSplit/>
+        </w:trPr>
+        <w:tc>
+          <w:tcPr>
+            <w:tcW w:w="900" w:type="dxa"/>
+          </w:tcPr>
+          <w:p>
+            <w:r>
+              <w:t>15.</w:t>
+            </w:r>
+          </w:p>
+        </w:tc>
+        <w:tc>
+          <w:tcPr>
+            <w:tcW w:w="3960" w:type="dxa"/>
+          </w:tcPr>
+          <w:p>
+            <w:r>
+              <w:t>Check Sub Coaching Reason in Coaching Log Reason table</w:t>
+            </w:r>
+          </w:p>
+        </w:tc>
+        <w:tc>
+          <w:tcPr>
+            <w:tcW w:w="4500" w:type="dxa"/>
+          </w:tcPr>
+          <w:p>
+            <w:r>
+              <w:t>42</w:t>
+            </w:r>
+          </w:p>
+        </w:tc>
+        <w:tc>
+          <w:tcPr>
+            <w:tcW w:w="1677" w:type="dxa"/>
+          </w:tcPr>
+          <w:p>
+            <w:r>
+              <w:t>NA- Not tested for this TFS</w:t>
+            </w:r>
+          </w:p>
+        </w:tc>
+        <w:tc>
+          <w:tcPr>
+            <w:tcW w:w="1980" w:type="dxa"/>
+          </w:tcPr>
+          <w:p>
+            <w:pPr>
+              <w:rPr>
+                <w:rFonts w:asciiTheme="minorHAnsi" w:hAnsiTheme="minorHAnsi"/>
+                <w:bCs/>
+              </w:rPr>
+            </w:pPr>
+          </w:p>
+        </w:tc>
+      </w:tr>
+      <w:tr>
+        <w:trPr>
+          <w:cantSplit/>
+        </w:trPr>
+        <w:tc>
+          <w:tcPr>
+            <w:tcW w:w="900" w:type="dxa"/>
+          </w:tcPr>
+          <w:p>
+            <w:r>
+              <w:t>16.</w:t>
+            </w:r>
+          </w:p>
+        </w:tc>
+        <w:tc>
+          <w:tcPr>
+            <w:tcW w:w="3960" w:type="dxa"/>
+          </w:tcPr>
+          <w:p>
+            <w:r>
+              <w:t>Check Value in Coaching Log Reason table</w:t>
+            </w:r>
+          </w:p>
+        </w:tc>
+        <w:tc>
+          <w:tcPr>
+            <w:tcW w:w="4500" w:type="dxa"/>
+          </w:tcPr>
+          <w:p>
+            <w:r>
+              <w:t>NA</w:t>
+            </w:r>
+          </w:p>
+        </w:tc>
+        <w:tc>
+          <w:tcPr>
+            <w:tcW w:w="1677" w:type="dxa"/>
+          </w:tcPr>
+          <w:p>
+            <w:r>
+              <w:t>NA- Not tested for this TFS</w:t>
+            </w:r>
+          </w:p>
+        </w:tc>
+        <w:tc>
+          <w:tcPr>
+            <w:tcW w:w="1980" w:type="dxa"/>
+          </w:tcPr>
+          <w:p>
+            <w:pPr>
+              <w:rPr>
+                <w:rFonts w:asciiTheme="minorHAnsi" w:hAnsiTheme="minorHAnsi"/>
+                <w:bCs/>
+              </w:rPr>
+            </w:pPr>
+          </w:p>
+        </w:tc>
+      </w:tr>
+      <w:tr>
+        <w:trPr>
+          <w:cantSplit/>
+        </w:trPr>
+        <w:tc>
+          <w:tcPr>
+            <w:tcW w:w="900" w:type="dxa"/>
+          </w:tcPr>
+          <w:p/>
+        </w:tc>
+        <w:tc>
+          <w:tcPr>
+            <w:tcW w:w="3960" w:type="dxa"/>
+          </w:tcPr>
+          <w:p/>
+        </w:tc>
+        <w:tc>
+          <w:tcPr>
+            <w:tcW w:w="4500" w:type="dxa"/>
+          </w:tcPr>
+          <w:p/>
+        </w:tc>
+        <w:tc>
+          <w:tcPr>
+            <w:tcW w:w="1677" w:type="dxa"/>
+          </w:tcPr>
+          <w:p/>
+        </w:tc>
+        <w:tc>
+          <w:tcPr>
+            <w:tcW w:w="1980" w:type="dxa"/>
+          </w:tcPr>
+          <w:p>
+            <w:pPr>
+              <w:rPr>
+                <w:rFonts w:asciiTheme="minorHAnsi" w:hAnsiTheme="minorHAnsi"/>
+                <w:bCs/>
+              </w:rPr>
+            </w:pPr>
+          </w:p>
+        </w:tc>
+      </w:tr>
+      <w:tr>
+        <w:trPr>
+          <w:cantSplit/>
+        </w:trPr>
+        <w:tc>
+          <w:tcPr>
+            <w:tcW w:w="900" w:type="dxa"/>
+          </w:tcPr>
+          <w:p/>
+        </w:tc>
+        <w:tc>
+          <w:tcPr>
+            <w:tcW w:w="3960" w:type="dxa"/>
+          </w:tcPr>
+          <w:p/>
+        </w:tc>
+        <w:tc>
+          <w:tcPr>
+            <w:tcW w:w="4500" w:type="dxa"/>
+          </w:tcPr>
+          <w:p/>
+        </w:tc>
+        <w:tc>
+          <w:tcPr>
+            <w:tcW w:w="1677" w:type="dxa"/>
+          </w:tcPr>
+          <w:p/>
+        </w:tc>
+        <w:tc>
+          <w:tcPr>
+            <w:tcW w:w="1980" w:type="dxa"/>
+          </w:tcPr>
+          <w:p>
+            <w:pPr>
+              <w:rPr>
+                <w:rFonts w:asciiTheme="minorHAnsi" w:hAnsiTheme="minorHAnsi"/>
+                <w:bCs/>
+              </w:rPr>
+            </w:pPr>
+          </w:p>
+        </w:tc>
+      </w:tr>
+      <w:tr>
+        <w:trPr>
+          <w:cantSplit/>
+        </w:trPr>
+        <w:tc>
+          <w:tcPr>
+            <w:tcW w:w="900" w:type="dxa"/>
+          </w:tcPr>
+          <w:p/>
+        </w:tc>
+        <w:tc>
+          <w:tcPr>
+            <w:tcW w:w="3960" w:type="dxa"/>
+          </w:tcPr>
+          <w:p/>
+        </w:tc>
+        <w:tc>
+          <w:tcPr>
+            <w:tcW w:w="4500" w:type="dxa"/>
+          </w:tcPr>
+          <w:p/>
+        </w:tc>
+        <w:tc>
+          <w:tcPr>
+            <w:tcW w:w="1677" w:type="dxa"/>
+          </w:tcPr>
+          <w:p/>
+        </w:tc>
+        <w:tc>
+          <w:tcPr>
+            <w:tcW w:w="1980" w:type="dxa"/>
+          </w:tcPr>
+          <w:p>
+            <w:pPr>
+              <w:rPr>
+                <w:rFonts w:asciiTheme="minorHAnsi" w:hAnsiTheme="minorHAnsi"/>
+                <w:bCs/>
+              </w:rPr>
+            </w:pPr>
+          </w:p>
+        </w:tc>
+      </w:tr>
+      <w:tr>
+        <w:trPr>
+          <w:cantSplit/>
+        </w:trPr>
+        <w:tc>
+          <w:tcPr>
+            <w:tcW w:w="900" w:type="dxa"/>
+          </w:tcPr>
+          <w:p/>
+        </w:tc>
+        <w:tc>
+          <w:tcPr>
+            <w:tcW w:w="3960" w:type="dxa"/>
+          </w:tcPr>
+          <w:p>
+            <w:r>
+              <w:t>Notification</w:t>
+            </w:r>
+          </w:p>
+        </w:tc>
+        <w:tc>
+          <w:tcPr>
+            <w:tcW w:w="4500" w:type="dxa"/>
+          </w:tcPr>
+          <w:p/>
+        </w:tc>
+        <w:tc>
+          <w:tcPr>
+            <w:tcW w:w="1677" w:type="dxa"/>
+          </w:tcPr>
+          <w:p/>
+        </w:tc>
+        <w:tc>
+          <w:tcPr>
+            <w:tcW w:w="1980" w:type="dxa"/>
+          </w:tcPr>
+          <w:p>
+            <w:pPr>
+              <w:rPr>
+                <w:rFonts w:asciiTheme="minorHAnsi" w:hAnsiTheme="minorHAnsi"/>
+                <w:bCs/>
+              </w:rPr>
+            </w:pPr>
+          </w:p>
+        </w:tc>
+      </w:tr>
+      <w:tr>
+        <w:trPr>
+          <w:cantSplit/>
+        </w:trPr>
+        <w:tc>
+          <w:tcPr>
+            <w:tcW w:w="900" w:type="dxa"/>
+          </w:tcPr>
+          <w:p>
+            <w:r>
+              <w:t>1.</w:t>
+            </w:r>
+          </w:p>
+        </w:tc>
+        <w:tc>
+          <w:tcPr>
+            <w:tcW w:w="3960" w:type="dxa"/>
+          </w:tcPr>
+          <w:p>
+            <w:r>
+              <w:t>Test Notification selection</w:t>
+            </w:r>
+          </w:p>
+        </w:tc>
+        <w:tc>
+          <w:tcPr>
+            <w:tcW w:w="4500" w:type="dxa"/>
+          </w:tcPr>
+          <w:p>
+            <w:r>
+              <w:t>Records should be flagged for notification for regular pending Sup review attributes</w:t>
+            </w:r>
+          </w:p>
+        </w:tc>
+        <w:tc>
+          <w:tcPr>
+            <w:tcW w:w="1677" w:type="dxa"/>
+          </w:tcPr>
+          <w:p>
+            <w:r>
+              <w:t>NA- Not tested for this TFS</w:t>
+            </w:r>
+          </w:p>
+        </w:tc>
+        <w:tc>
+          <w:tcPr>
+            <w:tcW w:w="1980" w:type="dxa"/>
+          </w:tcPr>
+          <w:p>
+            <w:pPr>
+              <w:rPr>
+                <w:rFonts w:asciiTheme="minorHAnsi" w:hAnsiTheme="minorHAnsi"/>
+                <w:bCs/>
+              </w:rPr>
+            </w:pPr>
+          </w:p>
+        </w:tc>
+      </w:tr>
+      <w:tr>
+        <w:trPr>
+          <w:cantSplit/>
+        </w:trPr>
+        <w:tc>
+          <w:tcPr>
+            <w:tcW w:w="900" w:type="dxa"/>
+          </w:tcPr>
+          <w:p>
+            <w:r>
+              <w:t>2.</w:t>
+            </w:r>
+          </w:p>
+        </w:tc>
+        <w:tc>
+          <w:tcPr>
+            <w:tcW w:w="3960" w:type="dxa"/>
+          </w:tcPr>
+          <w:p>
+            <w:r>
+              <w:t>Test Notification delivery</w:t>
+            </w:r>
+          </w:p>
+        </w:tc>
+        <w:tc>
+          <w:tcPr>
+            <w:tcW w:w="4500" w:type="dxa"/>
+          </w:tcPr>
+          <w:p>
+            <w:r>
+              <w:t>Email should be delivered successfully in correct format and to intended recipients</w:t>
+            </w:r>
+          </w:p>
+        </w:tc>
+        <w:tc>
+          <w:tcPr>
+            <w:tcW w:w="1677" w:type="dxa"/>
+          </w:tcPr>
+          <w:p>
+            <w:r>
+              <w:t>NA- Not tested for this TFS</w:t>
+            </w:r>
+          </w:p>
+        </w:tc>
+        <w:tc>
+          <w:tcPr>
+            <w:tcW w:w="1980" w:type="dxa"/>
+          </w:tcPr>
+          <w:p>
+            <w:pPr>
+              <w:rPr>
+                <w:rFonts w:asciiTheme="minorHAnsi" w:hAnsiTheme="minorHAnsi"/>
+                <w:bCs/>
+              </w:rPr>
+            </w:pPr>
+          </w:p>
+        </w:tc>
+      </w:tr>
+      <w:tr>
+        <w:trPr>
+          <w:cantSplit/>
+        </w:trPr>
+        <w:tc>
+          <w:tcPr>
+            <w:tcW w:w="900" w:type="dxa"/>
+          </w:tcPr>
+          <w:p>
+            <w:r>
+              <w:t>3.</w:t>
+            </w:r>
+          </w:p>
+        </w:tc>
+        <w:tc>
+          <w:tcPr>
+            <w:tcW w:w="3960" w:type="dxa"/>
+          </w:tcPr>
+          <w:p>
+            <w:r>
+              <w:t>Test Notification update attributes</w:t>
+            </w:r>
+          </w:p>
+        </w:tc>
+        <w:tc>
+          <w:tcPr>
+            <w:tcW w:w="4500" w:type="dxa"/>
+          </w:tcPr>
+          <w:p>
+            <w:proofErr w:type="spellStart"/>
+            <w:r>
+              <w:t>EmailSent</w:t>
+            </w:r>
+            <w:proofErr w:type="spellEnd"/>
+            <w:r>
+              <w:t xml:space="preserve"> flag set to 1 after Email delivery and notification date set</w:t>
+            </w:r>
+          </w:p>
+        </w:tc>
+        <w:tc>
+          <w:tcPr>
+            <w:tcW w:w="1677" w:type="dxa"/>
+          </w:tcPr>
+          <w:p>
+            <w:r>
+              <w:t>NA- Not tested for this TFS</w:t>
+            </w:r>
+          </w:p>
+        </w:tc>
+        <w:tc>
+          <w:tcPr>
+            <w:tcW w:w="1980" w:type="dxa"/>
+          </w:tcPr>
+          <w:p>
+            <w:pPr>
+              <w:rPr>
+                <w:rFonts w:asciiTheme="minorHAnsi" w:hAnsiTheme="minorHAnsi"/>
+                <w:bCs/>
+              </w:rPr>
+            </w:pPr>
+          </w:p>
+        </w:tc>
+      </w:tr>
+      <w:tr>
+        <w:trPr>
+          <w:cantSplit/>
+        </w:trPr>
+        <w:tc>
+          <w:tcPr>
+            <w:tcW w:w="900" w:type="dxa"/>
+          </w:tcPr>
+          <w:p/>
+        </w:tc>
+        <w:tc>
+          <w:tcPr>
+            <w:tcW w:w="3960" w:type="dxa"/>
+          </w:tcPr>
+          <w:p/>
+        </w:tc>
+        <w:tc>
+          <w:tcPr>
+            <w:tcW w:w="4500" w:type="dxa"/>
+          </w:tcPr>
+          <w:p/>
+        </w:tc>
+        <w:tc>
+          <w:tcPr>
+            <w:tcW w:w="1677" w:type="dxa"/>
+          </w:tcPr>
+          <w:p/>
+        </w:tc>
+        <w:tc>
+          <w:tcPr>
+            <w:tcW w:w="1980" w:type="dxa"/>
+          </w:tcPr>
+          <w:p>
+            <w:pPr>
+              <w:rPr>
+                <w:rFonts w:asciiTheme="minorHAnsi" w:hAnsiTheme="minorHAnsi"/>
+                <w:bCs/>
+              </w:rPr>
+            </w:pPr>
+          </w:p>
+        </w:tc>
+      </w:tr>
+      <w:tr>
+        <w:trPr>
+          <w:cantSplit/>
+        </w:trPr>
+        <w:tc>
+          <w:tcPr>
+            <w:tcW w:w="900" w:type="dxa"/>
+          </w:tcPr>
+          <w:p/>
+        </w:tc>
+        <w:tc>
+          <w:tcPr>
+            <w:tcW w:w="3960" w:type="dxa"/>
+          </w:tcPr>
+          <w:p/>
+        </w:tc>
+        <w:tc>
+          <w:tcPr>
+            <w:tcW w:w="4500" w:type="dxa"/>
+          </w:tcPr>
+          <w:p/>
+        </w:tc>
+        <w:tc>
+          <w:tcPr>
+            <w:tcW w:w="1677" w:type="dxa"/>
+          </w:tcPr>
+          <w:p/>
+        </w:tc>
+        <w:tc>
+          <w:tcPr>
+            <w:tcW w:w="1980" w:type="dxa"/>
+          </w:tcPr>
+          <w:p>
+            <w:pPr>
+              <w:rPr>
+                <w:rFonts w:asciiTheme="minorHAnsi" w:hAnsiTheme="minorHAnsi"/>
+                <w:bCs/>
+              </w:rPr>
+            </w:pPr>
+          </w:p>
+        </w:tc>
+      </w:tr>
+      <w:tr>
+        <w:trPr>
+          <w:cantSplit/>
+        </w:trPr>
+        <w:tc>
+          <w:tcPr>
+            <w:tcW w:w="900" w:type="dxa"/>
+          </w:tcPr>
+          <w:p/>
+        </w:tc>
+        <w:tc>
+          <w:tcPr>
+            <w:tcW w:w="3960" w:type="dxa"/>
+          </w:tcPr>
+          <w:p>
+            <w:r>
+              <w:t>Dashboards Review and Update</w:t>
+            </w:r>
+          </w:p>
+        </w:tc>
+        <w:tc>
+          <w:tcPr>
+            <w:tcW w:w="4500" w:type="dxa"/>
+          </w:tcPr>
+          <w:p/>
+        </w:tc>
+        <w:tc>
+          <w:tcPr>
+            <w:tcW w:w="1677" w:type="dxa"/>
+          </w:tcPr>
+          <w:p/>
+        </w:tc>
+        <w:tc>
+          <w:tcPr>
+            <w:tcW w:w="1980" w:type="dxa"/>
+          </w:tcPr>
+          <w:p>
+            <w:pPr>
+              <w:rPr>
+                <w:rFonts w:asciiTheme="minorHAnsi" w:hAnsiTheme="minorHAnsi"/>
+                <w:bCs/>
+              </w:rPr>
+            </w:pPr>
+          </w:p>
+        </w:tc>
+      </w:tr>
+      <w:tr>
+        <w:trPr>
+          <w:cantSplit/>
+        </w:trPr>
+        <w:tc>
+          <w:tcPr>
+            <w:tcW w:w="900" w:type="dxa"/>
+          </w:tcPr>
+          <w:p>
+            <w:r>
+              <w:t>1.</w:t>
+            </w:r>
+          </w:p>
+        </w:tc>
+        <w:tc>
+          <w:tcPr>
+            <w:tcW w:w="3960" w:type="dxa"/>
+          </w:tcPr>
+          <w:p>
+            <w:r>
+              <w:t xml:space="preserve">Log review </w:t>
+            </w:r>
+          </w:p>
+          <w:p/>
+        </w:tc>
+        <w:tc>
+          <w:tcPr>
+            <w:tcW w:w="4500" w:type="dxa"/>
+          </w:tcPr>
+          <w:p>
+            <w:r>
+              <w:t>Display</w:t>
+            </w:r>
+          </w:p>
+          <w:p>
+            <w:proofErr w:type="spellStart"/>
+            <w:r>
+              <w:t>isIQSQN</w:t>
+            </w:r>
+            <w:proofErr w:type="spellEnd"/>
+            <w:r>
+              <w:t>=1</w:t>
+            </w:r>
+          </w:p>
+          <w:p>
+            <w:proofErr w:type="spellStart"/>
+            <w:r>
+              <w:t>QNBatchID</w:t>
+            </w:r>
+            <w:proofErr w:type="spellEnd"/>
+          </w:p>
+          <w:p>
+            <w:proofErr w:type="spellStart"/>
+            <w:r>
+              <w:t>QNStrengthsOpportunities</w:t>
+            </w:r>
+            <w:proofErr w:type="spellEnd"/>
+          </w:p>
+        </w:tc>
+        <w:tc>
+          <w:tcPr>
+            <w:tcW w:w="1677" w:type="dxa"/>
+          </w:tcPr>
+          <w:p>
+            <w:r>
+              <w:t>P</w:t>
+            </w:r>
+          </w:p>
+        </w:tc>
+        <w:tc>
+          <w:tcPr>
+            <w:tcW w:w="1980" w:type="dxa"/>
+          </w:tcPr>
+          <w:p>
+            <w:pPr>
+              <w:rPr>
+                <w:rFonts w:asciiTheme="minorHAnsi" w:hAnsiTheme="minorHAnsi"/>
+                <w:bCs/>
+              </w:rPr>
+            </w:pPr>
+          </w:p>
+        </w:tc>
+      </w:tr>
+      <w:tr>
+        <w:trPr>
+          <w:cantSplit/>
+        </w:trPr>
+        <w:tc>
+          <w:tcPr>
+            <w:tcW w:w="900" w:type="dxa"/>
+          </w:tcPr>
+          <w:p>
+            <w:r>
+              <w:t>2.</w:t>
+            </w:r>
+          </w:p>
+        </w:tc>
+        <w:tc>
+          <w:tcPr>
+            <w:tcW w:w="3960" w:type="dxa"/>
+          </w:tcPr>
+          <w:p>
+            <w:r>
+              <w:t>Log Review (QN)</w:t>
+            </w:r>
+          </w:p>
+          <w:p>
+            <w:r>
+              <w:t>Expand each Evaluation in review page</w:t>
+            </w:r>
+          </w:p>
+        </w:tc>
+        <w:tc>
+          <w:tcPr>
+            <w:tcW w:w="4500" w:type="dxa"/>
+          </w:tcPr>
+          <w:p>
+            <w:r>
+              <w:t>Each evaluation expands and shows the correct log.</w:t>
+            </w:r>
+          </w:p>
+        </w:tc>
+        <w:tc>
+          <w:tcPr>
+            <w:tcW w:w="1677" w:type="dxa"/>
+          </w:tcPr>
+          <w:p>
+            <w:r>
+              <w:t>P</w:t>
+            </w:r>
+          </w:p>
+        </w:tc>
+        <w:tc>
+          <w:tcPr>
+            <w:tcW w:w="1980" w:type="dxa"/>
+          </w:tcPr>
+          <w:p>
+            <w:pPr>
+              <w:rPr>
+                <w:rFonts w:asciiTheme="minorHAnsi" w:hAnsiTheme="minorHAnsi"/>
+                <w:bCs/>
+              </w:rPr>
+            </w:pPr>
+            <w:r>
+              <w:rPr>
+                <w:rFonts w:ascii="Consolas" w:hAnsi="Consolas" w:cs="Consolas"/>
+                <w:color w:val="000000"/>
+                <w:sz w:val="19"/>
+                <w:szCs w:val="19"/>
+              </w:rPr>
+              <w:t>179696</w:t>
+            </w:r>
+          </w:p>
+        </w:tc>
+      </w:tr>
+      <w:tr>
+        <w:trPr>
+          <w:cantSplit/>
+        </w:trPr>
+        <w:tc>
+          <w:tcPr>
+            <w:tcW w:w="900" w:type="dxa"/>
+          </w:tcPr>
+          <w:p>
+            <w:r>
+              <w:lastRenderedPageBreak/>
+              <w:t>.</w:t>
+            </w:r>
+          </w:p>
+        </w:tc>
+        <w:tc>
+          <w:tcPr>
+            <w:tcW w:w="3960" w:type="dxa"/>
+          </w:tcPr>
+          <w:p>
+            <w:r>
+              <w:t>Log review Reasons</w:t>
+            </w:r>
+          </w:p>
+        </w:tc>
+        <w:tc>
+          <w:tcPr>
+            <w:tcW w:w="4500" w:type="dxa"/>
+          </w:tcPr>
+          <w:p>
+            <w:r>
+              <w:t>Display ‘’ for Value</w:t>
+            </w:r>
+          </w:p>
+        </w:tc>
+        <w:tc>
+          <w:tcPr>
+            <w:tcW w:w="1677" w:type="dxa"/>
+          </w:tcPr>
+          <w:p>
+            <w:r>
+              <w:t>NA- Not tested for this TFS</w:t>
+            </w:r>
+          </w:p>
+        </w:tc>
+        <w:tc>
+          <w:tcPr>
+            <w:tcW w:w="1980" w:type="dxa"/>
+          </w:tcPr>
+          <w:p>
+            <w:pPr>
+              <w:rPr>
+                <w:rFonts w:asciiTheme="minorHAnsi" w:hAnsiTheme="minorHAnsi"/>
+                <w:bCs/>
+              </w:rPr>
+            </w:pPr>
+          </w:p>
+        </w:tc>
+      </w:tr>
+      <w:tr>
+        <w:trPr>
+          <w:cantSplit/>
+        </w:trPr>
+        <w:tc>
+          <w:tcPr>
+            <w:tcW w:w="900" w:type="dxa"/>
+          </w:tcPr>
+          <w:p>
+            <w:pPr>
+              <w:rPr>
+                <w:rFonts w:asciiTheme="minorHAnsi" w:hAnsiTheme="minorHAnsi"/>
+                <w:bCs/>
+              </w:rPr>
+            </w:pPr>
+          </w:p>
+        </w:tc>
+        <w:tc>
+          <w:tcPr>
+            <w:tcW w:w="3960" w:type="dxa"/>
+          </w:tcPr>
+          <w:p/>
+        </w:tc>
+        <w:tc>
+          <w:tcPr>
+            <w:tcW w:w="4500" w:type="dxa"/>
+          </w:tcPr>
+          <w:p/>
+        </w:tc>
+        <w:tc>
+          <w:tcPr>
+            <w:tcW w:w="1677" w:type="dxa"/>
+          </w:tcPr>
+          <w:p>
+            <w:pPr>
+              <w:rPr>
+                <w:rFonts w:asciiTheme="minorHAnsi" w:hAnsiTheme="minorHAnsi"/>
+                <w:bCs/>
+              </w:rPr>
+            </w:pPr>
+          </w:p>
+        </w:tc>
+        <w:tc>
+          <w:tcPr>
+            <w:tcW w:w="1980" w:type="dxa"/>
+          </w:tcPr>
+          <w:p>
+            <w:pPr>
+              <w:rPr>
+                <w:rFonts w:asciiTheme="minorHAnsi" w:hAnsiTheme="minorHAnsi"/>
+                <w:bCs/>
+              </w:rPr>
+            </w:pPr>
+          </w:p>
+        </w:tc>
+      </w:tr>
+      <w:tr>
+        <w:trPr>
+          <w:cantSplit/>
+        </w:trPr>
+        <w:tc>
+          <w:tcPr>
+            <w:tcW w:w="900" w:type="dxa"/>
+          </w:tcPr>
+          <w:p>
+            <w:pPr>
+              <w:rPr>
+                <w:rFonts w:asciiTheme="minorHAnsi" w:hAnsiTheme="minorHAnsi"/>
+                <w:bCs/>
+              </w:rPr>
+            </w:pPr>
+          </w:p>
+        </w:tc>
+        <w:tc>
+          <w:tcPr>
+            <w:tcW w:w="3960" w:type="dxa"/>
+          </w:tcPr>
+          <w:p>
+            <w:r>
+              <w:t>Dashboard Export</w:t>
+            </w:r>
+          </w:p>
+        </w:tc>
+        <w:tc>
+          <w:tcPr>
+            <w:tcW w:w="4500" w:type="dxa"/>
+          </w:tcPr>
+          <w:p/>
+        </w:tc>
+        <w:tc>
+          <w:tcPr>
+            <w:tcW w:w="1677" w:type="dxa"/>
+          </w:tcPr>
+          <w:p>
+            <w:pPr>
+              <w:rPr>
+                <w:rFonts w:asciiTheme="minorHAnsi" w:hAnsiTheme="minorHAnsi"/>
+                <w:bCs/>
+              </w:rPr>
+            </w:pPr>
+          </w:p>
+        </w:tc>
+        <w:tc>
+          <w:tcPr>
+            <w:tcW w:w="1980" w:type="dxa"/>
+          </w:tcPr>
+          <w:p>
+            <w:pPr>
+              <w:rPr>
+                <w:rFonts w:asciiTheme="minorHAnsi" w:hAnsiTheme="minorHAnsi"/>
+                <w:bCs/>
+              </w:rPr>
+            </w:pPr>
+          </w:p>
+        </w:tc>
+      </w:tr>
+      <w:tr>
+        <w:trPr>
+          <w:cantSplit/>
+        </w:trPr>
+        <w:tc>
+          <w:tcPr>
+            <w:tcW w:w="900" w:type="dxa"/>
+          </w:tcPr>
+          <w:p>
+            <w:pPr>
+              <w:rPr>
+                <w:rFonts w:asciiTheme="minorHAnsi" w:hAnsiTheme="minorHAnsi"/>
+                <w:bCs/>
+              </w:rPr>
+            </w:pPr>
+            <w:r>
+              <w:rPr>
+                <w:rFonts w:asciiTheme="minorHAnsi" w:hAnsiTheme="minorHAnsi"/>
+                <w:bCs/>
+              </w:rPr>
+              <w:t>1.</w:t>
+            </w:r>
+          </w:p>
+        </w:tc>
+        <w:tc>
+          <w:tcPr>
+            <w:tcW w:w="3960" w:type="dxa"/>
+          </w:tcPr>
+          <w:p>
+            <w:r>
+              <w:t>Historical</w:t>
+            </w:r>
+          </w:p>
+        </w:tc>
+        <w:tc>
+          <w:tcPr>
+            <w:tcW w:w="4500" w:type="dxa"/>
+          </w:tcPr>
+          <w:p>
+            <w:r>
+              <w:t>Return separate list for export with additional fields</w:t>
+            </w:r>
+          </w:p>
+        </w:tc>
+        <w:tc>
+          <w:tcPr>
+            <w:tcW w:w="1677" w:type="dxa"/>
+          </w:tcPr>
+          <w:p>
+            <w:r>
+              <w:t>NA- Not tested for this TFS</w:t>
+            </w:r>
+          </w:p>
+        </w:tc>
+        <w:tc>
+          <w:tcPr>
+            <w:tcW w:w="1980" w:type="dxa"/>
+          </w:tcPr>
+          <w:p>
+            <w:pPr>
+              <w:rPr>
+                <w:rFonts w:asciiTheme="minorHAnsi" w:hAnsiTheme="minorHAnsi"/>
+                <w:bCs/>
+              </w:rPr>
+            </w:pPr>
+          </w:p>
+        </w:tc>
+      </w:tr>
+      <w:tr>
+        <w:trPr>
+          <w:cantSplit/>
+        </w:trPr>
+        <w:tc>
+          <w:tcPr>
+            <w:tcW w:w="900" w:type="dxa"/>
+          </w:tcPr>
+          <w:p>
+            <w:pPr>
+              <w:rPr>
+                <w:rFonts w:asciiTheme="minorHAnsi" w:hAnsiTheme="minorHAnsi"/>
+                <w:bCs/>
+              </w:rPr>
+            </w:pPr>
+            <w:r>
+              <w:rPr>
+                <w:rFonts w:asciiTheme="minorHAnsi" w:hAnsiTheme="minorHAnsi"/>
+                <w:bCs/>
+              </w:rPr>
+              <w:t>2.</w:t>
+            </w:r>
+          </w:p>
+        </w:tc>
+        <w:tc>
+          <w:tcPr>
+            <w:tcW w:w="3960" w:type="dxa"/>
+          </w:tcPr>
+          <w:p>
+            <w:r>
+              <w:t>Director Export</w:t>
+            </w:r>
+          </w:p>
+        </w:tc>
+        <w:tc>
+          <w:tcPr>
+            <w:tcW w:w="4500" w:type="dxa"/>
+          </w:tcPr>
+          <w:p>
+            <w:r>
+              <w:t>Return separate list for export with additional fields</w:t>
+            </w:r>
+          </w:p>
+        </w:tc>
+        <w:tc>
+          <w:tcPr>
+            <w:tcW w:w="1677" w:type="dxa"/>
+          </w:tcPr>
+          <w:p>
+            <w:r>
+              <w:t>NA- Not tested for this TFS</w:t>
+            </w:r>
+          </w:p>
+        </w:tc>
+        <w:tc>
+          <w:tcPr>
+            <w:tcW w:w="1980" w:type="dxa"/>
+          </w:tcPr>
+          <w:p>
+            <w:pPr>
+              <w:rPr>
+                <w:rFonts w:asciiTheme="minorHAnsi" w:hAnsiTheme="minorHAnsi"/>
+                <w:bCs/>
+              </w:rPr>
+            </w:pPr>
+          </w:p>
+        </w:tc>
+      </w:tr>
+      <w:tr>
+        <w:trPr>
+          <w:cantSplit/>
+        </w:trPr>
+        <w:tc>
+          <w:tcPr>
+            <w:tcW w:w="900" w:type="dxa"/>
+          </w:tcPr>
+          <w:p>
+            <w:pPr>
+              <w:rPr>
+                <w:rFonts w:asciiTheme="minorHAnsi" w:hAnsiTheme="minorHAnsi"/>
+                <w:bCs/>
+              </w:rPr>
+            </w:pPr>
+          </w:p>
+        </w:tc>
+        <w:tc>
+          <w:tcPr>
+            <w:tcW w:w="3960" w:type="dxa"/>
+          </w:tcPr>
+          <w:p/>
+        </w:tc>
+        <w:tc>
+          <w:tcPr>
+            <w:tcW w:w="4500" w:type="dxa"/>
+          </w:tcPr>
+          <w:p/>
+        </w:tc>
+        <w:tc>
+          <w:tcPr>
+            <w:tcW w:w="1677" w:type="dxa"/>
+          </w:tcPr>
+          <w:p>
+            <w:pPr>
+              <w:rPr>
+                <w:rFonts w:asciiTheme="minorHAnsi" w:hAnsiTheme="minorHAnsi"/>
+                <w:bCs/>
+              </w:rPr>
+            </w:pPr>
+          </w:p>
+        </w:tc>
+        <w:tc>
+          <w:tcPr>
+            <w:tcW w:w="1980" w:type="dxa"/>
+          </w:tcPr>
+          <w:p>
+            <w:pPr>
+              <w:rPr>
+                <w:rFonts w:asciiTheme="minorHAnsi" w:hAnsiTheme="minorHAnsi"/>
+                <w:bCs/>
+              </w:rPr>
+            </w:pPr>
+          </w:p>
+        </w:tc>
+      </w:tr>
+      <w:tr>
+        <w:trPr>
+          <w:cantSplit/>
+        </w:trPr>
+        <w:tc>
+          <w:tcPr>
+            <w:tcW w:w="900" w:type="dxa"/>
+          </w:tcPr>
+          <w:p>
+            <w:pPr>
+              <w:rPr>
+                <w:rFonts w:asciiTheme="minorHAnsi" w:hAnsiTheme="minorHAnsi"/>
+                <w:bCs/>
+              </w:rPr>
+            </w:pPr>
+          </w:p>
+        </w:tc>
+        <w:tc>
+          <w:tcPr>
+            <w:tcW w:w="3960" w:type="dxa"/>
+          </w:tcPr>
+          <w:p>
+            <w:r>
+              <w:t>Workflow</w:t>
+            </w:r>
+          </w:p>
+        </w:tc>
+        <w:tc>
+          <w:tcPr>
+            <w:tcW w:w="4500" w:type="dxa"/>
+          </w:tcPr>
+          <w:p/>
+        </w:tc>
+        <w:tc>
+          <w:tcPr>
+            <w:tcW w:w="1677" w:type="dxa"/>
+          </w:tcPr>
+          <w:p>
+            <w:pPr>
+              <w:rPr>
+                <w:rFonts w:asciiTheme="minorHAnsi" w:hAnsiTheme="minorHAnsi"/>
+                <w:bCs/>
+              </w:rPr>
+            </w:pPr>
+          </w:p>
+        </w:tc>
+        <w:tc>
+          <w:tcPr>
+            <w:tcW w:w="1980" w:type="dxa"/>
+          </w:tcPr>
+          <w:p>
+            <w:pPr>
+              <w:rPr>
+                <w:rFonts w:asciiTheme="minorHAnsi" w:hAnsiTheme="minorHAnsi"/>
+                <w:bCs/>
+              </w:rPr>
+            </w:pPr>
+          </w:p>
+        </w:tc>
+      </w:tr>
+      <w:tr>
+        <w:trPr>
+          <w:cantSplit/>
+        </w:trPr>
+        <w:tc>
+          <w:tcPr>
+            <w:tcW w:w="900" w:type="dxa"/>
+          </w:tcPr>
+          <w:p>
+            <w:pPr>
+              <w:rPr>
+                <w:rFonts w:asciiTheme="minorHAnsi" w:hAnsiTheme="minorHAnsi"/>
+                <w:bCs/>
+              </w:rPr>
+            </w:pPr>
+            <w:r>
+              <w:rPr>
+                <w:rFonts w:asciiTheme="minorHAnsi" w:hAnsiTheme="minorHAnsi"/>
+                <w:bCs/>
+              </w:rPr>
+              <w:t>1.</w:t>
+            </w:r>
+          </w:p>
+        </w:tc>
+        <w:tc>
+          <w:tcPr>
+            <w:tcW w:w="3960" w:type="dxa"/>
+          </w:tcPr>
+          <w:p>
+            <w:r>
+              <w:t>Initial</w:t>
+            </w:r>
+          </w:p>
+        </w:tc>
+        <w:tc>
+          <w:tcPr>
+            <w:tcW w:w="4500" w:type="dxa"/>
+          </w:tcPr>
+          <w:p>
+            <w:r>
+              <w:t>Supervisors My pending section</w:t>
+            </w:r>
+          </w:p>
+          <w:p>
+            <w:r>
+              <w:t>Evaluation appears in review page</w:t>
+            </w:r>
+          </w:p>
+        </w:tc>
+        <w:tc>
+          <w:tcPr>
+            <w:tcW w:w="1677" w:type="dxa"/>
+          </w:tcPr>
+          <w:p>
+            <w:r>
+              <w:t>NA- Not tested for this TFS</w:t>
+            </w:r>
+          </w:p>
+        </w:tc>
+        <w:tc>
+          <w:tcPr>
+            <w:tcW w:w="1980" w:type="dxa"/>
+          </w:tcPr>
+          <w:p>
+            <w:pPr>
+              <w:rPr>
+                <w:rFonts w:asciiTheme="minorHAnsi" w:hAnsiTheme="minorHAnsi"/>
+                <w:bCs/>
+              </w:rPr>
+            </w:pPr>
+          </w:p>
+        </w:tc>
+      </w:tr>
+      <w:tr>
+        <w:trPr>
+          <w:cantSplit/>
+        </w:trPr>
+        <w:tc>
+          <w:tcPr>
+            <w:tcW w:w="900" w:type="dxa"/>
+          </w:tcPr>
+          <w:p>
+            <w:pPr>
+              <w:rPr>
+                <w:rFonts w:asciiTheme="minorHAnsi" w:hAnsiTheme="minorHAnsi"/>
+                <w:bCs/>
+              </w:rPr>
+            </w:pPr>
+            <w:r>
+              <w:rPr>
+                <w:rFonts w:asciiTheme="minorHAnsi" w:hAnsiTheme="minorHAnsi"/>
+                <w:bCs/>
+              </w:rPr>
+              <w:t>2.</w:t>
+            </w:r>
+          </w:p>
+        </w:tc>
+        <w:tc>
+          <w:tcPr>
+            <w:tcW w:w="3960" w:type="dxa"/>
+          </w:tcPr>
+          <w:p>
+            <w:r>
+              <w:t>After sup Review</w:t>
+            </w:r>
+          </w:p>
+        </w:tc>
+        <w:tc>
+          <w:tcPr>
+            <w:tcW w:w="4500" w:type="dxa"/>
+          </w:tcPr>
+          <w:p>
+            <w:r>
+              <w:t>Pending employee Review</w:t>
+            </w:r>
+          </w:p>
+        </w:tc>
+        <w:tc>
+          <w:tcPr>
+            <w:tcW w:w="1677" w:type="dxa"/>
+          </w:tcPr>
+          <w:p>
+            <w:r>
+              <w:t>NA- Not tested for this TFS</w:t>
+            </w:r>
+          </w:p>
+        </w:tc>
+        <w:tc>
+          <w:tcPr>
+            <w:tcW w:w="1980" w:type="dxa"/>
+          </w:tcPr>
+          <w:p>
+            <w:pPr>
+              <w:rPr>
+                <w:rFonts w:asciiTheme="minorHAnsi" w:hAnsiTheme="minorHAnsi"/>
+                <w:bCs/>
+              </w:rPr>
+            </w:pPr>
+          </w:p>
+        </w:tc>
+      </w:tr>
+      <w:tr>
+        <w:trPr>
+          <w:cantSplit/>
+        </w:trPr>
+        <w:tc>
+          <w:tcPr>
+            <w:tcW w:w="900" w:type="dxa"/>
+          </w:tcPr>
+          <w:p>
+            <w:pPr>
+              <w:rPr>
+                <w:rFonts w:asciiTheme="minorHAnsi" w:hAnsiTheme="minorHAnsi"/>
+                <w:bCs/>
+              </w:rPr>
+            </w:pPr>
+            <w:r>
+              <w:rPr>
+                <w:rFonts w:asciiTheme="minorHAnsi" w:hAnsiTheme="minorHAnsi"/>
+                <w:bCs/>
+              </w:rPr>
+              <w:t>3.</w:t>
+            </w:r>
+          </w:p>
+        </w:tc>
+        <w:tc>
+          <w:tcPr>
+            <w:tcW w:w="3960" w:type="dxa"/>
+          </w:tcPr>
+          <w:p>
+            <w:r>
+              <w:t xml:space="preserve">After </w:t>
+            </w:r>
+            <w:proofErr w:type="spellStart"/>
+            <w:r>
+              <w:t>emp</w:t>
+            </w:r>
+            <w:proofErr w:type="spellEnd"/>
+            <w:r>
+              <w:t xml:space="preserve"> review</w:t>
+            </w:r>
+          </w:p>
+        </w:tc>
+        <w:tc>
+          <w:tcPr>
+            <w:tcW w:w="4500" w:type="dxa"/>
+          </w:tcPr>
+          <w:p>
+            <w:r>
+              <w:t>Completed</w:t>
+            </w:r>
+          </w:p>
+        </w:tc>
+        <w:tc>
+          <w:tcPr>
+            <w:tcW w:w="1677" w:type="dxa"/>
+          </w:tcPr>
+          <w:p>
+            <w:r>
+              <w:t>NA- Not tested for this TFS</w:t>
+            </w:r>
+          </w:p>
+        </w:tc>
+        <w:tc>
+          <w:tcPr>
+            <w:tcW w:w="1980" w:type="dxa"/>
+          </w:tcPr>
+          <w:p>
+            <w:pPr>
+              <w:rPr>
+                <w:rFonts w:asciiTheme="minorHAnsi" w:hAnsiTheme="minorHAnsi"/>
+                <w:bCs/>
+              </w:rPr>
+            </w:pPr>
+          </w:p>
+        </w:tc>
+      </w:tr>
+    </w:tbl>
+    <w:p/>
     <w:p/>
     <w:p/>
     <w:p/>
@@ -15942,7 +18938,7 @@
         <w:sz w:val="18"/>
         <w:szCs w:val="18"/>
       </w:rPr>
-      <w:t>3</w:t>
+      <w:t>4</w:t>
     </w:r>
     <w:r>
       <w:rPr>
@@ -15991,7 +18987,7 @@
         <w:sz w:val="18"/>
         <w:szCs w:val="18"/>
       </w:rPr>
-      <w:t>17</w:t>
+      <w:t>19</w:t>
     </w:r>
     <w:r>
       <w:rPr>
@@ -16553,119 +19549,7 @@
     </w:lvl>
   </w:abstractNum>
   <w:abstractNum w:abstractNumId="3" w15:restartNumberingAfterBreak="0">
-    <w:nsid w:val="35CF0A7E"/>
-    <w:multiLevelType w:val="hybridMultilevel"/>
-    <w:tmpl w:val="D41CCF5C"/>
-    <w:lvl w:ilvl="0" w:tplc="D34A6734">
-      <w:numFmt w:val="bullet"/>
-      <w:lvlText w:val=""/>
-      <w:lvlJc w:val="left"/>
-      <w:pPr>
-        <w:ind w:left="600" w:hanging="360"/>
-      </w:pPr>
-      <w:rPr>
-        <w:rFonts w:ascii="Wingdings" w:eastAsia="Times New Roman" w:hAnsi="Wingdings" w:cs="Courier New" w:hint="default"/>
-      </w:rPr>
-    </w:lvl>
-    <w:lvl w:ilvl="1" w:tplc="04090003" w:tentative="1">
-      <w:start w:val="1"/>
-      <w:numFmt w:val="bullet"/>
-      <w:lvlText w:val="o"/>
-      <w:lvlJc w:val="left"/>
-      <w:pPr>
-        <w:ind w:left="1320" w:hanging="360"/>
-      </w:pPr>
-      <w:rPr>
-        <w:rFonts w:ascii="Courier New" w:hAnsi="Courier New" w:cs="Courier New" w:hint="default"/>
-      </w:rPr>
-    </w:lvl>
-    <w:lvl w:ilvl="2" w:tplc="04090005" w:tentative="1">
-      <w:start w:val="1"/>
-      <w:numFmt w:val="bullet"/>
-      <w:lvlText w:val=""/>
-      <w:lvlJc w:val="left"/>
-      <w:pPr>
-        <w:ind w:left="2040" w:hanging="360"/>
-      </w:pPr>
-      <w:rPr>
-        <w:rFonts w:ascii="Wingdings" w:hAnsi="Wingdings" w:hint="default"/>
-      </w:rPr>
-    </w:lvl>
-    <w:lvl w:ilvl="3" w:tplc="04090001" w:tentative="1">
-      <w:start w:val="1"/>
-      <w:numFmt w:val="bullet"/>
-      <w:lvlText w:val=""/>
-      <w:lvlJc w:val="left"/>
-      <w:pPr>
-        <w:ind w:left="2760" w:hanging="360"/>
-      </w:pPr>
-      <w:rPr>
-        <w:rFonts w:ascii="Symbol" w:hAnsi="Symbol" w:hint="default"/>
-      </w:rPr>
-    </w:lvl>
-    <w:lvl w:ilvl="4" w:tplc="04090003" w:tentative="1">
-      <w:start w:val="1"/>
-      <w:numFmt w:val="bullet"/>
-      <w:lvlText w:val="o"/>
-      <w:lvlJc w:val="left"/>
-      <w:pPr>
-        <w:ind w:left="3480" w:hanging="360"/>
-      </w:pPr>
-      <w:rPr>
-        <w:rFonts w:ascii="Courier New" w:hAnsi="Courier New" w:cs="Courier New" w:hint="default"/>
-      </w:rPr>
-    </w:lvl>
-    <w:lvl w:ilvl="5" w:tplc="04090005" w:tentative="1">
-      <w:start w:val="1"/>
-      <w:numFmt w:val="bullet"/>
-      <w:lvlText w:val=""/>
-      <w:lvlJc w:val="left"/>
-      <w:pPr>
-        <w:ind w:left="4200" w:hanging="360"/>
-      </w:pPr>
-      <w:rPr>
-        <w:rFonts w:ascii="Wingdings" w:hAnsi="Wingdings" w:hint="default"/>
-      </w:rPr>
-    </w:lvl>
-    <w:lvl w:ilvl="6" w:tplc="04090001" w:tentative="1">
-      <w:start w:val="1"/>
-      <w:numFmt w:val="bullet"/>
-      <w:lvlText w:val=""/>
-      <w:lvlJc w:val="left"/>
-      <w:pPr>
-        <w:ind w:left="4920" w:hanging="360"/>
-      </w:pPr>
-      <w:rPr>
-        <w:rFonts w:ascii="Symbol" w:hAnsi="Symbol" w:hint="default"/>
-      </w:rPr>
-    </w:lvl>
-    <w:lvl w:ilvl="7" w:tplc="04090003" w:tentative="1">
-      <w:start w:val="1"/>
-      <w:numFmt w:val="bullet"/>
-      <w:lvlText w:val="o"/>
-      <w:lvlJc w:val="left"/>
-      <w:pPr>
-        <w:ind w:left="5640" w:hanging="360"/>
-      </w:pPr>
-      <w:rPr>
-        <w:rFonts w:ascii="Courier New" w:hAnsi="Courier New" w:cs="Courier New" w:hint="default"/>
-      </w:rPr>
-    </w:lvl>
-    <w:lvl w:ilvl="8" w:tplc="04090005" w:tentative="1">
-      <w:start w:val="1"/>
-      <w:numFmt w:val="bullet"/>
-      <w:lvlText w:val=""/>
-      <w:lvlJc w:val="left"/>
-      <w:pPr>
-        <w:ind w:left="6360" w:hanging="360"/>
-      </w:pPr>
-      <w:rPr>
-        <w:rFonts w:ascii="Wingdings" w:hAnsi="Wingdings" w:hint="default"/>
-      </w:rPr>
-    </w:lvl>
-  </w:abstractNum>
-  <w:abstractNum w:abstractNumId="4" w15:restartNumberingAfterBreak="0">
-    <w:nsid w:val="388921D8"/>
+    <w:nsid w:val="2D445114"/>
     <w:multiLevelType w:val="hybridMultilevel"/>
     <w:tmpl w:val="7598B68E"/>
     <w:lvl w:ilvl="0" w:tplc="0409000F">
@@ -16780,7 +19664,235 @@
       </w:pPr>
     </w:lvl>
   </w:abstractNum>
+  <w:abstractNum w:abstractNumId="4" w15:restartNumberingAfterBreak="0">
+    <w:nsid w:val="35CF0A7E"/>
+    <w:multiLevelType w:val="hybridMultilevel"/>
+    <w:tmpl w:val="D41CCF5C"/>
+    <w:lvl w:ilvl="0" w:tplc="D34A6734">
+      <w:numFmt w:val="bullet"/>
+      <w:lvlText w:val=""/>
+      <w:lvlJc w:val="left"/>
+      <w:pPr>
+        <w:ind w:left="600" w:hanging="360"/>
+      </w:pPr>
+      <w:rPr>
+        <w:rFonts w:ascii="Wingdings" w:eastAsia="Times New Roman" w:hAnsi="Wingdings" w:cs="Courier New" w:hint="default"/>
+      </w:rPr>
+    </w:lvl>
+    <w:lvl w:ilvl="1" w:tplc="04090003" w:tentative="1">
+      <w:start w:val="1"/>
+      <w:numFmt w:val="bullet"/>
+      <w:lvlText w:val="o"/>
+      <w:lvlJc w:val="left"/>
+      <w:pPr>
+        <w:ind w:left="1320" w:hanging="360"/>
+      </w:pPr>
+      <w:rPr>
+        <w:rFonts w:ascii="Courier New" w:hAnsi="Courier New" w:cs="Courier New" w:hint="default"/>
+      </w:rPr>
+    </w:lvl>
+    <w:lvl w:ilvl="2" w:tplc="04090005" w:tentative="1">
+      <w:start w:val="1"/>
+      <w:numFmt w:val="bullet"/>
+      <w:lvlText w:val=""/>
+      <w:lvlJc w:val="left"/>
+      <w:pPr>
+        <w:ind w:left="2040" w:hanging="360"/>
+      </w:pPr>
+      <w:rPr>
+        <w:rFonts w:ascii="Wingdings" w:hAnsi="Wingdings" w:hint="default"/>
+      </w:rPr>
+    </w:lvl>
+    <w:lvl w:ilvl="3" w:tplc="04090001" w:tentative="1">
+      <w:start w:val="1"/>
+      <w:numFmt w:val="bullet"/>
+      <w:lvlText w:val=""/>
+      <w:lvlJc w:val="left"/>
+      <w:pPr>
+        <w:ind w:left="2760" w:hanging="360"/>
+      </w:pPr>
+      <w:rPr>
+        <w:rFonts w:ascii="Symbol" w:hAnsi="Symbol" w:hint="default"/>
+      </w:rPr>
+    </w:lvl>
+    <w:lvl w:ilvl="4" w:tplc="04090003" w:tentative="1">
+      <w:start w:val="1"/>
+      <w:numFmt w:val="bullet"/>
+      <w:lvlText w:val="o"/>
+      <w:lvlJc w:val="left"/>
+      <w:pPr>
+        <w:ind w:left="3480" w:hanging="360"/>
+      </w:pPr>
+      <w:rPr>
+        <w:rFonts w:ascii="Courier New" w:hAnsi="Courier New" w:cs="Courier New" w:hint="default"/>
+      </w:rPr>
+    </w:lvl>
+    <w:lvl w:ilvl="5" w:tplc="04090005" w:tentative="1">
+      <w:start w:val="1"/>
+      <w:numFmt w:val="bullet"/>
+      <w:lvlText w:val=""/>
+      <w:lvlJc w:val="left"/>
+      <w:pPr>
+        <w:ind w:left="4200" w:hanging="360"/>
+      </w:pPr>
+      <w:rPr>
+        <w:rFonts w:ascii="Wingdings" w:hAnsi="Wingdings" w:hint="default"/>
+      </w:rPr>
+    </w:lvl>
+    <w:lvl w:ilvl="6" w:tplc="04090001" w:tentative="1">
+      <w:start w:val="1"/>
+      <w:numFmt w:val="bullet"/>
+      <w:lvlText w:val=""/>
+      <w:lvlJc w:val="left"/>
+      <w:pPr>
+        <w:ind w:left="4920" w:hanging="360"/>
+      </w:pPr>
+      <w:rPr>
+        <w:rFonts w:ascii="Symbol" w:hAnsi="Symbol" w:hint="default"/>
+      </w:rPr>
+    </w:lvl>
+    <w:lvl w:ilvl="7" w:tplc="04090003" w:tentative="1">
+      <w:start w:val="1"/>
+      <w:numFmt w:val="bullet"/>
+      <w:lvlText w:val="o"/>
+      <w:lvlJc w:val="left"/>
+      <w:pPr>
+        <w:ind w:left="5640" w:hanging="360"/>
+      </w:pPr>
+      <w:rPr>
+        <w:rFonts w:ascii="Courier New" w:hAnsi="Courier New" w:cs="Courier New" w:hint="default"/>
+      </w:rPr>
+    </w:lvl>
+    <w:lvl w:ilvl="8" w:tplc="04090005" w:tentative="1">
+      <w:start w:val="1"/>
+      <w:numFmt w:val="bullet"/>
+      <w:lvlText w:val=""/>
+      <w:lvlJc w:val="left"/>
+      <w:pPr>
+        <w:ind w:left="6360" w:hanging="360"/>
+      </w:pPr>
+      <w:rPr>
+        <w:rFonts w:ascii="Wingdings" w:hAnsi="Wingdings" w:hint="default"/>
+      </w:rPr>
+    </w:lvl>
+  </w:abstractNum>
   <w:abstractNum w:abstractNumId="5" w15:restartNumberingAfterBreak="0">
+    <w:nsid w:val="388921D8"/>
+    <w:multiLevelType w:val="hybridMultilevel"/>
+    <w:tmpl w:val="5C7433AE"/>
+    <w:lvl w:ilvl="0" w:tplc="0409000F">
+      <w:start w:val="1"/>
+      <w:numFmt w:val="decimal"/>
+      <w:lvlText w:val="%1."/>
+      <w:lvlJc w:val="left"/>
+      <w:pPr>
+        <w:tabs>
+          <w:tab w:val="num" w:pos="720"/>
+        </w:tabs>
+        <w:ind w:left="720" w:hanging="360"/>
+      </w:pPr>
+    </w:lvl>
+    <w:lvl w:ilvl="1" w:tplc="4056895E">
+      <w:start w:val="1"/>
+      <w:numFmt w:val="decimal"/>
+      <w:lvlText w:val="%2."/>
+      <w:lvlJc w:val="left"/>
+      <w:pPr>
+        <w:tabs>
+          <w:tab w:val="num" w:pos="1440"/>
+        </w:tabs>
+        <w:ind w:left="1440" w:hanging="360"/>
+      </w:pPr>
+      <w:rPr>
+        <w:rFonts w:hint="default"/>
+      </w:rPr>
+    </w:lvl>
+    <w:lvl w:ilvl="2" w:tplc="0409001B" w:tentative="1">
+      <w:start w:val="1"/>
+      <w:numFmt w:val="lowerRoman"/>
+      <w:lvlText w:val="%3."/>
+      <w:lvlJc w:val="right"/>
+      <w:pPr>
+        <w:tabs>
+          <w:tab w:val="num" w:pos="2160"/>
+        </w:tabs>
+        <w:ind w:left="2160" w:hanging="180"/>
+      </w:pPr>
+    </w:lvl>
+    <w:lvl w:ilvl="3" w:tplc="0409000F" w:tentative="1">
+      <w:start w:val="1"/>
+      <w:numFmt w:val="decimal"/>
+      <w:lvlText w:val="%4."/>
+      <w:lvlJc w:val="left"/>
+      <w:pPr>
+        <w:tabs>
+          <w:tab w:val="num" w:pos="2880"/>
+        </w:tabs>
+        <w:ind w:left="2880" w:hanging="360"/>
+      </w:pPr>
+    </w:lvl>
+    <w:lvl w:ilvl="4" w:tplc="04090019" w:tentative="1">
+      <w:start w:val="1"/>
+      <w:numFmt w:val="lowerLetter"/>
+      <w:lvlText w:val="%5."/>
+      <w:lvlJc w:val="left"/>
+      <w:pPr>
+        <w:tabs>
+          <w:tab w:val="num" w:pos="3600"/>
+        </w:tabs>
+        <w:ind w:left="3600" w:hanging="360"/>
+      </w:pPr>
+    </w:lvl>
+    <w:lvl w:ilvl="5" w:tplc="0409001B" w:tentative="1">
+      <w:start w:val="1"/>
+      <w:numFmt w:val="lowerRoman"/>
+      <w:lvlText w:val="%6."/>
+      <w:lvlJc w:val="right"/>
+      <w:pPr>
+        <w:tabs>
+          <w:tab w:val="num" w:pos="4320"/>
+        </w:tabs>
+        <w:ind w:left="4320" w:hanging="180"/>
+      </w:pPr>
+    </w:lvl>
+    <w:lvl w:ilvl="6" w:tplc="0409000F" w:tentative="1">
+      <w:start w:val="1"/>
+      <w:numFmt w:val="decimal"/>
+      <w:lvlText w:val="%7."/>
+      <w:lvlJc w:val="left"/>
+      <w:pPr>
+        <w:tabs>
+          <w:tab w:val="num" w:pos="5040"/>
+        </w:tabs>
+        <w:ind w:left="5040" w:hanging="360"/>
+      </w:pPr>
+    </w:lvl>
+    <w:lvl w:ilvl="7" w:tplc="04090019" w:tentative="1">
+      <w:start w:val="1"/>
+      <w:numFmt w:val="lowerLetter"/>
+      <w:lvlText w:val="%8."/>
+      <w:lvlJc w:val="left"/>
+      <w:pPr>
+        <w:tabs>
+          <w:tab w:val="num" w:pos="5760"/>
+        </w:tabs>
+        <w:ind w:left="5760" w:hanging="360"/>
+      </w:pPr>
+    </w:lvl>
+    <w:lvl w:ilvl="8" w:tplc="0409001B" w:tentative="1">
+      <w:start w:val="1"/>
+      <w:numFmt w:val="lowerRoman"/>
+      <w:lvlText w:val="%9."/>
+      <w:lvlJc w:val="right"/>
+      <w:pPr>
+        <w:tabs>
+          <w:tab w:val="num" w:pos="6480"/>
+        </w:tabs>
+        <w:ind w:left="6480" w:hanging="180"/>
+      </w:pPr>
+    </w:lvl>
+  </w:abstractNum>
+  <w:abstractNum w:abstractNumId="6" w15:restartNumberingAfterBreak="0">
     <w:nsid w:val="4C9B20E6"/>
     <w:multiLevelType w:val="hybridMultilevel"/>
     <w:tmpl w:val="126AE5BC"/>
@@ -16892,7 +20004,7 @@
       </w:rPr>
     </w:lvl>
   </w:abstractNum>
-  <w:abstractNum w:abstractNumId="6" w15:restartNumberingAfterBreak="0">
+  <w:abstractNum w:abstractNumId="7" w15:restartNumberingAfterBreak="0">
     <w:nsid w:val="59294243"/>
     <w:multiLevelType w:val="hybridMultilevel"/>
     <w:tmpl w:val="3B9E89AC"/>
@@ -17008,7 +20120,7 @@
       </w:pPr>
     </w:lvl>
   </w:abstractNum>
-  <w:abstractNum w:abstractNumId="7" w15:restartNumberingAfterBreak="0">
+  <w:abstractNum w:abstractNumId="8" w15:restartNumberingAfterBreak="0">
     <w:nsid w:val="624A7C07"/>
     <w:multiLevelType w:val="hybridMultilevel"/>
     <w:tmpl w:val="9232ED26"/>
@@ -17124,7 +20236,7 @@
       </w:pPr>
     </w:lvl>
   </w:abstractNum>
-  <w:abstractNum w:abstractNumId="8" w15:restartNumberingAfterBreak="0">
+  <w:abstractNum w:abstractNumId="9" w15:restartNumberingAfterBreak="0">
     <w:nsid w:val="681705BF"/>
     <w:multiLevelType w:val="hybridMultilevel"/>
     <w:tmpl w:val="7AF0D9C6"/>
@@ -17240,7 +20352,7 @@
       </w:pPr>
     </w:lvl>
   </w:abstractNum>
-  <w:abstractNum w:abstractNumId="9" w15:restartNumberingAfterBreak="0">
+  <w:abstractNum w:abstractNumId="10" w15:restartNumberingAfterBreak="0">
     <w:nsid w:val="6EBE32EC"/>
     <w:multiLevelType w:val="hybridMultilevel"/>
     <w:tmpl w:val="DC6A6C1E"/>
@@ -17357,16 +20469,16 @@
     </w:lvl>
   </w:abstractNum>
   <w:num w:numId="1">
+    <w:abstractNumId w:val="6"/>
+  </w:num>
+  <w:num w:numId="2">
     <w:abstractNumId w:val="5"/>
   </w:num>
-  <w:num w:numId="2">
-    <w:abstractNumId w:val="4"/>
-  </w:num>
   <w:num w:numId="3">
-    <w:abstractNumId w:val="7"/>
+    <w:abstractNumId w:val="8"/>
   </w:num>
   <w:num w:numId="4">
-    <w:abstractNumId w:val="3"/>
+    <w:abstractNumId w:val="4"/>
   </w:num>
   <w:num w:numId="5">
     <w:abstractNumId w:val="0"/>
@@ -17378,13 +20490,16 @@
     <w:abstractNumId w:val="1"/>
   </w:num>
   <w:num w:numId="8">
+    <w:abstractNumId w:val="10"/>
+  </w:num>
+  <w:num w:numId="9">
     <w:abstractNumId w:val="9"/>
   </w:num>
-  <w:num w:numId="9">
-    <w:abstractNumId w:val="8"/>
+  <w:num w:numId="10">
+    <w:abstractNumId w:val="7"/>
   </w:num>
-  <w:num w:numId="10">
-    <w:abstractNumId w:val="6"/>
+  <w:num w:numId="11">
+    <w:abstractNumId w:val="3"/>
   </w:num>
   <w:numIdMacAtCleanup w:val="2"/>
 </w:numbering>
@@ -18674,7 +21789,7 @@
 </file>
 
 <file path=customXml/itemProps1.xml><?xml version="1.0" encoding="utf-8"?>
-<ds:datastoreItem xmlns:ds="http://schemas.openxmlformats.org/officeDocument/2006/customXml" ds:itemID="{EF2DD47D-A0FB-4382-8DBA-9F1A8B35AE72}">
+<ds:datastoreItem xmlns:ds="http://schemas.openxmlformats.org/officeDocument/2006/customXml" ds:itemID="{B155C1C3-FA94-413C-8FF9-1D74E48B8DDA}">
   <ds:schemaRefs>
     <ds:schemaRef ds:uri="http://schemas.openxmlformats.org/officeDocument/2006/bibliography"/>
   </ds:schemaRefs>

</xml_diff>

<commit_message>
TFS 21276 - Update QN Alt Channels compliance and mastery levels
git-tfs-id: [https://tfs.omnicloud.local/tfs/cco%20program/]$/eCoaching_V2;C49492
</commit_message>
<xml_diff>
--- a/Unit Test/DB/CCO_eCoaching_Log_Quality_Now_Load_DB_UTD.docx
+++ b/Unit Test/DB/CCO_eCoaching_Log_Quality_Now_Load_DB_UTD.docx
@@ -1,6 +1,6 @@
 
 <file path=word/document.xml><?xml version="1.0" encoding="utf-8"?>
-<w:document xmlns:wpc="http://schemas.microsoft.com/office/word/2010/wordprocessingCanvas" xmlns:cx="http://schemas.microsoft.com/office/drawing/2014/chartex" xmlns:cx1="http://schemas.microsoft.com/office/drawing/2015/9/8/chartex" xmlns:cx2="http://schemas.microsoft.com/office/drawing/2015/10/21/chartex" xmlns:cx3="http://schemas.microsoft.com/office/drawing/2016/5/9/chartex" xmlns:cx4="http://schemas.microsoft.com/office/drawing/2016/5/10/chartex" xmlns:cx5="http://schemas.microsoft.com/office/drawing/2016/5/11/chartex" xmlns:cx6="http://schemas.microsoft.com/office/drawing/2016/5/12/chartex" xmlns:cx7="http://schemas.microsoft.com/office/drawing/2016/5/13/chartex" xmlns:cx8="http://schemas.microsoft.com/office/drawing/2016/5/14/chartex" xmlns:mc="http://schemas.openxmlformats.org/markup-compatibility/2006" xmlns:aink="http://schemas.microsoft.com/office/drawing/2016/ink" xmlns:am3d="http://schemas.microsoft.com/office/drawing/2017/model3d" xmlns:o="urn:schemas-microsoft-com:office:office" xmlns:r="http://schemas.openxmlformats.org/officeDocument/2006/relationships" xmlns:m="http://schemas.openxmlformats.org/officeDocument/2006/math" xmlns:v="urn:schemas-microsoft-com:vml" xmlns:wp14="http://schemas.microsoft.com/office/word/2010/wordprocessingDrawing" xmlns:wp="http://schemas.openxmlformats.org/drawingml/2006/wordprocessingDrawing" xmlns:w10="urn:schemas-microsoft-com:office:word" xmlns:w="http://schemas.openxmlformats.org/wordprocessingml/2006/main" xmlns:w14="http://schemas.microsoft.com/office/word/2010/wordml" xmlns:w15="http://schemas.microsoft.com/office/word/2012/wordml" xmlns:w16cex="http://schemas.microsoft.com/office/word/2018/wordml/cex" xmlns:w16cid="http://schemas.microsoft.com/office/word/2016/wordml/cid" xmlns:w16="http://schemas.microsoft.com/office/word/2018/wordml" xmlns:w16se="http://schemas.microsoft.com/office/word/2015/wordml/symex" xmlns:wpg="http://schemas.microsoft.com/office/word/2010/wordprocessingGroup" xmlns:wpi="http://schemas.microsoft.com/office/word/2010/wordprocessingInk" xmlns:wne="http://schemas.microsoft.com/office/word/2006/wordml" xmlns:wps="http://schemas.microsoft.com/office/word/2010/wordprocessingShape" mc:Ignorable="w14 w15 w16se w16cid w16 w16cex wp14">
+<w:document xmlns:wpc="http://schemas.microsoft.com/office/word/2010/wordprocessingCanvas" xmlns:cx="http://schemas.microsoft.com/office/drawing/2014/chartex" xmlns:cx1="http://schemas.microsoft.com/office/drawing/2015/9/8/chartex" xmlns:cx2="http://schemas.microsoft.com/office/drawing/2015/10/21/chartex" xmlns:cx3="http://schemas.microsoft.com/office/drawing/2016/5/9/chartex" xmlns:cx4="http://schemas.microsoft.com/office/drawing/2016/5/10/chartex" xmlns:cx5="http://schemas.microsoft.com/office/drawing/2016/5/11/chartex" xmlns:cx6="http://schemas.microsoft.com/office/drawing/2016/5/12/chartex" xmlns:cx7="http://schemas.microsoft.com/office/drawing/2016/5/13/chartex" xmlns:cx8="http://schemas.microsoft.com/office/drawing/2016/5/14/chartex" xmlns:mc="http://schemas.openxmlformats.org/markup-compatibility/2006" xmlns:aink="http://schemas.microsoft.com/office/drawing/2016/ink" xmlns:am3d="http://schemas.microsoft.com/office/drawing/2017/model3d" xmlns:o="urn:schemas-microsoft-com:office:office" xmlns:r="http://schemas.openxmlformats.org/officeDocument/2006/relationships" xmlns:m="http://schemas.openxmlformats.org/officeDocument/2006/math" xmlns:v="urn:schemas-microsoft-com:vml" xmlns:wp14="http://schemas.microsoft.com/office/word/2010/wordprocessingDrawing" xmlns:wp="http://schemas.openxmlformats.org/drawingml/2006/wordprocessingDrawing" xmlns:w10="urn:schemas-microsoft-com:office:word" xmlns:w="http://schemas.openxmlformats.org/wordprocessingml/2006/main" xmlns:w14="http://schemas.microsoft.com/office/word/2010/wordml" xmlns:w15="http://schemas.microsoft.com/office/word/2012/wordml" xmlns:w16cex="http://schemas.microsoft.com/office/word/2018/wordml/cex" xmlns:w16cid="http://schemas.microsoft.com/office/word/2016/wordml/cid" xmlns:w16="http://schemas.microsoft.com/office/word/2018/wordml" xmlns:w16sdtdh="http://schemas.microsoft.com/office/word/2020/wordml/sdtdatahash" xmlns:w16se="http://schemas.microsoft.com/office/word/2015/wordml/symex" xmlns:wpg="http://schemas.microsoft.com/office/word/2010/wordprocessingGroup" xmlns:wpi="http://schemas.microsoft.com/office/word/2010/wordprocessingInk" xmlns:wne="http://schemas.microsoft.com/office/word/2006/wordml" xmlns:wps="http://schemas.microsoft.com/office/word/2010/wordprocessingShape" mc:Ignorable="w14 w15 w16se w16cid w16 w16cex w16sdtdh wp14">
   <w:body>
     <w:p>
       <w:pPr>
@@ -934,6 +934,72 @@
           </w:p>
         </w:tc>
       </w:tr>
+      <w:tr>
+        <w:tc>
+          <w:tcPr>
+            <w:tcW w:w="0" w:type="auto"/>
+            <w:tcBorders>
+              <w:top w:val="single" w:sz="6" w:space="0" w:color="C0C0C0"/>
+              <w:left w:val="single" w:sz="6" w:space="0" w:color="C0C0C0"/>
+              <w:bottom w:val="single" w:sz="6" w:space="0" w:color="C0C0C0"/>
+              <w:right w:val="single" w:sz="6" w:space="0" w:color="C0C0C0"/>
+            </w:tcBorders>
+          </w:tcPr>
+          <w:p>
+            <w:r>
+              <w:t>5/24/2021</w:t>
+            </w:r>
+          </w:p>
+        </w:tc>
+        <w:tc>
+          <w:tcPr>
+            <w:tcW w:w="0" w:type="auto"/>
+            <w:tcBorders>
+              <w:top w:val="single" w:sz="6" w:space="0" w:color="C0C0C0"/>
+              <w:left w:val="single" w:sz="6" w:space="0" w:color="C0C0C0"/>
+              <w:bottom w:val="single" w:sz="6" w:space="0" w:color="C0C0C0"/>
+              <w:right w:val="single" w:sz="6" w:space="0" w:color="C0C0C0"/>
+            </w:tcBorders>
+          </w:tcPr>
+          <w:p>
+            <w:r>
+              <w:t>9.0</w:t>
+            </w:r>
+          </w:p>
+        </w:tc>
+        <w:tc>
+          <w:tcPr>
+            <w:tcW w:w="6082" w:type="dxa"/>
+            <w:tcBorders>
+              <w:top w:val="single" w:sz="6" w:space="0" w:color="C0C0C0"/>
+              <w:left w:val="single" w:sz="6" w:space="0" w:color="C0C0C0"/>
+              <w:bottom w:val="single" w:sz="6" w:space="0" w:color="C0C0C0"/>
+              <w:right w:val="single" w:sz="6" w:space="0" w:color="C0C0C0"/>
+            </w:tcBorders>
+          </w:tcPr>
+          <w:p>
+            <w:r>
+              <w:t>TFS 21276 - Update QN Alt Channels compliance and mastery levels</w:t>
+            </w:r>
+          </w:p>
+        </w:tc>
+        <w:tc>
+          <w:tcPr>
+            <w:tcW w:w="1980" w:type="dxa"/>
+            <w:tcBorders>
+              <w:top w:val="single" w:sz="6" w:space="0" w:color="C0C0C0"/>
+              <w:left w:val="single" w:sz="6" w:space="0" w:color="C0C0C0"/>
+              <w:bottom w:val="single" w:sz="6" w:space="0" w:color="C0C0C0"/>
+              <w:right w:val="single" w:sz="6" w:space="0" w:color="C0C0C0"/>
+            </w:tcBorders>
+          </w:tcPr>
+          <w:p>
+            <w:r>
+              <w:t>Susmitha Palacherla</w:t>
+            </w:r>
+          </w:p>
+        </w:tc>
+      </w:tr>
     </w:tbl>
     <w:p>
       <w:pPr>
@@ -1012,7 +1078,21 @@
                 <w:rStyle w:val="Hyperlink"/>
                 <w:noProof/>
               </w:rPr>
-              <w:t>SSIS – Quality_Now_Coaching (IQS-QN)</w:t>
+              <w:t>SSIS – Quality_Now_Coaching (</w:t>
+            </w:r>
+            <w:r>
+              <w:rPr>
+                <w:rStyle w:val="Hyperlink"/>
+                <w:noProof/>
+              </w:rPr>
+              <w:t>IQS-QN-AC</w:t>
+            </w:r>
+            <w:r>
+              <w:rPr>
+                <w:rStyle w:val="Hyperlink"/>
+                <w:noProof/>
+              </w:rPr>
+              <w:t>)</w:t>
             </w:r>
             <w:r>
               <w:rPr>
@@ -1124,7 +1204,13 @@
       <w:bookmarkStart w:id="15" w:name="_Toc68279395"/>
       <w:bookmarkStart w:id="16" w:name="_Toc68419810"/>
       <w:r>
-        <w:t>SSIS – Quality_Now_Coaching (IQS-QN)</w:t>
+        <w:t>SSIS – Quality_Now_Coaching (</w:t>
+      </w:r>
+      <w:r>
+        <w:t>IQS-QN</w:t>
+      </w:r>
+      <w:r>
+        <w:t>)</w:t>
       </w:r>
       <w:bookmarkEnd w:id="15"/>
       <w:bookmarkEnd w:id="16"/>
@@ -1190,13 +1276,7 @@
         <w:rPr>
           <w:b w:val="0"/>
         </w:rPr>
-        <w:t>Q</w:t>
-      </w:r>
-      <w:r>
-        <w:rPr>
-          <w:b w:val="0"/>
-        </w:rPr>
-        <w:t>OC</w:t>
+        <w:t>IQS-QN-AC</w:t>
       </w:r>
     </w:p>
     <w:p/>
@@ -1364,7 +1444,7 @@
               </w:rPr>
             </w:pPr>
             <w:r>
-              <w:t>TFS 20677 -  AD island to AD AWS environment changes</w:t>
+              <w:t>TFS 21276 - Update QN Alt Channels compliance and mastery levels</w:t>
             </w:r>
           </w:p>
         </w:tc>
@@ -1483,49 +1563,15 @@
                 <w:sz w:val="22"/>
                 <w:szCs w:val="22"/>
               </w:rPr>
-              <w:t xml:space="preserve"> and corresponding config files</w:t>
-            </w:r>
-          </w:p>
-          <w:p>
-            <w:pPr>
-              <w:overflowPunct/>
-              <w:textAlignment w:val="auto"/>
-              <w:rPr>
-                <w:sz w:val="22"/>
-                <w:szCs w:val="22"/>
-              </w:rPr>
-            </w:pPr>
-            <w:r>
-              <w:rPr>
-                <w:sz w:val="22"/>
-                <w:szCs w:val="22"/>
-              </w:rPr>
-              <w:t>job</w:t>
-            </w:r>
-            <w:r>
-              <w:rPr>
-                <w:sz w:val="22"/>
-                <w:szCs w:val="22"/>
-              </w:rPr>
-              <w:t>CoachingQualityNow</w:t>
-            </w:r>
-            <w:r>
-              <w:rPr>
-                <w:sz w:val="22"/>
-                <w:szCs w:val="22"/>
-              </w:rPr>
-              <w:t>Load.sql</w:t>
-            </w:r>
-          </w:p>
-          <w:p>
-            <w:pPr>
-              <w:overflowPunct/>
-              <w:textAlignment w:val="auto"/>
-              <w:rPr>
-                <w:sz w:val="22"/>
-                <w:szCs w:val="22"/>
-              </w:rPr>
-            </w:pPr>
+              <w:t xml:space="preserve"> and </w:t>
+            </w:r>
+            <w:r>
+              <w:rPr>
+                <w:sz w:val="22"/>
+                <w:szCs w:val="22"/>
+              </w:rPr>
+              <w:t>related tables and update, insert and review stored procedures</w:t>
+            </w:r>
           </w:p>
         </w:tc>
       </w:tr>
@@ -1608,13 +1654,6 @@
                 <w:szCs w:val="22"/>
               </w:rPr>
             </w:pPr>
-            <w:r>
-              <w:rPr>
-                <w:sz w:val="22"/>
-                <w:szCs w:val="22"/>
-              </w:rPr>
-              <w:t>Dev_eCL_IQS_QN_Scorecard_20210331.csv</w:t>
-            </w:r>
           </w:p>
         </w:tc>
       </w:tr>
@@ -1950,7 +1989,14 @@
                 <w:sz w:val="22"/>
                 <w:szCs w:val="22"/>
               </w:rPr>
-              <w:t>IQS-QN-</w:t>
+              <w:t>IQS-QN-AC</w:t>
+            </w:r>
+            <w:r>
+              <w:rPr>
+                <w:sz w:val="22"/>
+                <w:szCs w:val="22"/>
+              </w:rPr>
+              <w:t>-</w:t>
             </w:r>
             <w:r>
               <w:rPr>
@@ -2090,7 +2136,14 @@
                 <w:sz w:val="22"/>
                 <w:szCs w:val="22"/>
               </w:rPr>
-              <w:t>IQS-QN-</w:t>
+              <w:t>IQS-QN-AC</w:t>
+            </w:r>
+            <w:r>
+              <w:rPr>
+                <w:sz w:val="22"/>
+                <w:szCs w:val="22"/>
+              </w:rPr>
+              <w:t>-</w:t>
             </w:r>
             <w:r>
               <w:rPr>
@@ -2249,7 +2302,14 @@
                 <w:sz w:val="22"/>
                 <w:szCs w:val="22"/>
               </w:rPr>
-              <w:t>IQS-QN-</w:t>
+              <w:t>IQS-QN-AC</w:t>
+            </w:r>
+            <w:r>
+              <w:rPr>
+                <w:sz w:val="22"/>
+                <w:szCs w:val="22"/>
+              </w:rPr>
+              <w:t>-</w:t>
             </w:r>
             <w:r>
               <w:rPr>
@@ -2407,7 +2467,14 @@
                 <w:sz w:val="22"/>
                 <w:szCs w:val="22"/>
               </w:rPr>
-              <w:t>IQS-QN-</w:t>
+              <w:t>IQS-QN-AC</w:t>
+            </w:r>
+            <w:r>
+              <w:rPr>
+                <w:sz w:val="22"/>
+                <w:szCs w:val="22"/>
+              </w:rPr>
+              <w:t>-</w:t>
             </w:r>
             <w:r>
               <w:rPr>
@@ -2758,7 +2825,7 @@
                 <w:sz w:val="22"/>
                 <w:szCs w:val="22"/>
               </w:rPr>
-              <w:t>IQS-QN-</w:t>
+              <w:t>IQS-QN-AC-</w:t>
             </w:r>
             <w:r>
               <w:rPr>
@@ -2890,7 +2957,7 @@
                 <w:sz w:val="22"/>
                 <w:szCs w:val="22"/>
               </w:rPr>
-              <w:t>IQS-QN-</w:t>
+              <w:t>IQS-QN-AC-</w:t>
             </w:r>
             <w:r>
               <w:rPr>
@@ -3040,7 +3107,7 @@
                 <w:sz w:val="22"/>
                 <w:szCs w:val="22"/>
               </w:rPr>
-              <w:t>IQS-QN-</w:t>
+              <w:t>IQS-QN-AC-</w:t>
             </w:r>
             <w:r>
               <w:rPr>
@@ -3166,8 +3233,7 @@
                 <w:sz w:val="22"/>
                 <w:szCs w:val="22"/>
               </w:rPr>
-              <w:lastRenderedPageBreak/>
-              <w:t>IQS-QN-</w:t>
+              <w:t>IQS-QN-AC-</w:t>
             </w:r>
             <w:r>
               <w:rPr>
@@ -3475,14 +3541,14 @@
                 <w:sz w:val="22"/>
                 <w:szCs w:val="22"/>
               </w:rPr>
-              <w:t>IQS-QN-</w:t>
-            </w:r>
-            <w:r>
-              <w:rPr>
-                <w:sz w:val="22"/>
-                <w:szCs w:val="22"/>
-              </w:rPr>
-              <w:t>3.1</w:t>
+              <w:t>IQS-QN-AC</w:t>
+            </w:r>
+            <w:r>
+              <w:rPr>
+                <w:sz w:val="22"/>
+                <w:szCs w:val="22"/>
+              </w:rPr>
+              <w:t>-3.1</w:t>
             </w:r>
           </w:p>
         </w:tc>
@@ -3874,7 +3940,14 @@
                 <w:sz w:val="22"/>
                 <w:szCs w:val="22"/>
               </w:rPr>
-              <w:t>IQS-QN-</w:t>
+              <w:t>IQS-QN-AC</w:t>
+            </w:r>
+            <w:r>
+              <w:rPr>
+                <w:sz w:val="22"/>
+                <w:szCs w:val="22"/>
+              </w:rPr>
+              <w:t>-</w:t>
             </w:r>
             <w:r>
               <w:rPr>
@@ -3994,7 +4067,7 @@
                 <w:sz w:val="22"/>
                 <w:szCs w:val="22"/>
               </w:rPr>
-              <w:t>Y</w:t>
+              <w:t>N</w:t>
             </w:r>
           </w:p>
         </w:tc>
@@ -4015,7 +4088,7 @@
                 <w:sz w:val="22"/>
                 <w:szCs w:val="22"/>
               </w:rPr>
-              <w:t>Pass</w:t>
+              <w:t>NA</w:t>
             </w:r>
           </w:p>
         </w:tc>
@@ -4052,7 +4125,14 @@
                 <w:sz w:val="22"/>
                 <w:szCs w:val="22"/>
               </w:rPr>
-              <w:t>IQS-QN-</w:t>
+              <w:t>IQS-QN-AC</w:t>
+            </w:r>
+            <w:r>
+              <w:rPr>
+                <w:sz w:val="22"/>
+                <w:szCs w:val="22"/>
+              </w:rPr>
+              <w:t>-</w:t>
             </w:r>
             <w:r>
               <w:rPr>
@@ -4135,7 +4215,7 @@
                 <w:sz w:val="22"/>
                 <w:szCs w:val="22"/>
               </w:rPr>
-              <w:t>Y</w:t>
+              <w:t>N</w:t>
             </w:r>
           </w:p>
         </w:tc>
@@ -4156,7 +4236,7 @@
                 <w:sz w:val="22"/>
                 <w:szCs w:val="22"/>
               </w:rPr>
-              <w:t>Pass</w:t>
+              <w:t>NA</w:t>
             </w:r>
           </w:p>
         </w:tc>
@@ -4193,21 +4273,21 @@
                 <w:sz w:val="22"/>
                 <w:szCs w:val="22"/>
               </w:rPr>
-              <w:t>IQS-QN-</w:t>
-            </w:r>
-            <w:r>
-              <w:rPr>
-                <w:sz w:val="22"/>
-                <w:szCs w:val="22"/>
-              </w:rPr>
-              <w:t>4.</w:t>
-            </w:r>
-            <w:r>
-              <w:rPr>
-                <w:sz w:val="22"/>
-                <w:szCs w:val="22"/>
-              </w:rPr>
-              <w:t>3</w:t>
+              <w:t>IQS-QN-AC</w:t>
+            </w:r>
+            <w:r>
+              <w:rPr>
+                <w:sz w:val="22"/>
+                <w:szCs w:val="22"/>
+              </w:rPr>
+              <w:t>-</w:t>
+            </w:r>
+            <w:r>
+              <w:rPr>
+                <w:sz w:val="22"/>
+                <w:szCs w:val="22"/>
+              </w:rPr>
+              <w:t>4.3</w:t>
             </w:r>
           </w:p>
         </w:tc>
@@ -4298,7 +4378,7 @@
                 <w:sz w:val="22"/>
                 <w:szCs w:val="22"/>
               </w:rPr>
-              <w:t>Y</w:t>
+              <w:t>N</w:t>
             </w:r>
           </w:p>
         </w:tc>
@@ -4319,7 +4399,7 @@
                 <w:sz w:val="22"/>
                 <w:szCs w:val="22"/>
               </w:rPr>
-              <w:t>Pass</w:t>
+              <w:t>NA</w:t>
             </w:r>
           </w:p>
         </w:tc>
@@ -4356,21 +4436,21 @@
                 <w:sz w:val="22"/>
                 <w:szCs w:val="22"/>
               </w:rPr>
-              <w:t>IQS-QN-</w:t>
-            </w:r>
-            <w:r>
-              <w:rPr>
-                <w:sz w:val="22"/>
-                <w:szCs w:val="22"/>
-              </w:rPr>
-              <w:t>4.</w:t>
-            </w:r>
-            <w:r>
-              <w:rPr>
-                <w:sz w:val="22"/>
-                <w:szCs w:val="22"/>
-              </w:rPr>
-              <w:t>4</w:t>
+              <w:t>IQS-QN-AC</w:t>
+            </w:r>
+            <w:r>
+              <w:rPr>
+                <w:sz w:val="22"/>
+                <w:szCs w:val="22"/>
+              </w:rPr>
+              <w:t>-</w:t>
+            </w:r>
+            <w:r>
+              <w:rPr>
+                <w:sz w:val="22"/>
+                <w:szCs w:val="22"/>
+              </w:rPr>
+              <w:t>4.4</w:t>
             </w:r>
           </w:p>
         </w:tc>
@@ -4431,7 +4511,7 @@
                 <w:sz w:val="22"/>
                 <w:szCs w:val="22"/>
               </w:rPr>
-              <w:t>Y</w:t>
+              <w:t>N</w:t>
             </w:r>
           </w:p>
         </w:tc>
@@ -4452,7 +4532,7 @@
                 <w:sz w:val="22"/>
                 <w:szCs w:val="22"/>
               </w:rPr>
-              <w:t>Pass</w:t>
+              <w:t>NA</w:t>
             </w:r>
           </w:p>
         </w:tc>
@@ -4489,7 +4569,14 @@
                 <w:sz w:val="22"/>
                 <w:szCs w:val="22"/>
               </w:rPr>
-              <w:t>IQS-QN-4.</w:t>
+              <w:t>IQS-QN-AC</w:t>
+            </w:r>
+            <w:r>
+              <w:rPr>
+                <w:sz w:val="22"/>
+                <w:szCs w:val="22"/>
+              </w:rPr>
+              <w:t>-4.</w:t>
             </w:r>
             <w:r>
               <w:rPr>
@@ -4615,7 +4702,14 @@
                 <w:sz w:val="22"/>
                 <w:szCs w:val="22"/>
               </w:rPr>
-              <w:t>IQS-QN-4.</w:t>
+              <w:t>IQS-QN-AC</w:t>
+            </w:r>
+            <w:r>
+              <w:rPr>
+                <w:sz w:val="22"/>
+                <w:szCs w:val="22"/>
+              </w:rPr>
+              <w:t>-4.</w:t>
             </w:r>
             <w:r>
               <w:rPr>
@@ -4741,7 +4835,14 @@
                 <w:sz w:val="22"/>
                 <w:szCs w:val="22"/>
               </w:rPr>
-              <w:t>IQS-QN-4.</w:t>
+              <w:t>IQS-QN-AC</w:t>
+            </w:r>
+            <w:r>
+              <w:rPr>
+                <w:sz w:val="22"/>
+                <w:szCs w:val="22"/>
+              </w:rPr>
+              <w:t>-4.</w:t>
             </w:r>
             <w:r>
               <w:rPr>
@@ -4867,7 +4968,14 @@
                 <w:sz w:val="22"/>
                 <w:szCs w:val="22"/>
               </w:rPr>
-              <w:t>IQS-QN-4.</w:t>
+              <w:t>IQS-QN-AC</w:t>
+            </w:r>
+            <w:r>
+              <w:rPr>
+                <w:sz w:val="22"/>
+                <w:szCs w:val="22"/>
+              </w:rPr>
+              <w:t>-4.</w:t>
             </w:r>
             <w:r>
               <w:rPr>
@@ -4993,7 +5101,14 @@
                 <w:sz w:val="22"/>
                 <w:szCs w:val="22"/>
               </w:rPr>
-              <w:t>IQS-QN-4.</w:t>
+              <w:t>IQS-QN-AC</w:t>
+            </w:r>
+            <w:r>
+              <w:rPr>
+                <w:sz w:val="22"/>
+                <w:szCs w:val="22"/>
+              </w:rPr>
+              <w:t>-4.</w:t>
             </w:r>
             <w:r>
               <w:rPr>
@@ -5217,21 +5332,7 @@
                 <w:sz w:val="22"/>
                 <w:szCs w:val="22"/>
               </w:rPr>
-              <w:t xml:space="preserve">Evaluations </w:t>
-            </w:r>
-            <w:r>
-              <w:rPr>
-                <w:sz w:val="22"/>
-                <w:szCs w:val="22"/>
-              </w:rPr>
-              <w:t xml:space="preserve">Details </w:t>
-            </w:r>
-            <w:r>
-              <w:rPr>
-                <w:sz w:val="22"/>
-                <w:szCs w:val="22"/>
-              </w:rPr>
-              <w:t>table</w:t>
+              <w:t>Evaluations Details table</w:t>
             </w:r>
           </w:p>
         </w:tc>
@@ -5308,7 +5409,15 @@
                 <w:sz w:val="22"/>
                 <w:szCs w:val="22"/>
               </w:rPr>
-              <w:t>IQS-QN-</w:t>
+              <w:lastRenderedPageBreak/>
+              <w:t>IQS-QN-AC</w:t>
+            </w:r>
+            <w:r>
+              <w:rPr>
+                <w:sz w:val="22"/>
+                <w:szCs w:val="22"/>
+              </w:rPr>
+              <w:t>-</w:t>
             </w:r>
             <w:r>
               <w:rPr>
@@ -5441,21 +5550,21 @@
                 <w:sz w:val="22"/>
                 <w:szCs w:val="22"/>
               </w:rPr>
-              <w:t>IQS-QN-</w:t>
-            </w:r>
-            <w:r>
-              <w:rPr>
-                <w:sz w:val="22"/>
-                <w:szCs w:val="22"/>
-              </w:rPr>
-              <w:t>5</w:t>
-            </w:r>
-            <w:r>
-              <w:rPr>
-                <w:sz w:val="22"/>
-                <w:szCs w:val="22"/>
-              </w:rPr>
-              <w:t>.2</w:t>
+              <w:t>IQS-QN-AC</w:t>
+            </w:r>
+            <w:r>
+              <w:rPr>
+                <w:sz w:val="22"/>
+                <w:szCs w:val="22"/>
+              </w:rPr>
+              <w:t>-</w:t>
+            </w:r>
+            <w:r>
+              <w:rPr>
+                <w:sz w:val="22"/>
+                <w:szCs w:val="22"/>
+              </w:rPr>
+              <w:t>5.2</w:t>
             </w:r>
           </w:p>
         </w:tc>
@@ -5574,8 +5683,14 @@
                 <w:sz w:val="22"/>
                 <w:szCs w:val="22"/>
               </w:rPr>
-              <w:lastRenderedPageBreak/>
-              <w:t>IQS-QN-</w:t>
+              <w:t>IQS-QN-AC</w:t>
+            </w:r>
+            <w:r>
+              <w:rPr>
+                <w:sz w:val="22"/>
+                <w:szCs w:val="22"/>
+              </w:rPr>
+              <w:t>-</w:t>
             </w:r>
             <w:r>
               <w:rPr>
@@ -5739,6 +5854,27 @@
                 <w:szCs w:val="22"/>
               </w:rPr>
             </w:pPr>
+            <w:r>
+              <w:rPr>
+                <w:sz w:val="22"/>
+                <w:szCs w:val="22"/>
+              </w:rPr>
+              <w:t>IQS-QN-AC</w:t>
+            </w:r>
+            <w:r>
+              <w:rPr>
+                <w:sz w:val="22"/>
+                <w:szCs w:val="22"/>
+              </w:rPr>
+              <w:t>-</w:t>
+            </w:r>
+            <w:r>
+              <w:rPr>
+                <w:sz w:val="22"/>
+                <w:szCs w:val="22"/>
+              </w:rPr>
+              <w:t>5.4</w:t>
+            </w:r>
           </w:p>
         </w:tc>
         <w:tc>
@@ -5753,6 +5889,20 @@
                 <w:szCs w:val="22"/>
               </w:rPr>
             </w:pPr>
+            <w:r>
+              <w:rPr>
+                <w:sz w:val="22"/>
+                <w:szCs w:val="22"/>
+              </w:rPr>
+              <w:t>Check Channel, and ID columns (Activity ID, DCN and Case Number</w:t>
+            </w:r>
+            <w:r>
+              <w:rPr>
+                <w:sz w:val="22"/>
+                <w:szCs w:val="22"/>
+              </w:rPr>
+              <w:t>)</w:t>
+            </w:r>
           </w:p>
         </w:tc>
         <w:tc>
@@ -5766,6 +5916,13 @@
                 <w:szCs w:val="22"/>
               </w:rPr>
             </w:pPr>
+            <w:r>
+              <w:rPr>
+                <w:sz w:val="22"/>
+                <w:szCs w:val="22"/>
+              </w:rPr>
+              <w:t>Populated with values in file.</w:t>
+            </w:r>
           </w:p>
         </w:tc>
         <w:tc>
@@ -5779,6 +5936,13 @@
                 <w:szCs w:val="22"/>
               </w:rPr>
             </w:pPr>
+            <w:r>
+              <w:rPr>
+                <w:sz w:val="22"/>
+                <w:szCs w:val="22"/>
+              </w:rPr>
+              <w:t>Y</w:t>
+            </w:r>
           </w:p>
         </w:tc>
         <w:tc>
@@ -5793,6 +5957,13 @@
                 <w:szCs w:val="22"/>
               </w:rPr>
             </w:pPr>
+            <w:r>
+              <w:rPr>
+                <w:sz w:val="22"/>
+                <w:szCs w:val="22"/>
+              </w:rPr>
+              <w:t>Pass</w:t>
+            </w:r>
           </w:p>
         </w:tc>
       </w:tr>
@@ -5837,13 +6008,6 @@
                 <w:szCs w:val="22"/>
               </w:rPr>
             </w:pPr>
-            <w:r>
-              <w:rPr>
-                <w:sz w:val="22"/>
-                <w:szCs w:val="22"/>
-              </w:rPr>
-              <w:t>Coaching Log Reason table</w:t>
-            </w:r>
           </w:p>
         </w:tc>
         <w:tc>
@@ -5914,27 +6078,6 @@
                 <w:szCs w:val="22"/>
               </w:rPr>
             </w:pPr>
-            <w:r>
-              <w:rPr>
-                <w:sz w:val="22"/>
-                <w:szCs w:val="22"/>
-              </w:rPr>
-              <w:t>IQS-QN-</w:t>
-            </w:r>
-            <w:r>
-              <w:rPr>
-                <w:sz w:val="22"/>
-                <w:szCs w:val="22"/>
-              </w:rPr>
-              <w:t>6</w:t>
-            </w:r>
-            <w:r>
-              <w:rPr>
-                <w:sz w:val="22"/>
-                <w:szCs w:val="22"/>
-              </w:rPr>
-              <w:t>.1</w:t>
-            </w:r>
           </w:p>
         </w:tc>
         <w:tc>
@@ -5954,21 +6097,7 @@
                 <w:sz w:val="22"/>
                 <w:szCs w:val="22"/>
               </w:rPr>
-              <w:t xml:space="preserve">Check </w:t>
-            </w:r>
-            <w:r>
-              <w:rPr>
-                <w:sz w:val="22"/>
-                <w:szCs w:val="22"/>
-              </w:rPr>
-              <w:t>Coaching Reason in Coaching Log Reason table</w:t>
-            </w:r>
-            <w:r>
-              <w:rPr>
-                <w:sz w:val="22"/>
-                <w:szCs w:val="22"/>
-              </w:rPr>
-              <w:t xml:space="preserve"> </w:t>
+              <w:t>Coaching Log Reason table</w:t>
             </w:r>
           </w:p>
         </w:tc>
@@ -5983,13 +6112,6 @@
                 <w:szCs w:val="22"/>
               </w:rPr>
             </w:pPr>
-            <w:r>
-              <w:rPr>
-                <w:sz w:val="22"/>
-                <w:szCs w:val="22"/>
-              </w:rPr>
-              <w:t>57 for CSR Module/58 for Quality Module</w:t>
-            </w:r>
           </w:p>
         </w:tc>
         <w:tc>
@@ -6003,13 +6125,6 @@
                 <w:szCs w:val="22"/>
               </w:rPr>
             </w:pPr>
-            <w:r>
-              <w:rPr>
-                <w:sz w:val="22"/>
-                <w:szCs w:val="22"/>
-              </w:rPr>
-              <w:t>Y</w:t>
-            </w:r>
           </w:p>
         </w:tc>
         <w:tc>
@@ -6024,13 +6139,6 @@
                 <w:szCs w:val="22"/>
               </w:rPr>
             </w:pPr>
-            <w:r>
-              <w:rPr>
-                <w:sz w:val="22"/>
-                <w:szCs w:val="22"/>
-              </w:rPr>
-              <w:t>Pass</w:t>
-            </w:r>
           </w:p>
         </w:tc>
       </w:tr>
@@ -6066,7 +6174,14 @@
                 <w:sz w:val="22"/>
                 <w:szCs w:val="22"/>
               </w:rPr>
-              <w:t>IQS-QN-</w:t>
+              <w:t>IQS-QN-AC</w:t>
+            </w:r>
+            <w:r>
+              <w:rPr>
+                <w:sz w:val="22"/>
+                <w:szCs w:val="22"/>
+              </w:rPr>
+              <w:t>-</w:t>
             </w:r>
             <w:r>
               <w:rPr>
@@ -6080,7 +6195,7 @@
                 <w:sz w:val="22"/>
                 <w:szCs w:val="22"/>
               </w:rPr>
-              <w:t>.2</w:t>
+              <w:t>.1</w:t>
             </w:r>
           </w:p>
         </w:tc>
@@ -6101,7 +6216,7 @@
                 <w:sz w:val="22"/>
                 <w:szCs w:val="22"/>
               </w:rPr>
-              <w:t>Check Sub Coaching Reason in Coaching Log Reason table</w:t>
+              <w:t xml:space="preserve">Check Coaching Reason in Coaching Log Reason table </w:t>
             </w:r>
           </w:p>
         </w:tc>
@@ -6121,7 +6236,7 @@
                 <w:sz w:val="22"/>
                 <w:szCs w:val="22"/>
               </w:rPr>
-              <w:t>42</w:t>
+              <w:t>57 for CSR Module/58 for Quality Module</w:t>
             </w:r>
           </w:p>
         </w:tc>
@@ -6199,21 +6314,21 @@
                 <w:sz w:val="22"/>
                 <w:szCs w:val="22"/>
               </w:rPr>
-              <w:t>IQS-QN-</w:t>
-            </w:r>
-            <w:r>
-              <w:rPr>
-                <w:sz w:val="22"/>
-                <w:szCs w:val="22"/>
-              </w:rPr>
-              <w:t>6</w:t>
-            </w:r>
-            <w:r>
-              <w:rPr>
-                <w:sz w:val="22"/>
-                <w:szCs w:val="22"/>
-              </w:rPr>
-              <w:t>.3</w:t>
+              <w:t>IQS-QN-AC</w:t>
+            </w:r>
+            <w:r>
+              <w:rPr>
+                <w:sz w:val="22"/>
+                <w:szCs w:val="22"/>
+              </w:rPr>
+              <w:t>-</w:t>
+            </w:r>
+            <w:r>
+              <w:rPr>
+                <w:sz w:val="22"/>
+                <w:szCs w:val="22"/>
+              </w:rPr>
+              <w:t>6.2</w:t>
             </w:r>
           </w:p>
         </w:tc>
@@ -6234,7 +6349,7 @@
                 <w:sz w:val="22"/>
                 <w:szCs w:val="22"/>
               </w:rPr>
-              <w:t>Check Value in Coaching Log Reason table</w:t>
+              <w:t>Check Sub Coaching Reason in Coaching Log Reason table</w:t>
             </w:r>
           </w:p>
         </w:tc>
@@ -6254,7 +6369,7 @@
                 <w:sz w:val="22"/>
                 <w:szCs w:val="22"/>
               </w:rPr>
-              <w:t>NA</w:t>
+              <w:t>42</w:t>
             </w:r>
           </w:p>
         </w:tc>
@@ -6327,6 +6442,27 @@
                 <w:szCs w:val="22"/>
               </w:rPr>
             </w:pPr>
+            <w:r>
+              <w:rPr>
+                <w:sz w:val="22"/>
+                <w:szCs w:val="22"/>
+              </w:rPr>
+              <w:t>IQS-QN-AC</w:t>
+            </w:r>
+            <w:r>
+              <w:rPr>
+                <w:sz w:val="22"/>
+                <w:szCs w:val="22"/>
+              </w:rPr>
+              <w:t>-</w:t>
+            </w:r>
+            <w:r>
+              <w:rPr>
+                <w:sz w:val="22"/>
+                <w:szCs w:val="22"/>
+              </w:rPr>
+              <w:t>6.3</w:t>
+            </w:r>
           </w:p>
         </w:tc>
         <w:tc>
@@ -6341,6 +6477,13 @@
                 <w:szCs w:val="22"/>
               </w:rPr>
             </w:pPr>
+            <w:r>
+              <w:rPr>
+                <w:sz w:val="22"/>
+                <w:szCs w:val="22"/>
+              </w:rPr>
+              <w:t>Check Value in Coaching Log Reason table</w:t>
+            </w:r>
           </w:p>
         </w:tc>
         <w:tc>
@@ -6354,6 +6497,13 @@
                 <w:szCs w:val="22"/>
               </w:rPr>
             </w:pPr>
+            <w:r>
+              <w:rPr>
+                <w:sz w:val="22"/>
+                <w:szCs w:val="22"/>
+              </w:rPr>
+              <w:t>NA</w:t>
+            </w:r>
           </w:p>
         </w:tc>
         <w:tc>
@@ -6439,13 +6589,6 @@
                 <w:szCs w:val="22"/>
               </w:rPr>
             </w:pPr>
-            <w:r>
-              <w:rPr>
-                <w:sz w:val="22"/>
-                <w:szCs w:val="22"/>
-              </w:rPr>
-              <w:t>Dashboards Review and Update</w:t>
-            </w:r>
           </w:p>
         </w:tc>
         <w:tc>
@@ -6530,27 +6673,6 @@
                 <w:szCs w:val="22"/>
               </w:rPr>
             </w:pPr>
-            <w:r>
-              <w:rPr>
-                <w:sz w:val="22"/>
-                <w:szCs w:val="22"/>
-              </w:rPr>
-              <w:t>IQS-QN-</w:t>
-            </w:r>
-            <w:r>
-              <w:rPr>
-                <w:sz w:val="22"/>
-                <w:szCs w:val="22"/>
-              </w:rPr>
-              <w:t>7</w:t>
-            </w:r>
-            <w:r>
-              <w:rPr>
-                <w:sz w:val="22"/>
-                <w:szCs w:val="22"/>
-              </w:rPr>
-              <w:t>.1</w:t>
-            </w:r>
           </w:p>
         </w:tc>
         <w:tc>
@@ -6570,16 +6692,8 @@
                 <w:sz w:val="22"/>
                 <w:szCs w:val="22"/>
               </w:rPr>
-              <w:t xml:space="preserve">Log review </w:t>
-            </w:r>
-          </w:p>
-          <w:p>
-            <w:pPr>
-              <w:rPr>
-                <w:sz w:val="22"/>
-                <w:szCs w:val="22"/>
-              </w:rPr>
-            </w:pPr>
+              <w:t>Dashboards Review and Update</w:t>
+            </w:r>
           </w:p>
         </w:tc>
         <w:tc>
@@ -6593,58 +6707,6 @@
                 <w:szCs w:val="22"/>
               </w:rPr>
             </w:pPr>
-            <w:r>
-              <w:rPr>
-                <w:sz w:val="22"/>
-                <w:szCs w:val="22"/>
-              </w:rPr>
-              <w:t>Display</w:t>
-            </w:r>
-          </w:p>
-          <w:p>
-            <w:pPr>
-              <w:rPr>
-                <w:sz w:val="22"/>
-                <w:szCs w:val="22"/>
-              </w:rPr>
-            </w:pPr>
-            <w:r>
-              <w:rPr>
-                <w:sz w:val="22"/>
-                <w:szCs w:val="22"/>
-              </w:rPr>
-              <w:t>isIQSQN=1</w:t>
-            </w:r>
-          </w:p>
-          <w:p>
-            <w:pPr>
-              <w:rPr>
-                <w:sz w:val="22"/>
-                <w:szCs w:val="22"/>
-              </w:rPr>
-            </w:pPr>
-            <w:r>
-              <w:rPr>
-                <w:sz w:val="22"/>
-                <w:szCs w:val="22"/>
-              </w:rPr>
-              <w:t>QNBatchID</w:t>
-            </w:r>
-          </w:p>
-          <w:p>
-            <w:pPr>
-              <w:rPr>
-                <w:sz w:val="22"/>
-                <w:szCs w:val="22"/>
-              </w:rPr>
-            </w:pPr>
-            <w:r>
-              <w:rPr>
-                <w:sz w:val="22"/>
-                <w:szCs w:val="22"/>
-              </w:rPr>
-              <w:t>QNStrengthsOpportunities</w:t>
-            </w:r>
           </w:p>
         </w:tc>
         <w:tc>
@@ -6721,7 +6783,14 @@
                 <w:sz w:val="22"/>
                 <w:szCs w:val="22"/>
               </w:rPr>
-              <w:t>IQS-QN-</w:t>
+              <w:t>IQS-QN-AC</w:t>
+            </w:r>
+            <w:r>
+              <w:rPr>
+                <w:sz w:val="22"/>
+                <w:szCs w:val="22"/>
+              </w:rPr>
+              <w:t>-</w:t>
             </w:r>
             <w:r>
               <w:rPr>
@@ -6735,7 +6804,7 @@
                 <w:sz w:val="22"/>
                 <w:szCs w:val="22"/>
               </w:rPr>
-              <w:t>.2</w:t>
+              <w:t>.1</w:t>
             </w:r>
           </w:p>
         </w:tc>
@@ -6756,8 +6825,16 @@
                 <w:sz w:val="22"/>
                 <w:szCs w:val="22"/>
               </w:rPr>
-              <w:t>Review page details</w:t>
-            </w:r>
+              <w:t xml:space="preserve">Log review </w:t>
+            </w:r>
+          </w:p>
+          <w:p>
+            <w:pPr>
+              <w:rPr>
+                <w:sz w:val="22"/>
+                <w:szCs w:val="22"/>
+              </w:rPr>
+            </w:pPr>
           </w:p>
         </w:tc>
         <w:tc>
@@ -6776,7 +6853,82 @@
                 <w:sz w:val="22"/>
                 <w:szCs w:val="22"/>
               </w:rPr>
-              <w:t>Show additional details of evals from evaluations table</w:t>
+              <w:t>Display</w:t>
+            </w:r>
+          </w:p>
+          <w:p>
+            <w:pPr>
+              <w:rPr>
+                <w:sz w:val="22"/>
+                <w:szCs w:val="22"/>
+              </w:rPr>
+            </w:pPr>
+            <w:r>
+              <w:rPr>
+                <w:sz w:val="22"/>
+                <w:szCs w:val="22"/>
+              </w:rPr>
+              <w:t>isIQSQN=1</w:t>
+            </w:r>
+          </w:p>
+          <w:p>
+            <w:pPr>
+              <w:rPr>
+                <w:sz w:val="22"/>
+                <w:szCs w:val="22"/>
+              </w:rPr>
+            </w:pPr>
+            <w:r>
+              <w:rPr>
+                <w:sz w:val="22"/>
+                <w:szCs w:val="22"/>
+              </w:rPr>
+              <w:t>QNBatchID</w:t>
+            </w:r>
+          </w:p>
+          <w:p>
+            <w:pPr>
+              <w:rPr>
+                <w:sz w:val="22"/>
+                <w:szCs w:val="22"/>
+              </w:rPr>
+            </w:pPr>
+            <w:r>
+              <w:rPr>
+                <w:sz w:val="22"/>
+                <w:szCs w:val="22"/>
+              </w:rPr>
+              <w:t>QNStrengthsOpportunities</w:t>
+            </w:r>
+          </w:p>
+          <w:p>
+            <w:pPr>
+              <w:rPr>
+                <w:sz w:val="22"/>
+                <w:szCs w:val="22"/>
+              </w:rPr>
+            </w:pPr>
+            <w:r>
+              <w:rPr>
+                <w:sz w:val="22"/>
+                <w:szCs w:val="22"/>
+              </w:rPr>
+              <w:t xml:space="preserve">Channel </w:t>
+            </w:r>
+          </w:p>
+          <w:p>
+            <w:pPr>
+              <w:rPr>
+                <w:sz w:val="22"/>
+                <w:szCs w:val="22"/>
+              </w:rPr>
+            </w:pPr>
+            <w:r>
+              <w:rPr>
+                <w:sz w:val="22"/>
+                <w:szCs w:val="22"/>
+              </w:rPr>
+              <w:t>Activity ID (should return Activity ID for Web Chat, DCN for Written Corr and empty string for all other channels)</w:t>
             </w:r>
           </w:p>
         </w:tc>
@@ -6854,21 +7006,21 @@
                 <w:sz w:val="22"/>
                 <w:szCs w:val="22"/>
               </w:rPr>
-              <w:t>IQS-QN-</w:t>
-            </w:r>
-            <w:r>
-              <w:rPr>
-                <w:sz w:val="22"/>
-                <w:szCs w:val="22"/>
-              </w:rPr>
-              <w:t>7</w:t>
-            </w:r>
-            <w:r>
-              <w:rPr>
-                <w:sz w:val="22"/>
-                <w:szCs w:val="22"/>
-              </w:rPr>
-              <w:t>.3</w:t>
+              <w:t>IQS-QN-AC</w:t>
+            </w:r>
+            <w:r>
+              <w:rPr>
+                <w:sz w:val="22"/>
+                <w:szCs w:val="22"/>
+              </w:rPr>
+              <w:t>-</w:t>
+            </w:r>
+            <w:r>
+              <w:rPr>
+                <w:sz w:val="22"/>
+                <w:szCs w:val="22"/>
+              </w:rPr>
+              <w:t>7.2</w:t>
             </w:r>
           </w:p>
         </w:tc>
@@ -6889,7 +7041,7 @@
                 <w:sz w:val="22"/>
                 <w:szCs w:val="22"/>
               </w:rPr>
-              <w:t>Log review Reasons</w:t>
+              <w:t>Review page details</w:t>
             </w:r>
           </w:p>
         </w:tc>
@@ -6909,7 +7061,7 @@
                 <w:sz w:val="22"/>
                 <w:szCs w:val="22"/>
               </w:rPr>
-              <w:t>Display ‘’ for Value</w:t>
+              <w:t>Show additional details of evals from evaluations table</w:t>
             </w:r>
           </w:p>
         </w:tc>
@@ -6982,6 +7134,27 @@
                 <w:szCs w:val="22"/>
               </w:rPr>
             </w:pPr>
+            <w:r>
+              <w:rPr>
+                <w:sz w:val="22"/>
+                <w:szCs w:val="22"/>
+              </w:rPr>
+              <w:t>IQS-QN-AC</w:t>
+            </w:r>
+            <w:r>
+              <w:rPr>
+                <w:sz w:val="22"/>
+                <w:szCs w:val="22"/>
+              </w:rPr>
+              <w:t>-</w:t>
+            </w:r>
+            <w:r>
+              <w:rPr>
+                <w:sz w:val="22"/>
+                <w:szCs w:val="22"/>
+              </w:rPr>
+              <w:t>7.3</w:t>
+            </w:r>
           </w:p>
         </w:tc>
         <w:tc>
@@ -6996,6 +7169,13 @@
                 <w:szCs w:val="22"/>
               </w:rPr>
             </w:pPr>
+            <w:r>
+              <w:rPr>
+                <w:sz w:val="22"/>
+                <w:szCs w:val="22"/>
+              </w:rPr>
+              <w:t>Log review Reasons</w:t>
+            </w:r>
           </w:p>
         </w:tc>
         <w:tc>
@@ -7009,6 +7189,13 @@
                 <w:szCs w:val="22"/>
               </w:rPr>
             </w:pPr>
+            <w:r>
+              <w:rPr>
+                <w:sz w:val="22"/>
+                <w:szCs w:val="22"/>
+              </w:rPr>
+              <w:t>Display ‘’ for Value</w:t>
+            </w:r>
           </w:p>
         </w:tc>
         <w:tc>
@@ -7094,13 +7281,6 @@
                 <w:szCs w:val="22"/>
               </w:rPr>
             </w:pPr>
-            <w:r>
-              <w:rPr>
-                <w:sz w:val="22"/>
-                <w:szCs w:val="22"/>
-              </w:rPr>
-              <w:t>Dashboard Export</w:t>
-            </w:r>
           </w:p>
         </w:tc>
         <w:tc>
@@ -7185,27 +7365,6 @@
                 <w:szCs w:val="22"/>
               </w:rPr>
             </w:pPr>
-            <w:r>
-              <w:rPr>
-                <w:sz w:val="22"/>
-                <w:szCs w:val="22"/>
-              </w:rPr>
-              <w:t>IQS-QN-</w:t>
-            </w:r>
-            <w:r>
-              <w:rPr>
-                <w:sz w:val="22"/>
-                <w:szCs w:val="22"/>
-              </w:rPr>
-              <w:t>8</w:t>
-            </w:r>
-            <w:r>
-              <w:rPr>
-                <w:sz w:val="22"/>
-                <w:szCs w:val="22"/>
-              </w:rPr>
-              <w:t>.1</w:t>
-            </w:r>
           </w:p>
         </w:tc>
         <w:tc>
@@ -7225,7 +7384,7 @@
                 <w:sz w:val="22"/>
                 <w:szCs w:val="22"/>
               </w:rPr>
-              <w:t>Historical</w:t>
+              <w:t>Dashboard Export</w:t>
             </w:r>
           </w:p>
         </w:tc>
@@ -7240,13 +7399,6 @@
                 <w:szCs w:val="22"/>
               </w:rPr>
             </w:pPr>
-            <w:r>
-              <w:rPr>
-                <w:sz w:val="22"/>
-                <w:szCs w:val="22"/>
-              </w:rPr>
-              <w:t>Return separate list for export with additional fields</w:t>
-            </w:r>
           </w:p>
         </w:tc>
         <w:tc>
@@ -7323,7 +7475,15 @@
                 <w:sz w:val="22"/>
                 <w:szCs w:val="22"/>
               </w:rPr>
-              <w:t>IQS-QN-</w:t>
+              <w:lastRenderedPageBreak/>
+              <w:t>IQS-QN-AC</w:t>
+            </w:r>
+            <w:r>
+              <w:rPr>
+                <w:sz w:val="22"/>
+                <w:szCs w:val="22"/>
+              </w:rPr>
+              <w:t>-</w:t>
             </w:r>
             <w:r>
               <w:rPr>
@@ -7337,7 +7497,7 @@
                 <w:sz w:val="22"/>
                 <w:szCs w:val="22"/>
               </w:rPr>
-              <w:t>.2</w:t>
+              <w:t>.1</w:t>
             </w:r>
           </w:p>
         </w:tc>
@@ -7358,7 +7518,7 @@
                 <w:sz w:val="22"/>
                 <w:szCs w:val="22"/>
               </w:rPr>
-              <w:t>Director Export</w:t>
+              <w:t>Historical</w:t>
             </w:r>
           </w:p>
         </w:tc>
@@ -7451,6 +7611,27 @@
                 <w:szCs w:val="22"/>
               </w:rPr>
             </w:pPr>
+            <w:r>
+              <w:rPr>
+                <w:sz w:val="22"/>
+                <w:szCs w:val="22"/>
+              </w:rPr>
+              <w:t>IQS-QN-AC</w:t>
+            </w:r>
+            <w:r>
+              <w:rPr>
+                <w:sz w:val="22"/>
+                <w:szCs w:val="22"/>
+              </w:rPr>
+              <w:t>-</w:t>
+            </w:r>
+            <w:r>
+              <w:rPr>
+                <w:sz w:val="22"/>
+                <w:szCs w:val="22"/>
+              </w:rPr>
+              <w:t>8.2</w:t>
+            </w:r>
           </w:p>
         </w:tc>
         <w:tc>
@@ -7465,6 +7646,13 @@
                 <w:szCs w:val="22"/>
               </w:rPr>
             </w:pPr>
+            <w:r>
+              <w:rPr>
+                <w:sz w:val="22"/>
+                <w:szCs w:val="22"/>
+              </w:rPr>
+              <w:t>Historical Export</w:t>
+            </w:r>
           </w:p>
         </w:tc>
         <w:tc>
@@ -7478,6 +7666,28 @@
                 <w:szCs w:val="22"/>
               </w:rPr>
             </w:pPr>
+            <w:r>
+              <w:rPr>
+                <w:sz w:val="22"/>
+                <w:szCs w:val="22"/>
+              </w:rPr>
+              <w:t>Return all detail fields from Evaluations table.</w:t>
+            </w:r>
+          </w:p>
+          <w:p>
+            <w:pPr>
+              <w:rPr>
+                <w:sz w:val="22"/>
+                <w:szCs w:val="22"/>
+              </w:rPr>
+            </w:pPr>
+            <w:r>
+              <w:rPr>
+                <w:sz w:val="22"/>
+                <w:szCs w:val="22"/>
+              </w:rPr>
+              <w:t>For this TFS additionally return Channel,  Activity ID, DCN and case Number.</w:t>
+            </w:r>
           </w:p>
         </w:tc>
         <w:tc>
@@ -7549,6 +7759,27 @@
                 <w:szCs w:val="22"/>
               </w:rPr>
             </w:pPr>
+            <w:r>
+              <w:rPr>
+                <w:sz w:val="22"/>
+                <w:szCs w:val="22"/>
+              </w:rPr>
+              <w:t>IQS-QN-AC</w:t>
+            </w:r>
+            <w:r>
+              <w:rPr>
+                <w:sz w:val="22"/>
+                <w:szCs w:val="22"/>
+              </w:rPr>
+              <w:t>-</w:t>
+            </w:r>
+            <w:r>
+              <w:rPr>
+                <w:sz w:val="22"/>
+                <w:szCs w:val="22"/>
+              </w:rPr>
+              <w:t>8.3</w:t>
+            </w:r>
           </w:p>
         </w:tc>
         <w:tc>
@@ -7568,7 +7799,7 @@
                 <w:sz w:val="22"/>
                 <w:szCs w:val="22"/>
               </w:rPr>
-              <w:t>Workflow</w:t>
+              <w:t>Director Export</w:t>
             </w:r>
           </w:p>
         </w:tc>
@@ -7583,6 +7814,13 @@
                 <w:szCs w:val="22"/>
               </w:rPr>
             </w:pPr>
+            <w:r>
+              <w:rPr>
+                <w:sz w:val="22"/>
+                <w:szCs w:val="22"/>
+              </w:rPr>
+              <w:t>Return separate list for export with additional fields</w:t>
+            </w:r>
           </w:p>
         </w:tc>
         <w:tc>
@@ -7654,27 +7892,6 @@
                 <w:szCs w:val="22"/>
               </w:rPr>
             </w:pPr>
-            <w:r>
-              <w:rPr>
-                <w:sz w:val="22"/>
-                <w:szCs w:val="22"/>
-              </w:rPr>
-              <w:t>IQS-QN-</w:t>
-            </w:r>
-            <w:r>
-              <w:rPr>
-                <w:sz w:val="22"/>
-                <w:szCs w:val="22"/>
-              </w:rPr>
-              <w:t>9</w:t>
-            </w:r>
-            <w:r>
-              <w:rPr>
-                <w:sz w:val="22"/>
-                <w:szCs w:val="22"/>
-              </w:rPr>
-              <w:t>.1</w:t>
-            </w:r>
           </w:p>
         </w:tc>
         <w:tc>
@@ -7689,13 +7906,6 @@
                 <w:szCs w:val="22"/>
               </w:rPr>
             </w:pPr>
-            <w:r>
-              <w:rPr>
-                <w:sz w:val="22"/>
-                <w:szCs w:val="22"/>
-              </w:rPr>
-              <w:t>Initial</w:t>
-            </w:r>
           </w:p>
         </w:tc>
         <w:tc>
@@ -7709,13 +7919,6 @@
                 <w:szCs w:val="22"/>
               </w:rPr>
             </w:pPr>
-            <w:r>
-              <w:rPr>
-                <w:sz w:val="22"/>
-                <w:szCs w:val="22"/>
-              </w:rPr>
-              <w:t>Supervisors My pending section</w:t>
-            </w:r>
           </w:p>
         </w:tc>
         <w:tc>
@@ -7787,27 +7990,6 @@
                 <w:szCs w:val="22"/>
               </w:rPr>
             </w:pPr>
-            <w:r>
-              <w:rPr>
-                <w:sz w:val="22"/>
-                <w:szCs w:val="22"/>
-              </w:rPr>
-              <w:t>IQS-QN-</w:t>
-            </w:r>
-            <w:r>
-              <w:rPr>
-                <w:sz w:val="22"/>
-                <w:szCs w:val="22"/>
-              </w:rPr>
-              <w:t>9</w:t>
-            </w:r>
-            <w:r>
-              <w:rPr>
-                <w:sz w:val="22"/>
-                <w:szCs w:val="22"/>
-              </w:rPr>
-              <w:t>.2</w:t>
-            </w:r>
           </w:p>
         </w:tc>
         <w:tc>
@@ -7827,7 +8009,7 @@
                 <w:sz w:val="22"/>
                 <w:szCs w:val="22"/>
               </w:rPr>
-              <w:t>After sup Review</w:t>
+              <w:t>Workflow</w:t>
             </w:r>
           </w:p>
         </w:tc>
@@ -7842,13 +8024,6 @@
                 <w:szCs w:val="22"/>
               </w:rPr>
             </w:pPr>
-            <w:r>
-              <w:rPr>
-                <w:sz w:val="22"/>
-                <w:szCs w:val="22"/>
-              </w:rPr>
-              <w:t>Pending employee Review</w:t>
-            </w:r>
           </w:p>
         </w:tc>
         <w:tc>
@@ -7925,7 +8100,14 @@
                 <w:sz w:val="22"/>
                 <w:szCs w:val="22"/>
               </w:rPr>
-              <w:t>IQS-QN-</w:t>
+              <w:t>IQS-QN-AC</w:t>
+            </w:r>
+            <w:r>
+              <w:rPr>
+                <w:sz w:val="22"/>
+                <w:szCs w:val="22"/>
+              </w:rPr>
+              <w:t>-</w:t>
             </w:r>
             <w:r>
               <w:rPr>
@@ -7939,7 +8121,273 @@
                 <w:sz w:val="22"/>
                 <w:szCs w:val="22"/>
               </w:rPr>
-              <w:t>.3</w:t>
+              <w:t>.1</w:t>
+            </w:r>
+          </w:p>
+        </w:tc>
+        <w:tc>
+          <w:tcPr>
+            <w:tcW w:w="3363" w:type="dxa"/>
+            <w:gridSpan w:val="2"/>
+          </w:tcPr>
+          <w:p>
+            <w:pPr>
+              <w:rPr>
+                <w:sz w:val="22"/>
+                <w:szCs w:val="22"/>
+              </w:rPr>
+            </w:pPr>
+            <w:r>
+              <w:rPr>
+                <w:sz w:val="22"/>
+                <w:szCs w:val="22"/>
+              </w:rPr>
+              <w:t>Initial</w:t>
+            </w:r>
+          </w:p>
+        </w:tc>
+        <w:tc>
+          <w:tcPr>
+            <w:tcW w:w="4500" w:type="dxa"/>
+          </w:tcPr>
+          <w:p>
+            <w:pPr>
+              <w:rPr>
+                <w:sz w:val="22"/>
+                <w:szCs w:val="22"/>
+              </w:rPr>
+            </w:pPr>
+            <w:r>
+              <w:rPr>
+                <w:sz w:val="22"/>
+                <w:szCs w:val="22"/>
+              </w:rPr>
+              <w:t>Supervisors My pending section</w:t>
+            </w:r>
+          </w:p>
+        </w:tc>
+        <w:tc>
+          <w:tcPr>
+            <w:tcW w:w="1677" w:type="dxa"/>
+          </w:tcPr>
+          <w:p>
+            <w:pPr>
+              <w:rPr>
+                <w:sz w:val="22"/>
+                <w:szCs w:val="22"/>
+              </w:rPr>
+            </w:pPr>
+            <w:r>
+              <w:rPr>
+                <w:sz w:val="22"/>
+                <w:szCs w:val="22"/>
+              </w:rPr>
+              <w:t>Y</w:t>
+            </w:r>
+          </w:p>
+        </w:tc>
+        <w:tc>
+          <w:tcPr>
+            <w:tcW w:w="1980" w:type="dxa"/>
+            <w:gridSpan w:val="2"/>
+          </w:tcPr>
+          <w:p>
+            <w:pPr>
+              <w:rPr>
+                <w:sz w:val="22"/>
+                <w:szCs w:val="22"/>
+              </w:rPr>
+            </w:pPr>
+            <w:r>
+              <w:rPr>
+                <w:sz w:val="22"/>
+                <w:szCs w:val="22"/>
+              </w:rPr>
+              <w:t>Pass</w:t>
+            </w:r>
+          </w:p>
+        </w:tc>
+      </w:tr>
+      <w:tr>
+        <w:tblPrEx>
+          <w:tblBorders>
+            <w:top w:val="double" w:sz="4" w:space="0" w:color="auto"/>
+            <w:left w:val="double" w:sz="4" w:space="0" w:color="auto"/>
+            <w:bottom w:val="double" w:sz="4" w:space="0" w:color="auto"/>
+            <w:right w:val="double" w:sz="4" w:space="0" w:color="auto"/>
+            <w:insideH w:val="single" w:sz="6" w:space="0" w:color="auto"/>
+            <w:insideV w:val="single" w:sz="6" w:space="0" w:color="auto"/>
+          </w:tblBorders>
+        </w:tblPrEx>
+        <w:trPr>
+          <w:gridBefore w:val="1"/>
+          <w:wBefore w:w="10" w:type="dxa"/>
+          <w:cantSplit/>
+        </w:trPr>
+        <w:tc>
+          <w:tcPr>
+            <w:tcW w:w="1497" w:type="dxa"/>
+          </w:tcPr>
+          <w:p>
+            <w:pPr>
+              <w:rPr>
+                <w:sz w:val="22"/>
+                <w:szCs w:val="22"/>
+              </w:rPr>
+            </w:pPr>
+            <w:r>
+              <w:rPr>
+                <w:sz w:val="22"/>
+                <w:szCs w:val="22"/>
+              </w:rPr>
+              <w:t>IQS-QN-AC</w:t>
+            </w:r>
+            <w:r>
+              <w:rPr>
+                <w:sz w:val="22"/>
+                <w:szCs w:val="22"/>
+              </w:rPr>
+              <w:t>-</w:t>
+            </w:r>
+            <w:r>
+              <w:rPr>
+                <w:sz w:val="22"/>
+                <w:szCs w:val="22"/>
+              </w:rPr>
+              <w:t>9.2</w:t>
+            </w:r>
+          </w:p>
+        </w:tc>
+        <w:tc>
+          <w:tcPr>
+            <w:tcW w:w="3363" w:type="dxa"/>
+            <w:gridSpan w:val="2"/>
+          </w:tcPr>
+          <w:p>
+            <w:pPr>
+              <w:rPr>
+                <w:sz w:val="22"/>
+                <w:szCs w:val="22"/>
+              </w:rPr>
+            </w:pPr>
+            <w:r>
+              <w:rPr>
+                <w:sz w:val="22"/>
+                <w:szCs w:val="22"/>
+              </w:rPr>
+              <w:t>After sup Review</w:t>
+            </w:r>
+          </w:p>
+        </w:tc>
+        <w:tc>
+          <w:tcPr>
+            <w:tcW w:w="4500" w:type="dxa"/>
+          </w:tcPr>
+          <w:p>
+            <w:pPr>
+              <w:rPr>
+                <w:sz w:val="22"/>
+                <w:szCs w:val="22"/>
+              </w:rPr>
+            </w:pPr>
+            <w:r>
+              <w:rPr>
+                <w:sz w:val="22"/>
+                <w:szCs w:val="22"/>
+              </w:rPr>
+              <w:t>Pending employee Review</w:t>
+            </w:r>
+          </w:p>
+        </w:tc>
+        <w:tc>
+          <w:tcPr>
+            <w:tcW w:w="1677" w:type="dxa"/>
+          </w:tcPr>
+          <w:p>
+            <w:pPr>
+              <w:rPr>
+                <w:sz w:val="22"/>
+                <w:szCs w:val="22"/>
+              </w:rPr>
+            </w:pPr>
+            <w:r>
+              <w:rPr>
+                <w:sz w:val="22"/>
+                <w:szCs w:val="22"/>
+              </w:rPr>
+              <w:t>Y</w:t>
+            </w:r>
+          </w:p>
+        </w:tc>
+        <w:tc>
+          <w:tcPr>
+            <w:tcW w:w="1980" w:type="dxa"/>
+            <w:gridSpan w:val="2"/>
+          </w:tcPr>
+          <w:p>
+            <w:pPr>
+              <w:rPr>
+                <w:sz w:val="22"/>
+                <w:szCs w:val="22"/>
+              </w:rPr>
+            </w:pPr>
+            <w:r>
+              <w:rPr>
+                <w:sz w:val="22"/>
+                <w:szCs w:val="22"/>
+              </w:rPr>
+              <w:t>Pass</w:t>
+            </w:r>
+          </w:p>
+        </w:tc>
+      </w:tr>
+      <w:tr>
+        <w:tblPrEx>
+          <w:tblBorders>
+            <w:top w:val="double" w:sz="4" w:space="0" w:color="auto"/>
+            <w:left w:val="double" w:sz="4" w:space="0" w:color="auto"/>
+            <w:bottom w:val="double" w:sz="4" w:space="0" w:color="auto"/>
+            <w:right w:val="double" w:sz="4" w:space="0" w:color="auto"/>
+            <w:insideH w:val="single" w:sz="6" w:space="0" w:color="auto"/>
+            <w:insideV w:val="single" w:sz="6" w:space="0" w:color="auto"/>
+          </w:tblBorders>
+        </w:tblPrEx>
+        <w:trPr>
+          <w:gridBefore w:val="1"/>
+          <w:wBefore w:w="10" w:type="dxa"/>
+          <w:cantSplit/>
+        </w:trPr>
+        <w:tc>
+          <w:tcPr>
+            <w:tcW w:w="1497" w:type="dxa"/>
+          </w:tcPr>
+          <w:p>
+            <w:pPr>
+              <w:rPr>
+                <w:sz w:val="22"/>
+                <w:szCs w:val="22"/>
+              </w:rPr>
+            </w:pPr>
+            <w:r>
+              <w:rPr>
+                <w:sz w:val="22"/>
+                <w:szCs w:val="22"/>
+              </w:rPr>
+              <w:t>IQS-QN-AC</w:t>
+            </w:r>
+            <w:r>
+              <w:rPr>
+                <w:sz w:val="22"/>
+                <w:szCs w:val="22"/>
+              </w:rPr>
+              <w:t>-</w:t>
+            </w:r>
+            <w:r>
+              <w:rPr>
+                <w:sz w:val="22"/>
+                <w:szCs w:val="22"/>
+              </w:rPr>
+              <w:t>9.3</w:t>
             </w:r>
           </w:p>
         </w:tc>
@@ -8140,7 +8588,7 @@
               <w:rPr>
                 <w:rFonts w:ascii="Arial" w:hAnsi="Arial" w:cs="Arial"/>
               </w:rPr>
-              <w:t>4/2/2021</w:t>
+              <w:t>5/24/2021</w:t>
             </w:r>
           </w:p>
         </w:tc>
@@ -8173,7 +8621,6 @@
               <w:rPr>
                 <w:rFonts w:ascii="Arial" w:hAnsi="Arial" w:cs="Arial"/>
               </w:rPr>
-              <w:lastRenderedPageBreak/>
               <w:t>Initial Tester</w:t>
             </w:r>
           </w:p>
@@ -8312,7 +8759,7 @@
               <w:rPr>
                 <w:rFonts w:ascii="Arial" w:hAnsi="Arial" w:cs="Arial"/>
               </w:rPr>
-              <w:t>4/2/2021</w:t>
+              <w:t>5/24/2021</w:t>
             </w:r>
           </w:p>
         </w:tc>
@@ -8413,13 +8860,13 @@
         <w:rPr>
           <w:rStyle w:val="Emphasis"/>
         </w:rPr>
-        <w:t>IQS-Q</w:t>
+        <w:t>IQS-QN-AC</w:t>
       </w:r>
       <w:r>
         <w:rPr>
           <w:rStyle w:val="Emphasis"/>
         </w:rPr>
-        <w:t xml:space="preserve">N </w:t>
+        <w:t xml:space="preserve"> </w:t>
       </w:r>
       <w:r>
         <w:rPr>
@@ -9256,7 +9703,6 @@
                 <w:b/>
                 <w:color w:val="FFFFFF"/>
               </w:rPr>
-              <w:lastRenderedPageBreak/>
               <w:t>Forms</w:t>
             </w:r>
           </w:p>
@@ -11512,7 +11958,6 @@
                 <w:sz w:val="19"/>
                 <w:szCs w:val="19"/>
               </w:rPr>
-              <w:lastRenderedPageBreak/>
               <w:tab/>
               <w:t xml:space="preserve">  </w:t>
             </w:r>
@@ -13983,7 +14428,6 @@
                 <w:sz w:val="19"/>
                 <w:szCs w:val="19"/>
               </w:rPr>
-              <w:lastRenderedPageBreak/>
               <w:t>SET emp_job_code = 'wacs01'</w:t>
             </w:r>
           </w:p>
@@ -14328,6 +14772,7 @@
                 <w:sz w:val="19"/>
                 <w:szCs w:val="19"/>
               </w:rPr>
+              <w:lastRenderedPageBreak/>
               <w:t>*/</w:t>
             </w:r>
           </w:p>
@@ -14362,7 +14807,7 @@
 </file>
 
 <file path=word/endnotes.xml><?xml version="1.0" encoding="utf-8"?>
-<w:endnotes xmlns:wpc="http://schemas.microsoft.com/office/word/2010/wordprocessingCanvas" xmlns:cx="http://schemas.microsoft.com/office/drawing/2014/chartex" xmlns:cx1="http://schemas.microsoft.com/office/drawing/2015/9/8/chartex" xmlns:cx2="http://schemas.microsoft.com/office/drawing/2015/10/21/chartex" xmlns:cx3="http://schemas.microsoft.com/office/drawing/2016/5/9/chartex" xmlns:cx4="http://schemas.microsoft.com/office/drawing/2016/5/10/chartex" xmlns:cx5="http://schemas.microsoft.com/office/drawing/2016/5/11/chartex" xmlns:cx6="http://schemas.microsoft.com/office/drawing/2016/5/12/chartex" xmlns:cx7="http://schemas.microsoft.com/office/drawing/2016/5/13/chartex" xmlns:cx8="http://schemas.microsoft.com/office/drawing/2016/5/14/chartex" xmlns:mc="http://schemas.openxmlformats.org/markup-compatibility/2006" xmlns:aink="http://schemas.microsoft.com/office/drawing/2016/ink" xmlns:am3d="http://schemas.microsoft.com/office/drawing/2017/model3d" xmlns:o="urn:schemas-microsoft-com:office:office" xmlns:r="http://schemas.openxmlformats.org/officeDocument/2006/relationships" xmlns:m="http://schemas.openxmlformats.org/officeDocument/2006/math" xmlns:v="urn:schemas-microsoft-com:vml" xmlns:wp14="http://schemas.microsoft.com/office/word/2010/wordprocessingDrawing" xmlns:wp="http://schemas.openxmlformats.org/drawingml/2006/wordprocessingDrawing" xmlns:w10="urn:schemas-microsoft-com:office:word" xmlns:w="http://schemas.openxmlformats.org/wordprocessingml/2006/main" xmlns:w14="http://schemas.microsoft.com/office/word/2010/wordml" xmlns:w15="http://schemas.microsoft.com/office/word/2012/wordml" xmlns:w16cex="http://schemas.microsoft.com/office/word/2018/wordml/cex" xmlns:w16cid="http://schemas.microsoft.com/office/word/2016/wordml/cid" xmlns:w16="http://schemas.microsoft.com/office/word/2018/wordml" xmlns:w16se="http://schemas.microsoft.com/office/word/2015/wordml/symex" xmlns:wpg="http://schemas.microsoft.com/office/word/2010/wordprocessingGroup" xmlns:wpi="http://schemas.microsoft.com/office/word/2010/wordprocessingInk" xmlns:wne="http://schemas.microsoft.com/office/word/2006/wordml" xmlns:wps="http://schemas.microsoft.com/office/word/2010/wordprocessingShape" mc:Ignorable="w14 w15 w16se w16cid w16 w16cex wp14">
+<w:endnotes xmlns:wpc="http://schemas.microsoft.com/office/word/2010/wordprocessingCanvas" xmlns:cx="http://schemas.microsoft.com/office/drawing/2014/chartex" xmlns:cx1="http://schemas.microsoft.com/office/drawing/2015/9/8/chartex" xmlns:cx2="http://schemas.microsoft.com/office/drawing/2015/10/21/chartex" xmlns:cx3="http://schemas.microsoft.com/office/drawing/2016/5/9/chartex" xmlns:cx4="http://schemas.microsoft.com/office/drawing/2016/5/10/chartex" xmlns:cx5="http://schemas.microsoft.com/office/drawing/2016/5/11/chartex" xmlns:cx6="http://schemas.microsoft.com/office/drawing/2016/5/12/chartex" xmlns:cx7="http://schemas.microsoft.com/office/drawing/2016/5/13/chartex" xmlns:cx8="http://schemas.microsoft.com/office/drawing/2016/5/14/chartex" xmlns:mc="http://schemas.openxmlformats.org/markup-compatibility/2006" xmlns:aink="http://schemas.microsoft.com/office/drawing/2016/ink" xmlns:am3d="http://schemas.microsoft.com/office/drawing/2017/model3d" xmlns:o="urn:schemas-microsoft-com:office:office" xmlns:r="http://schemas.openxmlformats.org/officeDocument/2006/relationships" xmlns:m="http://schemas.openxmlformats.org/officeDocument/2006/math" xmlns:v="urn:schemas-microsoft-com:vml" xmlns:wp14="http://schemas.microsoft.com/office/word/2010/wordprocessingDrawing" xmlns:wp="http://schemas.openxmlformats.org/drawingml/2006/wordprocessingDrawing" xmlns:w10="urn:schemas-microsoft-com:office:word" xmlns:w="http://schemas.openxmlformats.org/wordprocessingml/2006/main" xmlns:w14="http://schemas.microsoft.com/office/word/2010/wordml" xmlns:w15="http://schemas.microsoft.com/office/word/2012/wordml" xmlns:w16cex="http://schemas.microsoft.com/office/word/2018/wordml/cex" xmlns:w16cid="http://schemas.microsoft.com/office/word/2016/wordml/cid" xmlns:w16="http://schemas.microsoft.com/office/word/2018/wordml" xmlns:w16sdtdh="http://schemas.microsoft.com/office/word/2020/wordml/sdtdatahash" xmlns:w16se="http://schemas.microsoft.com/office/word/2015/wordml/symex" xmlns:wpg="http://schemas.microsoft.com/office/word/2010/wordprocessingGroup" xmlns:wpi="http://schemas.microsoft.com/office/word/2010/wordprocessingInk" xmlns:wne="http://schemas.microsoft.com/office/word/2006/wordml" xmlns:wps="http://schemas.microsoft.com/office/word/2010/wordprocessingShape" mc:Ignorable="w14 w15 w16se w16cid w16 w16cex w16sdtdh wp14">
   <w:endnote w:type="separator" w:id="-1">
     <w:p>
       <w:r>
@@ -14381,7 +14826,7 @@
 </file>
 
 <file path=word/footer1.xml><?xml version="1.0" encoding="utf-8"?>
-<w:ftr xmlns:wpc="http://schemas.microsoft.com/office/word/2010/wordprocessingCanvas" xmlns:cx="http://schemas.microsoft.com/office/drawing/2014/chartex" xmlns:cx1="http://schemas.microsoft.com/office/drawing/2015/9/8/chartex" xmlns:cx2="http://schemas.microsoft.com/office/drawing/2015/10/21/chartex" xmlns:cx3="http://schemas.microsoft.com/office/drawing/2016/5/9/chartex" xmlns:cx4="http://schemas.microsoft.com/office/drawing/2016/5/10/chartex" xmlns:cx5="http://schemas.microsoft.com/office/drawing/2016/5/11/chartex" xmlns:cx6="http://schemas.microsoft.com/office/drawing/2016/5/12/chartex" xmlns:cx7="http://schemas.microsoft.com/office/drawing/2016/5/13/chartex" xmlns:cx8="http://schemas.microsoft.com/office/drawing/2016/5/14/chartex" xmlns:mc="http://schemas.openxmlformats.org/markup-compatibility/2006" xmlns:aink="http://schemas.microsoft.com/office/drawing/2016/ink" xmlns:am3d="http://schemas.microsoft.com/office/drawing/2017/model3d" xmlns:o="urn:schemas-microsoft-com:office:office" xmlns:r="http://schemas.openxmlformats.org/officeDocument/2006/relationships" xmlns:m="http://schemas.openxmlformats.org/officeDocument/2006/math" xmlns:v="urn:schemas-microsoft-com:vml" xmlns:wp14="http://schemas.microsoft.com/office/word/2010/wordprocessingDrawing" xmlns:wp="http://schemas.openxmlformats.org/drawingml/2006/wordprocessingDrawing" xmlns:w10="urn:schemas-microsoft-com:office:word" xmlns:w="http://schemas.openxmlformats.org/wordprocessingml/2006/main" xmlns:w14="http://schemas.microsoft.com/office/word/2010/wordml" xmlns:w15="http://schemas.microsoft.com/office/word/2012/wordml" xmlns:w16cex="http://schemas.microsoft.com/office/word/2018/wordml/cex" xmlns:w16cid="http://schemas.microsoft.com/office/word/2016/wordml/cid" xmlns:w16="http://schemas.microsoft.com/office/word/2018/wordml" xmlns:w16se="http://schemas.microsoft.com/office/word/2015/wordml/symex" xmlns:wpg="http://schemas.microsoft.com/office/word/2010/wordprocessingGroup" xmlns:wpi="http://schemas.microsoft.com/office/word/2010/wordprocessingInk" xmlns:wne="http://schemas.microsoft.com/office/word/2006/wordml" xmlns:wps="http://schemas.microsoft.com/office/word/2010/wordprocessingShape" mc:Ignorable="w14 w15 w16se w16cid w16 w16cex wp14">
+<w:ftr xmlns:wpc="http://schemas.microsoft.com/office/word/2010/wordprocessingCanvas" xmlns:cx="http://schemas.microsoft.com/office/drawing/2014/chartex" xmlns:cx1="http://schemas.microsoft.com/office/drawing/2015/9/8/chartex" xmlns:cx2="http://schemas.microsoft.com/office/drawing/2015/10/21/chartex" xmlns:cx3="http://schemas.microsoft.com/office/drawing/2016/5/9/chartex" xmlns:cx4="http://schemas.microsoft.com/office/drawing/2016/5/10/chartex" xmlns:cx5="http://schemas.microsoft.com/office/drawing/2016/5/11/chartex" xmlns:cx6="http://schemas.microsoft.com/office/drawing/2016/5/12/chartex" xmlns:cx7="http://schemas.microsoft.com/office/drawing/2016/5/13/chartex" xmlns:cx8="http://schemas.microsoft.com/office/drawing/2016/5/14/chartex" xmlns:mc="http://schemas.openxmlformats.org/markup-compatibility/2006" xmlns:aink="http://schemas.microsoft.com/office/drawing/2016/ink" xmlns:am3d="http://schemas.microsoft.com/office/drawing/2017/model3d" xmlns:o="urn:schemas-microsoft-com:office:office" xmlns:r="http://schemas.openxmlformats.org/officeDocument/2006/relationships" xmlns:m="http://schemas.openxmlformats.org/officeDocument/2006/math" xmlns:v="urn:schemas-microsoft-com:vml" xmlns:wp14="http://schemas.microsoft.com/office/word/2010/wordprocessingDrawing" xmlns:wp="http://schemas.openxmlformats.org/drawingml/2006/wordprocessingDrawing" xmlns:w10="urn:schemas-microsoft-com:office:word" xmlns:w="http://schemas.openxmlformats.org/wordprocessingml/2006/main" xmlns:w14="http://schemas.microsoft.com/office/word/2010/wordml" xmlns:w15="http://schemas.microsoft.com/office/word/2012/wordml" xmlns:w16cex="http://schemas.microsoft.com/office/word/2018/wordml/cex" xmlns:w16cid="http://schemas.microsoft.com/office/word/2016/wordml/cid" xmlns:w16="http://schemas.microsoft.com/office/word/2018/wordml" xmlns:w16sdtdh="http://schemas.microsoft.com/office/word/2020/wordml/sdtdatahash" xmlns:w16se="http://schemas.microsoft.com/office/word/2015/wordml/symex" xmlns:wpg="http://schemas.microsoft.com/office/word/2010/wordprocessingGroup" xmlns:wpi="http://schemas.microsoft.com/office/word/2010/wordprocessingInk" xmlns:wne="http://schemas.microsoft.com/office/word/2006/wordml" xmlns:wps="http://schemas.microsoft.com/office/word/2010/wordprocessingShape" mc:Ignorable="w14 w15 w16se w16cid w16 w16cex w16sdtdh wp14">
   <w:p>
     <w:pPr>
       <w:pStyle w:val="Footertext1"/>
@@ -14424,7 +14869,7 @@
       <w:rPr>
         <w:noProof/>
       </w:rPr>
-      <w:t>4/4/2021</w:t>
+      <w:t>5/24/2021</w:t>
     </w:r>
     <w:r>
       <w:fldChar w:fldCharType="end"/>
@@ -14516,7 +14961,7 @@
 </file>
 
 <file path=word/footer2.xml><?xml version="1.0" encoding="utf-8"?>
-<w:ftr xmlns:wpc="http://schemas.microsoft.com/office/word/2010/wordprocessingCanvas" xmlns:cx="http://schemas.microsoft.com/office/drawing/2014/chartex" xmlns:cx1="http://schemas.microsoft.com/office/drawing/2015/9/8/chartex" xmlns:cx2="http://schemas.microsoft.com/office/drawing/2015/10/21/chartex" xmlns:cx3="http://schemas.microsoft.com/office/drawing/2016/5/9/chartex" xmlns:cx4="http://schemas.microsoft.com/office/drawing/2016/5/10/chartex" xmlns:cx5="http://schemas.microsoft.com/office/drawing/2016/5/11/chartex" xmlns:cx6="http://schemas.microsoft.com/office/drawing/2016/5/12/chartex" xmlns:cx7="http://schemas.microsoft.com/office/drawing/2016/5/13/chartex" xmlns:cx8="http://schemas.microsoft.com/office/drawing/2016/5/14/chartex" xmlns:mc="http://schemas.openxmlformats.org/markup-compatibility/2006" xmlns:aink="http://schemas.microsoft.com/office/drawing/2016/ink" xmlns:am3d="http://schemas.microsoft.com/office/drawing/2017/model3d" xmlns:o="urn:schemas-microsoft-com:office:office" xmlns:r="http://schemas.openxmlformats.org/officeDocument/2006/relationships" xmlns:m="http://schemas.openxmlformats.org/officeDocument/2006/math" xmlns:v="urn:schemas-microsoft-com:vml" xmlns:wp14="http://schemas.microsoft.com/office/word/2010/wordprocessingDrawing" xmlns:wp="http://schemas.openxmlformats.org/drawingml/2006/wordprocessingDrawing" xmlns:w10="urn:schemas-microsoft-com:office:word" xmlns:w="http://schemas.openxmlformats.org/wordprocessingml/2006/main" xmlns:w14="http://schemas.microsoft.com/office/word/2010/wordml" xmlns:w15="http://schemas.microsoft.com/office/word/2012/wordml" xmlns:w16cex="http://schemas.microsoft.com/office/word/2018/wordml/cex" xmlns:w16cid="http://schemas.microsoft.com/office/word/2016/wordml/cid" xmlns:w16="http://schemas.microsoft.com/office/word/2018/wordml" xmlns:w16se="http://schemas.microsoft.com/office/word/2015/wordml/symex" xmlns:wpg="http://schemas.microsoft.com/office/word/2010/wordprocessingGroup" xmlns:wpi="http://schemas.microsoft.com/office/word/2010/wordprocessingInk" xmlns:wne="http://schemas.microsoft.com/office/word/2006/wordml" xmlns:wps="http://schemas.microsoft.com/office/word/2010/wordprocessingShape" mc:Ignorable="w14 w15 w16se w16cid w16 w16cex wp14">
+<w:ftr xmlns:wpc="http://schemas.microsoft.com/office/word/2010/wordprocessingCanvas" xmlns:cx="http://schemas.microsoft.com/office/drawing/2014/chartex" xmlns:cx1="http://schemas.microsoft.com/office/drawing/2015/9/8/chartex" xmlns:cx2="http://schemas.microsoft.com/office/drawing/2015/10/21/chartex" xmlns:cx3="http://schemas.microsoft.com/office/drawing/2016/5/9/chartex" xmlns:cx4="http://schemas.microsoft.com/office/drawing/2016/5/10/chartex" xmlns:cx5="http://schemas.microsoft.com/office/drawing/2016/5/11/chartex" xmlns:cx6="http://schemas.microsoft.com/office/drawing/2016/5/12/chartex" xmlns:cx7="http://schemas.microsoft.com/office/drawing/2016/5/13/chartex" xmlns:cx8="http://schemas.microsoft.com/office/drawing/2016/5/14/chartex" xmlns:mc="http://schemas.openxmlformats.org/markup-compatibility/2006" xmlns:aink="http://schemas.microsoft.com/office/drawing/2016/ink" xmlns:am3d="http://schemas.microsoft.com/office/drawing/2017/model3d" xmlns:o="urn:schemas-microsoft-com:office:office" xmlns:r="http://schemas.openxmlformats.org/officeDocument/2006/relationships" xmlns:m="http://schemas.openxmlformats.org/officeDocument/2006/math" xmlns:v="urn:schemas-microsoft-com:vml" xmlns:wp14="http://schemas.microsoft.com/office/word/2010/wordprocessingDrawing" xmlns:wp="http://schemas.openxmlformats.org/drawingml/2006/wordprocessingDrawing" xmlns:w10="urn:schemas-microsoft-com:office:word" xmlns:w="http://schemas.openxmlformats.org/wordprocessingml/2006/main" xmlns:w14="http://schemas.microsoft.com/office/word/2010/wordml" xmlns:w15="http://schemas.microsoft.com/office/word/2012/wordml" xmlns:w16cex="http://schemas.microsoft.com/office/word/2018/wordml/cex" xmlns:w16cid="http://schemas.microsoft.com/office/word/2016/wordml/cid" xmlns:w16="http://schemas.microsoft.com/office/word/2018/wordml" xmlns:w16sdtdh="http://schemas.microsoft.com/office/word/2020/wordml/sdtdatahash" xmlns:w16se="http://schemas.microsoft.com/office/word/2015/wordml/symex" xmlns:wpg="http://schemas.microsoft.com/office/word/2010/wordprocessingGroup" xmlns:wpi="http://schemas.microsoft.com/office/word/2010/wordprocessingInk" xmlns:wne="http://schemas.microsoft.com/office/word/2006/wordml" xmlns:wps="http://schemas.microsoft.com/office/word/2010/wordprocessingShape" mc:Ignorable="w14 w15 w16se w16cid w16 w16cex w16sdtdh wp14">
   <w:p>
     <w:pPr>
       <w:pStyle w:val="Footer"/>
@@ -14642,7 +15087,7 @@
 </file>
 
 <file path=word/footnotes.xml><?xml version="1.0" encoding="utf-8"?>
-<w:footnotes xmlns:wpc="http://schemas.microsoft.com/office/word/2010/wordprocessingCanvas" xmlns:cx="http://schemas.microsoft.com/office/drawing/2014/chartex" xmlns:cx1="http://schemas.microsoft.com/office/drawing/2015/9/8/chartex" xmlns:cx2="http://schemas.microsoft.com/office/drawing/2015/10/21/chartex" xmlns:cx3="http://schemas.microsoft.com/office/drawing/2016/5/9/chartex" xmlns:cx4="http://schemas.microsoft.com/office/drawing/2016/5/10/chartex" xmlns:cx5="http://schemas.microsoft.com/office/drawing/2016/5/11/chartex" xmlns:cx6="http://schemas.microsoft.com/office/drawing/2016/5/12/chartex" xmlns:cx7="http://schemas.microsoft.com/office/drawing/2016/5/13/chartex" xmlns:cx8="http://schemas.microsoft.com/office/drawing/2016/5/14/chartex" xmlns:mc="http://schemas.openxmlformats.org/markup-compatibility/2006" xmlns:aink="http://schemas.microsoft.com/office/drawing/2016/ink" xmlns:am3d="http://schemas.microsoft.com/office/drawing/2017/model3d" xmlns:o="urn:schemas-microsoft-com:office:office" xmlns:r="http://schemas.openxmlformats.org/officeDocument/2006/relationships" xmlns:m="http://schemas.openxmlformats.org/officeDocument/2006/math" xmlns:v="urn:schemas-microsoft-com:vml" xmlns:wp14="http://schemas.microsoft.com/office/word/2010/wordprocessingDrawing" xmlns:wp="http://schemas.openxmlformats.org/drawingml/2006/wordprocessingDrawing" xmlns:w10="urn:schemas-microsoft-com:office:word" xmlns:w="http://schemas.openxmlformats.org/wordprocessingml/2006/main" xmlns:w14="http://schemas.microsoft.com/office/word/2010/wordml" xmlns:w15="http://schemas.microsoft.com/office/word/2012/wordml" xmlns:w16cex="http://schemas.microsoft.com/office/word/2018/wordml/cex" xmlns:w16cid="http://schemas.microsoft.com/office/word/2016/wordml/cid" xmlns:w16="http://schemas.microsoft.com/office/word/2018/wordml" xmlns:w16se="http://schemas.microsoft.com/office/word/2015/wordml/symex" xmlns:wpg="http://schemas.microsoft.com/office/word/2010/wordprocessingGroup" xmlns:wpi="http://schemas.microsoft.com/office/word/2010/wordprocessingInk" xmlns:wne="http://schemas.microsoft.com/office/word/2006/wordml" xmlns:wps="http://schemas.microsoft.com/office/word/2010/wordprocessingShape" mc:Ignorable="w14 w15 w16se w16cid w16 w16cex wp14">
+<w:footnotes xmlns:wpc="http://schemas.microsoft.com/office/word/2010/wordprocessingCanvas" xmlns:cx="http://schemas.microsoft.com/office/drawing/2014/chartex" xmlns:cx1="http://schemas.microsoft.com/office/drawing/2015/9/8/chartex" xmlns:cx2="http://schemas.microsoft.com/office/drawing/2015/10/21/chartex" xmlns:cx3="http://schemas.microsoft.com/office/drawing/2016/5/9/chartex" xmlns:cx4="http://schemas.microsoft.com/office/drawing/2016/5/10/chartex" xmlns:cx5="http://schemas.microsoft.com/office/drawing/2016/5/11/chartex" xmlns:cx6="http://schemas.microsoft.com/office/drawing/2016/5/12/chartex" xmlns:cx7="http://schemas.microsoft.com/office/drawing/2016/5/13/chartex" xmlns:cx8="http://schemas.microsoft.com/office/drawing/2016/5/14/chartex" xmlns:mc="http://schemas.openxmlformats.org/markup-compatibility/2006" xmlns:aink="http://schemas.microsoft.com/office/drawing/2016/ink" xmlns:am3d="http://schemas.microsoft.com/office/drawing/2017/model3d" xmlns:o="urn:schemas-microsoft-com:office:office" xmlns:r="http://schemas.openxmlformats.org/officeDocument/2006/relationships" xmlns:m="http://schemas.openxmlformats.org/officeDocument/2006/math" xmlns:v="urn:schemas-microsoft-com:vml" xmlns:wp14="http://schemas.microsoft.com/office/word/2010/wordprocessingDrawing" xmlns:wp="http://schemas.openxmlformats.org/drawingml/2006/wordprocessingDrawing" xmlns:w10="urn:schemas-microsoft-com:office:word" xmlns:w="http://schemas.openxmlformats.org/wordprocessingml/2006/main" xmlns:w14="http://schemas.microsoft.com/office/word/2010/wordml" xmlns:w15="http://schemas.microsoft.com/office/word/2012/wordml" xmlns:w16cex="http://schemas.microsoft.com/office/word/2018/wordml/cex" xmlns:w16cid="http://schemas.microsoft.com/office/word/2016/wordml/cid" xmlns:w16="http://schemas.microsoft.com/office/word/2018/wordml" xmlns:w16sdtdh="http://schemas.microsoft.com/office/word/2020/wordml/sdtdatahash" xmlns:w16se="http://schemas.microsoft.com/office/word/2015/wordml/symex" xmlns:wpg="http://schemas.microsoft.com/office/word/2010/wordprocessingGroup" xmlns:wpi="http://schemas.microsoft.com/office/word/2010/wordprocessingInk" xmlns:wne="http://schemas.microsoft.com/office/word/2006/wordml" xmlns:wps="http://schemas.microsoft.com/office/word/2010/wordprocessingShape" mc:Ignorable="w14 w15 w16se w16cid w16 w16cex w16sdtdh wp14">
   <w:footnote w:type="separator" w:id="-1">
     <w:p>
       <w:r>
@@ -14661,7 +15106,7 @@
 </file>
 
 <file path=word/header1.xml><?xml version="1.0" encoding="utf-8"?>
-<w:hdr xmlns:wpc="http://schemas.microsoft.com/office/word/2010/wordprocessingCanvas" xmlns:cx="http://schemas.microsoft.com/office/drawing/2014/chartex" xmlns:cx1="http://schemas.microsoft.com/office/drawing/2015/9/8/chartex" xmlns:cx2="http://schemas.microsoft.com/office/drawing/2015/10/21/chartex" xmlns:cx3="http://schemas.microsoft.com/office/drawing/2016/5/9/chartex" xmlns:cx4="http://schemas.microsoft.com/office/drawing/2016/5/10/chartex" xmlns:cx5="http://schemas.microsoft.com/office/drawing/2016/5/11/chartex" xmlns:cx6="http://schemas.microsoft.com/office/drawing/2016/5/12/chartex" xmlns:cx7="http://schemas.microsoft.com/office/drawing/2016/5/13/chartex" xmlns:cx8="http://schemas.microsoft.com/office/drawing/2016/5/14/chartex" xmlns:mc="http://schemas.openxmlformats.org/markup-compatibility/2006" xmlns:aink="http://schemas.microsoft.com/office/drawing/2016/ink" xmlns:am3d="http://schemas.microsoft.com/office/drawing/2017/model3d" xmlns:o="urn:schemas-microsoft-com:office:office" xmlns:r="http://schemas.openxmlformats.org/officeDocument/2006/relationships" xmlns:m="http://schemas.openxmlformats.org/officeDocument/2006/math" xmlns:v="urn:schemas-microsoft-com:vml" xmlns:wp14="http://schemas.microsoft.com/office/word/2010/wordprocessingDrawing" xmlns:wp="http://schemas.openxmlformats.org/drawingml/2006/wordprocessingDrawing" xmlns:w10="urn:schemas-microsoft-com:office:word" xmlns:w="http://schemas.openxmlformats.org/wordprocessingml/2006/main" xmlns:w14="http://schemas.microsoft.com/office/word/2010/wordml" xmlns:w15="http://schemas.microsoft.com/office/word/2012/wordml" xmlns:w16cex="http://schemas.microsoft.com/office/word/2018/wordml/cex" xmlns:w16cid="http://schemas.microsoft.com/office/word/2016/wordml/cid" xmlns:w16="http://schemas.microsoft.com/office/word/2018/wordml" xmlns:w16se="http://schemas.microsoft.com/office/word/2015/wordml/symex" xmlns:wpg="http://schemas.microsoft.com/office/word/2010/wordprocessingGroup" xmlns:wpi="http://schemas.microsoft.com/office/word/2010/wordprocessingInk" xmlns:wne="http://schemas.microsoft.com/office/word/2006/wordml" xmlns:wps="http://schemas.microsoft.com/office/word/2010/wordprocessingShape" mc:Ignorable="w14 w15 w16se w16cid w16 w16cex wp14">
+<w:hdr xmlns:wpc="http://schemas.microsoft.com/office/word/2010/wordprocessingCanvas" xmlns:cx="http://schemas.microsoft.com/office/drawing/2014/chartex" xmlns:cx1="http://schemas.microsoft.com/office/drawing/2015/9/8/chartex" xmlns:cx2="http://schemas.microsoft.com/office/drawing/2015/10/21/chartex" xmlns:cx3="http://schemas.microsoft.com/office/drawing/2016/5/9/chartex" xmlns:cx4="http://schemas.microsoft.com/office/drawing/2016/5/10/chartex" xmlns:cx5="http://schemas.microsoft.com/office/drawing/2016/5/11/chartex" xmlns:cx6="http://schemas.microsoft.com/office/drawing/2016/5/12/chartex" xmlns:cx7="http://schemas.microsoft.com/office/drawing/2016/5/13/chartex" xmlns:cx8="http://schemas.microsoft.com/office/drawing/2016/5/14/chartex" xmlns:mc="http://schemas.openxmlformats.org/markup-compatibility/2006" xmlns:aink="http://schemas.microsoft.com/office/drawing/2016/ink" xmlns:am3d="http://schemas.microsoft.com/office/drawing/2017/model3d" xmlns:o="urn:schemas-microsoft-com:office:office" xmlns:r="http://schemas.openxmlformats.org/officeDocument/2006/relationships" xmlns:m="http://schemas.openxmlformats.org/officeDocument/2006/math" xmlns:v="urn:schemas-microsoft-com:vml" xmlns:wp14="http://schemas.microsoft.com/office/word/2010/wordprocessingDrawing" xmlns:wp="http://schemas.openxmlformats.org/drawingml/2006/wordprocessingDrawing" xmlns:w10="urn:schemas-microsoft-com:office:word" xmlns:w="http://schemas.openxmlformats.org/wordprocessingml/2006/main" xmlns:w14="http://schemas.microsoft.com/office/word/2010/wordml" xmlns:w15="http://schemas.microsoft.com/office/word/2012/wordml" xmlns:w16cex="http://schemas.microsoft.com/office/word/2018/wordml/cex" xmlns:w16cid="http://schemas.microsoft.com/office/word/2016/wordml/cid" xmlns:w16="http://schemas.microsoft.com/office/word/2018/wordml" xmlns:w16sdtdh="http://schemas.microsoft.com/office/word/2020/wordml/sdtdatahash" xmlns:w16se="http://schemas.microsoft.com/office/word/2015/wordml/symex" xmlns:wpg="http://schemas.microsoft.com/office/word/2010/wordprocessingGroup" xmlns:wpi="http://schemas.microsoft.com/office/word/2010/wordprocessingInk" xmlns:wne="http://schemas.microsoft.com/office/word/2006/wordml" xmlns:wps="http://schemas.microsoft.com/office/word/2010/wordprocessingShape" mc:Ignorable="w14 w15 w16se w16cid w16 w16cex w16sdtdh wp14">
   <w:p>
     <w:pPr>
       <w:pStyle w:val="Header"/>
@@ -14700,7 +15145,7 @@
 </file>
 
 <file path=word/numbering.xml><?xml version="1.0" encoding="utf-8"?>
-<w:numbering xmlns:wpc="http://schemas.microsoft.com/office/word/2010/wordprocessingCanvas" xmlns:cx="http://schemas.microsoft.com/office/drawing/2014/chartex" xmlns:cx1="http://schemas.microsoft.com/office/drawing/2015/9/8/chartex" xmlns:cx2="http://schemas.microsoft.com/office/drawing/2015/10/21/chartex" xmlns:cx3="http://schemas.microsoft.com/office/drawing/2016/5/9/chartex" xmlns:cx4="http://schemas.microsoft.com/office/drawing/2016/5/10/chartex" xmlns:cx5="http://schemas.microsoft.com/office/drawing/2016/5/11/chartex" xmlns:cx6="http://schemas.microsoft.com/office/drawing/2016/5/12/chartex" xmlns:cx7="http://schemas.microsoft.com/office/drawing/2016/5/13/chartex" xmlns:cx8="http://schemas.microsoft.com/office/drawing/2016/5/14/chartex" xmlns:mc="http://schemas.openxmlformats.org/markup-compatibility/2006" xmlns:aink="http://schemas.microsoft.com/office/drawing/2016/ink" xmlns:am3d="http://schemas.microsoft.com/office/drawing/2017/model3d" xmlns:o="urn:schemas-microsoft-com:office:office" xmlns:r="http://schemas.openxmlformats.org/officeDocument/2006/relationships" xmlns:m="http://schemas.openxmlformats.org/officeDocument/2006/math" xmlns:v="urn:schemas-microsoft-com:vml" xmlns:wp14="http://schemas.microsoft.com/office/word/2010/wordprocessingDrawing" xmlns:wp="http://schemas.openxmlformats.org/drawingml/2006/wordprocessingDrawing" xmlns:w10="urn:schemas-microsoft-com:office:word" xmlns:w="http://schemas.openxmlformats.org/wordprocessingml/2006/main" xmlns:w14="http://schemas.microsoft.com/office/word/2010/wordml" xmlns:w15="http://schemas.microsoft.com/office/word/2012/wordml" xmlns:w16cex="http://schemas.microsoft.com/office/word/2018/wordml/cex" xmlns:w16cid="http://schemas.microsoft.com/office/word/2016/wordml/cid" xmlns:w16="http://schemas.microsoft.com/office/word/2018/wordml" xmlns:w16se="http://schemas.microsoft.com/office/word/2015/wordml/symex" xmlns:wpg="http://schemas.microsoft.com/office/word/2010/wordprocessingGroup" xmlns:wpi="http://schemas.microsoft.com/office/word/2010/wordprocessingInk" xmlns:wne="http://schemas.microsoft.com/office/word/2006/wordml" xmlns:wps="http://schemas.microsoft.com/office/word/2010/wordprocessingShape" mc:Ignorable="w14 w15 w16se w16cid w16 w16cex wp14">
+<w:numbering xmlns:wpc="http://schemas.microsoft.com/office/word/2010/wordprocessingCanvas" xmlns:cx="http://schemas.microsoft.com/office/drawing/2014/chartex" xmlns:cx1="http://schemas.microsoft.com/office/drawing/2015/9/8/chartex" xmlns:cx2="http://schemas.microsoft.com/office/drawing/2015/10/21/chartex" xmlns:cx3="http://schemas.microsoft.com/office/drawing/2016/5/9/chartex" xmlns:cx4="http://schemas.microsoft.com/office/drawing/2016/5/10/chartex" xmlns:cx5="http://schemas.microsoft.com/office/drawing/2016/5/11/chartex" xmlns:cx6="http://schemas.microsoft.com/office/drawing/2016/5/12/chartex" xmlns:cx7="http://schemas.microsoft.com/office/drawing/2016/5/13/chartex" xmlns:cx8="http://schemas.microsoft.com/office/drawing/2016/5/14/chartex" xmlns:mc="http://schemas.openxmlformats.org/markup-compatibility/2006" xmlns:aink="http://schemas.microsoft.com/office/drawing/2016/ink" xmlns:am3d="http://schemas.microsoft.com/office/drawing/2017/model3d" xmlns:o="urn:schemas-microsoft-com:office:office" xmlns:r="http://schemas.openxmlformats.org/officeDocument/2006/relationships" xmlns:m="http://schemas.openxmlformats.org/officeDocument/2006/math" xmlns:v="urn:schemas-microsoft-com:vml" xmlns:wp14="http://schemas.microsoft.com/office/word/2010/wordprocessingDrawing" xmlns:wp="http://schemas.openxmlformats.org/drawingml/2006/wordprocessingDrawing" xmlns:w10="urn:schemas-microsoft-com:office:word" xmlns:w="http://schemas.openxmlformats.org/wordprocessingml/2006/main" xmlns:w14="http://schemas.microsoft.com/office/word/2010/wordml" xmlns:w15="http://schemas.microsoft.com/office/word/2012/wordml" xmlns:w16cex="http://schemas.microsoft.com/office/word/2018/wordml/cex" xmlns:w16cid="http://schemas.microsoft.com/office/word/2016/wordml/cid" xmlns:w16="http://schemas.microsoft.com/office/word/2018/wordml" xmlns:w16sdtdh="http://schemas.microsoft.com/office/word/2020/wordml/sdtdatahash" xmlns:w16se="http://schemas.microsoft.com/office/word/2015/wordml/symex" xmlns:wpg="http://schemas.microsoft.com/office/word/2010/wordprocessingGroup" xmlns:wpi="http://schemas.microsoft.com/office/word/2010/wordprocessingInk" xmlns:wne="http://schemas.microsoft.com/office/word/2006/wordml" xmlns:wps="http://schemas.microsoft.com/office/word/2010/wordprocessingShape" mc:Ignorable="w14 w15 w16se w16cid w16 w16cex w16sdtdh wp14">
   <w:abstractNum w:abstractNumId="0" w15:restartNumberingAfterBreak="0">
     <w:nsid w:val="03DD6C38"/>
     <w:multiLevelType w:val="hybridMultilevel"/>
@@ -16007,7 +16452,7 @@
 </file>
 
 <file path=word/styles.xml><?xml version="1.0" encoding="utf-8"?>
-<w:styles xmlns:mc="http://schemas.openxmlformats.org/markup-compatibility/2006" xmlns:r="http://schemas.openxmlformats.org/officeDocument/2006/relationships" xmlns:w="http://schemas.openxmlformats.org/wordprocessingml/2006/main" xmlns:w14="http://schemas.microsoft.com/office/word/2010/wordml" xmlns:w15="http://schemas.microsoft.com/office/word/2012/wordml" xmlns:w16cex="http://schemas.microsoft.com/office/word/2018/wordml/cex" xmlns:w16cid="http://schemas.microsoft.com/office/word/2016/wordml/cid" xmlns:w16="http://schemas.microsoft.com/office/word/2018/wordml" xmlns:w16se="http://schemas.microsoft.com/office/word/2015/wordml/symex" mc:Ignorable="w14 w15 w16se w16cid w16 w16cex">
+<w:styles xmlns:mc="http://schemas.openxmlformats.org/markup-compatibility/2006" xmlns:r="http://schemas.openxmlformats.org/officeDocument/2006/relationships" xmlns:w="http://schemas.openxmlformats.org/wordprocessingml/2006/main" xmlns:w14="http://schemas.microsoft.com/office/word/2010/wordml" xmlns:w15="http://schemas.microsoft.com/office/word/2012/wordml" xmlns:w16cex="http://schemas.microsoft.com/office/word/2018/wordml/cex" xmlns:w16cid="http://schemas.microsoft.com/office/word/2016/wordml/cid" xmlns:w16="http://schemas.microsoft.com/office/word/2018/wordml" xmlns:w16sdtdh="http://schemas.microsoft.com/office/word/2020/wordml/sdtdatahash" xmlns:w16se="http://schemas.microsoft.com/office/word/2015/wordml/symex" mc:Ignorable="w14 w15 w16se w16cid w16 w16cex w16sdtdh">
   <w:docDefaults>
     <w:rPrDefault>
       <w:rPr>
@@ -16117,6 +16562,7 @@
     <w:lsdException w:name="HTML Sample" w:semiHidden="1" w:unhideWhenUsed="1"/>
     <w:lsdException w:name="HTML Typewriter" w:semiHidden="1" w:unhideWhenUsed="1"/>
     <w:lsdException w:name="HTML Variable" w:semiHidden="1" w:unhideWhenUsed="1"/>
+    <w:lsdException w:name="Normal Table" w:semiHidden="1" w:unhideWhenUsed="1"/>
     <w:lsdException w:name="annotation subject" w:semiHidden="1" w:unhideWhenUsed="1"/>
     <w:lsdException w:name="No List" w:semiHidden="1" w:uiPriority="99" w:unhideWhenUsed="1"/>
     <w:lsdException w:name="Outline List 1" w:semiHidden="1" w:unhideWhenUsed="1"/>
@@ -16159,8 +16605,11 @@
     <w:lsdException w:name="Table Contemporary" w:semiHidden="1" w:unhideWhenUsed="1"/>
     <w:lsdException w:name="Table Elegant" w:semiHidden="1" w:unhideWhenUsed="1"/>
     <w:lsdException w:name="Table Professional" w:semiHidden="1" w:unhideWhenUsed="1"/>
+    <w:lsdException w:name="Table Subtle 1" w:semiHidden="1" w:unhideWhenUsed="1"/>
     <w:lsdException w:name="Table Subtle 2" w:semiHidden="1" w:unhideWhenUsed="1"/>
     <w:lsdException w:name="Table Web 1" w:semiHidden="1" w:unhideWhenUsed="1"/>
+    <w:lsdException w:name="Table Web 2" w:semiHidden="1" w:unhideWhenUsed="1"/>
+    <w:lsdException w:name="Table Web 3" w:semiHidden="1" w:unhideWhenUsed="1"/>
     <w:lsdException w:name="Balloon Text" w:semiHidden="1" w:unhideWhenUsed="1"/>
     <w:lsdException w:name="Table Grid" w:uiPriority="59"/>
     <w:lsdException w:name="Table Theme" w:semiHidden="1" w:unhideWhenUsed="1"/>

</xml_diff>

<commit_message>
TFS 21496 - eCL feeds strip special characters - review what is stripped and allow more
git-tfs-id: [https://tfs.omnicloud.local/tfs/cco%20program/]$/eCoaching_V2;C49566
</commit_message>
<xml_diff>
--- a/Unit Test/DB/CCO_eCoaching_Log_Quality_Now_Load_DB_UTD.docx
+++ b/Unit Test/DB/CCO_eCoaching_Log_Quality_Now_Load_DB_UTD.docx
@@ -715,8 +715,13 @@
           </w:tcPr>
           <w:p>
             <w:r>
-              <w:t xml:space="preserve"> TFS 16924 - Handle blank evaluator in quality now logs from iqs</w:t>
-            </w:r>
+              <w:t xml:space="preserve"> TFS 16924 - Handle blank evaluator in quality now logs from </w:t>
+            </w:r>
+            <w:proofErr w:type="spellStart"/>
+            <w:r>
+              <w:t>iqs</w:t>
+            </w:r>
+            <w:proofErr w:type="spellEnd"/>
           </w:p>
         </w:tc>
         <w:tc>
@@ -980,6 +985,72 @@
           <w:p>
             <w:r>
               <w:t>TFS 21276 - Update QN Alt Channels compliance and mastery levels</w:t>
+            </w:r>
+          </w:p>
+        </w:tc>
+        <w:tc>
+          <w:tcPr>
+            <w:tcW w:w="1980" w:type="dxa"/>
+            <w:tcBorders>
+              <w:top w:val="single" w:sz="6" w:space="0" w:color="C0C0C0"/>
+              <w:left w:val="single" w:sz="6" w:space="0" w:color="C0C0C0"/>
+              <w:bottom w:val="single" w:sz="6" w:space="0" w:color="C0C0C0"/>
+              <w:right w:val="single" w:sz="6" w:space="0" w:color="C0C0C0"/>
+            </w:tcBorders>
+          </w:tcPr>
+          <w:p>
+            <w:r>
+              <w:t>Susmitha Palacherla</w:t>
+            </w:r>
+          </w:p>
+        </w:tc>
+      </w:tr>
+      <w:tr>
+        <w:tc>
+          <w:tcPr>
+            <w:tcW w:w="0" w:type="auto"/>
+            <w:tcBorders>
+              <w:top w:val="single" w:sz="6" w:space="0" w:color="C0C0C0"/>
+              <w:left w:val="single" w:sz="6" w:space="0" w:color="C0C0C0"/>
+              <w:bottom w:val="single" w:sz="6" w:space="0" w:color="C0C0C0"/>
+              <w:right w:val="single" w:sz="6" w:space="0" w:color="C0C0C0"/>
+            </w:tcBorders>
+          </w:tcPr>
+          <w:p>
+            <w:r>
+              <w:t>6/8/2021</w:t>
+            </w:r>
+          </w:p>
+        </w:tc>
+        <w:tc>
+          <w:tcPr>
+            <w:tcW w:w="0" w:type="auto"/>
+            <w:tcBorders>
+              <w:top w:val="single" w:sz="6" w:space="0" w:color="C0C0C0"/>
+              <w:left w:val="single" w:sz="6" w:space="0" w:color="C0C0C0"/>
+              <w:bottom w:val="single" w:sz="6" w:space="0" w:color="C0C0C0"/>
+              <w:right w:val="single" w:sz="6" w:space="0" w:color="C0C0C0"/>
+            </w:tcBorders>
+          </w:tcPr>
+          <w:p>
+            <w:r>
+              <w:t>10.0</w:t>
+            </w:r>
+          </w:p>
+        </w:tc>
+        <w:tc>
+          <w:tcPr>
+            <w:tcW w:w="6082" w:type="dxa"/>
+            <w:tcBorders>
+              <w:top w:val="single" w:sz="6" w:space="0" w:color="C0C0C0"/>
+              <w:left w:val="single" w:sz="6" w:space="0" w:color="C0C0C0"/>
+              <w:bottom w:val="single" w:sz="6" w:space="0" w:color="C0C0C0"/>
+              <w:right w:val="single" w:sz="6" w:space="0" w:color="C0C0C0"/>
+            </w:tcBorders>
+          </w:tcPr>
+          <w:p>
+            <w:r>
+              <w:t>TFS 21496 - eCL feeds strip special characters - review what is stripped and allow more</w:t>
             </w:r>
           </w:p>
         </w:tc>
@@ -1204,7 +1275,15 @@
       <w:bookmarkStart w:id="15" w:name="_Toc68279395"/>
       <w:bookmarkStart w:id="16" w:name="_Toc68419810"/>
       <w:r>
-        <w:t>SSIS – Quality_Now_Coaching (</w:t>
+        <w:t xml:space="preserve">SSIS – </w:t>
+      </w:r>
+      <w:proofErr w:type="spellStart"/>
+      <w:r>
+        <w:t>Quality_Now_Coaching</w:t>
+      </w:r>
+      <w:proofErr w:type="spellEnd"/>
+      <w:r>
+        <w:t xml:space="preserve"> (</w:t>
       </w:r>
       <w:r>
         <w:t>IQS-QN</w:t>
@@ -1245,6 +1324,7 @@
         </w:rPr>
         <w:t xml:space="preserve">Unit Identifier: </w:t>
       </w:r>
+      <w:proofErr w:type="spellStart"/>
       <w:r>
         <w:rPr>
           <w:b w:val="0"/>
@@ -1257,6 +1337,7 @@
         </w:rPr>
         <w:t>Coaching.dtsx</w:t>
       </w:r>
+      <w:proofErr w:type="spellEnd"/>
     </w:p>
     <w:p>
       <w:pPr>
@@ -1276,7 +1357,13 @@
         <w:rPr>
           <w:b w:val="0"/>
         </w:rPr>
-        <w:t>IQS-QN-AC</w:t>
+        <w:t>IQS-QN-</w:t>
+      </w:r>
+      <w:r>
+        <w:rPr>
+          <w:b w:val="0"/>
+        </w:rPr>
+        <w:t>TDL</w:t>
       </w:r>
     </w:p>
     <w:p/>
@@ -1444,7 +1531,13 @@
               </w:rPr>
             </w:pPr>
             <w:r>
-              <w:t>TFS 21276 - Update QN Alt Channels compliance and mastery levels</w:t>
+              <w:t>TFS 21446 - QN eCL feed has 4 day comparison Extend to 30 days</w:t>
+            </w:r>
+            <w:r>
+              <w:t xml:space="preserve"> and </w:t>
+            </w:r>
+            <w:r>
+              <w:t>TFS 21496 - eCL feeds strip special characters - review what is stripped and allow more</w:t>
             </w:r>
           </w:p>
         </w:tc>
@@ -1487,12 +1580,21 @@
                 <w:szCs w:val="22"/>
               </w:rPr>
             </w:pPr>
-            <w:r>
-              <w:rPr>
-                <w:sz w:val="22"/>
-                <w:szCs w:val="22"/>
-              </w:rPr>
-              <w:t xml:space="preserve">eCoaching_Dev database on </w:t>
+            <w:proofErr w:type="spellStart"/>
+            <w:r>
+              <w:rPr>
+                <w:sz w:val="22"/>
+                <w:szCs w:val="22"/>
+              </w:rPr>
+              <w:t>eCoaching_Dev</w:t>
+            </w:r>
+            <w:proofErr w:type="spellEnd"/>
+            <w:r>
+              <w:rPr>
+                <w:sz w:val="22"/>
+                <w:szCs w:val="22"/>
+              </w:rPr>
+              <w:t xml:space="preserve"> database on </w:t>
             </w:r>
             <w:r>
               <w:rPr>
@@ -1544,6 +1646,7 @@
                 <w:szCs w:val="22"/>
               </w:rPr>
             </w:pPr>
+            <w:proofErr w:type="spellStart"/>
             <w:r>
               <w:rPr>
                 <w:sz w:val="22"/>
@@ -1558,19 +1661,13 @@
               </w:rPr>
               <w:t>Coaching.dtsx</w:t>
             </w:r>
-            <w:r>
-              <w:rPr>
-                <w:sz w:val="22"/>
-                <w:szCs w:val="22"/>
-              </w:rPr>
-              <w:t xml:space="preserve"> and </w:t>
-            </w:r>
-            <w:r>
-              <w:rPr>
-                <w:sz w:val="22"/>
-                <w:szCs w:val="22"/>
-              </w:rPr>
-              <w:t>related tables and update, insert and review stored procedures</w:t>
+            <w:proofErr w:type="spellEnd"/>
+            <w:r>
+              <w:rPr>
+                <w:sz w:val="22"/>
+                <w:szCs w:val="22"/>
+              </w:rPr>
+              <w:t xml:space="preserve"> </w:t>
             </w:r>
           </w:p>
         </w:tc>
@@ -1654,6 +1751,13 @@
                 <w:szCs w:val="22"/>
               </w:rPr>
             </w:pPr>
+            <w:r>
+              <w:rPr>
+                <w:sz w:val="22"/>
+                <w:szCs w:val="22"/>
+              </w:rPr>
+              <w:t>Pause after Decrypt has been increased to 60 seconds.  Verify that when a large file is loaded that the load job does not fail because the file is still locked by the Decrypt process.</w:t>
+            </w:r>
           </w:p>
         </w:tc>
       </w:tr>
@@ -1989,14 +2093,7 @@
                 <w:sz w:val="22"/>
                 <w:szCs w:val="22"/>
               </w:rPr>
-              <w:t>IQS-QN-AC</w:t>
-            </w:r>
-            <w:r>
-              <w:rPr>
-                <w:sz w:val="22"/>
-                <w:szCs w:val="22"/>
-              </w:rPr>
-              <w:t>-</w:t>
+              <w:t>IQS-QN-TDL-</w:t>
             </w:r>
             <w:r>
               <w:rPr>
@@ -2136,14 +2233,7 @@
                 <w:sz w:val="22"/>
                 <w:szCs w:val="22"/>
               </w:rPr>
-              <w:t>IQS-QN-AC</w:t>
-            </w:r>
-            <w:r>
-              <w:rPr>
-                <w:sz w:val="22"/>
-                <w:szCs w:val="22"/>
-              </w:rPr>
-              <w:t>-</w:t>
+              <w:t>IQS-QN-TDL-</w:t>
             </w:r>
             <w:r>
               <w:rPr>
@@ -2302,14 +2392,7 @@
                 <w:sz w:val="22"/>
                 <w:szCs w:val="22"/>
               </w:rPr>
-              <w:t>IQS-QN-AC</w:t>
-            </w:r>
-            <w:r>
-              <w:rPr>
-                <w:sz w:val="22"/>
-                <w:szCs w:val="22"/>
-              </w:rPr>
-              <w:t>-</w:t>
+              <w:t>IQS-QN-TDL-</w:t>
             </w:r>
             <w:r>
               <w:rPr>
@@ -2364,12 +2447,21 @@
               </w:rPr>
               <w:t>IQS\</w:t>
             </w:r>
-            <w:r>
-              <w:rPr>
-                <w:sz w:val="22"/>
-                <w:szCs w:val="22"/>
-              </w:rPr>
-              <w:t>Decrypt_Out\</w:t>
+            <w:proofErr w:type="spellStart"/>
+            <w:r>
+              <w:rPr>
+                <w:sz w:val="22"/>
+                <w:szCs w:val="22"/>
+              </w:rPr>
+              <w:t>Decrypt_Out</w:t>
+            </w:r>
+            <w:proofErr w:type="spellEnd"/>
+            <w:r>
+              <w:rPr>
+                <w:sz w:val="22"/>
+                <w:szCs w:val="22"/>
+              </w:rPr>
+              <w:t>\</w:t>
             </w:r>
           </w:p>
         </w:tc>
@@ -2467,14 +2559,7 @@
                 <w:sz w:val="22"/>
                 <w:szCs w:val="22"/>
               </w:rPr>
-              <w:t>IQS-QN-AC</w:t>
-            </w:r>
-            <w:r>
-              <w:rPr>
-                <w:sz w:val="22"/>
-                <w:szCs w:val="22"/>
-              </w:rPr>
-              <w:t>-</w:t>
+              <w:t>IQS-QN-TDL-</w:t>
             </w:r>
             <w:r>
               <w:rPr>
@@ -2534,7 +2619,23 @@
                 <w:sz w:val="22"/>
                 <w:szCs w:val="22"/>
               </w:rPr>
-              <w:t>\Encrypt_Out\</w:t>
+              <w:t>\</w:t>
+            </w:r>
+            <w:proofErr w:type="spellStart"/>
+            <w:r>
+              <w:rPr>
+                <w:sz w:val="22"/>
+                <w:szCs w:val="22"/>
+              </w:rPr>
+              <w:t>Encrypt_Out</w:t>
+            </w:r>
+            <w:proofErr w:type="spellEnd"/>
+            <w:r>
+              <w:rPr>
+                <w:sz w:val="22"/>
+                <w:szCs w:val="22"/>
+              </w:rPr>
+              <w:t>\</w:t>
             </w:r>
           </w:p>
         </w:tc>
@@ -2825,7 +2926,7 @@
                 <w:sz w:val="22"/>
                 <w:szCs w:val="22"/>
               </w:rPr>
-              <w:t>IQS-QN-AC-</w:t>
+              <w:t>IQS-QN-TDL-</w:t>
             </w:r>
             <w:r>
               <w:rPr>
@@ -2893,7 +2994,7 @@
                 <w:sz w:val="22"/>
                 <w:szCs w:val="22"/>
               </w:rPr>
-              <w:t>Y</w:t>
+              <w:t>N</w:t>
             </w:r>
           </w:p>
         </w:tc>
@@ -2914,7 +3015,7 @@
                 <w:sz w:val="22"/>
                 <w:szCs w:val="22"/>
               </w:rPr>
-              <w:t>Pass</w:t>
+              <w:t>NA</w:t>
             </w:r>
           </w:p>
         </w:tc>
@@ -2957,7 +3058,7 @@
                 <w:sz w:val="22"/>
                 <w:szCs w:val="22"/>
               </w:rPr>
-              <w:t>IQS-QN-AC-</w:t>
+              <w:t>IQS-QN-TDL-</w:t>
             </w:r>
             <w:r>
               <w:rPr>
@@ -2998,6 +3099,7 @@
                 <w:szCs w:val="22"/>
               </w:rPr>
             </w:pPr>
+            <w:proofErr w:type="spellStart"/>
             <w:r>
               <w:rPr>
                 <w:sz w:val="22"/>
@@ -3005,6 +3107,7 @@
               </w:rPr>
               <w:t>CoachingNotifications</w:t>
             </w:r>
+            <w:proofErr w:type="spellEnd"/>
           </w:p>
         </w:tc>
         <w:tc>
@@ -3043,7 +3146,7 @@
                 <w:sz w:val="22"/>
                 <w:szCs w:val="22"/>
               </w:rPr>
-              <w:t>Y</w:t>
+              <w:t>N</w:t>
             </w:r>
           </w:p>
         </w:tc>
@@ -3064,7 +3167,7 @@
                 <w:sz w:val="22"/>
                 <w:szCs w:val="22"/>
               </w:rPr>
-              <w:t>Pass</w:t>
+              <w:t>NA</w:t>
             </w:r>
           </w:p>
         </w:tc>
@@ -3107,7 +3210,7 @@
                 <w:sz w:val="22"/>
                 <w:szCs w:val="22"/>
               </w:rPr>
-              <w:t>IQS-QN-AC-</w:t>
+              <w:t>IQS-QN-TDL-</w:t>
             </w:r>
             <w:r>
               <w:rPr>
@@ -3175,7 +3278,7 @@
                 <w:sz w:val="22"/>
                 <w:szCs w:val="22"/>
               </w:rPr>
-              <w:t>Y</w:t>
+              <w:t>N</w:t>
             </w:r>
           </w:p>
         </w:tc>
@@ -3196,7 +3299,7 @@
                 <w:sz w:val="22"/>
                 <w:szCs w:val="22"/>
               </w:rPr>
-              <w:t>Pass</w:t>
+              <w:t>NA</w:t>
             </w:r>
           </w:p>
         </w:tc>
@@ -3233,7 +3336,8 @@
                 <w:sz w:val="22"/>
                 <w:szCs w:val="22"/>
               </w:rPr>
-              <w:t>IQS-QN-AC-</w:t>
+              <w:lastRenderedPageBreak/>
+              <w:t>IQS-QN-TDL-</w:t>
             </w:r>
             <w:r>
               <w:rPr>
@@ -3308,7 +3412,7 @@
                 <w:sz w:val="22"/>
                 <w:szCs w:val="22"/>
               </w:rPr>
-              <w:t>Y</w:t>
+              <w:t>N</w:t>
             </w:r>
           </w:p>
         </w:tc>
@@ -3329,7 +3433,7 @@
                 <w:sz w:val="22"/>
                 <w:szCs w:val="22"/>
               </w:rPr>
-              <w:t>Pass</w:t>
+              <w:t>NA</w:t>
             </w:r>
           </w:p>
         </w:tc>
@@ -3541,14 +3645,14 @@
                 <w:sz w:val="22"/>
                 <w:szCs w:val="22"/>
               </w:rPr>
-              <w:t>IQS-QN-AC</w:t>
-            </w:r>
-            <w:r>
-              <w:rPr>
-                <w:sz w:val="22"/>
-                <w:szCs w:val="22"/>
-              </w:rPr>
-              <w:t>-3.1</w:t>
+              <w:t>IQS-QN-TDL-</w:t>
+            </w:r>
+            <w:r>
+              <w:rPr>
+                <w:sz w:val="22"/>
+                <w:szCs w:val="22"/>
+              </w:rPr>
+              <w:t>3.1</w:t>
             </w:r>
           </w:p>
         </w:tc>
@@ -3877,13 +3981,6 @@
                 <w:szCs w:val="22"/>
               </w:rPr>
             </w:pPr>
-            <w:r>
-              <w:rPr>
-                <w:sz w:val="22"/>
-                <w:szCs w:val="22"/>
-              </w:rPr>
-              <w:t>Y</w:t>
-            </w:r>
           </w:p>
         </w:tc>
         <w:tc>
@@ -3898,13 +3995,6 @@
                 <w:szCs w:val="22"/>
               </w:rPr>
             </w:pPr>
-            <w:r>
-              <w:rPr>
-                <w:sz w:val="22"/>
-                <w:szCs w:val="22"/>
-              </w:rPr>
-              <w:t>Pass</w:t>
-            </w:r>
           </w:p>
         </w:tc>
       </w:tr>
@@ -3940,14 +4030,7 @@
                 <w:sz w:val="22"/>
                 <w:szCs w:val="22"/>
               </w:rPr>
-              <w:t>IQS-QN-AC</w:t>
-            </w:r>
-            <w:r>
-              <w:rPr>
-                <w:sz w:val="22"/>
-                <w:szCs w:val="22"/>
-              </w:rPr>
-              <w:t>-</w:t>
+              <w:t>IQS-QN-TDL-</w:t>
             </w:r>
             <w:r>
               <w:rPr>
@@ -4125,14 +4208,7 @@
                 <w:sz w:val="22"/>
                 <w:szCs w:val="22"/>
               </w:rPr>
-              <w:t>IQS-QN-AC</w:t>
-            </w:r>
-            <w:r>
-              <w:rPr>
-                <w:sz w:val="22"/>
-                <w:szCs w:val="22"/>
-              </w:rPr>
-              <w:t>-</w:t>
+              <w:t>IQS-QN-TDL-</w:t>
             </w:r>
             <w:r>
               <w:rPr>
@@ -4215,7 +4291,7 @@
                 <w:sz w:val="22"/>
                 <w:szCs w:val="22"/>
               </w:rPr>
-              <w:t>N</w:t>
+              <w:t>Y</w:t>
             </w:r>
           </w:p>
         </w:tc>
@@ -4236,7 +4312,7 @@
                 <w:sz w:val="22"/>
                 <w:szCs w:val="22"/>
               </w:rPr>
-              <w:t>NA</w:t>
+              <w:t>Pass</w:t>
             </w:r>
           </w:p>
         </w:tc>
@@ -4273,14 +4349,7 @@
                 <w:sz w:val="22"/>
                 <w:szCs w:val="22"/>
               </w:rPr>
-              <w:t>IQS-QN-AC</w:t>
-            </w:r>
-            <w:r>
-              <w:rPr>
-                <w:sz w:val="22"/>
-                <w:szCs w:val="22"/>
-              </w:rPr>
-              <w:t>-</w:t>
+              <w:t>IQS-QN-TDL-</w:t>
             </w:r>
             <w:r>
               <w:rPr>
@@ -4436,14 +4505,7 @@
                 <w:sz w:val="22"/>
                 <w:szCs w:val="22"/>
               </w:rPr>
-              <w:t>IQS-QN-AC</w:t>
-            </w:r>
-            <w:r>
-              <w:rPr>
-                <w:sz w:val="22"/>
-                <w:szCs w:val="22"/>
-              </w:rPr>
-              <w:t>-</w:t>
+              <w:t>IQS-QN-TDL-</w:t>
             </w:r>
             <w:r>
               <w:rPr>
@@ -4569,14 +4631,14 @@
                 <w:sz w:val="22"/>
                 <w:szCs w:val="22"/>
               </w:rPr>
-              <w:t>IQS-QN-AC</w:t>
-            </w:r>
-            <w:r>
-              <w:rPr>
-                <w:sz w:val="22"/>
-                <w:szCs w:val="22"/>
-              </w:rPr>
-              <w:t>-4.</w:t>
+              <w:t>IQS-QN-TDL-</w:t>
+            </w:r>
+            <w:r>
+              <w:rPr>
+                <w:sz w:val="22"/>
+                <w:szCs w:val="22"/>
+              </w:rPr>
+              <w:t>4.</w:t>
             </w:r>
             <w:r>
               <w:rPr>
@@ -4644,7 +4706,7 @@
                 <w:sz w:val="22"/>
                 <w:szCs w:val="22"/>
               </w:rPr>
-              <w:t>Y</w:t>
+              <w:t>N</w:t>
             </w:r>
           </w:p>
         </w:tc>
@@ -4665,7 +4727,7 @@
                 <w:sz w:val="22"/>
                 <w:szCs w:val="22"/>
               </w:rPr>
-              <w:t>Pass</w:t>
+              <w:t>NA</w:t>
             </w:r>
           </w:p>
         </w:tc>
@@ -4702,14 +4764,14 @@
                 <w:sz w:val="22"/>
                 <w:szCs w:val="22"/>
               </w:rPr>
-              <w:t>IQS-QN-AC</w:t>
-            </w:r>
-            <w:r>
-              <w:rPr>
-                <w:sz w:val="22"/>
-                <w:szCs w:val="22"/>
-              </w:rPr>
-              <w:t>-4.</w:t>
+              <w:t>IQS-QN-TDL-</w:t>
+            </w:r>
+            <w:r>
+              <w:rPr>
+                <w:sz w:val="22"/>
+                <w:szCs w:val="22"/>
+              </w:rPr>
+              <w:t>4.</w:t>
             </w:r>
             <w:r>
               <w:rPr>
@@ -4777,7 +4839,7 @@
                 <w:sz w:val="22"/>
                 <w:szCs w:val="22"/>
               </w:rPr>
-              <w:t>Y</w:t>
+              <w:t>N</w:t>
             </w:r>
           </w:p>
         </w:tc>
@@ -4798,7 +4860,7 @@
                 <w:sz w:val="22"/>
                 <w:szCs w:val="22"/>
               </w:rPr>
-              <w:t>Pass</w:t>
+              <w:t>NA</w:t>
             </w:r>
           </w:p>
         </w:tc>
@@ -4835,14 +4897,14 @@
                 <w:sz w:val="22"/>
                 <w:szCs w:val="22"/>
               </w:rPr>
-              <w:t>IQS-QN-AC</w:t>
-            </w:r>
-            <w:r>
-              <w:rPr>
-                <w:sz w:val="22"/>
-                <w:szCs w:val="22"/>
-              </w:rPr>
-              <w:t>-4.</w:t>
+              <w:t>IQS-QN-TDL-</w:t>
+            </w:r>
+            <w:r>
+              <w:rPr>
+                <w:sz w:val="22"/>
+                <w:szCs w:val="22"/>
+              </w:rPr>
+              <w:t>4.</w:t>
             </w:r>
             <w:r>
               <w:rPr>
@@ -4910,7 +4972,7 @@
                 <w:sz w:val="22"/>
                 <w:szCs w:val="22"/>
               </w:rPr>
-              <w:t>Y</w:t>
+              <w:t>N</w:t>
             </w:r>
           </w:p>
         </w:tc>
@@ -4931,7 +4993,7 @@
                 <w:sz w:val="22"/>
                 <w:szCs w:val="22"/>
               </w:rPr>
-              <w:t>Pass</w:t>
+              <w:t>NA</w:t>
             </w:r>
           </w:p>
         </w:tc>
@@ -4968,14 +5030,14 @@
                 <w:sz w:val="22"/>
                 <w:szCs w:val="22"/>
               </w:rPr>
-              <w:t>IQS-QN-AC</w:t>
-            </w:r>
-            <w:r>
-              <w:rPr>
-                <w:sz w:val="22"/>
-                <w:szCs w:val="22"/>
-              </w:rPr>
-              <w:t>-4.</w:t>
+              <w:t>IQS-QN-TDL-</w:t>
+            </w:r>
+            <w:r>
+              <w:rPr>
+                <w:sz w:val="22"/>
+                <w:szCs w:val="22"/>
+              </w:rPr>
+              <w:t>4.</w:t>
             </w:r>
             <w:r>
               <w:rPr>
@@ -5043,7 +5105,7 @@
                 <w:sz w:val="22"/>
                 <w:szCs w:val="22"/>
               </w:rPr>
-              <w:t>Y</w:t>
+              <w:t>N</w:t>
             </w:r>
           </w:p>
         </w:tc>
@@ -5064,7 +5126,7 @@
                 <w:sz w:val="22"/>
                 <w:szCs w:val="22"/>
               </w:rPr>
-              <w:t>Pass</w:t>
+              <w:t>NA</w:t>
             </w:r>
           </w:p>
         </w:tc>
@@ -5101,14 +5163,14 @@
                 <w:sz w:val="22"/>
                 <w:szCs w:val="22"/>
               </w:rPr>
-              <w:t>IQS-QN-AC</w:t>
-            </w:r>
-            <w:r>
-              <w:rPr>
-                <w:sz w:val="22"/>
-                <w:szCs w:val="22"/>
-              </w:rPr>
-              <w:t>-4.</w:t>
+              <w:t>IQS-QN-TDL-</w:t>
+            </w:r>
+            <w:r>
+              <w:rPr>
+                <w:sz w:val="22"/>
+                <w:szCs w:val="22"/>
+              </w:rPr>
+              <w:t>4.</w:t>
             </w:r>
             <w:r>
               <w:rPr>
@@ -5176,7 +5238,7 @@
                 <w:sz w:val="22"/>
                 <w:szCs w:val="22"/>
               </w:rPr>
-              <w:t>Y</w:t>
+              <w:t>N</w:t>
             </w:r>
           </w:p>
         </w:tc>
@@ -5197,7 +5259,7 @@
                 <w:sz w:val="22"/>
                 <w:szCs w:val="22"/>
               </w:rPr>
-              <w:t>Pass</w:t>
+              <w:t>NA</w:t>
             </w:r>
           </w:p>
         </w:tc>
@@ -5409,22 +5471,7 @@
                 <w:sz w:val="22"/>
                 <w:szCs w:val="22"/>
               </w:rPr>
-              <w:lastRenderedPageBreak/>
-              <w:t>IQS-QN-AC</w:t>
-            </w:r>
-            <w:r>
-              <w:rPr>
-                <w:sz w:val="22"/>
-                <w:szCs w:val="22"/>
-              </w:rPr>
-              <w:t>-</w:t>
-            </w:r>
-            <w:r>
-              <w:rPr>
-                <w:sz w:val="22"/>
-                <w:szCs w:val="22"/>
-              </w:rPr>
-              <w:t>5</w:t>
+              <w:t>IQS-QN-TDL-5</w:t>
             </w:r>
             <w:r>
               <w:rPr>
@@ -5492,7 +5539,7 @@
                 <w:sz w:val="22"/>
                 <w:szCs w:val="22"/>
               </w:rPr>
-              <w:t>Y</w:t>
+              <w:t>N</w:t>
             </w:r>
           </w:p>
         </w:tc>
@@ -5513,7 +5560,7 @@
                 <w:sz w:val="22"/>
                 <w:szCs w:val="22"/>
               </w:rPr>
-              <w:t>Pass</w:t>
+              <w:t>NA</w:t>
             </w:r>
           </w:p>
         </w:tc>
@@ -5550,21 +5597,7 @@
                 <w:sz w:val="22"/>
                 <w:szCs w:val="22"/>
               </w:rPr>
-              <w:t>IQS-QN-AC</w:t>
-            </w:r>
-            <w:r>
-              <w:rPr>
-                <w:sz w:val="22"/>
-                <w:szCs w:val="22"/>
-              </w:rPr>
-              <w:t>-</w:t>
-            </w:r>
-            <w:r>
-              <w:rPr>
-                <w:sz w:val="22"/>
-                <w:szCs w:val="22"/>
-              </w:rPr>
-              <w:t>5.2</w:t>
+              <w:t>IQS-QN-TDL-5.2</w:t>
             </w:r>
           </w:p>
         </w:tc>
@@ -5605,7 +5638,23 @@
                 <w:sz w:val="22"/>
                 <w:szCs w:val="22"/>
               </w:rPr>
-              <w:t>Changed values need to be updated. Last_Updated_date should be updated to DateTime of actual update.</w:t>
+              <w:t xml:space="preserve">Changed values need to be updated. </w:t>
+            </w:r>
+            <w:proofErr w:type="spellStart"/>
+            <w:r>
+              <w:rPr>
+                <w:sz w:val="22"/>
+                <w:szCs w:val="22"/>
+              </w:rPr>
+              <w:t>Last_Updated_date</w:t>
+            </w:r>
+            <w:proofErr w:type="spellEnd"/>
+            <w:r>
+              <w:rPr>
+                <w:sz w:val="22"/>
+                <w:szCs w:val="22"/>
+              </w:rPr>
+              <w:t xml:space="preserve"> should be updated to DateTime of actual update.</w:t>
             </w:r>
           </w:p>
         </w:tc>
@@ -5625,7 +5674,7 @@
                 <w:sz w:val="22"/>
                 <w:szCs w:val="22"/>
               </w:rPr>
-              <w:t>Y</w:t>
+              <w:t>Pass</w:t>
             </w:r>
           </w:p>
         </w:tc>
@@ -5646,7 +5695,7 @@
                 <w:sz w:val="22"/>
                 <w:szCs w:val="22"/>
               </w:rPr>
-              <w:t>Pass</w:t>
+              <w:t>Y</w:t>
             </w:r>
           </w:p>
         </w:tc>
@@ -5683,28 +5732,7 @@
                 <w:sz w:val="22"/>
                 <w:szCs w:val="22"/>
               </w:rPr>
-              <w:t>IQS-QN-AC</w:t>
-            </w:r>
-            <w:r>
-              <w:rPr>
-                <w:sz w:val="22"/>
-                <w:szCs w:val="22"/>
-              </w:rPr>
-              <w:t>-</w:t>
-            </w:r>
-            <w:r>
-              <w:rPr>
-                <w:sz w:val="22"/>
-                <w:szCs w:val="22"/>
-              </w:rPr>
-              <w:t>5.</w:t>
-            </w:r>
-            <w:r>
-              <w:rPr>
-                <w:sz w:val="22"/>
-                <w:szCs w:val="22"/>
-              </w:rPr>
-              <w:t>3</w:t>
+              <w:t>IQS-QN-TDL-5.3</w:t>
             </w:r>
           </w:p>
         </w:tc>
@@ -5725,21 +5753,7 @@
                 <w:sz w:val="22"/>
                 <w:szCs w:val="22"/>
               </w:rPr>
-              <w:t>Check existing batch that comes in as Active with updatable attribute</w:t>
-            </w:r>
-            <w:r>
-              <w:rPr>
-                <w:sz w:val="22"/>
-                <w:szCs w:val="22"/>
-              </w:rPr>
-              <w:t>s</w:t>
-            </w:r>
-            <w:r>
-              <w:rPr>
-                <w:sz w:val="22"/>
-                <w:szCs w:val="22"/>
-              </w:rPr>
-              <w:t xml:space="preserve"> updated</w:t>
+              <w:t>Check existing batch that comes in as Active with updatable attributes updated</w:t>
             </w:r>
           </w:p>
         </w:tc>
@@ -5759,21 +5773,7 @@
                 <w:sz w:val="22"/>
                 <w:szCs w:val="22"/>
               </w:rPr>
-              <w:t xml:space="preserve">Corresponding values </w:t>
-            </w:r>
-            <w:r>
-              <w:rPr>
-                <w:sz w:val="22"/>
-                <w:szCs w:val="22"/>
-              </w:rPr>
-              <w:t xml:space="preserve">in Eval table </w:t>
-            </w:r>
-            <w:r>
-              <w:rPr>
-                <w:sz w:val="22"/>
-                <w:szCs w:val="22"/>
-              </w:rPr>
-              <w:t>need to be updated</w:t>
+              <w:t>Corresponding values in Eval table need to be updated</w:t>
             </w:r>
           </w:p>
           <w:p>
@@ -5801,7 +5801,7 @@
                 <w:sz w:val="22"/>
                 <w:szCs w:val="22"/>
               </w:rPr>
-              <w:t>Y</w:t>
+              <w:t>N</w:t>
             </w:r>
           </w:p>
         </w:tc>
@@ -5822,7 +5822,7 @@
                 <w:sz w:val="22"/>
                 <w:szCs w:val="22"/>
               </w:rPr>
-              <w:t>Pass</w:t>
+              <w:t>NA</w:t>
             </w:r>
           </w:p>
         </w:tc>
@@ -5859,21 +5859,7 @@
                 <w:sz w:val="22"/>
                 <w:szCs w:val="22"/>
               </w:rPr>
-              <w:t>IQS-QN-AC</w:t>
-            </w:r>
-            <w:r>
-              <w:rPr>
-                <w:sz w:val="22"/>
-                <w:szCs w:val="22"/>
-              </w:rPr>
-              <w:t>-</w:t>
-            </w:r>
-            <w:r>
-              <w:rPr>
-                <w:sz w:val="22"/>
-                <w:szCs w:val="22"/>
-              </w:rPr>
-              <w:t>5.4</w:t>
+              <w:t>IQS-QN-TDL-5.4</w:t>
             </w:r>
           </w:p>
         </w:tc>
@@ -5894,14 +5880,7 @@
                 <w:sz w:val="22"/>
                 <w:szCs w:val="22"/>
               </w:rPr>
-              <w:t>Check Channel, and ID columns (Activity ID, DCN and Case Number</w:t>
-            </w:r>
-            <w:r>
-              <w:rPr>
-                <w:sz w:val="22"/>
-                <w:szCs w:val="22"/>
-              </w:rPr>
-              <w:t>)</w:t>
+              <w:t>Check Channel, and ID columns (Activity ID, DCN and Case Number)</w:t>
             </w:r>
           </w:p>
         </w:tc>
@@ -5941,7 +5920,7 @@
                 <w:sz w:val="22"/>
                 <w:szCs w:val="22"/>
               </w:rPr>
-              <w:t>Y</w:t>
+              <w:t>N</w:t>
             </w:r>
           </w:p>
         </w:tc>
@@ -5962,7 +5941,7 @@
                 <w:sz w:val="22"/>
                 <w:szCs w:val="22"/>
               </w:rPr>
-              <w:t>Pass</w:t>
+              <w:t>NA</w:t>
             </w:r>
           </w:p>
         </w:tc>
@@ -6174,21 +6153,7 @@
                 <w:sz w:val="22"/>
                 <w:szCs w:val="22"/>
               </w:rPr>
-              <w:t>IQS-QN-AC</w:t>
-            </w:r>
-            <w:r>
-              <w:rPr>
-                <w:sz w:val="22"/>
-                <w:szCs w:val="22"/>
-              </w:rPr>
-              <w:t>-</w:t>
-            </w:r>
-            <w:r>
-              <w:rPr>
-                <w:sz w:val="22"/>
-                <w:szCs w:val="22"/>
-              </w:rPr>
-              <w:t>6</w:t>
+              <w:t>IQS-QN-TDL-6</w:t>
             </w:r>
             <w:r>
               <w:rPr>
@@ -6256,7 +6221,7 @@
                 <w:sz w:val="22"/>
                 <w:szCs w:val="22"/>
               </w:rPr>
-              <w:t>Y</w:t>
+              <w:t>N</w:t>
             </w:r>
           </w:p>
         </w:tc>
@@ -6277,7 +6242,7 @@
                 <w:sz w:val="22"/>
                 <w:szCs w:val="22"/>
               </w:rPr>
-              <w:t>Pass</w:t>
+              <w:t>NA</w:t>
             </w:r>
           </w:p>
         </w:tc>
@@ -6314,21 +6279,7 @@
                 <w:sz w:val="22"/>
                 <w:szCs w:val="22"/>
               </w:rPr>
-              <w:t>IQS-QN-AC</w:t>
-            </w:r>
-            <w:r>
-              <w:rPr>
-                <w:sz w:val="22"/>
-                <w:szCs w:val="22"/>
-              </w:rPr>
-              <w:t>-</w:t>
-            </w:r>
-            <w:r>
-              <w:rPr>
-                <w:sz w:val="22"/>
-                <w:szCs w:val="22"/>
-              </w:rPr>
-              <w:t>6.2</w:t>
+              <w:t>IQS-QN-TDL-6.2</w:t>
             </w:r>
           </w:p>
         </w:tc>
@@ -6389,7 +6340,7 @@
                 <w:sz w:val="22"/>
                 <w:szCs w:val="22"/>
               </w:rPr>
-              <w:t>Y</w:t>
+              <w:t>N</w:t>
             </w:r>
           </w:p>
         </w:tc>
@@ -6410,7 +6361,7 @@
                 <w:sz w:val="22"/>
                 <w:szCs w:val="22"/>
               </w:rPr>
-              <w:t>Pass</w:t>
+              <w:t>NA</w:t>
             </w:r>
           </w:p>
         </w:tc>
@@ -6447,21 +6398,7 @@
                 <w:sz w:val="22"/>
                 <w:szCs w:val="22"/>
               </w:rPr>
-              <w:t>IQS-QN-AC</w:t>
-            </w:r>
-            <w:r>
-              <w:rPr>
-                <w:sz w:val="22"/>
-                <w:szCs w:val="22"/>
-              </w:rPr>
-              <w:t>-</w:t>
-            </w:r>
-            <w:r>
-              <w:rPr>
-                <w:sz w:val="22"/>
-                <w:szCs w:val="22"/>
-              </w:rPr>
-              <w:t>6.3</w:t>
+              <w:t>IQS-QN-TDL-6.3</w:t>
             </w:r>
           </w:p>
         </w:tc>
@@ -6522,7 +6459,7 @@
                 <w:sz w:val="22"/>
                 <w:szCs w:val="22"/>
               </w:rPr>
-              <w:t>Y</w:t>
+              <w:t>N</w:t>
             </w:r>
           </w:p>
         </w:tc>
@@ -6543,7 +6480,7 @@
                 <w:sz w:val="22"/>
                 <w:szCs w:val="22"/>
               </w:rPr>
-              <w:t>Pass</w:t>
+              <w:t>NA</w:t>
             </w:r>
           </w:p>
         </w:tc>
@@ -6620,7 +6557,7 @@
                 <w:sz w:val="22"/>
                 <w:szCs w:val="22"/>
               </w:rPr>
-              <w:t>Y</w:t>
+              <w:t>N</w:t>
             </w:r>
           </w:p>
         </w:tc>
@@ -6641,7 +6578,7 @@
                 <w:sz w:val="22"/>
                 <w:szCs w:val="22"/>
               </w:rPr>
-              <w:t>Pass</w:t>
+              <w:t>NA</w:t>
             </w:r>
           </w:p>
         </w:tc>
@@ -6725,7 +6662,7 @@
                 <w:sz w:val="22"/>
                 <w:szCs w:val="22"/>
               </w:rPr>
-              <w:t>Y</w:t>
+              <w:t>N</w:t>
             </w:r>
           </w:p>
         </w:tc>
@@ -6746,7 +6683,7 @@
                 <w:sz w:val="22"/>
                 <w:szCs w:val="22"/>
               </w:rPr>
-              <w:t>Pass</w:t>
+              <w:t>NA</w:t>
             </w:r>
           </w:p>
         </w:tc>
@@ -6783,21 +6720,7 @@
                 <w:sz w:val="22"/>
                 <w:szCs w:val="22"/>
               </w:rPr>
-              <w:t>IQS-QN-AC</w:t>
-            </w:r>
-            <w:r>
-              <w:rPr>
-                <w:sz w:val="22"/>
-                <w:szCs w:val="22"/>
-              </w:rPr>
-              <w:t>-</w:t>
-            </w:r>
-            <w:r>
-              <w:rPr>
-                <w:sz w:val="22"/>
-                <w:szCs w:val="22"/>
-              </w:rPr>
-              <w:t>7</w:t>
+              <w:t>IQS-QN-TDL-7</w:t>
             </w:r>
             <w:r>
               <w:rPr>
@@ -6863,12 +6786,21 @@
                 <w:szCs w:val="22"/>
               </w:rPr>
             </w:pPr>
-            <w:r>
-              <w:rPr>
-                <w:sz w:val="22"/>
-                <w:szCs w:val="22"/>
-              </w:rPr>
-              <w:t>isIQSQN=1</w:t>
+            <w:proofErr w:type="spellStart"/>
+            <w:r>
+              <w:rPr>
+                <w:sz w:val="22"/>
+                <w:szCs w:val="22"/>
+              </w:rPr>
+              <w:t>isIQSQN</w:t>
+            </w:r>
+            <w:proofErr w:type="spellEnd"/>
+            <w:r>
+              <w:rPr>
+                <w:sz w:val="22"/>
+                <w:szCs w:val="22"/>
+              </w:rPr>
+              <w:t>=1</w:t>
             </w:r>
           </w:p>
           <w:p>
@@ -6928,7 +6860,23 @@
                 <w:sz w:val="22"/>
                 <w:szCs w:val="22"/>
               </w:rPr>
-              <w:t>Activity ID (should return Activity ID for Web Chat, DCN for Written Corr and empty string for all other channels)</w:t>
+              <w:t xml:space="preserve">Activity ID (should return Activity ID for Web Chat, DCN for Written </w:t>
+            </w:r>
+            <w:proofErr w:type="spellStart"/>
+            <w:r>
+              <w:rPr>
+                <w:sz w:val="22"/>
+                <w:szCs w:val="22"/>
+              </w:rPr>
+              <w:t>Corr</w:t>
+            </w:r>
+            <w:proofErr w:type="spellEnd"/>
+            <w:r>
+              <w:rPr>
+                <w:sz w:val="22"/>
+                <w:szCs w:val="22"/>
+              </w:rPr>
+              <w:t xml:space="preserve"> and empty string for all other channels)</w:t>
             </w:r>
           </w:p>
         </w:tc>
@@ -6948,7 +6896,7 @@
                 <w:sz w:val="22"/>
                 <w:szCs w:val="22"/>
               </w:rPr>
-              <w:t>Y</w:t>
+              <w:t>N</w:t>
             </w:r>
           </w:p>
         </w:tc>
@@ -6969,7 +6917,7 @@
                 <w:sz w:val="22"/>
                 <w:szCs w:val="22"/>
               </w:rPr>
-              <w:t>Pass</w:t>
+              <w:t>NA</w:t>
             </w:r>
           </w:p>
         </w:tc>
@@ -7006,21 +6954,7 @@
                 <w:sz w:val="22"/>
                 <w:szCs w:val="22"/>
               </w:rPr>
-              <w:t>IQS-QN-AC</w:t>
-            </w:r>
-            <w:r>
-              <w:rPr>
-                <w:sz w:val="22"/>
-                <w:szCs w:val="22"/>
-              </w:rPr>
-              <w:t>-</w:t>
-            </w:r>
-            <w:r>
-              <w:rPr>
-                <w:sz w:val="22"/>
-                <w:szCs w:val="22"/>
-              </w:rPr>
-              <w:t>7.2</w:t>
+              <w:t>IQS-QN-TDL-7.2</w:t>
             </w:r>
           </w:p>
         </w:tc>
@@ -7081,7 +7015,7 @@
                 <w:sz w:val="22"/>
                 <w:szCs w:val="22"/>
               </w:rPr>
-              <w:t>Y</w:t>
+              <w:t>N</w:t>
             </w:r>
           </w:p>
         </w:tc>
@@ -7102,7 +7036,7 @@
                 <w:sz w:val="22"/>
                 <w:szCs w:val="22"/>
               </w:rPr>
-              <w:t>Pass</w:t>
+              <w:t>NA</w:t>
             </w:r>
           </w:p>
         </w:tc>
@@ -7139,21 +7073,7 @@
                 <w:sz w:val="22"/>
                 <w:szCs w:val="22"/>
               </w:rPr>
-              <w:t>IQS-QN-AC</w:t>
-            </w:r>
-            <w:r>
-              <w:rPr>
-                <w:sz w:val="22"/>
-                <w:szCs w:val="22"/>
-              </w:rPr>
-              <w:t>-</w:t>
-            </w:r>
-            <w:r>
-              <w:rPr>
-                <w:sz w:val="22"/>
-                <w:szCs w:val="22"/>
-              </w:rPr>
-              <w:t>7.3</w:t>
+              <w:t>IQS-QN-TDL-7.3</w:t>
             </w:r>
           </w:p>
         </w:tc>
@@ -7214,7 +7134,7 @@
                 <w:sz w:val="22"/>
                 <w:szCs w:val="22"/>
               </w:rPr>
-              <w:t>Y</w:t>
+              <w:t>N</w:t>
             </w:r>
           </w:p>
         </w:tc>
@@ -7235,7 +7155,7 @@
                 <w:sz w:val="22"/>
                 <w:szCs w:val="22"/>
               </w:rPr>
-              <w:t>Pass</w:t>
+              <w:t>NA</w:t>
             </w:r>
           </w:p>
         </w:tc>
@@ -7312,7 +7232,7 @@
                 <w:sz w:val="22"/>
                 <w:szCs w:val="22"/>
               </w:rPr>
-              <w:t>Y</w:t>
+              <w:t>N</w:t>
             </w:r>
           </w:p>
         </w:tc>
@@ -7333,7 +7253,7 @@
                 <w:sz w:val="22"/>
                 <w:szCs w:val="22"/>
               </w:rPr>
-              <w:t>Pass</w:t>
+              <w:t>NA</w:t>
             </w:r>
           </w:p>
         </w:tc>
@@ -7417,7 +7337,7 @@
                 <w:sz w:val="22"/>
                 <w:szCs w:val="22"/>
               </w:rPr>
-              <w:t>Y</w:t>
+              <w:t>N</w:t>
             </w:r>
           </w:p>
         </w:tc>
@@ -7438,7 +7358,7 @@
                 <w:sz w:val="22"/>
                 <w:szCs w:val="22"/>
               </w:rPr>
-              <w:t>Pass</w:t>
+              <w:t>NA</w:t>
             </w:r>
           </w:p>
         </w:tc>
@@ -7475,22 +7395,7 @@
                 <w:sz w:val="22"/>
                 <w:szCs w:val="22"/>
               </w:rPr>
-              <w:lastRenderedPageBreak/>
-              <w:t>IQS-QN-AC</w:t>
-            </w:r>
-            <w:r>
-              <w:rPr>
-                <w:sz w:val="22"/>
-                <w:szCs w:val="22"/>
-              </w:rPr>
-              <w:t>-</w:t>
-            </w:r>
-            <w:r>
-              <w:rPr>
-                <w:sz w:val="22"/>
-                <w:szCs w:val="22"/>
-              </w:rPr>
-              <w:t>8</w:t>
+              <w:t>IQS-QN-TDL-8</w:t>
             </w:r>
             <w:r>
               <w:rPr>
@@ -7558,7 +7463,7 @@
                 <w:sz w:val="22"/>
                 <w:szCs w:val="22"/>
               </w:rPr>
-              <w:t>Y</w:t>
+              <w:t>N</w:t>
             </w:r>
           </w:p>
         </w:tc>
@@ -7579,7 +7484,7 @@
                 <w:sz w:val="22"/>
                 <w:szCs w:val="22"/>
               </w:rPr>
-              <w:t>Pass</w:t>
+              <w:t>NA</w:t>
             </w:r>
           </w:p>
         </w:tc>
@@ -7616,21 +7521,7 @@
                 <w:sz w:val="22"/>
                 <w:szCs w:val="22"/>
               </w:rPr>
-              <w:t>IQS-QN-AC</w:t>
-            </w:r>
-            <w:r>
-              <w:rPr>
-                <w:sz w:val="22"/>
-                <w:szCs w:val="22"/>
-              </w:rPr>
-              <w:t>-</w:t>
-            </w:r>
-            <w:r>
-              <w:rPr>
-                <w:sz w:val="22"/>
-                <w:szCs w:val="22"/>
-              </w:rPr>
-              <w:t>8.2</w:t>
+              <w:t>IQS-QN-TDL-8.2</w:t>
             </w:r>
           </w:p>
         </w:tc>
@@ -7706,7 +7597,7 @@
                 <w:sz w:val="22"/>
                 <w:szCs w:val="22"/>
               </w:rPr>
-              <w:t>Y</w:t>
+              <w:t>N</w:t>
             </w:r>
           </w:p>
         </w:tc>
@@ -7727,7 +7618,7 @@
                 <w:sz w:val="22"/>
                 <w:szCs w:val="22"/>
               </w:rPr>
-              <w:t>Pass</w:t>
+              <w:t>NA</w:t>
             </w:r>
           </w:p>
         </w:tc>
@@ -7764,21 +7655,7 @@
                 <w:sz w:val="22"/>
                 <w:szCs w:val="22"/>
               </w:rPr>
-              <w:t>IQS-QN-AC</w:t>
-            </w:r>
-            <w:r>
-              <w:rPr>
-                <w:sz w:val="22"/>
-                <w:szCs w:val="22"/>
-              </w:rPr>
-              <w:t>-</w:t>
-            </w:r>
-            <w:r>
-              <w:rPr>
-                <w:sz w:val="22"/>
-                <w:szCs w:val="22"/>
-              </w:rPr>
-              <w:t>8.3</w:t>
+              <w:t>IQS-QN-TDL-8.3</w:t>
             </w:r>
           </w:p>
         </w:tc>
@@ -7839,7 +7716,7 @@
                 <w:sz w:val="22"/>
                 <w:szCs w:val="22"/>
               </w:rPr>
-              <w:t>Y</w:t>
+              <w:t>N</w:t>
             </w:r>
           </w:p>
         </w:tc>
@@ -7860,7 +7737,7 @@
                 <w:sz w:val="22"/>
                 <w:szCs w:val="22"/>
               </w:rPr>
-              <w:t>Pass</w:t>
+              <w:t>NA</w:t>
             </w:r>
           </w:p>
         </w:tc>
@@ -7937,7 +7814,7 @@
                 <w:sz w:val="22"/>
                 <w:szCs w:val="22"/>
               </w:rPr>
-              <w:t>Y</w:t>
+              <w:t>N</w:t>
             </w:r>
           </w:p>
         </w:tc>
@@ -7958,7 +7835,7 @@
                 <w:sz w:val="22"/>
                 <w:szCs w:val="22"/>
               </w:rPr>
-              <w:t>Pass</w:t>
+              <w:t>NA</w:t>
             </w:r>
           </w:p>
         </w:tc>
@@ -8042,7 +7919,7 @@
                 <w:sz w:val="22"/>
                 <w:szCs w:val="22"/>
               </w:rPr>
-              <w:t>Y</w:t>
+              <w:t>N</w:t>
             </w:r>
           </w:p>
         </w:tc>
@@ -8063,7 +7940,7 @@
                 <w:sz w:val="22"/>
                 <w:szCs w:val="22"/>
               </w:rPr>
-              <w:t>Pass</w:t>
+              <w:t>NA</w:t>
             </w:r>
           </w:p>
         </w:tc>
@@ -8100,21 +7977,7 @@
                 <w:sz w:val="22"/>
                 <w:szCs w:val="22"/>
               </w:rPr>
-              <w:t>IQS-QN-AC</w:t>
-            </w:r>
-            <w:r>
-              <w:rPr>
-                <w:sz w:val="22"/>
-                <w:szCs w:val="22"/>
-              </w:rPr>
-              <w:t>-</w:t>
-            </w:r>
-            <w:r>
-              <w:rPr>
-                <w:sz w:val="22"/>
-                <w:szCs w:val="22"/>
-              </w:rPr>
-              <w:t>9</w:t>
+              <w:t>IQS-QN-TDL-9</w:t>
             </w:r>
             <w:r>
               <w:rPr>
@@ -8182,7 +8045,7 @@
                 <w:sz w:val="22"/>
                 <w:szCs w:val="22"/>
               </w:rPr>
-              <w:t>Y</w:t>
+              <w:t>N</w:t>
             </w:r>
           </w:p>
         </w:tc>
@@ -8203,7 +8066,7 @@
                 <w:sz w:val="22"/>
                 <w:szCs w:val="22"/>
               </w:rPr>
-              <w:t>Pass</w:t>
+              <w:t>NA</w:t>
             </w:r>
           </w:p>
         </w:tc>
@@ -8240,21 +8103,7 @@
                 <w:sz w:val="22"/>
                 <w:szCs w:val="22"/>
               </w:rPr>
-              <w:t>IQS-QN-AC</w:t>
-            </w:r>
-            <w:r>
-              <w:rPr>
-                <w:sz w:val="22"/>
-                <w:szCs w:val="22"/>
-              </w:rPr>
-              <w:t>-</w:t>
-            </w:r>
-            <w:r>
-              <w:rPr>
-                <w:sz w:val="22"/>
-                <w:szCs w:val="22"/>
-              </w:rPr>
-              <w:t>9.2</w:t>
+              <w:t>IQS-QN-TDL-9.2</w:t>
             </w:r>
           </w:p>
         </w:tc>
@@ -8315,7 +8164,7 @@
                 <w:sz w:val="22"/>
                 <w:szCs w:val="22"/>
               </w:rPr>
-              <w:t>Y</w:t>
+              <w:t>N</w:t>
             </w:r>
           </w:p>
         </w:tc>
@@ -8336,7 +8185,7 @@
                 <w:sz w:val="22"/>
                 <w:szCs w:val="22"/>
               </w:rPr>
-              <w:t>Pass</w:t>
+              <w:t>NA</w:t>
             </w:r>
           </w:p>
         </w:tc>
@@ -8373,21 +8222,7 @@
                 <w:sz w:val="22"/>
                 <w:szCs w:val="22"/>
               </w:rPr>
-              <w:t>IQS-QN-AC</w:t>
-            </w:r>
-            <w:r>
-              <w:rPr>
-                <w:sz w:val="22"/>
-                <w:szCs w:val="22"/>
-              </w:rPr>
-              <w:t>-</w:t>
-            </w:r>
-            <w:r>
-              <w:rPr>
-                <w:sz w:val="22"/>
-                <w:szCs w:val="22"/>
-              </w:rPr>
-              <w:t>9.3</w:t>
+              <w:t>IQS-QN-TDL-9.3</w:t>
             </w:r>
           </w:p>
         </w:tc>
@@ -8448,7 +8283,7 @@
                 <w:sz w:val="22"/>
                 <w:szCs w:val="22"/>
               </w:rPr>
-              <w:t>Y</w:t>
+              <w:t>N</w:t>
             </w:r>
           </w:p>
         </w:tc>
@@ -8469,7 +8304,7 @@
                 <w:sz w:val="22"/>
                 <w:szCs w:val="22"/>
               </w:rPr>
-              <w:t>Pass</w:t>
+              <w:t>NA</w:t>
             </w:r>
           </w:p>
         </w:tc>
@@ -8588,7 +8423,7 @@
               <w:rPr>
                 <w:rFonts w:ascii="Arial" w:hAnsi="Arial" w:cs="Arial"/>
               </w:rPr>
-              <w:t>5/24/2021</w:t>
+              <w:t>6/8/2021</w:t>
             </w:r>
           </w:p>
         </w:tc>
@@ -8759,7 +8594,7 @@
               <w:rPr>
                 <w:rFonts w:ascii="Arial" w:hAnsi="Arial" w:cs="Arial"/>
               </w:rPr>
-              <w:t>5/24/2021</w:t>
+              <w:t>6/8/2021</w:t>
             </w:r>
           </w:p>
         </w:tc>
@@ -10450,7 +10285,27 @@
                 <w:sz w:val="19"/>
                 <w:szCs w:val="19"/>
               </w:rPr>
-              <w:t xml:space="preserve"> [CoachingKey] </w:t>
+              <w:t xml:space="preserve"> [</w:t>
+            </w:r>
+            <w:proofErr w:type="spellStart"/>
+            <w:r>
+              <w:rPr>
+                <w:rFonts w:ascii="Consolas" w:hAnsi="Consolas" w:cs="Consolas"/>
+                <w:color w:val="000000"/>
+                <w:sz w:val="19"/>
+                <w:szCs w:val="19"/>
+              </w:rPr>
+              <w:t>CoachingKey</w:t>
+            </w:r>
+            <w:proofErr w:type="spellEnd"/>
+            <w:r>
+              <w:rPr>
+                <w:rFonts w:ascii="Consolas" w:hAnsi="Consolas" w:cs="Consolas"/>
+                <w:color w:val="000000"/>
+                <w:sz w:val="19"/>
+                <w:szCs w:val="19"/>
+              </w:rPr>
+              <w:t xml:space="preserve">] </w:t>
             </w:r>
             <w:r>
               <w:rPr>
@@ -10504,7 +10359,27 @@
                 <w:sz w:val="19"/>
                 <w:szCs w:val="19"/>
               </w:rPr>
-              <w:t xml:space="preserve"> [CoachingCert]</w:t>
+              <w:t xml:space="preserve"> [</w:t>
+            </w:r>
+            <w:proofErr w:type="spellStart"/>
+            <w:r>
+              <w:rPr>
+                <w:rFonts w:ascii="Consolas" w:hAnsi="Consolas" w:cs="Consolas"/>
+                <w:color w:val="000000"/>
+                <w:sz w:val="19"/>
+                <w:szCs w:val="19"/>
+              </w:rPr>
+              <w:t>CoachingCert</w:t>
+            </w:r>
+            <w:proofErr w:type="spellEnd"/>
+            <w:r>
+              <w:rPr>
+                <w:rFonts w:ascii="Consolas" w:hAnsi="Consolas" w:cs="Consolas"/>
+                <w:color w:val="000000"/>
+                <w:sz w:val="19"/>
+                <w:szCs w:val="19"/>
+              </w:rPr>
+              <w:t>]</w:t>
             </w:r>
             <w:r>
               <w:rPr>
@@ -10617,6 +10492,7 @@
               </w:rPr>
               <w:t>,</w:t>
             </w:r>
+            <w:proofErr w:type="spellStart"/>
             <w:r>
               <w:rPr>
                 <w:rFonts w:ascii="Consolas" w:hAnsi="Consolas" w:cs="Consolas"/>
@@ -10626,6 +10502,7 @@
               </w:rPr>
               <w:t>ps_emp_id_prefix</w:t>
             </w:r>
+            <w:proofErr w:type="spellEnd"/>
           </w:p>
           <w:p>
             <w:pPr>
@@ -10737,6 +10614,7 @@
               </w:rPr>
               <w:t>,</w:t>
             </w:r>
+            <w:proofErr w:type="spellStart"/>
             <w:r>
               <w:rPr>
                 <w:rFonts w:ascii="Consolas" w:hAnsi="Consolas" w:cs="Consolas"/>
@@ -10746,6 +10624,7 @@
               </w:rPr>
               <w:t>Start_date</w:t>
             </w:r>
+            <w:proofErr w:type="spellEnd"/>
           </w:p>
           <w:p>
             <w:pPr>
@@ -10910,6 +10789,7 @@
               </w:rPr>
               <w:t>),</w:t>
             </w:r>
+            <w:proofErr w:type="spellStart"/>
             <w:r>
               <w:rPr>
                 <w:rFonts w:ascii="Consolas" w:hAnsi="Consolas" w:cs="Consolas"/>
@@ -10919,6 +10799,7 @@
               </w:rPr>
               <w:t>DecryptByKey</w:t>
             </w:r>
+            <w:proofErr w:type="spellEnd"/>
             <w:r>
               <w:rPr>
                 <w:rFonts w:ascii="Consolas" w:hAnsi="Consolas" w:cs="Consolas"/>
@@ -11057,6 +10938,7 @@
               </w:rPr>
               <w:t>),</w:t>
             </w:r>
+            <w:proofErr w:type="spellStart"/>
             <w:r>
               <w:rPr>
                 <w:rFonts w:ascii="Consolas" w:hAnsi="Consolas" w:cs="Consolas"/>
@@ -11066,6 +10948,7 @@
               </w:rPr>
               <w:t>DecryptByKey</w:t>
             </w:r>
+            <w:proofErr w:type="spellEnd"/>
             <w:r>
               <w:rPr>
                 <w:rFonts w:ascii="Consolas" w:hAnsi="Consolas" w:cs="Consolas"/>
@@ -11205,6 +11088,7 @@
               </w:rPr>
               <w:t>),</w:t>
             </w:r>
+            <w:proofErr w:type="spellStart"/>
             <w:r>
               <w:rPr>
                 <w:rFonts w:ascii="Consolas" w:hAnsi="Consolas" w:cs="Consolas"/>
@@ -11214,6 +11098,7 @@
               </w:rPr>
               <w:t>DecryptByKey</w:t>
             </w:r>
+            <w:proofErr w:type="spellEnd"/>
             <w:r>
               <w:rPr>
                 <w:rFonts w:ascii="Consolas" w:hAnsi="Consolas" w:cs="Consolas"/>
@@ -11299,6 +11184,7 @@
               </w:rPr>
               <w:t>,</w:t>
             </w:r>
+            <w:proofErr w:type="spellStart"/>
             <w:r>
               <w:rPr>
                 <w:rFonts w:ascii="Consolas" w:hAnsi="Consolas" w:cs="Consolas"/>
@@ -11308,6 +11194,7 @@
               </w:rPr>
               <w:t>emp_job_code</w:t>
             </w:r>
+            <w:proofErr w:type="spellEnd"/>
           </w:p>
           <w:p>
             <w:pPr>
@@ -11432,6 +11319,7 @@
               </w:rPr>
               <w:t>),</w:t>
             </w:r>
+            <w:proofErr w:type="spellStart"/>
             <w:r>
               <w:rPr>
                 <w:rFonts w:ascii="Consolas" w:hAnsi="Consolas" w:cs="Consolas"/>
@@ -11441,6 +11329,7 @@
               </w:rPr>
               <w:t>DecryptByKey</w:t>
             </w:r>
+            <w:proofErr w:type="spellEnd"/>
             <w:r>
               <w:rPr>
                 <w:rFonts w:ascii="Consolas" w:hAnsi="Consolas" w:cs="Consolas"/>
@@ -11580,6 +11469,7 @@
               </w:rPr>
               <w:t>),</w:t>
             </w:r>
+            <w:proofErr w:type="spellStart"/>
             <w:r>
               <w:rPr>
                 <w:rFonts w:ascii="Consolas" w:hAnsi="Consolas" w:cs="Consolas"/>
@@ -11589,6 +11479,7 @@
               </w:rPr>
               <w:t>DecryptByKey</w:t>
             </w:r>
+            <w:proofErr w:type="spellEnd"/>
             <w:r>
               <w:rPr>
                 <w:rFonts w:ascii="Consolas" w:hAnsi="Consolas" w:cs="Consolas"/>
@@ -11598,6 +11489,7 @@
               </w:rPr>
               <w:t>(</w:t>
             </w:r>
+            <w:proofErr w:type="spellStart"/>
             <w:r>
               <w:rPr>
                 <w:rFonts w:ascii="Consolas" w:hAnsi="Consolas" w:cs="Consolas"/>
@@ -11607,6 +11499,7 @@
               </w:rPr>
               <w:t>Sup_Lanid</w:t>
             </w:r>
+            <w:proofErr w:type="spellEnd"/>
             <w:r>
               <w:rPr>
                 <w:rFonts w:ascii="Consolas" w:hAnsi="Consolas" w:cs="Consolas"/>
@@ -11728,6 +11621,7 @@
               </w:rPr>
               <w:t>),</w:t>
             </w:r>
+            <w:proofErr w:type="spellStart"/>
             <w:r>
               <w:rPr>
                 <w:rFonts w:ascii="Consolas" w:hAnsi="Consolas" w:cs="Consolas"/>
@@ -11737,6 +11631,7 @@
               </w:rPr>
               <w:t>DecryptByKey</w:t>
             </w:r>
+            <w:proofErr w:type="spellEnd"/>
             <w:r>
               <w:rPr>
                 <w:rFonts w:ascii="Consolas" w:hAnsi="Consolas" w:cs="Consolas"/>
@@ -11876,6 +11771,7 @@
               </w:rPr>
               <w:t>),</w:t>
             </w:r>
+            <w:proofErr w:type="spellStart"/>
             <w:r>
               <w:rPr>
                 <w:rFonts w:ascii="Consolas" w:hAnsi="Consolas" w:cs="Consolas"/>
@@ -11885,6 +11781,7 @@
               </w:rPr>
               <w:t>DecryptByKey</w:t>
             </w:r>
+            <w:proofErr w:type="spellEnd"/>
             <w:r>
               <w:rPr>
                 <w:rFonts w:ascii="Consolas" w:hAnsi="Consolas" w:cs="Consolas"/>
@@ -12064,6 +11961,7 @@
               </w:rPr>
               <w:t>),</w:t>
             </w:r>
+            <w:proofErr w:type="spellStart"/>
             <w:r>
               <w:rPr>
                 <w:rFonts w:ascii="Consolas" w:hAnsi="Consolas" w:cs="Consolas"/>
@@ -12073,6 +11971,7 @@
               </w:rPr>
               <w:t>DecryptByKey</w:t>
             </w:r>
+            <w:proofErr w:type="spellEnd"/>
             <w:r>
               <w:rPr>
                 <w:rFonts w:ascii="Consolas" w:hAnsi="Consolas" w:cs="Consolas"/>
@@ -12332,7 +12231,27 @@
                 <w:sz w:val="19"/>
                 <w:szCs w:val="19"/>
               </w:rPr>
-              <w:t>--WHERE CONVERT(nvarchar(70),DecryptByKey(Emp_Name))  like '%Julia%'</w:t>
+              <w:t>--WHERE CONVERT(nvarchar(70),</w:t>
+            </w:r>
+            <w:proofErr w:type="spellStart"/>
+            <w:r>
+              <w:rPr>
+                <w:rFonts w:ascii="Consolas" w:hAnsi="Consolas" w:cs="Consolas"/>
+                <w:color w:val="008000"/>
+                <w:sz w:val="19"/>
+                <w:szCs w:val="19"/>
+              </w:rPr>
+              <w:t>DecryptByKey</w:t>
+            </w:r>
+            <w:proofErr w:type="spellEnd"/>
+            <w:r>
+              <w:rPr>
+                <w:rFonts w:ascii="Consolas" w:hAnsi="Consolas" w:cs="Consolas"/>
+                <w:color w:val="008000"/>
+                <w:sz w:val="19"/>
+                <w:szCs w:val="19"/>
+              </w:rPr>
+              <w:t>(Emp_Name))  like '%Julia%'</w:t>
             </w:r>
           </w:p>
           <w:p>
@@ -12362,7 +12281,27 @@
                 <w:sz w:val="19"/>
                 <w:szCs w:val="19"/>
               </w:rPr>
-              <w:t>--where emp_id = '236712'</w:t>
+              <w:t xml:space="preserve">--where </w:t>
+            </w:r>
+            <w:proofErr w:type="spellStart"/>
+            <w:r>
+              <w:rPr>
+                <w:rFonts w:ascii="Consolas" w:hAnsi="Consolas" w:cs="Consolas"/>
+                <w:color w:val="008000"/>
+                <w:sz w:val="19"/>
+                <w:szCs w:val="19"/>
+              </w:rPr>
+              <w:t>emp_id</w:t>
+            </w:r>
+            <w:proofErr w:type="spellEnd"/>
+            <w:r>
+              <w:rPr>
+                <w:rFonts w:ascii="Consolas" w:hAnsi="Consolas" w:cs="Consolas"/>
+                <w:color w:val="008000"/>
+                <w:sz w:val="19"/>
+                <w:szCs w:val="19"/>
+              </w:rPr>
+              <w:t xml:space="preserve"> = '236712'</w:t>
             </w:r>
           </w:p>
           <w:p>
@@ -12403,14 +12342,25 @@
               </w:rPr>
               <w:t>(</w:t>
             </w:r>
-            <w:r>
-              <w:rPr>
-                <w:rFonts w:ascii="Consolas" w:hAnsi="Consolas" w:cs="Consolas"/>
-                <w:color w:val="000000"/>
-                <w:sz w:val="19"/>
-                <w:szCs w:val="19"/>
-              </w:rPr>
-              <w:t xml:space="preserve">sup_id </w:t>
+            <w:proofErr w:type="spellStart"/>
+            <w:r>
+              <w:rPr>
+                <w:rFonts w:ascii="Consolas" w:hAnsi="Consolas" w:cs="Consolas"/>
+                <w:color w:val="000000"/>
+                <w:sz w:val="19"/>
+                <w:szCs w:val="19"/>
+              </w:rPr>
+              <w:t>sup_id</w:t>
+            </w:r>
+            <w:proofErr w:type="spellEnd"/>
+            <w:r>
+              <w:rPr>
+                <w:rFonts w:ascii="Consolas" w:hAnsi="Consolas" w:cs="Consolas"/>
+                <w:color w:val="000000"/>
+                <w:sz w:val="19"/>
+                <w:szCs w:val="19"/>
+              </w:rPr>
+              <w:t xml:space="preserve"> </w:t>
             </w:r>
             <w:r>
               <w:rPr>
@@ -12464,7 +12414,27 @@
                 <w:sz w:val="19"/>
                 <w:szCs w:val="19"/>
               </w:rPr>
-              <w:t xml:space="preserve"> mgr_id </w:t>
+              <w:t xml:space="preserve"> </w:t>
+            </w:r>
+            <w:proofErr w:type="spellStart"/>
+            <w:r>
+              <w:rPr>
+                <w:rFonts w:ascii="Consolas" w:hAnsi="Consolas" w:cs="Consolas"/>
+                <w:color w:val="000000"/>
+                <w:sz w:val="19"/>
+                <w:szCs w:val="19"/>
+              </w:rPr>
+              <w:t>mgr_id</w:t>
+            </w:r>
+            <w:proofErr w:type="spellEnd"/>
+            <w:r>
+              <w:rPr>
+                <w:rFonts w:ascii="Consolas" w:hAnsi="Consolas" w:cs="Consolas"/>
+                <w:color w:val="000000"/>
+                <w:sz w:val="19"/>
+                <w:szCs w:val="19"/>
+              </w:rPr>
+              <w:t xml:space="preserve"> </w:t>
             </w:r>
             <w:r>
               <w:rPr>
@@ -13406,6 +13376,7 @@
               </w:rPr>
               <w:t>(</w:t>
             </w:r>
+            <w:proofErr w:type="spellStart"/>
             <w:r>
               <w:rPr>
                 <w:rFonts w:ascii="Consolas" w:hAnsi="Consolas" w:cs="Consolas"/>
@@ -13415,6 +13386,7 @@
               </w:rPr>
               <w:t>nolock</w:t>
             </w:r>
+            <w:proofErr w:type="spellEnd"/>
             <w:r>
               <w:rPr>
                 <w:rFonts w:ascii="Consolas" w:hAnsi="Consolas" w:cs="Consolas"/>
@@ -13452,7 +13424,27 @@
                 <w:sz w:val="19"/>
                 <w:szCs w:val="19"/>
               </w:rPr>
-              <w:t xml:space="preserve"> sourceid  </w:t>
+              <w:t xml:space="preserve"> </w:t>
+            </w:r>
+            <w:proofErr w:type="spellStart"/>
+            <w:r>
+              <w:rPr>
+                <w:rFonts w:ascii="Consolas" w:hAnsi="Consolas" w:cs="Consolas"/>
+                <w:color w:val="000000"/>
+                <w:sz w:val="19"/>
+                <w:szCs w:val="19"/>
+              </w:rPr>
+              <w:t>sourceid</w:t>
+            </w:r>
+            <w:proofErr w:type="spellEnd"/>
+            <w:r>
+              <w:rPr>
+                <w:rFonts w:ascii="Consolas" w:hAnsi="Consolas" w:cs="Consolas"/>
+                <w:color w:val="000000"/>
+                <w:sz w:val="19"/>
+                <w:szCs w:val="19"/>
+              </w:rPr>
+              <w:t xml:space="preserve">  </w:t>
             </w:r>
             <w:r>
               <w:rPr>
@@ -13563,8 +13555,19 @@
                 <w:sz w:val="19"/>
                 <w:szCs w:val="19"/>
               </w:rPr>
-              <w:t xml:space="preserve"> coachingid</w:t>
-            </w:r>
+              <w:t xml:space="preserve"> </w:t>
+            </w:r>
+            <w:proofErr w:type="spellStart"/>
+            <w:r>
+              <w:rPr>
+                <w:rFonts w:ascii="Consolas" w:hAnsi="Consolas" w:cs="Consolas"/>
+                <w:color w:val="000000"/>
+                <w:sz w:val="19"/>
+                <w:szCs w:val="19"/>
+              </w:rPr>
+              <w:t>coachingid</w:t>
+            </w:r>
+            <w:proofErr w:type="spellEnd"/>
           </w:p>
           <w:p>
             <w:pPr>
@@ -13605,7 +13608,17 @@
                 <w:sz w:val="19"/>
                 <w:szCs w:val="19"/>
               </w:rPr>
-              <w:t xml:space="preserve"> ec</w:t>
+              <w:t xml:space="preserve"> </w:t>
+            </w:r>
+            <w:proofErr w:type="spellStart"/>
+            <w:r>
+              <w:rPr>
+                <w:rFonts w:ascii="Consolas" w:hAnsi="Consolas" w:cs="Consolas"/>
+                <w:color w:val="000000"/>
+                <w:sz w:val="19"/>
+                <w:szCs w:val="19"/>
+              </w:rPr>
+              <w:t>ec</w:t>
             </w:r>
             <w:r>
               <w:rPr>
@@ -13625,6 +13638,7 @@
               </w:rPr>
               <w:t>Coaching_Log</w:t>
             </w:r>
+            <w:proofErr w:type="spellEnd"/>
           </w:p>
           <w:p>
             <w:pPr>
@@ -13710,7 +13724,27 @@
                 <w:sz w:val="19"/>
                 <w:szCs w:val="19"/>
               </w:rPr>
-              <w:t xml:space="preserve"> coachingid </w:t>
+              <w:t xml:space="preserve"> </w:t>
+            </w:r>
+            <w:proofErr w:type="spellStart"/>
+            <w:r>
+              <w:rPr>
+                <w:rFonts w:ascii="Consolas" w:hAnsi="Consolas" w:cs="Consolas"/>
+                <w:color w:val="000000"/>
+                <w:sz w:val="19"/>
+                <w:szCs w:val="19"/>
+              </w:rPr>
+              <w:t>coachingid</w:t>
+            </w:r>
+            <w:proofErr w:type="spellEnd"/>
+            <w:r>
+              <w:rPr>
+                <w:rFonts w:ascii="Consolas" w:hAnsi="Consolas" w:cs="Consolas"/>
+                <w:color w:val="000000"/>
+                <w:sz w:val="19"/>
+                <w:szCs w:val="19"/>
+              </w:rPr>
+              <w:t xml:space="preserve"> </w:t>
             </w:r>
             <w:r>
               <w:rPr>
@@ -13899,7 +13933,17 @@
                 <w:sz w:val="19"/>
                 <w:szCs w:val="19"/>
               </w:rPr>
-              <w:t xml:space="preserve"> CL</w:t>
+              <w:t xml:space="preserve"> </w:t>
+            </w:r>
+            <w:proofErr w:type="spellStart"/>
+            <w:r>
+              <w:rPr>
+                <w:rFonts w:ascii="Consolas" w:hAnsi="Consolas" w:cs="Consolas"/>
+                <w:color w:val="000000"/>
+                <w:sz w:val="19"/>
+                <w:szCs w:val="19"/>
+              </w:rPr>
+              <w:t>CL</w:t>
             </w:r>
             <w:r>
               <w:rPr>
@@ -13917,7 +13961,17 @@
                 <w:sz w:val="19"/>
                 <w:szCs w:val="19"/>
               </w:rPr>
-              <w:t xml:space="preserve">CoachingID </w:t>
+              <w:t>CoachingID</w:t>
+            </w:r>
+            <w:proofErr w:type="spellEnd"/>
+            <w:r>
+              <w:rPr>
+                <w:rFonts w:ascii="Consolas" w:hAnsi="Consolas" w:cs="Consolas"/>
+                <w:color w:val="000000"/>
+                <w:sz w:val="19"/>
+                <w:szCs w:val="19"/>
+              </w:rPr>
+              <w:t xml:space="preserve"> </w:t>
             </w:r>
             <w:r>
               <w:rPr>
@@ -13935,7 +13989,17 @@
                 <w:sz w:val="19"/>
                 <w:szCs w:val="19"/>
               </w:rPr>
-              <w:t xml:space="preserve"> CLR</w:t>
+              <w:t xml:space="preserve"> </w:t>
+            </w:r>
+            <w:proofErr w:type="spellStart"/>
+            <w:r>
+              <w:rPr>
+                <w:rFonts w:ascii="Consolas" w:hAnsi="Consolas" w:cs="Consolas"/>
+                <w:color w:val="000000"/>
+                <w:sz w:val="19"/>
+                <w:szCs w:val="19"/>
+              </w:rPr>
+              <w:t>CLR</w:t>
             </w:r>
             <w:r>
               <w:rPr>
@@ -13955,6 +14019,7 @@
               </w:rPr>
               <w:t>CoachingID</w:t>
             </w:r>
+            <w:proofErr w:type="spellEnd"/>
           </w:p>
           <w:p>
             <w:pPr>
@@ -13983,7 +14048,27 @@
                 <w:sz w:val="19"/>
                 <w:szCs w:val="19"/>
               </w:rPr>
-              <w:t xml:space="preserve">  sourceid  </w:t>
+              <w:t xml:space="preserve">  </w:t>
+            </w:r>
+            <w:proofErr w:type="spellStart"/>
+            <w:r>
+              <w:rPr>
+                <w:rFonts w:ascii="Consolas" w:hAnsi="Consolas" w:cs="Consolas"/>
+                <w:color w:val="000000"/>
+                <w:sz w:val="19"/>
+                <w:szCs w:val="19"/>
+              </w:rPr>
+              <w:t>sourceid</w:t>
+            </w:r>
+            <w:proofErr w:type="spellEnd"/>
+            <w:r>
+              <w:rPr>
+                <w:rFonts w:ascii="Consolas" w:hAnsi="Consolas" w:cs="Consolas"/>
+                <w:color w:val="000000"/>
+                <w:sz w:val="19"/>
+                <w:szCs w:val="19"/>
+              </w:rPr>
+              <w:t xml:space="preserve">  </w:t>
             </w:r>
             <w:r>
               <w:rPr>
@@ -14094,8 +14179,19 @@
                 <w:sz w:val="19"/>
                 <w:szCs w:val="19"/>
               </w:rPr>
-              <w:t xml:space="preserve"> coachingid</w:t>
-            </w:r>
+              <w:t xml:space="preserve"> </w:t>
+            </w:r>
+            <w:proofErr w:type="spellStart"/>
+            <w:r>
+              <w:rPr>
+                <w:rFonts w:ascii="Consolas" w:hAnsi="Consolas" w:cs="Consolas"/>
+                <w:color w:val="000000"/>
+                <w:sz w:val="19"/>
+                <w:szCs w:val="19"/>
+              </w:rPr>
+              <w:t>coachingid</w:t>
+            </w:r>
+            <w:proofErr w:type="spellEnd"/>
           </w:p>
           <w:p>
             <w:pPr>
@@ -14283,7 +14379,87 @@
                 <w:sz w:val="19"/>
                 <w:szCs w:val="19"/>
               </w:rPr>
-              <w:t>--select emp_id, sup_id, Mgr_ID from ec.Employee_Hierarchy where emp_id = '231927'</w:t>
+              <w:t xml:space="preserve">--select </w:t>
+            </w:r>
+            <w:proofErr w:type="spellStart"/>
+            <w:r>
+              <w:rPr>
+                <w:rFonts w:ascii="Consolas" w:hAnsi="Consolas" w:cs="Consolas"/>
+                <w:color w:val="008000"/>
+                <w:sz w:val="19"/>
+                <w:szCs w:val="19"/>
+              </w:rPr>
+              <w:t>emp_id</w:t>
+            </w:r>
+            <w:proofErr w:type="spellEnd"/>
+            <w:r>
+              <w:rPr>
+                <w:rFonts w:ascii="Consolas" w:hAnsi="Consolas" w:cs="Consolas"/>
+                <w:color w:val="008000"/>
+                <w:sz w:val="19"/>
+                <w:szCs w:val="19"/>
+              </w:rPr>
+              <w:t xml:space="preserve">, </w:t>
+            </w:r>
+            <w:proofErr w:type="spellStart"/>
+            <w:r>
+              <w:rPr>
+                <w:rFonts w:ascii="Consolas" w:hAnsi="Consolas" w:cs="Consolas"/>
+                <w:color w:val="008000"/>
+                <w:sz w:val="19"/>
+                <w:szCs w:val="19"/>
+              </w:rPr>
+              <w:t>sup_id</w:t>
+            </w:r>
+            <w:proofErr w:type="spellEnd"/>
+            <w:r>
+              <w:rPr>
+                <w:rFonts w:ascii="Consolas" w:hAnsi="Consolas" w:cs="Consolas"/>
+                <w:color w:val="008000"/>
+                <w:sz w:val="19"/>
+                <w:szCs w:val="19"/>
+              </w:rPr>
+              <w:t xml:space="preserve">, Mgr_ID from </w:t>
+            </w:r>
+            <w:proofErr w:type="spellStart"/>
+            <w:r>
+              <w:rPr>
+                <w:rFonts w:ascii="Consolas" w:hAnsi="Consolas" w:cs="Consolas"/>
+                <w:color w:val="008000"/>
+                <w:sz w:val="19"/>
+                <w:szCs w:val="19"/>
+              </w:rPr>
+              <w:t>ec.Employee_Hierarchy</w:t>
+            </w:r>
+            <w:proofErr w:type="spellEnd"/>
+            <w:r>
+              <w:rPr>
+                <w:rFonts w:ascii="Consolas" w:hAnsi="Consolas" w:cs="Consolas"/>
+                <w:color w:val="008000"/>
+                <w:sz w:val="19"/>
+                <w:szCs w:val="19"/>
+              </w:rPr>
+              <w:t xml:space="preserve"> where </w:t>
+            </w:r>
+            <w:proofErr w:type="spellStart"/>
+            <w:r>
+              <w:rPr>
+                <w:rFonts w:ascii="Consolas" w:hAnsi="Consolas" w:cs="Consolas"/>
+                <w:color w:val="008000"/>
+                <w:sz w:val="19"/>
+                <w:szCs w:val="19"/>
+              </w:rPr>
+              <w:t>emp_id</w:t>
+            </w:r>
+            <w:proofErr w:type="spellEnd"/>
+            <w:r>
+              <w:rPr>
+                <w:rFonts w:ascii="Consolas" w:hAnsi="Consolas" w:cs="Consolas"/>
+                <w:color w:val="008000"/>
+                <w:sz w:val="19"/>
+                <w:szCs w:val="19"/>
+              </w:rPr>
+              <w:t xml:space="preserve"> = '231927'</w:t>
             </w:r>
           </w:p>
           <w:p>
@@ -14304,8 +14480,9 @@
                 <w:sz w:val="19"/>
                 <w:szCs w:val="19"/>
               </w:rPr>
-              <w:t>--emp_id</w:t>
-            </w:r>
+              <w:t>--</w:t>
+            </w:r>
+            <w:proofErr w:type="spellStart"/>
             <w:r>
               <w:rPr>
                 <w:rFonts w:ascii="Consolas" w:hAnsi="Consolas" w:cs="Consolas"/>
@@ -14313,9 +14490,29 @@
                 <w:sz w:val="19"/>
                 <w:szCs w:val="19"/>
               </w:rPr>
+              <w:t>emp_id</w:t>
+            </w:r>
+            <w:proofErr w:type="spellEnd"/>
+            <w:r>
+              <w:rPr>
+                <w:rFonts w:ascii="Consolas" w:hAnsi="Consolas" w:cs="Consolas"/>
+                <w:color w:val="008000"/>
+                <w:sz w:val="19"/>
+                <w:szCs w:val="19"/>
+              </w:rPr>
               <w:tab/>
+            </w:r>
+            <w:proofErr w:type="spellStart"/>
+            <w:r>
+              <w:rPr>
+                <w:rFonts w:ascii="Consolas" w:hAnsi="Consolas" w:cs="Consolas"/>
+                <w:color w:val="008000"/>
+                <w:sz w:val="19"/>
+                <w:szCs w:val="19"/>
+              </w:rPr>
               <w:t>sup_id</w:t>
             </w:r>
+            <w:proofErr w:type="spellEnd"/>
             <w:r>
               <w:rPr>
                 <w:rFonts w:ascii="Consolas" w:hAnsi="Consolas" w:cs="Consolas"/>
@@ -14407,8 +14604,19 @@
                 <w:sz w:val="19"/>
                 <w:szCs w:val="19"/>
               </w:rPr>
-              <w:t>UPDATE ec.Employee_Hierarchy</w:t>
-            </w:r>
+              <w:t xml:space="preserve">UPDATE </w:t>
+            </w:r>
+            <w:proofErr w:type="spellStart"/>
+            <w:r>
+              <w:rPr>
+                <w:rFonts w:ascii="Consolas" w:hAnsi="Consolas" w:cs="Consolas"/>
+                <w:color w:val="008000"/>
+                <w:sz w:val="19"/>
+                <w:szCs w:val="19"/>
+              </w:rPr>
+              <w:t>ec.Employee_Hierarchy</w:t>
+            </w:r>
+            <w:proofErr w:type="spellEnd"/>
           </w:p>
           <w:p>
             <w:pPr>
@@ -14428,7 +14636,27 @@
                 <w:sz w:val="19"/>
                 <w:szCs w:val="19"/>
               </w:rPr>
-              <w:t>SET emp_job_code = 'wacs01'</w:t>
+              <w:t xml:space="preserve">SET </w:t>
+            </w:r>
+            <w:proofErr w:type="spellStart"/>
+            <w:r>
+              <w:rPr>
+                <w:rFonts w:ascii="Consolas" w:hAnsi="Consolas" w:cs="Consolas"/>
+                <w:color w:val="008000"/>
+                <w:sz w:val="19"/>
+                <w:szCs w:val="19"/>
+              </w:rPr>
+              <w:t>emp_job_code</w:t>
+            </w:r>
+            <w:proofErr w:type="spellEnd"/>
+            <w:r>
+              <w:rPr>
+                <w:rFonts w:ascii="Consolas" w:hAnsi="Consolas" w:cs="Consolas"/>
+                <w:color w:val="008000"/>
+                <w:sz w:val="19"/>
+                <w:szCs w:val="19"/>
+              </w:rPr>
+              <w:t xml:space="preserve"> = 'wacs01'</w:t>
             </w:r>
           </w:p>
           <w:p>
@@ -14449,7 +14677,27 @@
                 <w:sz w:val="19"/>
                 <w:szCs w:val="19"/>
               </w:rPr>
-              <w:t>WHERE emp_id =  '236464'</w:t>
+              <w:t xml:space="preserve">WHERE </w:t>
+            </w:r>
+            <w:proofErr w:type="spellStart"/>
+            <w:r>
+              <w:rPr>
+                <w:rFonts w:ascii="Consolas" w:hAnsi="Consolas" w:cs="Consolas"/>
+                <w:color w:val="008000"/>
+                <w:sz w:val="19"/>
+                <w:szCs w:val="19"/>
+              </w:rPr>
+              <w:t>emp_id</w:t>
+            </w:r>
+            <w:proofErr w:type="spellEnd"/>
+            <w:r>
+              <w:rPr>
+                <w:rFonts w:ascii="Consolas" w:hAnsi="Consolas" w:cs="Consolas"/>
+                <w:color w:val="008000"/>
+                <w:sz w:val="19"/>
+                <w:szCs w:val="19"/>
+              </w:rPr>
+              <w:t xml:space="preserve"> =  '236464'</w:t>
             </w:r>
           </w:p>
           <w:p>
@@ -14482,8 +14730,19 @@
                 <w:sz w:val="19"/>
                 <w:szCs w:val="19"/>
               </w:rPr>
-              <w:t>UPDATE ec.Employee_Hierarchy</w:t>
-            </w:r>
+              <w:t xml:space="preserve">UPDATE </w:t>
+            </w:r>
+            <w:proofErr w:type="spellStart"/>
+            <w:r>
+              <w:rPr>
+                <w:rFonts w:ascii="Consolas" w:hAnsi="Consolas" w:cs="Consolas"/>
+                <w:color w:val="008000"/>
+                <w:sz w:val="19"/>
+                <w:szCs w:val="19"/>
+              </w:rPr>
+              <w:t>ec.Employee_Hierarchy</w:t>
+            </w:r>
+            <w:proofErr w:type="spellEnd"/>
           </w:p>
           <w:p>
             <w:pPr>
@@ -14503,7 +14762,27 @@
                 <w:sz w:val="19"/>
                 <w:szCs w:val="19"/>
               </w:rPr>
-              <w:t>SET sup_id = '236464'</w:t>
+              <w:t xml:space="preserve">SET </w:t>
+            </w:r>
+            <w:proofErr w:type="spellStart"/>
+            <w:r>
+              <w:rPr>
+                <w:rFonts w:ascii="Consolas" w:hAnsi="Consolas" w:cs="Consolas"/>
+                <w:color w:val="008000"/>
+                <w:sz w:val="19"/>
+                <w:szCs w:val="19"/>
+              </w:rPr>
+              <w:t>sup_id</w:t>
+            </w:r>
+            <w:proofErr w:type="spellEnd"/>
+            <w:r>
+              <w:rPr>
+                <w:rFonts w:ascii="Consolas" w:hAnsi="Consolas" w:cs="Consolas"/>
+                <w:color w:val="008000"/>
+                <w:sz w:val="19"/>
+                <w:szCs w:val="19"/>
+              </w:rPr>
+              <w:t xml:space="preserve"> = '236464'</w:t>
             </w:r>
           </w:p>
           <w:p>
@@ -14524,7 +14803,27 @@
                 <w:sz w:val="19"/>
                 <w:szCs w:val="19"/>
               </w:rPr>
-              <w:t>WHERE emp_id = '231927'</w:t>
+              <w:t xml:space="preserve">WHERE </w:t>
+            </w:r>
+            <w:proofErr w:type="spellStart"/>
+            <w:r>
+              <w:rPr>
+                <w:rFonts w:ascii="Consolas" w:hAnsi="Consolas" w:cs="Consolas"/>
+                <w:color w:val="008000"/>
+                <w:sz w:val="19"/>
+                <w:szCs w:val="19"/>
+              </w:rPr>
+              <w:t>emp_id</w:t>
+            </w:r>
+            <w:proofErr w:type="spellEnd"/>
+            <w:r>
+              <w:rPr>
+                <w:rFonts w:ascii="Consolas" w:hAnsi="Consolas" w:cs="Consolas"/>
+                <w:color w:val="008000"/>
+                <w:sz w:val="19"/>
+                <w:szCs w:val="19"/>
+              </w:rPr>
+              <w:t xml:space="preserve"> = '231927'</w:t>
             </w:r>
           </w:p>
           <w:p>
@@ -14557,8 +14856,19 @@
                 <w:sz w:val="19"/>
                 <w:szCs w:val="19"/>
               </w:rPr>
-              <w:t>UPDATE ec.Employee_Hierarchy</w:t>
-            </w:r>
+              <w:t xml:space="preserve">UPDATE </w:t>
+            </w:r>
+            <w:proofErr w:type="spellStart"/>
+            <w:r>
+              <w:rPr>
+                <w:rFonts w:ascii="Consolas" w:hAnsi="Consolas" w:cs="Consolas"/>
+                <w:color w:val="008000"/>
+                <w:sz w:val="19"/>
+                <w:szCs w:val="19"/>
+              </w:rPr>
+              <w:t>ec.Employee_Hierarchy</w:t>
+            </w:r>
+            <w:proofErr w:type="spellEnd"/>
           </w:p>
           <w:p>
             <w:pPr>
@@ -14578,7 +14888,27 @@
                 <w:sz w:val="19"/>
                 <w:szCs w:val="19"/>
               </w:rPr>
-              <w:t>SET mgr_id = '236464'</w:t>
+              <w:t xml:space="preserve">SET </w:t>
+            </w:r>
+            <w:proofErr w:type="spellStart"/>
+            <w:r>
+              <w:rPr>
+                <w:rFonts w:ascii="Consolas" w:hAnsi="Consolas" w:cs="Consolas"/>
+                <w:color w:val="008000"/>
+                <w:sz w:val="19"/>
+                <w:szCs w:val="19"/>
+              </w:rPr>
+              <w:t>mgr_id</w:t>
+            </w:r>
+            <w:proofErr w:type="spellEnd"/>
+            <w:r>
+              <w:rPr>
+                <w:rFonts w:ascii="Consolas" w:hAnsi="Consolas" w:cs="Consolas"/>
+                <w:color w:val="008000"/>
+                <w:sz w:val="19"/>
+                <w:szCs w:val="19"/>
+              </w:rPr>
+              <w:t xml:space="preserve"> = '236464'</w:t>
             </w:r>
           </w:p>
           <w:p>
@@ -14599,7 +14929,27 @@
                 <w:sz w:val="19"/>
                 <w:szCs w:val="19"/>
               </w:rPr>
-              <w:t>WHERE emp_id = '231927'</w:t>
+              <w:t xml:space="preserve">WHERE </w:t>
+            </w:r>
+            <w:proofErr w:type="spellStart"/>
+            <w:r>
+              <w:rPr>
+                <w:rFonts w:ascii="Consolas" w:hAnsi="Consolas" w:cs="Consolas"/>
+                <w:color w:val="008000"/>
+                <w:sz w:val="19"/>
+                <w:szCs w:val="19"/>
+              </w:rPr>
+              <w:t>emp_id</w:t>
+            </w:r>
+            <w:proofErr w:type="spellEnd"/>
+            <w:r>
+              <w:rPr>
+                <w:rFonts w:ascii="Consolas" w:hAnsi="Consolas" w:cs="Consolas"/>
+                <w:color w:val="008000"/>
+                <w:sz w:val="19"/>
+                <w:szCs w:val="19"/>
+              </w:rPr>
+              <w:t xml:space="preserve"> = '231927'</w:t>
             </w:r>
           </w:p>
           <w:p>
@@ -14644,8 +14994,19 @@
                 <w:sz w:val="19"/>
                 <w:szCs w:val="19"/>
               </w:rPr>
-              <w:t>UPDATE ec.Employee_Hierarchy</w:t>
-            </w:r>
+              <w:t xml:space="preserve">UPDATE </w:t>
+            </w:r>
+            <w:proofErr w:type="spellStart"/>
+            <w:r>
+              <w:rPr>
+                <w:rFonts w:ascii="Consolas" w:hAnsi="Consolas" w:cs="Consolas"/>
+                <w:color w:val="008000"/>
+                <w:sz w:val="19"/>
+                <w:szCs w:val="19"/>
+              </w:rPr>
+              <w:t>ec.Employee_Hierarchy</w:t>
+            </w:r>
+            <w:proofErr w:type="spellEnd"/>
           </w:p>
           <w:p>
             <w:pPr>
@@ -14665,7 +15026,27 @@
                 <w:sz w:val="19"/>
                 <w:szCs w:val="19"/>
               </w:rPr>
-              <w:t>SET sup_id = '228058'</w:t>
+              <w:t xml:space="preserve">SET </w:t>
+            </w:r>
+            <w:proofErr w:type="spellStart"/>
+            <w:r>
+              <w:rPr>
+                <w:rFonts w:ascii="Consolas" w:hAnsi="Consolas" w:cs="Consolas"/>
+                <w:color w:val="008000"/>
+                <w:sz w:val="19"/>
+                <w:szCs w:val="19"/>
+              </w:rPr>
+              <w:t>sup_id</w:t>
+            </w:r>
+            <w:proofErr w:type="spellEnd"/>
+            <w:r>
+              <w:rPr>
+                <w:rFonts w:ascii="Consolas" w:hAnsi="Consolas" w:cs="Consolas"/>
+                <w:color w:val="008000"/>
+                <w:sz w:val="19"/>
+                <w:szCs w:val="19"/>
+              </w:rPr>
+              <w:t xml:space="preserve"> = '228058'</w:t>
             </w:r>
           </w:p>
           <w:p>
@@ -14686,7 +15067,27 @@
                 <w:sz w:val="19"/>
                 <w:szCs w:val="19"/>
               </w:rPr>
-              <w:t>WHERE emp_id = '231927'</w:t>
+              <w:t xml:space="preserve">WHERE </w:t>
+            </w:r>
+            <w:proofErr w:type="spellStart"/>
+            <w:r>
+              <w:rPr>
+                <w:rFonts w:ascii="Consolas" w:hAnsi="Consolas" w:cs="Consolas"/>
+                <w:color w:val="008000"/>
+                <w:sz w:val="19"/>
+                <w:szCs w:val="19"/>
+              </w:rPr>
+              <w:t>emp_id</w:t>
+            </w:r>
+            <w:proofErr w:type="spellEnd"/>
+            <w:r>
+              <w:rPr>
+                <w:rFonts w:ascii="Consolas" w:hAnsi="Consolas" w:cs="Consolas"/>
+                <w:color w:val="008000"/>
+                <w:sz w:val="19"/>
+                <w:szCs w:val="19"/>
+              </w:rPr>
+              <w:t xml:space="preserve"> = '231927'</w:t>
             </w:r>
           </w:p>
           <w:p>
@@ -14719,8 +15120,19 @@
                 <w:sz w:val="19"/>
                 <w:szCs w:val="19"/>
               </w:rPr>
-              <w:t>UPDATE ec.Employee_Hierarchy</w:t>
-            </w:r>
+              <w:t xml:space="preserve">UPDATE </w:t>
+            </w:r>
+            <w:proofErr w:type="spellStart"/>
+            <w:r>
+              <w:rPr>
+                <w:rFonts w:ascii="Consolas" w:hAnsi="Consolas" w:cs="Consolas"/>
+                <w:color w:val="008000"/>
+                <w:sz w:val="19"/>
+                <w:szCs w:val="19"/>
+              </w:rPr>
+              <w:t>ec.Employee_Hierarchy</w:t>
+            </w:r>
+            <w:proofErr w:type="spellEnd"/>
           </w:p>
           <w:p>
             <w:pPr>
@@ -14740,7 +15152,27 @@
                 <w:sz w:val="19"/>
                 <w:szCs w:val="19"/>
               </w:rPr>
-              <w:t>SET mgr_id = '236292'</w:t>
+              <w:t xml:space="preserve">SET </w:t>
+            </w:r>
+            <w:proofErr w:type="spellStart"/>
+            <w:r>
+              <w:rPr>
+                <w:rFonts w:ascii="Consolas" w:hAnsi="Consolas" w:cs="Consolas"/>
+                <w:color w:val="008000"/>
+                <w:sz w:val="19"/>
+                <w:szCs w:val="19"/>
+              </w:rPr>
+              <w:t>mgr_id</w:t>
+            </w:r>
+            <w:proofErr w:type="spellEnd"/>
+            <w:r>
+              <w:rPr>
+                <w:rFonts w:ascii="Consolas" w:hAnsi="Consolas" w:cs="Consolas"/>
+                <w:color w:val="008000"/>
+                <w:sz w:val="19"/>
+                <w:szCs w:val="19"/>
+              </w:rPr>
+              <w:t xml:space="preserve"> = '236292'</w:t>
             </w:r>
           </w:p>
           <w:p>
@@ -14761,10 +15193,10 @@
                 <w:sz w:val="19"/>
                 <w:szCs w:val="19"/>
               </w:rPr>
-              <w:t>WHERE emp_id = '231927'</w:t>
-            </w:r>
-          </w:p>
-          <w:p>
+              <w:lastRenderedPageBreak/>
+              <w:t xml:space="preserve">WHERE </w:t>
+            </w:r>
+            <w:proofErr w:type="spellStart"/>
             <w:r>
               <w:rPr>
                 <w:rFonts w:ascii="Consolas" w:hAnsi="Consolas" w:cs="Consolas"/>
@@ -14772,7 +15204,27 @@
                 <w:sz w:val="19"/>
                 <w:szCs w:val="19"/>
               </w:rPr>
-              <w:lastRenderedPageBreak/>
+              <w:t>emp_id</w:t>
+            </w:r>
+            <w:proofErr w:type="spellEnd"/>
+            <w:r>
+              <w:rPr>
+                <w:rFonts w:ascii="Consolas" w:hAnsi="Consolas" w:cs="Consolas"/>
+                <w:color w:val="008000"/>
+                <w:sz w:val="19"/>
+                <w:szCs w:val="19"/>
+              </w:rPr>
+              <w:t xml:space="preserve"> = '231927'</w:t>
+            </w:r>
+          </w:p>
+          <w:p>
+            <w:r>
+              <w:rPr>
+                <w:rFonts w:ascii="Consolas" w:hAnsi="Consolas" w:cs="Consolas"/>
+                <w:color w:val="008000"/>
+                <w:sz w:val="19"/>
+                <w:szCs w:val="19"/>
+              </w:rPr>
               <w:t>*/</w:t>
             </w:r>
           </w:p>
@@ -14869,7 +15321,7 @@
       <w:rPr>
         <w:noProof/>
       </w:rPr>
-      <w:t>5/24/2021</w:t>
+      <w:t>6/8/2021</w:t>
     </w:r>
     <w:r>
       <w:fldChar w:fldCharType="end"/>

</xml_diff>

<commit_message>
TFS 24460 - Update QN Load Process to reconcile partial batches
git-tfs-id: [https://tfs.omnicloud.local/tfs/cco%20program/]$/eCoaching_V2;C51365
</commit_message>
<xml_diff>
--- a/Unit Test/DB/CCO_eCoaching_Log_Quality_Now_Load_DB_UTD.docx
+++ b/Unit Test/DB/CCO_eCoaching_Log_Quality_Now_Load_DB_UTD.docx
@@ -715,13 +715,8 @@
           </w:tcPr>
           <w:p>
             <w:r>
-              <w:t xml:space="preserve"> TFS 16924 - Handle blank evaluator in quality now logs from </w:t>
-            </w:r>
-            <w:proofErr w:type="spellStart"/>
-            <w:r>
-              <w:t>iqs</w:t>
-            </w:r>
-            <w:proofErr w:type="spellEnd"/>
+              <w:t xml:space="preserve"> TFS 16924 - Handle blank evaluator in quality now logs from iqs</w:t>
+            </w:r>
           </w:p>
         </w:tc>
         <w:tc>
@@ -1051,6 +1046,72 @@
           <w:p>
             <w:r>
               <w:t>TFS 21496 - eCL feeds strip special characters - review what is stripped and allow more</w:t>
+            </w:r>
+          </w:p>
+        </w:tc>
+        <w:tc>
+          <w:tcPr>
+            <w:tcW w:w="1980" w:type="dxa"/>
+            <w:tcBorders>
+              <w:top w:val="single" w:sz="6" w:space="0" w:color="C0C0C0"/>
+              <w:left w:val="single" w:sz="6" w:space="0" w:color="C0C0C0"/>
+              <w:bottom w:val="single" w:sz="6" w:space="0" w:color="C0C0C0"/>
+              <w:right w:val="single" w:sz="6" w:space="0" w:color="C0C0C0"/>
+            </w:tcBorders>
+          </w:tcPr>
+          <w:p>
+            <w:r>
+              <w:t>Susmitha Palacherla</w:t>
+            </w:r>
+          </w:p>
+        </w:tc>
+      </w:tr>
+      <w:tr>
+        <w:tc>
+          <w:tcPr>
+            <w:tcW w:w="0" w:type="auto"/>
+            <w:tcBorders>
+              <w:top w:val="single" w:sz="6" w:space="0" w:color="C0C0C0"/>
+              <w:left w:val="single" w:sz="6" w:space="0" w:color="C0C0C0"/>
+              <w:bottom w:val="single" w:sz="6" w:space="0" w:color="C0C0C0"/>
+              <w:right w:val="single" w:sz="6" w:space="0" w:color="C0C0C0"/>
+            </w:tcBorders>
+          </w:tcPr>
+          <w:p>
+            <w:r>
+              <w:t>4/6/2022</w:t>
+            </w:r>
+          </w:p>
+        </w:tc>
+        <w:tc>
+          <w:tcPr>
+            <w:tcW w:w="0" w:type="auto"/>
+            <w:tcBorders>
+              <w:top w:val="single" w:sz="6" w:space="0" w:color="C0C0C0"/>
+              <w:left w:val="single" w:sz="6" w:space="0" w:color="C0C0C0"/>
+              <w:bottom w:val="single" w:sz="6" w:space="0" w:color="C0C0C0"/>
+              <w:right w:val="single" w:sz="6" w:space="0" w:color="C0C0C0"/>
+            </w:tcBorders>
+          </w:tcPr>
+          <w:p>
+            <w:r>
+              <w:t>11.0</w:t>
+            </w:r>
+          </w:p>
+        </w:tc>
+        <w:tc>
+          <w:tcPr>
+            <w:tcW w:w="6082" w:type="dxa"/>
+            <w:tcBorders>
+              <w:top w:val="single" w:sz="6" w:space="0" w:color="C0C0C0"/>
+              <w:left w:val="single" w:sz="6" w:space="0" w:color="C0C0C0"/>
+              <w:bottom w:val="single" w:sz="6" w:space="0" w:color="C0C0C0"/>
+              <w:right w:val="single" w:sz="6" w:space="0" w:color="C0C0C0"/>
+            </w:tcBorders>
+          </w:tcPr>
+          <w:p>
+            <w:r>
+              <w:t>TFS 24460 - Update QN Load Process to reconcile partial batches</w:t>
             </w:r>
           </w:p>
         </w:tc>
@@ -1275,15 +1336,7 @@
       <w:bookmarkStart w:id="15" w:name="_Toc68279395"/>
       <w:bookmarkStart w:id="16" w:name="_Toc68419810"/>
       <w:r>
-        <w:t xml:space="preserve">SSIS – </w:t>
-      </w:r>
-      <w:proofErr w:type="spellStart"/>
-      <w:r>
-        <w:t>Quality_Now_Coaching</w:t>
-      </w:r>
-      <w:proofErr w:type="spellEnd"/>
-      <w:r>
-        <w:t xml:space="preserve"> (</w:t>
+        <w:t>SSIS – Quality_Now_Coaching (</w:t>
       </w:r>
       <w:r>
         <w:t>IQS-QN</w:t>
@@ -1324,7 +1377,6 @@
         </w:rPr>
         <w:t xml:space="preserve">Unit Identifier: </w:t>
       </w:r>
-      <w:proofErr w:type="spellStart"/>
       <w:r>
         <w:rPr>
           <w:b w:val="0"/>
@@ -1337,7 +1389,6 @@
         </w:rPr>
         <w:t>Coaching.dtsx</w:t>
       </w:r>
-      <w:proofErr w:type="spellEnd"/>
     </w:p>
     <w:p>
       <w:pPr>
@@ -1531,13 +1582,7 @@
               </w:rPr>
             </w:pPr>
             <w:r>
-              <w:t>TFS 21446 - QN eCL feed has 4 day comparison Extend to 30 days</w:t>
-            </w:r>
-            <w:r>
-              <w:t xml:space="preserve"> and </w:t>
-            </w:r>
-            <w:r>
-              <w:t>TFS 21496 - eCL feeds strip special characters - review what is stripped and allow more</w:t>
+              <w:t>TFS 24460 - Update QN Load Process to reconcile partial batches</w:t>
             </w:r>
           </w:p>
         </w:tc>
@@ -1580,21 +1625,12 @@
                 <w:szCs w:val="22"/>
               </w:rPr>
             </w:pPr>
-            <w:proofErr w:type="spellStart"/>
-            <w:r>
-              <w:rPr>
-                <w:sz w:val="22"/>
-                <w:szCs w:val="22"/>
-              </w:rPr>
-              <w:t>eCoaching_Dev</w:t>
-            </w:r>
-            <w:proofErr w:type="spellEnd"/>
-            <w:r>
-              <w:rPr>
-                <w:sz w:val="22"/>
-                <w:szCs w:val="22"/>
-              </w:rPr>
-              <w:t xml:space="preserve"> database on </w:t>
+            <w:r>
+              <w:rPr>
+                <w:sz w:val="22"/>
+                <w:szCs w:val="22"/>
+              </w:rPr>
+              <w:t xml:space="preserve">eCoaching_Dev database on </w:t>
             </w:r>
             <w:r>
               <w:rPr>
@@ -1646,28 +1682,12 @@
                 <w:szCs w:val="22"/>
               </w:rPr>
             </w:pPr>
-            <w:proofErr w:type="spellStart"/>
-            <w:r>
-              <w:rPr>
-                <w:sz w:val="22"/>
-                <w:szCs w:val="22"/>
-              </w:rPr>
-              <w:t>Quality_Now_</w:t>
-            </w:r>
-            <w:r>
-              <w:rPr>
-                <w:sz w:val="22"/>
-                <w:szCs w:val="22"/>
-              </w:rPr>
-              <w:t>Coaching.dtsx</w:t>
-            </w:r>
-            <w:proofErr w:type="spellEnd"/>
-            <w:r>
-              <w:rPr>
-                <w:sz w:val="22"/>
-                <w:szCs w:val="22"/>
-              </w:rPr>
-              <w:t xml:space="preserve"> </w:t>
+            <w:r>
+              <w:rPr>
+                <w:sz w:val="22"/>
+                <w:szCs w:val="22"/>
+              </w:rPr>
+              <w:t>sp_Update_Coaching_Log_Quality_Now</w:t>
             </w:r>
           </w:p>
         </w:tc>
@@ -1756,7 +1776,28 @@
                 <w:sz w:val="22"/>
                 <w:szCs w:val="22"/>
               </w:rPr>
-              <w:t>Pause after Decrypt has been increased to 60 seconds.  Verify that when a large file is loaded that the load job does not fail because the file is still locked by the Decrypt process.</w:t>
+              <w:t>M</w:t>
+            </w:r>
+            <w:r>
+              <w:rPr>
+                <w:sz w:val="22"/>
+                <w:szCs w:val="22"/>
+              </w:rPr>
+              <w:t>odif</w:t>
+            </w:r>
+            <w:r>
+              <w:rPr>
+                <w:sz w:val="22"/>
+                <w:szCs w:val="22"/>
+              </w:rPr>
+              <w:t xml:space="preserve">ied </w:t>
+            </w:r>
+            <w:r>
+              <w:rPr>
+                <w:sz w:val="22"/>
+                <w:szCs w:val="22"/>
+              </w:rPr>
+              <w:t>the load process to associate additional evaluations for a batch to an existing Coaching log.</w:t>
             </w:r>
           </w:p>
         </w:tc>
@@ -2175,7 +2216,7 @@
                 <w:sz w:val="22"/>
                 <w:szCs w:val="22"/>
               </w:rPr>
-              <w:t>Y</w:t>
+              <w:t>N</w:t>
             </w:r>
           </w:p>
         </w:tc>
@@ -2196,7 +2237,7 @@
                 <w:sz w:val="22"/>
                 <w:szCs w:val="22"/>
               </w:rPr>
-              <w:t>Pass</w:t>
+              <w:t>NA</w:t>
             </w:r>
           </w:p>
         </w:tc>
@@ -2334,7 +2375,7 @@
                 <w:sz w:val="22"/>
                 <w:szCs w:val="22"/>
               </w:rPr>
-              <w:t>Y</w:t>
+              <w:t>N</w:t>
             </w:r>
           </w:p>
         </w:tc>
@@ -2355,7 +2396,7 @@
                 <w:sz w:val="22"/>
                 <w:szCs w:val="22"/>
               </w:rPr>
-              <w:t>Pass</w:t>
+              <w:t>NA</w:t>
             </w:r>
           </w:p>
         </w:tc>
@@ -2447,21 +2488,12 @@
               </w:rPr>
               <w:t>IQS\</w:t>
             </w:r>
-            <w:proofErr w:type="spellStart"/>
-            <w:r>
-              <w:rPr>
-                <w:sz w:val="22"/>
-                <w:szCs w:val="22"/>
-              </w:rPr>
-              <w:t>Decrypt_Out</w:t>
-            </w:r>
-            <w:proofErr w:type="spellEnd"/>
-            <w:r>
-              <w:rPr>
-                <w:sz w:val="22"/>
-                <w:szCs w:val="22"/>
-              </w:rPr>
-              <w:t>\</w:t>
+            <w:r>
+              <w:rPr>
+                <w:sz w:val="22"/>
+                <w:szCs w:val="22"/>
+              </w:rPr>
+              <w:t>Decrypt_Out\</w:t>
             </w:r>
           </w:p>
         </w:tc>
@@ -2501,7 +2533,7 @@
                 <w:sz w:val="22"/>
                 <w:szCs w:val="22"/>
               </w:rPr>
-              <w:t>Y</w:t>
+              <w:t>N</w:t>
             </w:r>
           </w:p>
         </w:tc>
@@ -2522,7 +2554,7 @@
                 <w:sz w:val="22"/>
                 <w:szCs w:val="22"/>
               </w:rPr>
-              <w:t>Pass</w:t>
+              <w:t>NA</w:t>
             </w:r>
           </w:p>
         </w:tc>
@@ -2619,23 +2651,7 @@
                 <w:sz w:val="22"/>
                 <w:szCs w:val="22"/>
               </w:rPr>
-              <w:t>\</w:t>
-            </w:r>
-            <w:proofErr w:type="spellStart"/>
-            <w:r>
-              <w:rPr>
-                <w:sz w:val="22"/>
-                <w:szCs w:val="22"/>
-              </w:rPr>
-              <w:t>Encrypt_Out</w:t>
-            </w:r>
-            <w:proofErr w:type="spellEnd"/>
-            <w:r>
-              <w:rPr>
-                <w:sz w:val="22"/>
-                <w:szCs w:val="22"/>
-              </w:rPr>
-              <w:t>\</w:t>
+              <w:t>\Encrypt_Out\</w:t>
             </w:r>
           </w:p>
         </w:tc>
@@ -2693,7 +2709,7 @@
                 <w:sz w:val="22"/>
                 <w:szCs w:val="22"/>
               </w:rPr>
-              <w:t>Y</w:t>
+              <w:t>N</w:t>
             </w:r>
           </w:p>
         </w:tc>
@@ -2714,7 +2730,7 @@
                 <w:sz w:val="22"/>
                 <w:szCs w:val="22"/>
               </w:rPr>
-              <w:t>Pass</w:t>
+              <w:t>NA</w:t>
             </w:r>
           </w:p>
         </w:tc>
@@ -3099,7 +3115,6 @@
                 <w:szCs w:val="22"/>
               </w:rPr>
             </w:pPr>
-            <w:proofErr w:type="spellStart"/>
             <w:r>
               <w:rPr>
                 <w:sz w:val="22"/>
@@ -3107,7 +3122,6 @@
               </w:rPr>
               <w:t>CoachingNotifications</w:t>
             </w:r>
-            <w:proofErr w:type="spellEnd"/>
           </w:p>
         </w:tc>
         <w:tc>
@@ -3336,7 +3350,6 @@
                 <w:sz w:val="22"/>
                 <w:szCs w:val="22"/>
               </w:rPr>
-              <w:lastRenderedPageBreak/>
               <w:t>IQS-QN-TDL-</w:t>
             </w:r>
             <w:r>
@@ -3645,14 +3658,7 @@
                 <w:sz w:val="22"/>
                 <w:szCs w:val="22"/>
               </w:rPr>
-              <w:t>IQS-QN-TDL-</w:t>
-            </w:r>
-            <w:r>
-              <w:rPr>
-                <w:sz w:val="22"/>
-                <w:szCs w:val="22"/>
-              </w:rPr>
-              <w:t>3.1</w:t>
+              <w:t>IQS-QN-TDL-3.1</w:t>
             </w:r>
           </w:p>
         </w:tc>
@@ -3693,7 +3699,7 @@
                 <w:sz w:val="22"/>
                 <w:szCs w:val="22"/>
               </w:rPr>
-              <w:t>Counts  loaded correctly</w:t>
+              <w:t>Counts loaded correctly</w:t>
             </w:r>
           </w:p>
         </w:tc>
@@ -3713,7 +3719,7 @@
                 <w:sz w:val="22"/>
                 <w:szCs w:val="22"/>
               </w:rPr>
-              <w:t>Y</w:t>
+              <w:t>N</w:t>
             </w:r>
           </w:p>
         </w:tc>
@@ -3734,7 +3740,7 @@
                 <w:sz w:val="22"/>
                 <w:szCs w:val="22"/>
               </w:rPr>
-              <w:t>Pass</w:t>
+              <w:t>NA</w:t>
             </w:r>
           </w:p>
         </w:tc>
@@ -4208,14 +4214,7 @@
                 <w:sz w:val="22"/>
                 <w:szCs w:val="22"/>
               </w:rPr>
-              <w:t>IQS-QN-TDL-</w:t>
-            </w:r>
-            <w:r>
-              <w:rPr>
-                <w:sz w:val="22"/>
-                <w:szCs w:val="22"/>
-              </w:rPr>
-              <w:t>4.2</w:t>
+              <w:t>IQS-QN-TDL-4.2</w:t>
             </w:r>
           </w:p>
         </w:tc>
@@ -4291,7 +4290,7 @@
                 <w:sz w:val="22"/>
                 <w:szCs w:val="22"/>
               </w:rPr>
-              <w:t>Y</w:t>
+              <w:t>N</w:t>
             </w:r>
           </w:p>
         </w:tc>
@@ -4312,7 +4311,7 @@
                 <w:sz w:val="22"/>
                 <w:szCs w:val="22"/>
               </w:rPr>
-              <w:t>Pass</w:t>
+              <w:t>NA</w:t>
             </w:r>
           </w:p>
         </w:tc>
@@ -5471,6 +5470,7 @@
                 <w:sz w:val="22"/>
                 <w:szCs w:val="22"/>
               </w:rPr>
+              <w:lastRenderedPageBreak/>
               <w:t>IQS-QN-TDL-5</w:t>
             </w:r>
             <w:r>
@@ -5638,23 +5638,7 @@
                 <w:sz w:val="22"/>
                 <w:szCs w:val="22"/>
               </w:rPr>
-              <w:t xml:space="preserve">Changed values need to be updated. </w:t>
-            </w:r>
-            <w:proofErr w:type="spellStart"/>
-            <w:r>
-              <w:rPr>
-                <w:sz w:val="22"/>
-                <w:szCs w:val="22"/>
-              </w:rPr>
-              <w:t>Last_Updated_date</w:t>
-            </w:r>
-            <w:proofErr w:type="spellEnd"/>
-            <w:r>
-              <w:rPr>
-                <w:sz w:val="22"/>
-                <w:szCs w:val="22"/>
-              </w:rPr>
-              <w:t xml:space="preserve"> should be updated to DateTime of actual update.</w:t>
+              <w:t>Changed values need to be updated. Last_Updated_date should be updated to DateTime of actual update.</w:t>
             </w:r>
           </w:p>
         </w:tc>
@@ -5674,7 +5658,7 @@
                 <w:sz w:val="22"/>
                 <w:szCs w:val="22"/>
               </w:rPr>
-              <w:t>Pass</w:t>
+              <w:t>N</w:t>
             </w:r>
           </w:p>
         </w:tc>
@@ -5695,7 +5679,7 @@
                 <w:sz w:val="22"/>
                 <w:szCs w:val="22"/>
               </w:rPr>
-              <w:t>Y</w:t>
+              <w:t>NA</w:t>
             </w:r>
           </w:p>
         </w:tc>
@@ -5973,6 +5957,20 @@
                 <w:szCs w:val="22"/>
               </w:rPr>
             </w:pPr>
+            <w:r>
+              <w:rPr>
+                <w:sz w:val="22"/>
+                <w:szCs w:val="22"/>
+              </w:rPr>
+              <w:t>IQS-QN-TDL-5.</w:t>
+            </w:r>
+            <w:r>
+              <w:rPr>
+                <w:sz w:val="22"/>
+                <w:szCs w:val="22"/>
+              </w:rPr>
+              <w:t>5</w:t>
+            </w:r>
           </w:p>
         </w:tc>
         <w:tc>
@@ -5987,6 +5985,13 @@
                 <w:szCs w:val="22"/>
               </w:rPr>
             </w:pPr>
+            <w:r>
+              <w:rPr>
+                <w:sz w:val="22"/>
+                <w:szCs w:val="22"/>
+              </w:rPr>
+              <w:t>Cgeck Evaluations table for additional Evals in file that were not previously loaded</w:t>
+            </w:r>
           </w:p>
         </w:tc>
         <w:tc>
@@ -6000,6 +6005,13 @@
                 <w:szCs w:val="22"/>
               </w:rPr>
             </w:pPr>
+            <w:r>
+              <w:rPr>
+                <w:sz w:val="22"/>
+                <w:szCs w:val="22"/>
+              </w:rPr>
+              <w:t>Additional Evaluation records should be inserted and associated with existing Coaching Log and Batch combo</w:t>
+            </w:r>
           </w:p>
         </w:tc>
         <w:tc>
@@ -6013,6 +6025,13 @@
                 <w:szCs w:val="22"/>
               </w:rPr>
             </w:pPr>
+            <w:r>
+              <w:rPr>
+                <w:sz w:val="22"/>
+                <w:szCs w:val="22"/>
+              </w:rPr>
+              <w:t>Y</w:t>
+            </w:r>
           </w:p>
         </w:tc>
         <w:tc>
@@ -6027,6 +6046,13 @@
                 <w:szCs w:val="22"/>
               </w:rPr>
             </w:pPr>
+            <w:r>
+              <w:rPr>
+                <w:sz w:val="22"/>
+                <w:szCs w:val="22"/>
+              </w:rPr>
+              <w:t>Pass</w:t>
+            </w:r>
           </w:p>
         </w:tc>
       </w:tr>
@@ -6071,13 +6097,6 @@
                 <w:szCs w:val="22"/>
               </w:rPr>
             </w:pPr>
-            <w:r>
-              <w:rPr>
-                <w:sz w:val="22"/>
-                <w:szCs w:val="22"/>
-              </w:rPr>
-              <w:t>Coaching Log Reason table</w:t>
-            </w:r>
           </w:p>
         </w:tc>
         <w:tc>
@@ -6148,20 +6167,6 @@
                 <w:szCs w:val="22"/>
               </w:rPr>
             </w:pPr>
-            <w:r>
-              <w:rPr>
-                <w:sz w:val="22"/>
-                <w:szCs w:val="22"/>
-              </w:rPr>
-              <w:t>IQS-QN-TDL-6</w:t>
-            </w:r>
-            <w:r>
-              <w:rPr>
-                <w:sz w:val="22"/>
-                <w:szCs w:val="22"/>
-              </w:rPr>
-              <w:t>.1</w:t>
-            </w:r>
           </w:p>
         </w:tc>
         <w:tc>
@@ -6181,7 +6186,7 @@
                 <w:sz w:val="22"/>
                 <w:szCs w:val="22"/>
               </w:rPr>
-              <w:t xml:space="preserve">Check Coaching Reason in Coaching Log Reason table </w:t>
+              <w:t>Coaching Log Reason table</w:t>
             </w:r>
           </w:p>
         </w:tc>
@@ -6196,13 +6201,6 @@
                 <w:szCs w:val="22"/>
               </w:rPr>
             </w:pPr>
-            <w:r>
-              <w:rPr>
-                <w:sz w:val="22"/>
-                <w:szCs w:val="22"/>
-              </w:rPr>
-              <w:t>57 for CSR Module/58 for Quality Module</w:t>
-            </w:r>
           </w:p>
         </w:tc>
         <w:tc>
@@ -6216,13 +6214,6 @@
                 <w:szCs w:val="22"/>
               </w:rPr>
             </w:pPr>
-            <w:r>
-              <w:rPr>
-                <w:sz w:val="22"/>
-                <w:szCs w:val="22"/>
-              </w:rPr>
-              <w:t>N</w:t>
-            </w:r>
           </w:p>
         </w:tc>
         <w:tc>
@@ -6237,13 +6228,6 @@
                 <w:szCs w:val="22"/>
               </w:rPr>
             </w:pPr>
-            <w:r>
-              <w:rPr>
-                <w:sz w:val="22"/>
-                <w:szCs w:val="22"/>
-              </w:rPr>
-              <w:t>NA</w:t>
-            </w:r>
           </w:p>
         </w:tc>
       </w:tr>
@@ -6279,7 +6263,14 @@
                 <w:sz w:val="22"/>
                 <w:szCs w:val="22"/>
               </w:rPr>
-              <w:t>IQS-QN-TDL-6.2</w:t>
+              <w:t>IQS-QN-TDL-6</w:t>
+            </w:r>
+            <w:r>
+              <w:rPr>
+                <w:sz w:val="22"/>
+                <w:szCs w:val="22"/>
+              </w:rPr>
+              <w:t>.1</w:t>
             </w:r>
           </w:p>
         </w:tc>
@@ -6300,7 +6291,7 @@
                 <w:sz w:val="22"/>
                 <w:szCs w:val="22"/>
               </w:rPr>
-              <w:t>Check Sub Coaching Reason in Coaching Log Reason table</w:t>
+              <w:t xml:space="preserve">Check Coaching Reason in Coaching Log Reason table </w:t>
             </w:r>
           </w:p>
         </w:tc>
@@ -6320,7 +6311,7 @@
                 <w:sz w:val="22"/>
                 <w:szCs w:val="22"/>
               </w:rPr>
-              <w:t>42</w:t>
+              <w:t>57 for CSR Module/58 for Quality Module</w:t>
             </w:r>
           </w:p>
         </w:tc>
@@ -6398,7 +6389,7 @@
                 <w:sz w:val="22"/>
                 <w:szCs w:val="22"/>
               </w:rPr>
-              <w:t>IQS-QN-TDL-6.3</w:t>
+              <w:t>IQS-QN-TDL-6.2</w:t>
             </w:r>
           </w:p>
         </w:tc>
@@ -6419,7 +6410,7 @@
                 <w:sz w:val="22"/>
                 <w:szCs w:val="22"/>
               </w:rPr>
-              <w:t>Check Value in Coaching Log Reason table</w:t>
+              <w:t>Check Sub Coaching Reason in Coaching Log Reason table</w:t>
             </w:r>
           </w:p>
         </w:tc>
@@ -6439,7 +6430,7 @@
                 <w:sz w:val="22"/>
                 <w:szCs w:val="22"/>
               </w:rPr>
-              <w:t>NA</w:t>
+              <w:t>42</w:t>
             </w:r>
           </w:p>
         </w:tc>
@@ -6512,6 +6503,13 @@
                 <w:szCs w:val="22"/>
               </w:rPr>
             </w:pPr>
+            <w:r>
+              <w:rPr>
+                <w:sz w:val="22"/>
+                <w:szCs w:val="22"/>
+              </w:rPr>
+              <w:t>IQS-QN-TDL-6.3</w:t>
+            </w:r>
           </w:p>
         </w:tc>
         <w:tc>
@@ -6526,6 +6524,13 @@
                 <w:szCs w:val="22"/>
               </w:rPr>
             </w:pPr>
+            <w:r>
+              <w:rPr>
+                <w:sz w:val="22"/>
+                <w:szCs w:val="22"/>
+              </w:rPr>
+              <w:t>Check Value in Coaching Log Reason table</w:t>
+            </w:r>
           </w:p>
         </w:tc>
         <w:tc>
@@ -6539,6 +6544,13 @@
                 <w:szCs w:val="22"/>
               </w:rPr>
             </w:pPr>
+            <w:r>
+              <w:rPr>
+                <w:sz w:val="22"/>
+                <w:szCs w:val="22"/>
+              </w:rPr>
+              <w:t>NA</w:t>
+            </w:r>
           </w:p>
         </w:tc>
         <w:tc>
@@ -6624,13 +6636,6 @@
                 <w:szCs w:val="22"/>
               </w:rPr>
             </w:pPr>
-            <w:r>
-              <w:rPr>
-                <w:sz w:val="22"/>
-                <w:szCs w:val="22"/>
-              </w:rPr>
-              <w:t>Dashboards Review and Update</w:t>
-            </w:r>
           </w:p>
         </w:tc>
         <w:tc>
@@ -6715,20 +6720,6 @@
                 <w:szCs w:val="22"/>
               </w:rPr>
             </w:pPr>
-            <w:r>
-              <w:rPr>
-                <w:sz w:val="22"/>
-                <w:szCs w:val="22"/>
-              </w:rPr>
-              <w:t>IQS-QN-TDL-7</w:t>
-            </w:r>
-            <w:r>
-              <w:rPr>
-                <w:sz w:val="22"/>
-                <w:szCs w:val="22"/>
-              </w:rPr>
-              <w:t>.1</w:t>
-            </w:r>
           </w:p>
         </w:tc>
         <w:tc>
@@ -6748,16 +6739,8 @@
                 <w:sz w:val="22"/>
                 <w:szCs w:val="22"/>
               </w:rPr>
-              <w:t xml:space="preserve">Log review </w:t>
-            </w:r>
-          </w:p>
-          <w:p>
-            <w:pPr>
-              <w:rPr>
-                <w:sz w:val="22"/>
-                <w:szCs w:val="22"/>
-              </w:rPr>
-            </w:pPr>
+              <w:t>Dashboards Review and Update</w:t>
+            </w:r>
           </w:p>
         </w:tc>
         <w:tc>
@@ -6771,113 +6754,6 @@
                 <w:szCs w:val="22"/>
               </w:rPr>
             </w:pPr>
-            <w:r>
-              <w:rPr>
-                <w:sz w:val="22"/>
-                <w:szCs w:val="22"/>
-              </w:rPr>
-              <w:t>Display</w:t>
-            </w:r>
-          </w:p>
-          <w:p>
-            <w:pPr>
-              <w:rPr>
-                <w:sz w:val="22"/>
-                <w:szCs w:val="22"/>
-              </w:rPr>
-            </w:pPr>
-            <w:proofErr w:type="spellStart"/>
-            <w:r>
-              <w:rPr>
-                <w:sz w:val="22"/>
-                <w:szCs w:val="22"/>
-              </w:rPr>
-              <w:t>isIQSQN</w:t>
-            </w:r>
-            <w:proofErr w:type="spellEnd"/>
-            <w:r>
-              <w:rPr>
-                <w:sz w:val="22"/>
-                <w:szCs w:val="22"/>
-              </w:rPr>
-              <w:t>=1</w:t>
-            </w:r>
-          </w:p>
-          <w:p>
-            <w:pPr>
-              <w:rPr>
-                <w:sz w:val="22"/>
-                <w:szCs w:val="22"/>
-              </w:rPr>
-            </w:pPr>
-            <w:r>
-              <w:rPr>
-                <w:sz w:val="22"/>
-                <w:szCs w:val="22"/>
-              </w:rPr>
-              <w:t>QNBatchID</w:t>
-            </w:r>
-          </w:p>
-          <w:p>
-            <w:pPr>
-              <w:rPr>
-                <w:sz w:val="22"/>
-                <w:szCs w:val="22"/>
-              </w:rPr>
-            </w:pPr>
-            <w:r>
-              <w:rPr>
-                <w:sz w:val="22"/>
-                <w:szCs w:val="22"/>
-              </w:rPr>
-              <w:t>QNStrengthsOpportunities</w:t>
-            </w:r>
-          </w:p>
-          <w:p>
-            <w:pPr>
-              <w:rPr>
-                <w:sz w:val="22"/>
-                <w:szCs w:val="22"/>
-              </w:rPr>
-            </w:pPr>
-            <w:r>
-              <w:rPr>
-                <w:sz w:val="22"/>
-                <w:szCs w:val="22"/>
-              </w:rPr>
-              <w:t xml:space="preserve">Channel </w:t>
-            </w:r>
-          </w:p>
-          <w:p>
-            <w:pPr>
-              <w:rPr>
-                <w:sz w:val="22"/>
-                <w:szCs w:val="22"/>
-              </w:rPr>
-            </w:pPr>
-            <w:r>
-              <w:rPr>
-                <w:sz w:val="22"/>
-                <w:szCs w:val="22"/>
-              </w:rPr>
-              <w:t xml:space="preserve">Activity ID (should return Activity ID for Web Chat, DCN for Written </w:t>
-            </w:r>
-            <w:proofErr w:type="spellStart"/>
-            <w:r>
-              <w:rPr>
-                <w:sz w:val="22"/>
-                <w:szCs w:val="22"/>
-              </w:rPr>
-              <w:t>Corr</w:t>
-            </w:r>
-            <w:proofErr w:type="spellEnd"/>
-            <w:r>
-              <w:rPr>
-                <w:sz w:val="22"/>
-                <w:szCs w:val="22"/>
-              </w:rPr>
-              <w:t xml:space="preserve"> and empty string for all other channels)</w:t>
-            </w:r>
           </w:p>
         </w:tc>
         <w:tc>
@@ -6954,7 +6830,14 @@
                 <w:sz w:val="22"/>
                 <w:szCs w:val="22"/>
               </w:rPr>
-              <w:t>IQS-QN-TDL-7.2</w:t>
+              <w:t>IQS-QN-TDL-7</w:t>
+            </w:r>
+            <w:r>
+              <w:rPr>
+                <w:sz w:val="22"/>
+                <w:szCs w:val="22"/>
+              </w:rPr>
+              <w:t>.1</w:t>
             </w:r>
           </w:p>
         </w:tc>
@@ -6975,8 +6858,16 @@
                 <w:sz w:val="22"/>
                 <w:szCs w:val="22"/>
               </w:rPr>
-              <w:t>Review page details</w:t>
-            </w:r>
+              <w:t xml:space="preserve">Log review </w:t>
+            </w:r>
+          </w:p>
+          <w:p>
+            <w:pPr>
+              <w:rPr>
+                <w:sz w:val="22"/>
+                <w:szCs w:val="22"/>
+              </w:rPr>
+            </w:pPr>
           </w:p>
         </w:tc>
         <w:tc>
@@ -6995,7 +6886,82 @@
                 <w:sz w:val="22"/>
                 <w:szCs w:val="22"/>
               </w:rPr>
-              <w:t>Show additional details of evals from evaluations table</w:t>
+              <w:t>Display</w:t>
+            </w:r>
+          </w:p>
+          <w:p>
+            <w:pPr>
+              <w:rPr>
+                <w:sz w:val="22"/>
+                <w:szCs w:val="22"/>
+              </w:rPr>
+            </w:pPr>
+            <w:r>
+              <w:rPr>
+                <w:sz w:val="22"/>
+                <w:szCs w:val="22"/>
+              </w:rPr>
+              <w:t>isIQSQN=1</w:t>
+            </w:r>
+          </w:p>
+          <w:p>
+            <w:pPr>
+              <w:rPr>
+                <w:sz w:val="22"/>
+                <w:szCs w:val="22"/>
+              </w:rPr>
+            </w:pPr>
+            <w:r>
+              <w:rPr>
+                <w:sz w:val="22"/>
+                <w:szCs w:val="22"/>
+              </w:rPr>
+              <w:t>QNBatchID</w:t>
+            </w:r>
+          </w:p>
+          <w:p>
+            <w:pPr>
+              <w:rPr>
+                <w:sz w:val="22"/>
+                <w:szCs w:val="22"/>
+              </w:rPr>
+            </w:pPr>
+            <w:r>
+              <w:rPr>
+                <w:sz w:val="22"/>
+                <w:szCs w:val="22"/>
+              </w:rPr>
+              <w:t>QNStrengthsOpportunities</w:t>
+            </w:r>
+          </w:p>
+          <w:p>
+            <w:pPr>
+              <w:rPr>
+                <w:sz w:val="22"/>
+                <w:szCs w:val="22"/>
+              </w:rPr>
+            </w:pPr>
+            <w:r>
+              <w:rPr>
+                <w:sz w:val="22"/>
+                <w:szCs w:val="22"/>
+              </w:rPr>
+              <w:t xml:space="preserve">Channel </w:t>
+            </w:r>
+          </w:p>
+          <w:p>
+            <w:pPr>
+              <w:rPr>
+                <w:sz w:val="22"/>
+                <w:szCs w:val="22"/>
+              </w:rPr>
+            </w:pPr>
+            <w:r>
+              <w:rPr>
+                <w:sz w:val="22"/>
+                <w:szCs w:val="22"/>
+              </w:rPr>
+              <w:t>Activity ID (should return Activity ID for Web Chat, DCN for Written Corr and empty string for all other channels)</w:t>
             </w:r>
           </w:p>
         </w:tc>
@@ -7073,6 +7039,126 @@
                 <w:sz w:val="22"/>
                 <w:szCs w:val="22"/>
               </w:rPr>
+              <w:t>IQS-QN-TDL-7.2</w:t>
+            </w:r>
+          </w:p>
+        </w:tc>
+        <w:tc>
+          <w:tcPr>
+            <w:tcW w:w="3363" w:type="dxa"/>
+            <w:gridSpan w:val="2"/>
+          </w:tcPr>
+          <w:p>
+            <w:pPr>
+              <w:rPr>
+                <w:sz w:val="22"/>
+                <w:szCs w:val="22"/>
+              </w:rPr>
+            </w:pPr>
+            <w:r>
+              <w:rPr>
+                <w:sz w:val="22"/>
+                <w:szCs w:val="22"/>
+              </w:rPr>
+              <w:t>Review page details</w:t>
+            </w:r>
+          </w:p>
+        </w:tc>
+        <w:tc>
+          <w:tcPr>
+            <w:tcW w:w="4500" w:type="dxa"/>
+          </w:tcPr>
+          <w:p>
+            <w:pPr>
+              <w:rPr>
+                <w:sz w:val="22"/>
+                <w:szCs w:val="22"/>
+              </w:rPr>
+            </w:pPr>
+            <w:r>
+              <w:rPr>
+                <w:sz w:val="22"/>
+                <w:szCs w:val="22"/>
+              </w:rPr>
+              <w:t>Show additional details of evals from evaluations table</w:t>
+            </w:r>
+          </w:p>
+        </w:tc>
+        <w:tc>
+          <w:tcPr>
+            <w:tcW w:w="1677" w:type="dxa"/>
+          </w:tcPr>
+          <w:p>
+            <w:pPr>
+              <w:rPr>
+                <w:sz w:val="22"/>
+                <w:szCs w:val="22"/>
+              </w:rPr>
+            </w:pPr>
+            <w:r>
+              <w:rPr>
+                <w:sz w:val="22"/>
+                <w:szCs w:val="22"/>
+              </w:rPr>
+              <w:t>N</w:t>
+            </w:r>
+          </w:p>
+        </w:tc>
+        <w:tc>
+          <w:tcPr>
+            <w:tcW w:w="1980" w:type="dxa"/>
+            <w:gridSpan w:val="2"/>
+          </w:tcPr>
+          <w:p>
+            <w:pPr>
+              <w:rPr>
+                <w:sz w:val="22"/>
+                <w:szCs w:val="22"/>
+              </w:rPr>
+            </w:pPr>
+            <w:r>
+              <w:rPr>
+                <w:sz w:val="22"/>
+                <w:szCs w:val="22"/>
+              </w:rPr>
+              <w:t>NA</w:t>
+            </w:r>
+          </w:p>
+        </w:tc>
+      </w:tr>
+      <w:tr>
+        <w:tblPrEx>
+          <w:tblBorders>
+            <w:top w:val="double" w:sz="4" w:space="0" w:color="auto"/>
+            <w:left w:val="double" w:sz="4" w:space="0" w:color="auto"/>
+            <w:bottom w:val="double" w:sz="4" w:space="0" w:color="auto"/>
+            <w:right w:val="double" w:sz="4" w:space="0" w:color="auto"/>
+            <w:insideH w:val="single" w:sz="6" w:space="0" w:color="auto"/>
+            <w:insideV w:val="single" w:sz="6" w:space="0" w:color="auto"/>
+          </w:tblBorders>
+        </w:tblPrEx>
+        <w:trPr>
+          <w:gridBefore w:val="1"/>
+          <w:wBefore w:w="10" w:type="dxa"/>
+          <w:cantSplit/>
+        </w:trPr>
+        <w:tc>
+          <w:tcPr>
+            <w:tcW w:w="1497" w:type="dxa"/>
+          </w:tcPr>
+          <w:p>
+            <w:pPr>
+              <w:rPr>
+                <w:sz w:val="22"/>
+                <w:szCs w:val="22"/>
+              </w:rPr>
+            </w:pPr>
+            <w:r>
+              <w:rPr>
+                <w:sz w:val="22"/>
+                <w:szCs w:val="22"/>
+              </w:rPr>
+              <w:lastRenderedPageBreak/>
               <w:t>IQS-QN-TDL-7.3</w:t>
             </w:r>
           </w:p>
@@ -8354,6 +8440,9 @@
         <w:tc>
           <w:tcPr>
             <w:tcW w:w="5283" w:type="dxa"/>
+            <w:tcBorders>
+              <w:top w:val="nil"/>
+            </w:tcBorders>
             <w:vAlign w:val="bottom"/>
           </w:tcPr>
           <w:p>
@@ -8404,6 +8493,9 @@
         <w:tc>
           <w:tcPr>
             <w:tcW w:w="3825" w:type="dxa"/>
+            <w:tcBorders>
+              <w:top w:val="nil"/>
+            </w:tcBorders>
             <w:vAlign w:val="bottom"/>
           </w:tcPr>
           <w:p>
@@ -8423,178 +8515,7 @@
               <w:rPr>
                 <w:rFonts w:ascii="Arial" w:hAnsi="Arial" w:cs="Arial"/>
               </w:rPr>
-              <w:t>6/8/2021</w:t>
-            </w:r>
-          </w:p>
-        </w:tc>
-      </w:tr>
-      <w:tr>
-        <w:trPr>
-          <w:trHeight w:val="494"/>
-        </w:trPr>
-        <w:tc>
-          <w:tcPr>
-            <w:tcW w:w="5283" w:type="dxa"/>
-            <w:tcBorders>
-              <w:bottom w:val="nil"/>
-            </w:tcBorders>
-          </w:tcPr>
-          <w:p>
-            <w:pPr>
-              <w:tabs>
-                <w:tab w:val="left" w:pos="360"/>
-                <w:tab w:val="left" w:leader="underscore" w:pos="4590"/>
-                <w:tab w:val="left" w:pos="5760"/>
-                <w:tab w:val="left" w:leader="underscore" w:pos="6840"/>
-              </w:tabs>
-              <w:jc w:val="center"/>
-              <w:rPr>
-                <w:rFonts w:ascii="Arial" w:hAnsi="Arial" w:cs="Arial"/>
-              </w:rPr>
-            </w:pPr>
-            <w:r>
-              <w:rPr>
-                <w:rFonts w:ascii="Arial" w:hAnsi="Arial" w:cs="Arial"/>
-              </w:rPr>
-              <w:t>Initial Tester</w:t>
-            </w:r>
-          </w:p>
-        </w:tc>
-        <w:tc>
-          <w:tcPr>
-            <w:tcW w:w="750" w:type="dxa"/>
-            <w:tcBorders>
-              <w:top w:val="nil"/>
-              <w:bottom w:val="nil"/>
-            </w:tcBorders>
-          </w:tcPr>
-          <w:p>
-            <w:pPr>
-              <w:tabs>
-                <w:tab w:val="left" w:pos="360"/>
-                <w:tab w:val="left" w:leader="underscore" w:pos="4590"/>
-                <w:tab w:val="left" w:pos="5760"/>
-                <w:tab w:val="left" w:leader="underscore" w:pos="6840"/>
-              </w:tabs>
-              <w:jc w:val="center"/>
-              <w:rPr>
-                <w:rFonts w:ascii="Arial" w:hAnsi="Arial" w:cs="Arial"/>
-              </w:rPr>
-            </w:pPr>
-          </w:p>
-        </w:tc>
-        <w:tc>
-          <w:tcPr>
-            <w:tcW w:w="3825" w:type="dxa"/>
-            <w:tcBorders>
-              <w:bottom w:val="nil"/>
-            </w:tcBorders>
-          </w:tcPr>
-          <w:p>
-            <w:pPr>
-              <w:tabs>
-                <w:tab w:val="left" w:pos="360"/>
-                <w:tab w:val="left" w:leader="underscore" w:pos="4590"/>
-                <w:tab w:val="left" w:pos="5760"/>
-                <w:tab w:val="left" w:leader="underscore" w:pos="6840"/>
-              </w:tabs>
-              <w:jc w:val="center"/>
-              <w:rPr>
-                <w:rFonts w:ascii="Arial" w:hAnsi="Arial" w:cs="Arial"/>
-              </w:rPr>
-            </w:pPr>
-            <w:r>
-              <w:rPr>
-                <w:rFonts w:ascii="Arial" w:hAnsi="Arial" w:cs="Arial"/>
-              </w:rPr>
-              <w:t>Initial Date Completed</w:t>
-            </w:r>
-          </w:p>
-        </w:tc>
-      </w:tr>
-      <w:tr>
-        <w:trPr>
-          <w:trHeight w:val="457"/>
-        </w:trPr>
-        <w:tc>
-          <w:tcPr>
-            <w:tcW w:w="5283" w:type="dxa"/>
-            <w:tcBorders>
-              <w:top w:val="nil"/>
-            </w:tcBorders>
-            <w:vAlign w:val="bottom"/>
-          </w:tcPr>
-          <w:p>
-            <w:pPr>
-              <w:tabs>
-                <w:tab w:val="left" w:pos="360"/>
-                <w:tab w:val="left" w:leader="underscore" w:pos="4590"/>
-                <w:tab w:val="left" w:pos="5760"/>
-                <w:tab w:val="left" w:leader="underscore" w:pos="6840"/>
-              </w:tabs>
-              <w:jc w:val="center"/>
-              <w:rPr>
-                <w:rFonts w:ascii="Arial" w:hAnsi="Arial" w:cs="Arial"/>
-              </w:rPr>
-            </w:pPr>
-            <w:r>
-              <w:rPr>
-                <w:rFonts w:ascii="Arial" w:hAnsi="Arial" w:cs="Arial"/>
-              </w:rPr>
-              <w:t>Susmitha Palacherla</w:t>
-            </w:r>
-          </w:p>
-        </w:tc>
-        <w:tc>
-          <w:tcPr>
-            <w:tcW w:w="750" w:type="dxa"/>
-            <w:tcBorders>
-              <w:top w:val="nil"/>
-              <w:bottom w:val="nil"/>
-            </w:tcBorders>
-            <w:vAlign w:val="bottom"/>
-          </w:tcPr>
-          <w:p>
-            <w:pPr>
-              <w:tabs>
-                <w:tab w:val="left" w:pos="360"/>
-                <w:tab w:val="left" w:leader="underscore" w:pos="4590"/>
-                <w:tab w:val="left" w:pos="5760"/>
-                <w:tab w:val="left" w:leader="underscore" w:pos="6840"/>
-              </w:tabs>
-              <w:jc w:val="center"/>
-              <w:rPr>
-                <w:rFonts w:ascii="Arial" w:hAnsi="Arial" w:cs="Arial"/>
-              </w:rPr>
-            </w:pPr>
-          </w:p>
-        </w:tc>
-        <w:tc>
-          <w:tcPr>
-            <w:tcW w:w="3825" w:type="dxa"/>
-            <w:tcBorders>
-              <w:top w:val="nil"/>
-            </w:tcBorders>
-            <w:vAlign w:val="bottom"/>
-          </w:tcPr>
-          <w:p>
-            <w:pPr>
-              <w:tabs>
-                <w:tab w:val="left" w:pos="360"/>
-                <w:tab w:val="left" w:leader="underscore" w:pos="4590"/>
-                <w:tab w:val="left" w:pos="5760"/>
-                <w:tab w:val="left" w:leader="underscore" w:pos="6840"/>
-              </w:tabs>
-              <w:jc w:val="center"/>
-              <w:rPr>
-                <w:rFonts w:ascii="Arial" w:hAnsi="Arial" w:cs="Arial"/>
-              </w:rPr>
-            </w:pPr>
-            <w:r>
-              <w:rPr>
-                <w:rFonts w:ascii="Arial" w:hAnsi="Arial" w:cs="Arial"/>
-              </w:rPr>
-              <w:t>6/8/2021</w:t>
+              <w:t>4/6/2022</w:t>
             </w:r>
           </w:p>
         </w:tc>
@@ -10285,27 +10206,7 @@
                 <w:sz w:val="19"/>
                 <w:szCs w:val="19"/>
               </w:rPr>
-              <w:t xml:space="preserve"> [</w:t>
-            </w:r>
-            <w:proofErr w:type="spellStart"/>
-            <w:r>
-              <w:rPr>
-                <w:rFonts w:ascii="Consolas" w:hAnsi="Consolas" w:cs="Consolas"/>
-                <w:color w:val="000000"/>
-                <w:sz w:val="19"/>
-                <w:szCs w:val="19"/>
-              </w:rPr>
-              <w:t>CoachingKey</w:t>
-            </w:r>
-            <w:proofErr w:type="spellEnd"/>
-            <w:r>
-              <w:rPr>
-                <w:rFonts w:ascii="Consolas" w:hAnsi="Consolas" w:cs="Consolas"/>
-                <w:color w:val="000000"/>
-                <w:sz w:val="19"/>
-                <w:szCs w:val="19"/>
-              </w:rPr>
-              <w:t xml:space="preserve">] </w:t>
+              <w:t xml:space="preserve"> [CoachingKey] </w:t>
             </w:r>
             <w:r>
               <w:rPr>
@@ -10359,27 +10260,7 @@
                 <w:sz w:val="19"/>
                 <w:szCs w:val="19"/>
               </w:rPr>
-              <w:t xml:space="preserve"> [</w:t>
-            </w:r>
-            <w:proofErr w:type="spellStart"/>
-            <w:r>
-              <w:rPr>
-                <w:rFonts w:ascii="Consolas" w:hAnsi="Consolas" w:cs="Consolas"/>
-                <w:color w:val="000000"/>
-                <w:sz w:val="19"/>
-                <w:szCs w:val="19"/>
-              </w:rPr>
-              <w:t>CoachingCert</w:t>
-            </w:r>
-            <w:proofErr w:type="spellEnd"/>
-            <w:r>
-              <w:rPr>
-                <w:rFonts w:ascii="Consolas" w:hAnsi="Consolas" w:cs="Consolas"/>
-                <w:color w:val="000000"/>
-                <w:sz w:val="19"/>
-                <w:szCs w:val="19"/>
-              </w:rPr>
-              <w:t>]</w:t>
+              <w:t xml:space="preserve"> [CoachingCert]</w:t>
             </w:r>
             <w:r>
               <w:rPr>
@@ -10492,7 +10373,6 @@
               </w:rPr>
               <w:t>,</w:t>
             </w:r>
-            <w:proofErr w:type="spellStart"/>
             <w:r>
               <w:rPr>
                 <w:rFonts w:ascii="Consolas" w:hAnsi="Consolas" w:cs="Consolas"/>
@@ -10502,7 +10382,6 @@
               </w:rPr>
               <w:t>ps_emp_id_prefix</w:t>
             </w:r>
-            <w:proofErr w:type="spellEnd"/>
           </w:p>
           <w:p>
             <w:pPr>
@@ -10614,7 +10493,6 @@
               </w:rPr>
               <w:t>,</w:t>
             </w:r>
-            <w:proofErr w:type="spellStart"/>
             <w:r>
               <w:rPr>
                 <w:rFonts w:ascii="Consolas" w:hAnsi="Consolas" w:cs="Consolas"/>
@@ -10624,7 +10502,6 @@
               </w:rPr>
               <w:t>Start_date</w:t>
             </w:r>
-            <w:proofErr w:type="spellEnd"/>
           </w:p>
           <w:p>
             <w:pPr>
@@ -10789,7 +10666,6 @@
               </w:rPr>
               <w:t>),</w:t>
             </w:r>
-            <w:proofErr w:type="spellStart"/>
             <w:r>
               <w:rPr>
                 <w:rFonts w:ascii="Consolas" w:hAnsi="Consolas" w:cs="Consolas"/>
@@ -10799,7 +10675,6 @@
               </w:rPr>
               <w:t>DecryptByKey</w:t>
             </w:r>
-            <w:proofErr w:type="spellEnd"/>
             <w:r>
               <w:rPr>
                 <w:rFonts w:ascii="Consolas" w:hAnsi="Consolas" w:cs="Consolas"/>
@@ -10938,7 +10813,6 @@
               </w:rPr>
               <w:t>),</w:t>
             </w:r>
-            <w:proofErr w:type="spellStart"/>
             <w:r>
               <w:rPr>
                 <w:rFonts w:ascii="Consolas" w:hAnsi="Consolas" w:cs="Consolas"/>
@@ -10948,7 +10822,6 @@
               </w:rPr>
               <w:t>DecryptByKey</w:t>
             </w:r>
-            <w:proofErr w:type="spellEnd"/>
             <w:r>
               <w:rPr>
                 <w:rFonts w:ascii="Consolas" w:hAnsi="Consolas" w:cs="Consolas"/>
@@ -11088,7 +10961,6 @@
               </w:rPr>
               <w:t>),</w:t>
             </w:r>
-            <w:proofErr w:type="spellStart"/>
             <w:r>
               <w:rPr>
                 <w:rFonts w:ascii="Consolas" w:hAnsi="Consolas" w:cs="Consolas"/>
@@ -11098,7 +10970,6 @@
               </w:rPr>
               <w:t>DecryptByKey</w:t>
             </w:r>
-            <w:proofErr w:type="spellEnd"/>
             <w:r>
               <w:rPr>
                 <w:rFonts w:ascii="Consolas" w:hAnsi="Consolas" w:cs="Consolas"/>
@@ -11184,7 +11055,6 @@
               </w:rPr>
               <w:t>,</w:t>
             </w:r>
-            <w:proofErr w:type="spellStart"/>
             <w:r>
               <w:rPr>
                 <w:rFonts w:ascii="Consolas" w:hAnsi="Consolas" w:cs="Consolas"/>
@@ -11194,7 +11064,6 @@
               </w:rPr>
               <w:t>emp_job_code</w:t>
             </w:r>
-            <w:proofErr w:type="spellEnd"/>
           </w:p>
           <w:p>
             <w:pPr>
@@ -11319,7 +11188,6 @@
               </w:rPr>
               <w:t>),</w:t>
             </w:r>
-            <w:proofErr w:type="spellStart"/>
             <w:r>
               <w:rPr>
                 <w:rFonts w:ascii="Consolas" w:hAnsi="Consolas" w:cs="Consolas"/>
@@ -11329,7 +11197,6 @@
               </w:rPr>
               <w:t>DecryptByKey</w:t>
             </w:r>
-            <w:proofErr w:type="spellEnd"/>
             <w:r>
               <w:rPr>
                 <w:rFonts w:ascii="Consolas" w:hAnsi="Consolas" w:cs="Consolas"/>
@@ -11469,7 +11336,6 @@
               </w:rPr>
               <w:t>),</w:t>
             </w:r>
-            <w:proofErr w:type="spellStart"/>
             <w:r>
               <w:rPr>
                 <w:rFonts w:ascii="Consolas" w:hAnsi="Consolas" w:cs="Consolas"/>
@@ -11479,7 +11345,6 @@
               </w:rPr>
               <w:t>DecryptByKey</w:t>
             </w:r>
-            <w:proofErr w:type="spellEnd"/>
             <w:r>
               <w:rPr>
                 <w:rFonts w:ascii="Consolas" w:hAnsi="Consolas" w:cs="Consolas"/>
@@ -11489,7 +11354,6 @@
               </w:rPr>
               <w:t>(</w:t>
             </w:r>
-            <w:proofErr w:type="spellStart"/>
             <w:r>
               <w:rPr>
                 <w:rFonts w:ascii="Consolas" w:hAnsi="Consolas" w:cs="Consolas"/>
@@ -11499,7 +11363,6 @@
               </w:rPr>
               <w:t>Sup_Lanid</w:t>
             </w:r>
-            <w:proofErr w:type="spellEnd"/>
             <w:r>
               <w:rPr>
                 <w:rFonts w:ascii="Consolas" w:hAnsi="Consolas" w:cs="Consolas"/>
@@ -11621,7 +11484,6 @@
               </w:rPr>
               <w:t>),</w:t>
             </w:r>
-            <w:proofErr w:type="spellStart"/>
             <w:r>
               <w:rPr>
                 <w:rFonts w:ascii="Consolas" w:hAnsi="Consolas" w:cs="Consolas"/>
@@ -11631,7 +11493,6 @@
               </w:rPr>
               <w:t>DecryptByKey</w:t>
             </w:r>
-            <w:proofErr w:type="spellEnd"/>
             <w:r>
               <w:rPr>
                 <w:rFonts w:ascii="Consolas" w:hAnsi="Consolas" w:cs="Consolas"/>
@@ -11771,7 +11632,6 @@
               </w:rPr>
               <w:t>),</w:t>
             </w:r>
-            <w:proofErr w:type="spellStart"/>
             <w:r>
               <w:rPr>
                 <w:rFonts w:ascii="Consolas" w:hAnsi="Consolas" w:cs="Consolas"/>
@@ -11781,7 +11641,6 @@
               </w:rPr>
               <w:t>DecryptByKey</w:t>
             </w:r>
-            <w:proofErr w:type="spellEnd"/>
             <w:r>
               <w:rPr>
                 <w:rFonts w:ascii="Consolas" w:hAnsi="Consolas" w:cs="Consolas"/>
@@ -11961,7 +11820,6 @@
               </w:rPr>
               <w:t>),</w:t>
             </w:r>
-            <w:proofErr w:type="spellStart"/>
             <w:r>
               <w:rPr>
                 <w:rFonts w:ascii="Consolas" w:hAnsi="Consolas" w:cs="Consolas"/>
@@ -11971,7 +11829,6 @@
               </w:rPr>
               <w:t>DecryptByKey</w:t>
             </w:r>
-            <w:proofErr w:type="spellEnd"/>
             <w:r>
               <w:rPr>
                 <w:rFonts w:ascii="Consolas" w:hAnsi="Consolas" w:cs="Consolas"/>
@@ -12231,27 +12088,7 @@
                 <w:sz w:val="19"/>
                 <w:szCs w:val="19"/>
               </w:rPr>
-              <w:t>--WHERE CONVERT(nvarchar(70),</w:t>
-            </w:r>
-            <w:proofErr w:type="spellStart"/>
-            <w:r>
-              <w:rPr>
-                <w:rFonts w:ascii="Consolas" w:hAnsi="Consolas" w:cs="Consolas"/>
-                <w:color w:val="008000"/>
-                <w:sz w:val="19"/>
-                <w:szCs w:val="19"/>
-              </w:rPr>
-              <w:t>DecryptByKey</w:t>
-            </w:r>
-            <w:proofErr w:type="spellEnd"/>
-            <w:r>
-              <w:rPr>
-                <w:rFonts w:ascii="Consolas" w:hAnsi="Consolas" w:cs="Consolas"/>
-                <w:color w:val="008000"/>
-                <w:sz w:val="19"/>
-                <w:szCs w:val="19"/>
-              </w:rPr>
-              <w:t>(Emp_Name))  like '%Julia%'</w:t>
+              <w:t>--WHERE CONVERT(nvarchar(70),DecryptByKey(Emp_Name))  like '%Julia%'</w:t>
             </w:r>
           </w:p>
           <w:p>
@@ -12281,27 +12118,7 @@
                 <w:sz w:val="19"/>
                 <w:szCs w:val="19"/>
               </w:rPr>
-              <w:t xml:space="preserve">--where </w:t>
-            </w:r>
-            <w:proofErr w:type="spellStart"/>
-            <w:r>
-              <w:rPr>
-                <w:rFonts w:ascii="Consolas" w:hAnsi="Consolas" w:cs="Consolas"/>
-                <w:color w:val="008000"/>
-                <w:sz w:val="19"/>
-                <w:szCs w:val="19"/>
-              </w:rPr>
-              <w:t>emp_id</w:t>
-            </w:r>
-            <w:proofErr w:type="spellEnd"/>
-            <w:r>
-              <w:rPr>
-                <w:rFonts w:ascii="Consolas" w:hAnsi="Consolas" w:cs="Consolas"/>
-                <w:color w:val="008000"/>
-                <w:sz w:val="19"/>
-                <w:szCs w:val="19"/>
-              </w:rPr>
-              <w:t xml:space="preserve"> = '236712'</w:t>
+              <w:t>--where emp_id = '236712'</w:t>
             </w:r>
           </w:p>
           <w:p>
@@ -12342,17 +12159,24 @@
               </w:rPr>
               <w:t>(</w:t>
             </w:r>
-            <w:proofErr w:type="spellStart"/>
-            <w:r>
-              <w:rPr>
-                <w:rFonts w:ascii="Consolas" w:hAnsi="Consolas" w:cs="Consolas"/>
-                <w:color w:val="000000"/>
-                <w:sz w:val="19"/>
-                <w:szCs w:val="19"/>
-              </w:rPr>
-              <w:t>sup_id</w:t>
-            </w:r>
-            <w:proofErr w:type="spellEnd"/>
+            <w:r>
+              <w:rPr>
+                <w:rFonts w:ascii="Consolas" w:hAnsi="Consolas" w:cs="Consolas"/>
+                <w:color w:val="000000"/>
+                <w:sz w:val="19"/>
+                <w:szCs w:val="19"/>
+              </w:rPr>
+              <w:t xml:space="preserve">sup_id </w:t>
+            </w:r>
+            <w:r>
+              <w:rPr>
+                <w:rFonts w:ascii="Consolas" w:hAnsi="Consolas" w:cs="Consolas"/>
+                <w:color w:val="808080"/>
+                <w:sz w:val="19"/>
+                <w:szCs w:val="19"/>
+              </w:rPr>
+              <w:t>=</w:t>
+            </w:r>
             <w:r>
               <w:rPr>
                 <w:rFonts w:ascii="Consolas" w:hAnsi="Consolas" w:cs="Consolas"/>
@@ -12365,46 +12189,28 @@
             <w:r>
               <w:rPr>
                 <w:rFonts w:ascii="Consolas" w:hAnsi="Consolas" w:cs="Consolas"/>
+                <w:color w:val="FF0000"/>
+                <w:sz w:val="19"/>
+                <w:szCs w:val="19"/>
+              </w:rPr>
+              <w:t>'236712'</w:t>
+            </w:r>
+            <w:r>
+              <w:rPr>
+                <w:rFonts w:ascii="Consolas" w:hAnsi="Consolas" w:cs="Consolas"/>
+                <w:color w:val="000000"/>
+                <w:sz w:val="19"/>
+                <w:szCs w:val="19"/>
+              </w:rPr>
+              <w:t xml:space="preserve"> </w:t>
+            </w:r>
+            <w:r>
+              <w:rPr>
+                <w:rFonts w:ascii="Consolas" w:hAnsi="Consolas" w:cs="Consolas"/>
                 <w:color w:val="808080"/>
                 <w:sz w:val="19"/>
                 <w:szCs w:val="19"/>
               </w:rPr>
-              <w:t>=</w:t>
-            </w:r>
-            <w:r>
-              <w:rPr>
-                <w:rFonts w:ascii="Consolas" w:hAnsi="Consolas" w:cs="Consolas"/>
-                <w:color w:val="000000"/>
-                <w:sz w:val="19"/>
-                <w:szCs w:val="19"/>
-              </w:rPr>
-              <w:t xml:space="preserve"> </w:t>
-            </w:r>
-            <w:r>
-              <w:rPr>
-                <w:rFonts w:ascii="Consolas" w:hAnsi="Consolas" w:cs="Consolas"/>
-                <w:color w:val="FF0000"/>
-                <w:sz w:val="19"/>
-                <w:szCs w:val="19"/>
-              </w:rPr>
-              <w:t>'236712'</w:t>
-            </w:r>
-            <w:r>
-              <w:rPr>
-                <w:rFonts w:ascii="Consolas" w:hAnsi="Consolas" w:cs="Consolas"/>
-                <w:color w:val="000000"/>
-                <w:sz w:val="19"/>
-                <w:szCs w:val="19"/>
-              </w:rPr>
-              <w:t xml:space="preserve"> </w:t>
-            </w:r>
-            <w:r>
-              <w:rPr>
-                <w:rFonts w:ascii="Consolas" w:hAnsi="Consolas" w:cs="Consolas"/>
-                <w:color w:val="808080"/>
-                <w:sz w:val="19"/>
-                <w:szCs w:val="19"/>
-              </w:rPr>
               <w:t>or</w:t>
             </w:r>
             <w:r>
@@ -12414,27 +12220,7 @@
                 <w:sz w:val="19"/>
                 <w:szCs w:val="19"/>
               </w:rPr>
-              <w:t xml:space="preserve"> </w:t>
-            </w:r>
-            <w:proofErr w:type="spellStart"/>
-            <w:r>
-              <w:rPr>
-                <w:rFonts w:ascii="Consolas" w:hAnsi="Consolas" w:cs="Consolas"/>
-                <w:color w:val="000000"/>
-                <w:sz w:val="19"/>
-                <w:szCs w:val="19"/>
-              </w:rPr>
-              <w:t>mgr_id</w:t>
-            </w:r>
-            <w:proofErr w:type="spellEnd"/>
-            <w:r>
-              <w:rPr>
-                <w:rFonts w:ascii="Consolas" w:hAnsi="Consolas" w:cs="Consolas"/>
-                <w:color w:val="000000"/>
-                <w:sz w:val="19"/>
-                <w:szCs w:val="19"/>
-              </w:rPr>
-              <w:t xml:space="preserve"> </w:t>
+              <w:t xml:space="preserve"> mgr_id </w:t>
             </w:r>
             <w:r>
               <w:rPr>
@@ -13376,7 +13162,6 @@
               </w:rPr>
               <w:t>(</w:t>
             </w:r>
-            <w:proofErr w:type="spellStart"/>
             <w:r>
               <w:rPr>
                 <w:rFonts w:ascii="Consolas" w:hAnsi="Consolas" w:cs="Consolas"/>
@@ -13386,7 +13171,6 @@
               </w:rPr>
               <w:t>nolock</w:t>
             </w:r>
-            <w:proofErr w:type="spellEnd"/>
             <w:r>
               <w:rPr>
                 <w:rFonts w:ascii="Consolas" w:hAnsi="Consolas" w:cs="Consolas"/>
@@ -13424,27 +13208,7 @@
                 <w:sz w:val="19"/>
                 <w:szCs w:val="19"/>
               </w:rPr>
-              <w:t xml:space="preserve"> </w:t>
-            </w:r>
-            <w:proofErr w:type="spellStart"/>
-            <w:r>
-              <w:rPr>
-                <w:rFonts w:ascii="Consolas" w:hAnsi="Consolas" w:cs="Consolas"/>
-                <w:color w:val="000000"/>
-                <w:sz w:val="19"/>
-                <w:szCs w:val="19"/>
-              </w:rPr>
-              <w:t>sourceid</w:t>
-            </w:r>
-            <w:proofErr w:type="spellEnd"/>
-            <w:r>
-              <w:rPr>
-                <w:rFonts w:ascii="Consolas" w:hAnsi="Consolas" w:cs="Consolas"/>
-                <w:color w:val="000000"/>
-                <w:sz w:val="19"/>
-                <w:szCs w:val="19"/>
-              </w:rPr>
-              <w:t xml:space="preserve">  </w:t>
+              <w:t xml:space="preserve"> sourceid  </w:t>
             </w:r>
             <w:r>
               <w:rPr>
@@ -13555,19 +13319,8 @@
                 <w:sz w:val="19"/>
                 <w:szCs w:val="19"/>
               </w:rPr>
-              <w:t xml:space="preserve"> </w:t>
-            </w:r>
-            <w:proofErr w:type="spellStart"/>
-            <w:r>
-              <w:rPr>
-                <w:rFonts w:ascii="Consolas" w:hAnsi="Consolas" w:cs="Consolas"/>
-                <w:color w:val="000000"/>
-                <w:sz w:val="19"/>
-                <w:szCs w:val="19"/>
-              </w:rPr>
-              <w:t>coachingid</w:t>
-            </w:r>
-            <w:proofErr w:type="spellEnd"/>
+              <w:t xml:space="preserve"> coachingid</w:t>
+            </w:r>
           </w:p>
           <w:p>
             <w:pPr>
@@ -13608,17 +13361,7 @@
                 <w:sz w:val="19"/>
                 <w:szCs w:val="19"/>
               </w:rPr>
-              <w:t xml:space="preserve"> </w:t>
-            </w:r>
-            <w:proofErr w:type="spellStart"/>
-            <w:r>
-              <w:rPr>
-                <w:rFonts w:ascii="Consolas" w:hAnsi="Consolas" w:cs="Consolas"/>
-                <w:color w:val="000000"/>
-                <w:sz w:val="19"/>
-                <w:szCs w:val="19"/>
-              </w:rPr>
-              <w:t>ec</w:t>
+              <w:t xml:space="preserve"> ec</w:t>
             </w:r>
             <w:r>
               <w:rPr>
@@ -13638,7 +13381,6 @@
               </w:rPr>
               <w:t>Coaching_Log</w:t>
             </w:r>
-            <w:proofErr w:type="spellEnd"/>
           </w:p>
           <w:p>
             <w:pPr>
@@ -13724,27 +13466,7 @@
                 <w:sz w:val="19"/>
                 <w:szCs w:val="19"/>
               </w:rPr>
-              <w:t xml:space="preserve"> </w:t>
-            </w:r>
-            <w:proofErr w:type="spellStart"/>
-            <w:r>
-              <w:rPr>
-                <w:rFonts w:ascii="Consolas" w:hAnsi="Consolas" w:cs="Consolas"/>
-                <w:color w:val="000000"/>
-                <w:sz w:val="19"/>
-                <w:szCs w:val="19"/>
-              </w:rPr>
-              <w:t>coachingid</w:t>
-            </w:r>
-            <w:proofErr w:type="spellEnd"/>
-            <w:r>
-              <w:rPr>
-                <w:rFonts w:ascii="Consolas" w:hAnsi="Consolas" w:cs="Consolas"/>
-                <w:color w:val="000000"/>
-                <w:sz w:val="19"/>
-                <w:szCs w:val="19"/>
-              </w:rPr>
-              <w:t xml:space="preserve"> </w:t>
+              <w:t xml:space="preserve"> coachingid </w:t>
             </w:r>
             <w:r>
               <w:rPr>
@@ -13933,17 +13655,7 @@
                 <w:sz w:val="19"/>
                 <w:szCs w:val="19"/>
               </w:rPr>
-              <w:t xml:space="preserve"> </w:t>
-            </w:r>
-            <w:proofErr w:type="spellStart"/>
-            <w:r>
-              <w:rPr>
-                <w:rFonts w:ascii="Consolas" w:hAnsi="Consolas" w:cs="Consolas"/>
-                <w:color w:val="000000"/>
-                <w:sz w:val="19"/>
-                <w:szCs w:val="19"/>
-              </w:rPr>
-              <w:t>CL</w:t>
+              <w:t xml:space="preserve"> CL</w:t>
             </w:r>
             <w:r>
               <w:rPr>
@@ -13961,65 +13673,44 @@
                 <w:sz w:val="19"/>
                 <w:szCs w:val="19"/>
               </w:rPr>
+              <w:t xml:space="preserve">CoachingID </w:t>
+            </w:r>
+            <w:r>
+              <w:rPr>
+                <w:rFonts w:ascii="Consolas" w:hAnsi="Consolas" w:cs="Consolas"/>
+                <w:color w:val="808080"/>
+                <w:sz w:val="19"/>
+                <w:szCs w:val="19"/>
+              </w:rPr>
+              <w:t>=</w:t>
+            </w:r>
+            <w:r>
+              <w:rPr>
+                <w:rFonts w:ascii="Consolas" w:hAnsi="Consolas" w:cs="Consolas"/>
+                <w:color w:val="000000"/>
+                <w:sz w:val="19"/>
+                <w:szCs w:val="19"/>
+              </w:rPr>
+              <w:t xml:space="preserve"> CLR</w:t>
+            </w:r>
+            <w:r>
+              <w:rPr>
+                <w:rFonts w:ascii="Consolas" w:hAnsi="Consolas" w:cs="Consolas"/>
+                <w:color w:val="808080"/>
+                <w:sz w:val="19"/>
+                <w:szCs w:val="19"/>
+              </w:rPr>
+              <w:t>.</w:t>
+            </w:r>
+            <w:r>
+              <w:rPr>
+                <w:rFonts w:ascii="Consolas" w:hAnsi="Consolas" w:cs="Consolas"/>
+                <w:color w:val="000000"/>
+                <w:sz w:val="19"/>
+                <w:szCs w:val="19"/>
+              </w:rPr>
               <w:t>CoachingID</w:t>
             </w:r>
-            <w:proofErr w:type="spellEnd"/>
-            <w:r>
-              <w:rPr>
-                <w:rFonts w:ascii="Consolas" w:hAnsi="Consolas" w:cs="Consolas"/>
-                <w:color w:val="000000"/>
-                <w:sz w:val="19"/>
-                <w:szCs w:val="19"/>
-              </w:rPr>
-              <w:t xml:space="preserve"> </w:t>
-            </w:r>
-            <w:r>
-              <w:rPr>
-                <w:rFonts w:ascii="Consolas" w:hAnsi="Consolas" w:cs="Consolas"/>
-                <w:color w:val="808080"/>
-                <w:sz w:val="19"/>
-                <w:szCs w:val="19"/>
-              </w:rPr>
-              <w:t>=</w:t>
-            </w:r>
-            <w:r>
-              <w:rPr>
-                <w:rFonts w:ascii="Consolas" w:hAnsi="Consolas" w:cs="Consolas"/>
-                <w:color w:val="000000"/>
-                <w:sz w:val="19"/>
-                <w:szCs w:val="19"/>
-              </w:rPr>
-              <w:t xml:space="preserve"> </w:t>
-            </w:r>
-            <w:proofErr w:type="spellStart"/>
-            <w:r>
-              <w:rPr>
-                <w:rFonts w:ascii="Consolas" w:hAnsi="Consolas" w:cs="Consolas"/>
-                <w:color w:val="000000"/>
-                <w:sz w:val="19"/>
-                <w:szCs w:val="19"/>
-              </w:rPr>
-              <w:t>CLR</w:t>
-            </w:r>
-            <w:r>
-              <w:rPr>
-                <w:rFonts w:ascii="Consolas" w:hAnsi="Consolas" w:cs="Consolas"/>
-                <w:color w:val="808080"/>
-                <w:sz w:val="19"/>
-                <w:szCs w:val="19"/>
-              </w:rPr>
-              <w:t>.</w:t>
-            </w:r>
-            <w:r>
-              <w:rPr>
-                <w:rFonts w:ascii="Consolas" w:hAnsi="Consolas" w:cs="Consolas"/>
-                <w:color w:val="000000"/>
-                <w:sz w:val="19"/>
-                <w:szCs w:val="19"/>
-              </w:rPr>
-              <w:t>CoachingID</w:t>
-            </w:r>
-            <w:proofErr w:type="spellEnd"/>
           </w:p>
           <w:p>
             <w:pPr>
@@ -14048,27 +13739,7 @@
                 <w:sz w:val="19"/>
                 <w:szCs w:val="19"/>
               </w:rPr>
-              <w:t xml:space="preserve">  </w:t>
-            </w:r>
-            <w:proofErr w:type="spellStart"/>
-            <w:r>
-              <w:rPr>
-                <w:rFonts w:ascii="Consolas" w:hAnsi="Consolas" w:cs="Consolas"/>
-                <w:color w:val="000000"/>
-                <w:sz w:val="19"/>
-                <w:szCs w:val="19"/>
-              </w:rPr>
-              <w:t>sourceid</w:t>
-            </w:r>
-            <w:proofErr w:type="spellEnd"/>
-            <w:r>
-              <w:rPr>
-                <w:rFonts w:ascii="Consolas" w:hAnsi="Consolas" w:cs="Consolas"/>
-                <w:color w:val="000000"/>
-                <w:sz w:val="19"/>
-                <w:szCs w:val="19"/>
-              </w:rPr>
-              <w:t xml:space="preserve">  </w:t>
+              <w:t xml:space="preserve">  sourceid  </w:t>
             </w:r>
             <w:r>
               <w:rPr>
@@ -14179,19 +13850,8 @@
                 <w:sz w:val="19"/>
                 <w:szCs w:val="19"/>
               </w:rPr>
-              <w:t xml:space="preserve"> </w:t>
-            </w:r>
-            <w:proofErr w:type="spellStart"/>
-            <w:r>
-              <w:rPr>
-                <w:rFonts w:ascii="Consolas" w:hAnsi="Consolas" w:cs="Consolas"/>
-                <w:color w:val="000000"/>
-                <w:sz w:val="19"/>
-                <w:szCs w:val="19"/>
-              </w:rPr>
-              <w:t>coachingid</w:t>
-            </w:r>
-            <w:proofErr w:type="spellEnd"/>
+              <w:t xml:space="preserve"> coachingid</w:t>
+            </w:r>
           </w:p>
           <w:p>
             <w:pPr>
@@ -14379,87 +14039,7 @@
                 <w:sz w:val="19"/>
                 <w:szCs w:val="19"/>
               </w:rPr>
-              <w:t xml:space="preserve">--select </w:t>
-            </w:r>
-            <w:proofErr w:type="spellStart"/>
-            <w:r>
-              <w:rPr>
-                <w:rFonts w:ascii="Consolas" w:hAnsi="Consolas" w:cs="Consolas"/>
-                <w:color w:val="008000"/>
-                <w:sz w:val="19"/>
-                <w:szCs w:val="19"/>
-              </w:rPr>
-              <w:t>emp_id</w:t>
-            </w:r>
-            <w:proofErr w:type="spellEnd"/>
-            <w:r>
-              <w:rPr>
-                <w:rFonts w:ascii="Consolas" w:hAnsi="Consolas" w:cs="Consolas"/>
-                <w:color w:val="008000"/>
-                <w:sz w:val="19"/>
-                <w:szCs w:val="19"/>
-              </w:rPr>
-              <w:t xml:space="preserve">, </w:t>
-            </w:r>
-            <w:proofErr w:type="spellStart"/>
-            <w:r>
-              <w:rPr>
-                <w:rFonts w:ascii="Consolas" w:hAnsi="Consolas" w:cs="Consolas"/>
-                <w:color w:val="008000"/>
-                <w:sz w:val="19"/>
-                <w:szCs w:val="19"/>
-              </w:rPr>
-              <w:t>sup_id</w:t>
-            </w:r>
-            <w:proofErr w:type="spellEnd"/>
-            <w:r>
-              <w:rPr>
-                <w:rFonts w:ascii="Consolas" w:hAnsi="Consolas" w:cs="Consolas"/>
-                <w:color w:val="008000"/>
-                <w:sz w:val="19"/>
-                <w:szCs w:val="19"/>
-              </w:rPr>
-              <w:t xml:space="preserve">, Mgr_ID from </w:t>
-            </w:r>
-            <w:proofErr w:type="spellStart"/>
-            <w:r>
-              <w:rPr>
-                <w:rFonts w:ascii="Consolas" w:hAnsi="Consolas" w:cs="Consolas"/>
-                <w:color w:val="008000"/>
-                <w:sz w:val="19"/>
-                <w:szCs w:val="19"/>
-              </w:rPr>
-              <w:t>ec.Employee_Hierarchy</w:t>
-            </w:r>
-            <w:proofErr w:type="spellEnd"/>
-            <w:r>
-              <w:rPr>
-                <w:rFonts w:ascii="Consolas" w:hAnsi="Consolas" w:cs="Consolas"/>
-                <w:color w:val="008000"/>
-                <w:sz w:val="19"/>
-                <w:szCs w:val="19"/>
-              </w:rPr>
-              <w:t xml:space="preserve"> where </w:t>
-            </w:r>
-            <w:proofErr w:type="spellStart"/>
-            <w:r>
-              <w:rPr>
-                <w:rFonts w:ascii="Consolas" w:hAnsi="Consolas" w:cs="Consolas"/>
-                <w:color w:val="008000"/>
-                <w:sz w:val="19"/>
-                <w:szCs w:val="19"/>
-              </w:rPr>
-              <w:t>emp_id</w:t>
-            </w:r>
-            <w:proofErr w:type="spellEnd"/>
-            <w:r>
-              <w:rPr>
-                <w:rFonts w:ascii="Consolas" w:hAnsi="Consolas" w:cs="Consolas"/>
-                <w:color w:val="008000"/>
-                <w:sz w:val="19"/>
-                <w:szCs w:val="19"/>
-              </w:rPr>
-              <w:t xml:space="preserve"> = '231927'</w:t>
+              <w:t>--select emp_id, sup_id, Mgr_ID from ec.Employee_Hierarchy where emp_id = '231927'</w:t>
             </w:r>
           </w:p>
           <w:p>
@@ -14480,9 +14060,8 @@
                 <w:sz w:val="19"/>
                 <w:szCs w:val="19"/>
               </w:rPr>
-              <w:t>--</w:t>
-            </w:r>
-            <w:proofErr w:type="spellStart"/>
+              <w:t>--emp_id</w:t>
+            </w:r>
             <w:r>
               <w:rPr>
                 <w:rFonts w:ascii="Consolas" w:hAnsi="Consolas" w:cs="Consolas"/>
@@ -14490,29 +14069,9 @@
                 <w:sz w:val="19"/>
                 <w:szCs w:val="19"/>
               </w:rPr>
-              <w:t>emp_id</w:t>
-            </w:r>
-            <w:proofErr w:type="spellEnd"/>
-            <w:r>
-              <w:rPr>
-                <w:rFonts w:ascii="Consolas" w:hAnsi="Consolas" w:cs="Consolas"/>
-                <w:color w:val="008000"/>
-                <w:sz w:val="19"/>
-                <w:szCs w:val="19"/>
-              </w:rPr>
               <w:tab/>
-            </w:r>
-            <w:proofErr w:type="spellStart"/>
-            <w:r>
-              <w:rPr>
-                <w:rFonts w:ascii="Consolas" w:hAnsi="Consolas" w:cs="Consolas"/>
-                <w:color w:val="008000"/>
-                <w:sz w:val="19"/>
-                <w:szCs w:val="19"/>
-              </w:rPr>
               <w:t>sup_id</w:t>
             </w:r>
-            <w:proofErr w:type="spellEnd"/>
             <w:r>
               <w:rPr>
                 <w:rFonts w:ascii="Consolas" w:hAnsi="Consolas" w:cs="Consolas"/>
@@ -14604,19 +14163,8 @@
                 <w:sz w:val="19"/>
                 <w:szCs w:val="19"/>
               </w:rPr>
-              <w:t xml:space="preserve">UPDATE </w:t>
-            </w:r>
-            <w:proofErr w:type="spellStart"/>
-            <w:r>
-              <w:rPr>
-                <w:rFonts w:ascii="Consolas" w:hAnsi="Consolas" w:cs="Consolas"/>
-                <w:color w:val="008000"/>
-                <w:sz w:val="19"/>
-                <w:szCs w:val="19"/>
-              </w:rPr>
-              <w:t>ec.Employee_Hierarchy</w:t>
-            </w:r>
-            <w:proofErr w:type="spellEnd"/>
+              <w:t>UPDATE ec.Employee_Hierarchy</w:t>
+            </w:r>
           </w:p>
           <w:p>
             <w:pPr>
@@ -14636,27 +14184,7 @@
                 <w:sz w:val="19"/>
                 <w:szCs w:val="19"/>
               </w:rPr>
-              <w:t xml:space="preserve">SET </w:t>
-            </w:r>
-            <w:proofErr w:type="spellStart"/>
-            <w:r>
-              <w:rPr>
-                <w:rFonts w:ascii="Consolas" w:hAnsi="Consolas" w:cs="Consolas"/>
-                <w:color w:val="008000"/>
-                <w:sz w:val="19"/>
-                <w:szCs w:val="19"/>
-              </w:rPr>
-              <w:t>emp_job_code</w:t>
-            </w:r>
-            <w:proofErr w:type="spellEnd"/>
-            <w:r>
-              <w:rPr>
-                <w:rFonts w:ascii="Consolas" w:hAnsi="Consolas" w:cs="Consolas"/>
-                <w:color w:val="008000"/>
-                <w:sz w:val="19"/>
-                <w:szCs w:val="19"/>
-              </w:rPr>
-              <w:t xml:space="preserve"> = 'wacs01'</w:t>
+              <w:t>SET emp_job_code = 'wacs01'</w:t>
             </w:r>
           </w:p>
           <w:p>
@@ -14677,27 +14205,7 @@
                 <w:sz w:val="19"/>
                 <w:szCs w:val="19"/>
               </w:rPr>
-              <w:t xml:space="preserve">WHERE </w:t>
-            </w:r>
-            <w:proofErr w:type="spellStart"/>
-            <w:r>
-              <w:rPr>
-                <w:rFonts w:ascii="Consolas" w:hAnsi="Consolas" w:cs="Consolas"/>
-                <w:color w:val="008000"/>
-                <w:sz w:val="19"/>
-                <w:szCs w:val="19"/>
-              </w:rPr>
-              <w:t>emp_id</w:t>
-            </w:r>
-            <w:proofErr w:type="spellEnd"/>
-            <w:r>
-              <w:rPr>
-                <w:rFonts w:ascii="Consolas" w:hAnsi="Consolas" w:cs="Consolas"/>
-                <w:color w:val="008000"/>
-                <w:sz w:val="19"/>
-                <w:szCs w:val="19"/>
-              </w:rPr>
-              <w:t xml:space="preserve"> =  '236464'</w:t>
+              <w:t>WHERE emp_id =  '236464'</w:t>
             </w:r>
           </w:p>
           <w:p>
@@ -14730,19 +14238,8 @@
                 <w:sz w:val="19"/>
                 <w:szCs w:val="19"/>
               </w:rPr>
-              <w:t xml:space="preserve">UPDATE </w:t>
-            </w:r>
-            <w:proofErr w:type="spellStart"/>
-            <w:r>
-              <w:rPr>
-                <w:rFonts w:ascii="Consolas" w:hAnsi="Consolas" w:cs="Consolas"/>
-                <w:color w:val="008000"/>
-                <w:sz w:val="19"/>
-                <w:szCs w:val="19"/>
-              </w:rPr>
-              <w:t>ec.Employee_Hierarchy</w:t>
-            </w:r>
-            <w:proofErr w:type="spellEnd"/>
+              <w:t>UPDATE ec.Employee_Hierarchy</w:t>
+            </w:r>
           </w:p>
           <w:p>
             <w:pPr>
@@ -14762,27 +14259,7 @@
                 <w:sz w:val="19"/>
                 <w:szCs w:val="19"/>
               </w:rPr>
-              <w:t xml:space="preserve">SET </w:t>
-            </w:r>
-            <w:proofErr w:type="spellStart"/>
-            <w:r>
-              <w:rPr>
-                <w:rFonts w:ascii="Consolas" w:hAnsi="Consolas" w:cs="Consolas"/>
-                <w:color w:val="008000"/>
-                <w:sz w:val="19"/>
-                <w:szCs w:val="19"/>
-              </w:rPr>
-              <w:t>sup_id</w:t>
-            </w:r>
-            <w:proofErr w:type="spellEnd"/>
-            <w:r>
-              <w:rPr>
-                <w:rFonts w:ascii="Consolas" w:hAnsi="Consolas" w:cs="Consolas"/>
-                <w:color w:val="008000"/>
-                <w:sz w:val="19"/>
-                <w:szCs w:val="19"/>
-              </w:rPr>
-              <w:t xml:space="preserve"> = '236464'</w:t>
+              <w:t>SET sup_id = '236464'</w:t>
             </w:r>
           </w:p>
           <w:p>
@@ -14803,27 +14280,7 @@
                 <w:sz w:val="19"/>
                 <w:szCs w:val="19"/>
               </w:rPr>
-              <w:t xml:space="preserve">WHERE </w:t>
-            </w:r>
-            <w:proofErr w:type="spellStart"/>
-            <w:r>
-              <w:rPr>
-                <w:rFonts w:ascii="Consolas" w:hAnsi="Consolas" w:cs="Consolas"/>
-                <w:color w:val="008000"/>
-                <w:sz w:val="19"/>
-                <w:szCs w:val="19"/>
-              </w:rPr>
-              <w:t>emp_id</w:t>
-            </w:r>
-            <w:proofErr w:type="spellEnd"/>
-            <w:r>
-              <w:rPr>
-                <w:rFonts w:ascii="Consolas" w:hAnsi="Consolas" w:cs="Consolas"/>
-                <w:color w:val="008000"/>
-                <w:sz w:val="19"/>
-                <w:szCs w:val="19"/>
-              </w:rPr>
-              <w:t xml:space="preserve"> = '231927'</w:t>
+              <w:t>WHERE emp_id = '231927'</w:t>
             </w:r>
           </w:p>
           <w:p>
@@ -14856,19 +14313,8 @@
                 <w:sz w:val="19"/>
                 <w:szCs w:val="19"/>
               </w:rPr>
-              <w:t xml:space="preserve">UPDATE </w:t>
-            </w:r>
-            <w:proofErr w:type="spellStart"/>
-            <w:r>
-              <w:rPr>
-                <w:rFonts w:ascii="Consolas" w:hAnsi="Consolas" w:cs="Consolas"/>
-                <w:color w:val="008000"/>
-                <w:sz w:val="19"/>
-                <w:szCs w:val="19"/>
-              </w:rPr>
-              <w:t>ec.Employee_Hierarchy</w:t>
-            </w:r>
-            <w:proofErr w:type="spellEnd"/>
+              <w:t>UPDATE ec.Employee_Hierarchy</w:t>
+            </w:r>
           </w:p>
           <w:p>
             <w:pPr>
@@ -14888,27 +14334,7 @@
                 <w:sz w:val="19"/>
                 <w:szCs w:val="19"/>
               </w:rPr>
-              <w:t xml:space="preserve">SET </w:t>
-            </w:r>
-            <w:proofErr w:type="spellStart"/>
-            <w:r>
-              <w:rPr>
-                <w:rFonts w:ascii="Consolas" w:hAnsi="Consolas" w:cs="Consolas"/>
-                <w:color w:val="008000"/>
-                <w:sz w:val="19"/>
-                <w:szCs w:val="19"/>
-              </w:rPr>
-              <w:t>mgr_id</w:t>
-            </w:r>
-            <w:proofErr w:type="spellEnd"/>
-            <w:r>
-              <w:rPr>
-                <w:rFonts w:ascii="Consolas" w:hAnsi="Consolas" w:cs="Consolas"/>
-                <w:color w:val="008000"/>
-                <w:sz w:val="19"/>
-                <w:szCs w:val="19"/>
-              </w:rPr>
-              <w:t xml:space="preserve"> = '236464'</w:t>
+              <w:t>SET mgr_id = '236464'</w:t>
             </w:r>
           </w:p>
           <w:p>
@@ -14929,27 +14355,7 @@
                 <w:sz w:val="19"/>
                 <w:szCs w:val="19"/>
               </w:rPr>
-              <w:t xml:space="preserve">WHERE </w:t>
-            </w:r>
-            <w:proofErr w:type="spellStart"/>
-            <w:r>
-              <w:rPr>
-                <w:rFonts w:ascii="Consolas" w:hAnsi="Consolas" w:cs="Consolas"/>
-                <w:color w:val="008000"/>
-                <w:sz w:val="19"/>
-                <w:szCs w:val="19"/>
-              </w:rPr>
-              <w:t>emp_id</w:t>
-            </w:r>
-            <w:proofErr w:type="spellEnd"/>
-            <w:r>
-              <w:rPr>
-                <w:rFonts w:ascii="Consolas" w:hAnsi="Consolas" w:cs="Consolas"/>
-                <w:color w:val="008000"/>
-                <w:sz w:val="19"/>
-                <w:szCs w:val="19"/>
-              </w:rPr>
-              <w:t xml:space="preserve"> = '231927'</w:t>
+              <w:t>WHERE emp_id = '231927'</w:t>
             </w:r>
           </w:p>
           <w:p>
@@ -14994,19 +14400,8 @@
                 <w:sz w:val="19"/>
                 <w:szCs w:val="19"/>
               </w:rPr>
-              <w:t xml:space="preserve">UPDATE </w:t>
-            </w:r>
-            <w:proofErr w:type="spellStart"/>
-            <w:r>
-              <w:rPr>
-                <w:rFonts w:ascii="Consolas" w:hAnsi="Consolas" w:cs="Consolas"/>
-                <w:color w:val="008000"/>
-                <w:sz w:val="19"/>
-                <w:szCs w:val="19"/>
-              </w:rPr>
-              <w:t>ec.Employee_Hierarchy</w:t>
-            </w:r>
-            <w:proofErr w:type="spellEnd"/>
+              <w:t>UPDATE ec.Employee_Hierarchy</w:t>
+            </w:r>
           </w:p>
           <w:p>
             <w:pPr>
@@ -15026,27 +14421,7 @@
                 <w:sz w:val="19"/>
                 <w:szCs w:val="19"/>
               </w:rPr>
-              <w:t xml:space="preserve">SET </w:t>
-            </w:r>
-            <w:proofErr w:type="spellStart"/>
-            <w:r>
-              <w:rPr>
-                <w:rFonts w:ascii="Consolas" w:hAnsi="Consolas" w:cs="Consolas"/>
-                <w:color w:val="008000"/>
-                <w:sz w:val="19"/>
-                <w:szCs w:val="19"/>
-              </w:rPr>
-              <w:t>sup_id</w:t>
-            </w:r>
-            <w:proofErr w:type="spellEnd"/>
-            <w:r>
-              <w:rPr>
-                <w:rFonts w:ascii="Consolas" w:hAnsi="Consolas" w:cs="Consolas"/>
-                <w:color w:val="008000"/>
-                <w:sz w:val="19"/>
-                <w:szCs w:val="19"/>
-              </w:rPr>
-              <w:t xml:space="preserve"> = '228058'</w:t>
+              <w:t>SET sup_id = '228058'</w:t>
             </w:r>
           </w:p>
           <w:p>
@@ -15067,27 +14442,7 @@
                 <w:sz w:val="19"/>
                 <w:szCs w:val="19"/>
               </w:rPr>
-              <w:t xml:space="preserve">WHERE </w:t>
-            </w:r>
-            <w:proofErr w:type="spellStart"/>
-            <w:r>
-              <w:rPr>
-                <w:rFonts w:ascii="Consolas" w:hAnsi="Consolas" w:cs="Consolas"/>
-                <w:color w:val="008000"/>
-                <w:sz w:val="19"/>
-                <w:szCs w:val="19"/>
-              </w:rPr>
-              <w:t>emp_id</w:t>
-            </w:r>
-            <w:proofErr w:type="spellEnd"/>
-            <w:r>
-              <w:rPr>
-                <w:rFonts w:ascii="Consolas" w:hAnsi="Consolas" w:cs="Consolas"/>
-                <w:color w:val="008000"/>
-                <w:sz w:val="19"/>
-                <w:szCs w:val="19"/>
-              </w:rPr>
-              <w:t xml:space="preserve"> = '231927'</w:t>
+              <w:t>WHERE emp_id = '231927'</w:t>
             </w:r>
           </w:p>
           <w:p>
@@ -15120,19 +14475,8 @@
                 <w:sz w:val="19"/>
                 <w:szCs w:val="19"/>
               </w:rPr>
-              <w:t xml:space="preserve">UPDATE </w:t>
-            </w:r>
-            <w:proofErr w:type="spellStart"/>
-            <w:r>
-              <w:rPr>
-                <w:rFonts w:ascii="Consolas" w:hAnsi="Consolas" w:cs="Consolas"/>
-                <w:color w:val="008000"/>
-                <w:sz w:val="19"/>
-                <w:szCs w:val="19"/>
-              </w:rPr>
-              <w:t>ec.Employee_Hierarchy</w:t>
-            </w:r>
-            <w:proofErr w:type="spellEnd"/>
+              <w:t>UPDATE ec.Employee_Hierarchy</w:t>
+            </w:r>
           </w:p>
           <w:p>
             <w:pPr>
@@ -15152,27 +14496,7 @@
                 <w:sz w:val="19"/>
                 <w:szCs w:val="19"/>
               </w:rPr>
-              <w:t xml:space="preserve">SET </w:t>
-            </w:r>
-            <w:proofErr w:type="spellStart"/>
-            <w:r>
-              <w:rPr>
-                <w:rFonts w:ascii="Consolas" w:hAnsi="Consolas" w:cs="Consolas"/>
-                <w:color w:val="008000"/>
-                <w:sz w:val="19"/>
-                <w:szCs w:val="19"/>
-              </w:rPr>
-              <w:t>mgr_id</w:t>
-            </w:r>
-            <w:proofErr w:type="spellEnd"/>
-            <w:r>
-              <w:rPr>
-                <w:rFonts w:ascii="Consolas" w:hAnsi="Consolas" w:cs="Consolas"/>
-                <w:color w:val="008000"/>
-                <w:sz w:val="19"/>
-                <w:szCs w:val="19"/>
-              </w:rPr>
-              <w:t xml:space="preserve"> = '236292'</w:t>
+              <w:t>SET mgr_id = '236292'</w:t>
             </w:r>
           </w:p>
           <w:p>
@@ -15193,38 +14517,18 @@
                 <w:sz w:val="19"/>
                 <w:szCs w:val="19"/>
               </w:rPr>
+              <w:t>WHERE emp_id = '231927'</w:t>
+            </w:r>
+          </w:p>
+          <w:p>
+            <w:r>
+              <w:rPr>
+                <w:rFonts w:ascii="Consolas" w:hAnsi="Consolas" w:cs="Consolas"/>
+                <w:color w:val="008000"/>
+                <w:sz w:val="19"/>
+                <w:szCs w:val="19"/>
+              </w:rPr>
               <w:lastRenderedPageBreak/>
-              <w:t xml:space="preserve">WHERE </w:t>
-            </w:r>
-            <w:proofErr w:type="spellStart"/>
-            <w:r>
-              <w:rPr>
-                <w:rFonts w:ascii="Consolas" w:hAnsi="Consolas" w:cs="Consolas"/>
-                <w:color w:val="008000"/>
-                <w:sz w:val="19"/>
-                <w:szCs w:val="19"/>
-              </w:rPr>
-              <w:t>emp_id</w:t>
-            </w:r>
-            <w:proofErr w:type="spellEnd"/>
-            <w:r>
-              <w:rPr>
-                <w:rFonts w:ascii="Consolas" w:hAnsi="Consolas" w:cs="Consolas"/>
-                <w:color w:val="008000"/>
-                <w:sz w:val="19"/>
-                <w:szCs w:val="19"/>
-              </w:rPr>
-              <w:t xml:space="preserve"> = '231927'</w:t>
-            </w:r>
-          </w:p>
-          <w:p>
-            <w:r>
-              <w:rPr>
-                <w:rFonts w:ascii="Consolas" w:hAnsi="Consolas" w:cs="Consolas"/>
-                <w:color w:val="008000"/>
-                <w:sz w:val="19"/>
-                <w:szCs w:val="19"/>
-              </w:rPr>
               <w:t>*/</w:t>
             </w:r>
           </w:p>
@@ -15321,7 +14625,7 @@
       <w:rPr>
         <w:noProof/>
       </w:rPr>
-      <w:t>6/8/2021</w:t>
+      <w:t>4/6/2022</w:t>
     </w:r>
     <w:r>
       <w:fldChar w:fldCharType="end"/>

</xml_diff>

<commit_message>
TFS 26002 - QN Supervisor Evaluation Changes
git-tfs-id: [https://tfs.omnicloud.local/tfs/cco%20program/]$/eCoaching_V2;C52496
</commit_message>
<xml_diff>
--- a/Unit Test/DB/CCO_eCoaching_Log_Quality_Now_Load_DB_UTD.docx
+++ b/Unit Test/DB/CCO_eCoaching_Log_Quality_Now_Load_DB_UTD.docx
@@ -1,6 +1,6 @@
 
 <file path=word/document.xml><?xml version="1.0" encoding="utf-8"?>
-<w:document xmlns:wpc="http://schemas.microsoft.com/office/word/2010/wordprocessingCanvas" xmlns:cx="http://schemas.microsoft.com/office/drawing/2014/chartex" xmlns:cx1="http://schemas.microsoft.com/office/drawing/2015/9/8/chartex" xmlns:cx2="http://schemas.microsoft.com/office/drawing/2015/10/21/chartex" xmlns:cx3="http://schemas.microsoft.com/office/drawing/2016/5/9/chartex" xmlns:cx4="http://schemas.microsoft.com/office/drawing/2016/5/10/chartex" xmlns:cx5="http://schemas.microsoft.com/office/drawing/2016/5/11/chartex" xmlns:cx6="http://schemas.microsoft.com/office/drawing/2016/5/12/chartex" xmlns:cx7="http://schemas.microsoft.com/office/drawing/2016/5/13/chartex" xmlns:cx8="http://schemas.microsoft.com/office/drawing/2016/5/14/chartex" xmlns:mc="http://schemas.openxmlformats.org/markup-compatibility/2006" xmlns:aink="http://schemas.microsoft.com/office/drawing/2016/ink" xmlns:am3d="http://schemas.microsoft.com/office/drawing/2017/model3d" xmlns:o="urn:schemas-microsoft-com:office:office" xmlns:r="http://schemas.openxmlformats.org/officeDocument/2006/relationships" xmlns:m="http://schemas.openxmlformats.org/officeDocument/2006/math" xmlns:v="urn:schemas-microsoft-com:vml" xmlns:wp14="http://schemas.microsoft.com/office/word/2010/wordprocessingDrawing" xmlns:wp="http://schemas.openxmlformats.org/drawingml/2006/wordprocessingDrawing" xmlns:w10="urn:schemas-microsoft-com:office:word" xmlns:w="http://schemas.openxmlformats.org/wordprocessingml/2006/main" xmlns:w14="http://schemas.microsoft.com/office/word/2010/wordml" xmlns:w15="http://schemas.microsoft.com/office/word/2012/wordml" xmlns:w16cex="http://schemas.microsoft.com/office/word/2018/wordml/cex" xmlns:w16cid="http://schemas.microsoft.com/office/word/2016/wordml/cid" xmlns:w16="http://schemas.microsoft.com/office/word/2018/wordml" xmlns:w16sdtdh="http://schemas.microsoft.com/office/word/2020/wordml/sdtdatahash" xmlns:w16se="http://schemas.microsoft.com/office/word/2015/wordml/symex" xmlns:wpg="http://schemas.microsoft.com/office/word/2010/wordprocessingGroup" xmlns:wpi="http://schemas.microsoft.com/office/word/2010/wordprocessingInk" xmlns:wne="http://schemas.microsoft.com/office/word/2006/wordml" xmlns:wps="http://schemas.microsoft.com/office/word/2010/wordprocessingShape" mc:Ignorable="w14 w15 w16se w16cid w16 w16cex w16sdtdh wp14">
+<w:document xmlns:wpc="http://schemas.microsoft.com/office/word/2010/wordprocessingCanvas" xmlns:cx="http://schemas.microsoft.com/office/drawing/2014/chartex" xmlns:cx1="http://schemas.microsoft.com/office/drawing/2015/9/8/chartex" xmlns:cx2="http://schemas.microsoft.com/office/drawing/2015/10/21/chartex" xmlns:cx3="http://schemas.microsoft.com/office/drawing/2016/5/9/chartex" xmlns:cx4="http://schemas.microsoft.com/office/drawing/2016/5/10/chartex" xmlns:cx5="http://schemas.microsoft.com/office/drawing/2016/5/11/chartex" xmlns:cx6="http://schemas.microsoft.com/office/drawing/2016/5/12/chartex" xmlns:cx7="http://schemas.microsoft.com/office/drawing/2016/5/13/chartex" xmlns:cx8="http://schemas.microsoft.com/office/drawing/2016/5/14/chartex" xmlns:mc="http://schemas.openxmlformats.org/markup-compatibility/2006" xmlns:aink="http://schemas.microsoft.com/office/drawing/2016/ink" xmlns:am3d="http://schemas.microsoft.com/office/drawing/2017/model3d" xmlns:o="urn:schemas-microsoft-com:office:office" xmlns:oel="http://schemas.microsoft.com/office/2019/extlst" xmlns:r="http://schemas.openxmlformats.org/officeDocument/2006/relationships" xmlns:m="http://schemas.openxmlformats.org/officeDocument/2006/math" xmlns:v="urn:schemas-microsoft-com:vml" xmlns:wp14="http://schemas.microsoft.com/office/word/2010/wordprocessingDrawing" xmlns:wp="http://schemas.openxmlformats.org/drawingml/2006/wordprocessingDrawing" xmlns:w10="urn:schemas-microsoft-com:office:word" xmlns:w="http://schemas.openxmlformats.org/wordprocessingml/2006/main" xmlns:w14="http://schemas.microsoft.com/office/word/2010/wordml" xmlns:w15="http://schemas.microsoft.com/office/word/2012/wordml" xmlns:w16cex="http://schemas.microsoft.com/office/word/2018/wordml/cex" xmlns:w16cid="http://schemas.microsoft.com/office/word/2016/wordml/cid" xmlns:w16="http://schemas.microsoft.com/office/word/2018/wordml" xmlns:w16sdtdh="http://schemas.microsoft.com/office/word/2020/wordml/sdtdatahash" xmlns:w16se="http://schemas.microsoft.com/office/word/2015/wordml/symex" xmlns:wpg="http://schemas.microsoft.com/office/word/2010/wordprocessingGroup" xmlns:wpi="http://schemas.microsoft.com/office/word/2010/wordprocessingInk" xmlns:wne="http://schemas.microsoft.com/office/word/2006/wordml" xmlns:wps="http://schemas.microsoft.com/office/word/2010/wordprocessingShape" mc:Ignorable="w14 w15 w16se w16cid w16 w16cex w16sdtdh wp14">
   <w:body>
     <w:p>
       <w:pPr>
@@ -1132,6 +1132,80 @@
           </w:p>
         </w:tc>
       </w:tr>
+      <w:tr>
+        <w:tc>
+          <w:tcPr>
+            <w:tcW w:w="0" w:type="auto"/>
+            <w:tcBorders>
+              <w:top w:val="single" w:sz="6" w:space="0" w:color="C0C0C0"/>
+              <w:left w:val="single" w:sz="6" w:space="0" w:color="C0C0C0"/>
+              <w:bottom w:val="single" w:sz="6" w:space="0" w:color="C0C0C0"/>
+              <w:right w:val="single" w:sz="6" w:space="0" w:color="C0C0C0"/>
+            </w:tcBorders>
+          </w:tcPr>
+          <w:p>
+            <w:ins w:id="15" w:author="Palacherla, Susmitha C" w:date="2023-02-10T16:32:00Z">
+              <w:r>
+                <w:t>2/10/2023</w:t>
+              </w:r>
+            </w:ins>
+          </w:p>
+        </w:tc>
+        <w:tc>
+          <w:tcPr>
+            <w:tcW w:w="0" w:type="auto"/>
+            <w:tcBorders>
+              <w:top w:val="single" w:sz="6" w:space="0" w:color="C0C0C0"/>
+              <w:left w:val="single" w:sz="6" w:space="0" w:color="C0C0C0"/>
+              <w:bottom w:val="single" w:sz="6" w:space="0" w:color="C0C0C0"/>
+              <w:right w:val="single" w:sz="6" w:space="0" w:color="C0C0C0"/>
+            </w:tcBorders>
+          </w:tcPr>
+          <w:p>
+            <w:ins w:id="16" w:author="Palacherla, Susmitha C" w:date="2023-02-10T16:32:00Z">
+              <w:r>
+                <w:t>12.0</w:t>
+              </w:r>
+            </w:ins>
+          </w:p>
+        </w:tc>
+        <w:tc>
+          <w:tcPr>
+            <w:tcW w:w="6082" w:type="dxa"/>
+            <w:tcBorders>
+              <w:top w:val="single" w:sz="6" w:space="0" w:color="C0C0C0"/>
+              <w:left w:val="single" w:sz="6" w:space="0" w:color="C0C0C0"/>
+              <w:bottom w:val="single" w:sz="6" w:space="0" w:color="C0C0C0"/>
+              <w:right w:val="single" w:sz="6" w:space="0" w:color="C0C0C0"/>
+            </w:tcBorders>
+          </w:tcPr>
+          <w:p>
+            <w:ins w:id="17" w:author="Palacherla, Susmitha C" w:date="2023-02-10T16:32:00Z">
+              <w:r>
+                <w:t>TFS 26002 - QN Supervisor Evaluation Changes</w:t>
+              </w:r>
+            </w:ins>
+          </w:p>
+        </w:tc>
+        <w:tc>
+          <w:tcPr>
+            <w:tcW w:w="1980" w:type="dxa"/>
+            <w:tcBorders>
+              <w:top w:val="single" w:sz="6" w:space="0" w:color="C0C0C0"/>
+              <w:left w:val="single" w:sz="6" w:space="0" w:color="C0C0C0"/>
+              <w:bottom w:val="single" w:sz="6" w:space="0" w:color="C0C0C0"/>
+              <w:right w:val="single" w:sz="6" w:space="0" w:color="C0C0C0"/>
+            </w:tcBorders>
+          </w:tcPr>
+          <w:p>
+            <w:ins w:id="18" w:author="Palacherla, Susmitha C" w:date="2023-02-10T16:32:00Z">
+              <w:r>
+                <w:t>Susmitha Palacherla</w:t>
+              </w:r>
+            </w:ins>
+          </w:p>
+        </w:tc>
+      </w:tr>
     </w:tbl>
     <w:p>
       <w:pPr>
@@ -1333,8 +1407,8 @@
       <w:pPr>
         <w:pStyle w:val="Heading2"/>
       </w:pPr>
-      <w:bookmarkStart w:id="15" w:name="_Toc68279395"/>
-      <w:bookmarkStart w:id="16" w:name="_Toc68419810"/>
+      <w:bookmarkStart w:id="19" w:name="_Toc68279395"/>
+      <w:bookmarkStart w:id="20" w:name="_Toc68419810"/>
       <w:r>
         <w:t>SSIS – Quality_Now_Coaching (</w:t>
       </w:r>
@@ -1344,8 +1418,8 @@
       <w:r>
         <w:t>)</w:t>
       </w:r>
-      <w:bookmarkEnd w:id="15"/>
-      <w:bookmarkEnd w:id="16"/>
+      <w:bookmarkEnd w:id="19"/>
+      <w:bookmarkEnd w:id="20"/>
     </w:p>
     <w:p/>
     <w:p>
@@ -1776,28 +1850,7 @@
                 <w:sz w:val="22"/>
                 <w:szCs w:val="22"/>
               </w:rPr>
-              <w:t>M</w:t>
-            </w:r>
-            <w:r>
-              <w:rPr>
-                <w:sz w:val="22"/>
-                <w:szCs w:val="22"/>
-              </w:rPr>
-              <w:t>odif</w:t>
-            </w:r>
-            <w:r>
-              <w:rPr>
-                <w:sz w:val="22"/>
-                <w:szCs w:val="22"/>
-              </w:rPr>
-              <w:t xml:space="preserve">ied </w:t>
-            </w:r>
-            <w:r>
-              <w:rPr>
-                <w:sz w:val="22"/>
-                <w:szCs w:val="22"/>
-              </w:rPr>
-              <w:t>the load process to associate additional evaluations for a batch to an existing Coaching log.</w:t>
+              <w:t>Modified the load process to associate additional evaluations for a batch to an existing Coaching log.</w:t>
             </w:r>
           </w:p>
         </w:tc>
@@ -2211,13 +2264,24 @@
                 <w:szCs w:val="22"/>
               </w:rPr>
             </w:pPr>
-            <w:r>
-              <w:rPr>
-                <w:sz w:val="22"/>
-                <w:szCs w:val="22"/>
-              </w:rPr>
-              <w:t>N</w:t>
-            </w:r>
+            <w:del w:id="21" w:author="Palacherla, Susmitha C" w:date="2023-02-10T16:33:00Z">
+              <w:r>
+                <w:rPr>
+                  <w:sz w:val="22"/>
+                  <w:szCs w:val="22"/>
+                </w:rPr>
+                <w:delText>N</w:delText>
+              </w:r>
+            </w:del>
+            <w:ins w:id="22" w:author="Palacherla, Susmitha C" w:date="2023-02-10T16:33:00Z">
+              <w:r>
+                <w:rPr>
+                  <w:sz w:val="22"/>
+                  <w:szCs w:val="22"/>
+                </w:rPr>
+                <w:t>Y</w:t>
+              </w:r>
+            </w:ins>
           </w:p>
         </w:tc>
         <w:tc>
@@ -2232,13 +2296,24 @@
                 <w:szCs w:val="22"/>
               </w:rPr>
             </w:pPr>
-            <w:r>
-              <w:rPr>
-                <w:sz w:val="22"/>
-                <w:szCs w:val="22"/>
-              </w:rPr>
-              <w:t>NA</w:t>
-            </w:r>
+            <w:del w:id="23" w:author="Palacherla, Susmitha C" w:date="2023-02-10T16:33:00Z">
+              <w:r>
+                <w:rPr>
+                  <w:sz w:val="22"/>
+                  <w:szCs w:val="22"/>
+                </w:rPr>
+                <w:delText>NA</w:delText>
+              </w:r>
+            </w:del>
+            <w:ins w:id="24" w:author="Palacherla, Susmitha C" w:date="2023-02-10T16:33:00Z">
+              <w:r>
+                <w:rPr>
+                  <w:sz w:val="22"/>
+                  <w:szCs w:val="22"/>
+                </w:rPr>
+                <w:t>Pass</w:t>
+              </w:r>
+            </w:ins>
           </w:p>
         </w:tc>
       </w:tr>
@@ -4879,6 +4954,7 @@
           <w:gridBefore w:val="1"/>
           <w:wBefore w:w="10" w:type="dxa"/>
           <w:cantSplit/>
+          <w:ins w:id="25" w:author="Palacherla, Susmitha C" w:date="2023-02-10T16:34:00Z"/>
         </w:trPr>
         <w:tc>
           <w:tcPr>
@@ -4887,31 +4963,34 @@
           <w:p>
             <w:pPr>
               <w:rPr>
-                <w:sz w:val="22"/>
-                <w:szCs w:val="22"/>
-              </w:rPr>
-            </w:pPr>
-            <w:r>
-              <w:rPr>
-                <w:sz w:val="22"/>
-                <w:szCs w:val="22"/>
-              </w:rPr>
-              <w:t>IQS-QN-TDL-</w:t>
-            </w:r>
-            <w:r>
-              <w:rPr>
-                <w:sz w:val="22"/>
-                <w:szCs w:val="22"/>
-              </w:rPr>
-              <w:t>4.</w:t>
-            </w:r>
-            <w:r>
-              <w:rPr>
-                <w:sz w:val="22"/>
-                <w:szCs w:val="22"/>
-              </w:rPr>
-              <w:t>7</w:t>
-            </w:r>
+                <w:ins w:id="26" w:author="Palacherla, Susmitha C" w:date="2023-02-10T16:34:00Z"/>
+                <w:sz w:val="22"/>
+                <w:szCs w:val="22"/>
+              </w:rPr>
+            </w:pPr>
+            <w:ins w:id="27" w:author="Palacherla, Susmitha C" w:date="2023-02-10T16:34:00Z">
+              <w:r>
+                <w:rPr>
+                  <w:sz w:val="22"/>
+                  <w:szCs w:val="22"/>
+                </w:rPr>
+                <w:t>IQS-QN-TDL-</w:t>
+              </w:r>
+              <w:r>
+                <w:rPr>
+                  <w:sz w:val="22"/>
+                  <w:szCs w:val="22"/>
+                </w:rPr>
+                <w:t>4.</w:t>
+              </w:r>
+              <w:r>
+                <w:rPr>
+                  <w:sz w:val="22"/>
+                  <w:szCs w:val="22"/>
+                </w:rPr>
+                <w:t>7</w:t>
+              </w:r>
+            </w:ins>
           </w:p>
         </w:tc>
         <w:tc>
@@ -4922,17 +5001,20 @@
           <w:p>
             <w:pPr>
               <w:rPr>
-                <w:sz w:val="22"/>
-                <w:szCs w:val="22"/>
-              </w:rPr>
-            </w:pPr>
-            <w:r>
-              <w:rPr>
-                <w:sz w:val="22"/>
-                <w:szCs w:val="22"/>
-              </w:rPr>
-              <w:t>Check status</w:t>
-            </w:r>
+                <w:ins w:id="28" w:author="Palacherla, Susmitha C" w:date="2023-02-10T16:34:00Z"/>
+                <w:sz w:val="22"/>
+                <w:szCs w:val="22"/>
+              </w:rPr>
+            </w:pPr>
+            <w:ins w:id="29" w:author="Palacherla, Susmitha C" w:date="2023-02-10T16:34:00Z">
+              <w:r>
+                <w:rPr>
+                  <w:sz w:val="22"/>
+                  <w:szCs w:val="22"/>
+                </w:rPr>
+                <w:t>Check CoachingNotes</w:t>
+              </w:r>
+            </w:ins>
           </w:p>
         </w:tc>
         <w:tc>
@@ -4942,17 +5024,20 @@
           <w:p>
             <w:pPr>
               <w:rPr>
-                <w:sz w:val="22"/>
-                <w:szCs w:val="22"/>
-              </w:rPr>
-            </w:pPr>
-            <w:r>
-              <w:rPr>
-                <w:sz w:val="22"/>
-                <w:szCs w:val="22"/>
-              </w:rPr>
-              <w:t>Pending Supervisor Review</w:t>
-            </w:r>
+                <w:ins w:id="30" w:author="Palacherla, Susmitha C" w:date="2023-02-10T16:34:00Z"/>
+                <w:sz w:val="22"/>
+                <w:szCs w:val="22"/>
+              </w:rPr>
+            </w:pPr>
+            <w:ins w:id="31" w:author="Palacherla, Susmitha C" w:date="2023-02-10T16:34:00Z">
+              <w:r>
+                <w:rPr>
+                  <w:sz w:val="22"/>
+                  <w:szCs w:val="22"/>
+                </w:rPr>
+                <w:t>Should be NULL for both 235 and 235 logs</w:t>
+              </w:r>
+            </w:ins>
           </w:p>
         </w:tc>
         <w:tc>
@@ -4962,17 +5047,20 @@
           <w:p>
             <w:pPr>
               <w:rPr>
-                <w:sz w:val="22"/>
-                <w:szCs w:val="22"/>
-              </w:rPr>
-            </w:pPr>
-            <w:r>
-              <w:rPr>
-                <w:sz w:val="22"/>
-                <w:szCs w:val="22"/>
-              </w:rPr>
-              <w:t>N</w:t>
-            </w:r>
+                <w:ins w:id="32" w:author="Palacherla, Susmitha C" w:date="2023-02-10T16:34:00Z"/>
+                <w:sz w:val="22"/>
+                <w:szCs w:val="22"/>
+              </w:rPr>
+            </w:pPr>
+            <w:ins w:id="33" w:author="Palacherla, Susmitha C" w:date="2023-02-10T16:34:00Z">
+              <w:r>
+                <w:rPr>
+                  <w:sz w:val="22"/>
+                  <w:szCs w:val="22"/>
+                </w:rPr>
+                <w:t>Y</w:t>
+              </w:r>
+            </w:ins>
           </w:p>
         </w:tc>
         <w:tc>
@@ -4983,17 +5071,20 @@
           <w:p>
             <w:pPr>
               <w:rPr>
-                <w:sz w:val="22"/>
-                <w:szCs w:val="22"/>
-              </w:rPr>
-            </w:pPr>
-            <w:r>
-              <w:rPr>
-                <w:sz w:val="22"/>
-                <w:szCs w:val="22"/>
-              </w:rPr>
-              <w:t>NA</w:t>
-            </w:r>
+                <w:ins w:id="34" w:author="Palacherla, Susmitha C" w:date="2023-02-10T16:34:00Z"/>
+                <w:sz w:val="22"/>
+                <w:szCs w:val="22"/>
+              </w:rPr>
+            </w:pPr>
+            <w:ins w:id="35" w:author="Palacherla, Susmitha C" w:date="2023-02-10T16:34:00Z">
+              <w:r>
+                <w:rPr>
+                  <w:sz w:val="22"/>
+                  <w:szCs w:val="22"/>
+                </w:rPr>
+                <w:t>Pass</w:t>
+              </w:r>
+            </w:ins>
           </w:p>
         </w:tc>
       </w:tr>
@@ -5024,27 +5115,52 @@
                 <w:szCs w:val="22"/>
               </w:rPr>
             </w:pPr>
-            <w:r>
-              <w:rPr>
-                <w:sz w:val="22"/>
-                <w:szCs w:val="22"/>
-              </w:rPr>
-              <w:t>IQS-QN-TDL-</w:t>
-            </w:r>
-            <w:r>
-              <w:rPr>
-                <w:sz w:val="22"/>
-                <w:szCs w:val="22"/>
-              </w:rPr>
-              <w:t>4.</w:t>
-            </w:r>
-            <w:r>
-              <w:rPr>
-                <w:sz w:val="22"/>
-                <w:szCs w:val="22"/>
-              </w:rPr>
-              <w:t>8</w:t>
-            </w:r>
+            <w:ins w:id="36" w:author="Palacherla, Susmitha C" w:date="2023-02-10T16:34:00Z">
+              <w:r>
+                <w:rPr>
+                  <w:sz w:val="22"/>
+                  <w:szCs w:val="22"/>
+                </w:rPr>
+                <w:t>IQS-QN-TDL-</w:t>
+              </w:r>
+              <w:r>
+                <w:rPr>
+                  <w:sz w:val="22"/>
+                  <w:szCs w:val="22"/>
+                </w:rPr>
+                <w:t>4.</w:t>
+              </w:r>
+              <w:r>
+                <w:rPr>
+                  <w:sz w:val="22"/>
+                  <w:szCs w:val="22"/>
+                </w:rPr>
+                <w:t>8</w:t>
+              </w:r>
+            </w:ins>
+            <w:del w:id="37" w:author="Palacherla, Susmitha C" w:date="2023-02-10T16:34:00Z">
+              <w:r>
+                <w:rPr>
+                  <w:sz w:val="22"/>
+                  <w:szCs w:val="22"/>
+                </w:rPr>
+                <w:delText>IQS-QN-TDL-</w:delText>
+              </w:r>
+              <w:r>
+                <w:rPr>
+                  <w:sz w:val="22"/>
+                  <w:szCs w:val="22"/>
+                </w:rPr>
+                <w:delText>4.</w:delText>
+              </w:r>
+              <w:r>
+                <w:rPr>
+                  <w:sz w:val="22"/>
+                  <w:szCs w:val="22"/>
+                </w:rPr>
+                <w:delText>7</w:delText>
+              </w:r>
+            </w:del>
           </w:p>
         </w:tc>
         <w:tc>
@@ -5064,7 +5180,7 @@
                 <w:sz w:val="22"/>
                 <w:szCs w:val="22"/>
               </w:rPr>
-              <w:t>Check submitter on parent ecl</w:t>
+              <w:t>Check status</w:t>
             </w:r>
           </w:p>
         </w:tc>
@@ -5084,7 +5200,7 @@
                 <w:sz w:val="22"/>
                 <w:szCs w:val="22"/>
               </w:rPr>
-              <w:t>999999</w:t>
+              <w:t>Pending Supervisor Review</w:t>
             </w:r>
           </w:p>
         </w:tc>
@@ -5099,13 +5215,24 @@
                 <w:szCs w:val="22"/>
               </w:rPr>
             </w:pPr>
-            <w:r>
-              <w:rPr>
-                <w:sz w:val="22"/>
-                <w:szCs w:val="22"/>
-              </w:rPr>
-              <w:t>N</w:t>
-            </w:r>
+            <w:del w:id="38" w:author="Palacherla, Susmitha C" w:date="2023-02-10T16:33:00Z">
+              <w:r>
+                <w:rPr>
+                  <w:sz w:val="22"/>
+                  <w:szCs w:val="22"/>
+                </w:rPr>
+                <w:delText>N</w:delText>
+              </w:r>
+            </w:del>
+            <w:ins w:id="39" w:author="Palacherla, Susmitha C" w:date="2023-02-10T16:33:00Z">
+              <w:r>
+                <w:rPr>
+                  <w:sz w:val="22"/>
+                  <w:szCs w:val="22"/>
+                </w:rPr>
+                <w:t>Yes</w:t>
+              </w:r>
+            </w:ins>
           </w:p>
         </w:tc>
         <w:tc>
@@ -5120,13 +5247,24 @@
                 <w:szCs w:val="22"/>
               </w:rPr>
             </w:pPr>
-            <w:r>
-              <w:rPr>
-                <w:sz w:val="22"/>
-                <w:szCs w:val="22"/>
-              </w:rPr>
-              <w:t>NA</w:t>
-            </w:r>
+            <w:del w:id="40" w:author="Palacherla, Susmitha C" w:date="2023-02-10T16:33:00Z">
+              <w:r>
+                <w:rPr>
+                  <w:sz w:val="22"/>
+                  <w:szCs w:val="22"/>
+                </w:rPr>
+                <w:delText>NA</w:delText>
+              </w:r>
+            </w:del>
+            <w:ins w:id="41" w:author="Palacherla, Susmitha C" w:date="2023-02-10T16:33:00Z">
+              <w:r>
+                <w:rPr>
+                  <w:sz w:val="22"/>
+                  <w:szCs w:val="22"/>
+                </w:rPr>
+                <w:t>Pass</w:t>
+              </w:r>
+            </w:ins>
           </w:p>
         </w:tc>
       </w:tr>
@@ -5157,27 +5295,52 @@
                 <w:szCs w:val="22"/>
               </w:rPr>
             </w:pPr>
-            <w:r>
-              <w:rPr>
-                <w:sz w:val="22"/>
-                <w:szCs w:val="22"/>
-              </w:rPr>
-              <w:t>IQS-QN-TDL-</w:t>
-            </w:r>
-            <w:r>
-              <w:rPr>
-                <w:sz w:val="22"/>
-                <w:szCs w:val="22"/>
-              </w:rPr>
-              <w:t>4.</w:t>
-            </w:r>
-            <w:r>
-              <w:rPr>
-                <w:sz w:val="22"/>
-                <w:szCs w:val="22"/>
-              </w:rPr>
-              <w:t>9</w:t>
-            </w:r>
+            <w:ins w:id="42" w:author="Palacherla, Susmitha C" w:date="2023-02-10T16:34:00Z">
+              <w:r>
+                <w:rPr>
+                  <w:sz w:val="22"/>
+                  <w:szCs w:val="22"/>
+                </w:rPr>
+                <w:t>IQS-QN-TDL-</w:t>
+              </w:r>
+              <w:r>
+                <w:rPr>
+                  <w:sz w:val="22"/>
+                  <w:szCs w:val="22"/>
+                </w:rPr>
+                <w:t>4.</w:t>
+              </w:r>
+              <w:r>
+                <w:rPr>
+                  <w:sz w:val="22"/>
+                  <w:szCs w:val="22"/>
+                </w:rPr>
+                <w:t>9</w:t>
+              </w:r>
+            </w:ins>
+            <w:del w:id="43" w:author="Palacherla, Susmitha C" w:date="2023-02-10T16:34:00Z">
+              <w:r>
+                <w:rPr>
+                  <w:sz w:val="22"/>
+                  <w:szCs w:val="22"/>
+                </w:rPr>
+                <w:delText>IQS-QN-TDL-</w:delText>
+              </w:r>
+              <w:r>
+                <w:rPr>
+                  <w:sz w:val="22"/>
+                  <w:szCs w:val="22"/>
+                </w:rPr>
+                <w:delText>4.</w:delText>
+              </w:r>
+              <w:r>
+                <w:rPr>
+                  <w:sz w:val="22"/>
+                  <w:szCs w:val="22"/>
+                </w:rPr>
+                <w:delText>8</w:delText>
+              </w:r>
+            </w:del>
           </w:p>
         </w:tc>
         <w:tc>
@@ -5197,7 +5360,7 @@
                 <w:sz w:val="22"/>
                 <w:szCs w:val="22"/>
               </w:rPr>
-              <w:t>Check Module</w:t>
+              <w:t>Check submitter on parent ecl</w:t>
             </w:r>
           </w:p>
         </w:tc>
@@ -5217,7 +5380,7 @@
                 <w:sz w:val="22"/>
                 <w:szCs w:val="22"/>
               </w:rPr>
-              <w:t>CSR</w:t>
+              <w:t>999999</w:t>
             </w:r>
           </w:p>
         </w:tc>
@@ -5290,6 +5453,54 @@
                 <w:szCs w:val="22"/>
               </w:rPr>
             </w:pPr>
+            <w:ins w:id="44" w:author="Palacherla, Susmitha C" w:date="2023-02-10T16:34:00Z">
+              <w:r>
+                <w:rPr>
+                  <w:sz w:val="22"/>
+                  <w:szCs w:val="22"/>
+                </w:rPr>
+                <w:t>IQS-QN-TDL-</w:t>
+              </w:r>
+              <w:r>
+                <w:rPr>
+                  <w:sz w:val="22"/>
+                  <w:szCs w:val="22"/>
+                </w:rPr>
+                <w:t>4.</w:t>
+              </w:r>
+            </w:ins>
+            <w:ins w:id="45" w:author="Palacherla, Susmitha C" w:date="2023-02-10T16:35:00Z">
+              <w:r>
+                <w:rPr>
+                  <w:sz w:val="22"/>
+                  <w:szCs w:val="22"/>
+                </w:rPr>
+                <w:t>10</w:t>
+              </w:r>
+            </w:ins>
+            <w:del w:id="46" w:author="Palacherla, Susmitha C" w:date="2023-02-10T16:34:00Z">
+              <w:r>
+                <w:rPr>
+                  <w:sz w:val="22"/>
+                  <w:szCs w:val="22"/>
+                </w:rPr>
+                <w:delText>IQS-QN-TDL-</w:delText>
+              </w:r>
+              <w:r>
+                <w:rPr>
+                  <w:sz w:val="22"/>
+                  <w:szCs w:val="22"/>
+                </w:rPr>
+                <w:delText>4.</w:delText>
+              </w:r>
+              <w:r>
+                <w:rPr>
+                  <w:sz w:val="22"/>
+                  <w:szCs w:val="22"/>
+                </w:rPr>
+                <w:delText>9</w:delText>
+              </w:r>
+            </w:del>
           </w:p>
         </w:tc>
         <w:tc>
@@ -5304,6 +5515,13 @@
                 <w:szCs w:val="22"/>
               </w:rPr>
             </w:pPr>
+            <w:r>
+              <w:rPr>
+                <w:sz w:val="22"/>
+                <w:szCs w:val="22"/>
+              </w:rPr>
+              <w:t>Check Module</w:t>
+            </w:r>
           </w:p>
         </w:tc>
         <w:tc>
@@ -5317,6 +5535,13 @@
                 <w:szCs w:val="22"/>
               </w:rPr>
             </w:pPr>
+            <w:r>
+              <w:rPr>
+                <w:sz w:val="22"/>
+                <w:szCs w:val="22"/>
+              </w:rPr>
+              <w:t>CSR</w:t>
+            </w:r>
           </w:p>
         </w:tc>
         <w:tc>
@@ -5330,6 +5555,13 @@
                 <w:szCs w:val="22"/>
               </w:rPr>
             </w:pPr>
+            <w:r>
+              <w:rPr>
+                <w:sz w:val="22"/>
+                <w:szCs w:val="22"/>
+              </w:rPr>
+              <w:t>N</w:t>
+            </w:r>
           </w:p>
         </w:tc>
         <w:tc>
@@ -5344,6 +5576,13 @@
                 <w:szCs w:val="22"/>
               </w:rPr>
             </w:pPr>
+            <w:r>
+              <w:rPr>
+                <w:sz w:val="22"/>
+                <w:szCs w:val="22"/>
+              </w:rPr>
+              <w:t>NA</w:t>
+            </w:r>
           </w:p>
         </w:tc>
       </w:tr>
@@ -5388,13 +5627,6 @@
                 <w:szCs w:val="22"/>
               </w:rPr>
             </w:pPr>
-            <w:r>
-              <w:rPr>
-                <w:sz w:val="22"/>
-                <w:szCs w:val="22"/>
-              </w:rPr>
-              <w:t>Evaluations Details table</w:t>
-            </w:r>
           </w:p>
         </w:tc>
         <w:tc>
@@ -5465,21 +5697,6 @@
                 <w:szCs w:val="22"/>
               </w:rPr>
             </w:pPr>
-            <w:r>
-              <w:rPr>
-                <w:sz w:val="22"/>
-                <w:szCs w:val="22"/>
-              </w:rPr>
-              <w:lastRenderedPageBreak/>
-              <w:t>IQS-QN-TDL-5</w:t>
-            </w:r>
-            <w:r>
-              <w:rPr>
-                <w:sz w:val="22"/>
-                <w:szCs w:val="22"/>
-              </w:rPr>
-              <w:t>.1</w:t>
-            </w:r>
           </w:p>
         </w:tc>
         <w:tc>
@@ -5499,7 +5716,7 @@
                 <w:sz w:val="22"/>
                 <w:szCs w:val="22"/>
               </w:rPr>
-              <w:t>Check Evaluations table</w:t>
+              <w:t>Evaluations Details table</w:t>
             </w:r>
           </w:p>
         </w:tc>
@@ -5514,13 +5731,6 @@
                 <w:szCs w:val="22"/>
               </w:rPr>
             </w:pPr>
-            <w:r>
-              <w:rPr>
-                <w:sz w:val="22"/>
-                <w:szCs w:val="22"/>
-              </w:rPr>
-              <w:t>All evaluations for batch need to be inserted</w:t>
-            </w:r>
           </w:p>
         </w:tc>
         <w:tc>
@@ -5534,13 +5744,6 @@
                 <w:szCs w:val="22"/>
               </w:rPr>
             </w:pPr>
-            <w:r>
-              <w:rPr>
-                <w:sz w:val="22"/>
-                <w:szCs w:val="22"/>
-              </w:rPr>
-              <w:t>N</w:t>
-            </w:r>
           </w:p>
         </w:tc>
         <w:tc>
@@ -5555,13 +5758,6 @@
                 <w:szCs w:val="22"/>
               </w:rPr>
             </w:pPr>
-            <w:r>
-              <w:rPr>
-                <w:sz w:val="22"/>
-                <w:szCs w:val="22"/>
-              </w:rPr>
-              <w:t>NA</w:t>
-            </w:r>
           </w:p>
         </w:tc>
       </w:tr>
@@ -5597,7 +5793,14 @@
                 <w:sz w:val="22"/>
                 <w:szCs w:val="22"/>
               </w:rPr>
-              <w:t>IQS-QN-TDL-5.2</w:t>
+              <w:t>IQS-QN-TDL-5</w:t>
+            </w:r>
+            <w:r>
+              <w:rPr>
+                <w:sz w:val="22"/>
+                <w:szCs w:val="22"/>
+              </w:rPr>
+              <w:t>.1</w:t>
             </w:r>
           </w:p>
         </w:tc>
@@ -5618,7 +5821,7 @@
                 <w:sz w:val="22"/>
                 <w:szCs w:val="22"/>
               </w:rPr>
-              <w:t>Check updates to Evaluations table</w:t>
+              <w:t>Check Evaluations table</w:t>
             </w:r>
           </w:p>
         </w:tc>
@@ -5638,7 +5841,7 @@
                 <w:sz w:val="22"/>
                 <w:szCs w:val="22"/>
               </w:rPr>
-              <w:t>Changed values need to be updated. Last_Updated_date should be updated to DateTime of actual update.</w:t>
+              <w:t>All evaluations for batch need to be inserted</w:t>
             </w:r>
           </w:p>
         </w:tc>
@@ -5716,7 +5919,7 @@
                 <w:sz w:val="22"/>
                 <w:szCs w:val="22"/>
               </w:rPr>
-              <w:t>IQS-QN-TDL-5.3</w:t>
+              <w:t>IQS-QN-TDL-5.2</w:t>
             </w:r>
           </w:p>
         </w:tc>
@@ -5737,7 +5940,7 @@
                 <w:sz w:val="22"/>
                 <w:szCs w:val="22"/>
               </w:rPr>
-              <w:t>Check existing batch that comes in as Active with updatable attributes updated</w:t>
+              <w:t>Check updates to Evaluations table</w:t>
             </w:r>
           </w:p>
         </w:tc>
@@ -5757,16 +5960,8 @@
                 <w:sz w:val="22"/>
                 <w:szCs w:val="22"/>
               </w:rPr>
-              <w:t>Corresponding values in Eval table need to be updated</w:t>
-            </w:r>
-          </w:p>
-          <w:p>
-            <w:pPr>
-              <w:rPr>
-                <w:sz w:val="22"/>
-                <w:szCs w:val="22"/>
-              </w:rPr>
-            </w:pPr>
+              <w:t>Changed values need to be updated. Last_Updated_date should be updated to DateTime of actual update.</w:t>
+            </w:r>
           </w:p>
         </w:tc>
         <w:tc>
@@ -5843,7 +6038,7 @@
                 <w:sz w:val="22"/>
                 <w:szCs w:val="22"/>
               </w:rPr>
-              <w:t>IQS-QN-TDL-5.4</w:t>
+              <w:t>IQS-QN-TDL-5.3</w:t>
             </w:r>
           </w:p>
         </w:tc>
@@ -5864,7 +6059,7 @@
                 <w:sz w:val="22"/>
                 <w:szCs w:val="22"/>
               </w:rPr>
-              <w:t>Check Channel, and ID columns (Activity ID, DCN and Case Number)</w:t>
+              <w:t>Check existing batch that comes in as Active with updatable attributes updated</w:t>
             </w:r>
           </w:p>
         </w:tc>
@@ -5884,8 +6079,16 @@
                 <w:sz w:val="22"/>
                 <w:szCs w:val="22"/>
               </w:rPr>
-              <w:t>Populated with values in file.</w:t>
-            </w:r>
+              <w:t>Corresponding values in Eval table need to be updated</w:t>
+            </w:r>
+          </w:p>
+          <w:p>
+            <w:pPr>
+              <w:rPr>
+                <w:sz w:val="22"/>
+                <w:szCs w:val="22"/>
+              </w:rPr>
+            </w:pPr>
           </w:p>
         </w:tc>
         <w:tc>
@@ -5962,14 +6165,126 @@
                 <w:sz w:val="22"/>
                 <w:szCs w:val="22"/>
               </w:rPr>
-              <w:t>IQS-QN-TDL-5.</w:t>
-            </w:r>
-            <w:r>
-              <w:rPr>
-                <w:sz w:val="22"/>
-                <w:szCs w:val="22"/>
-              </w:rPr>
-              <w:t>5</w:t>
+              <w:t>IQS-QN-TDL-5.4</w:t>
+            </w:r>
+          </w:p>
+        </w:tc>
+        <w:tc>
+          <w:tcPr>
+            <w:tcW w:w="3363" w:type="dxa"/>
+            <w:gridSpan w:val="2"/>
+          </w:tcPr>
+          <w:p>
+            <w:pPr>
+              <w:rPr>
+                <w:sz w:val="22"/>
+                <w:szCs w:val="22"/>
+              </w:rPr>
+            </w:pPr>
+            <w:r>
+              <w:rPr>
+                <w:sz w:val="22"/>
+                <w:szCs w:val="22"/>
+              </w:rPr>
+              <w:t>Check Channel, and ID columns (Activity ID, DCN and Case Number)</w:t>
+            </w:r>
+          </w:p>
+        </w:tc>
+        <w:tc>
+          <w:tcPr>
+            <w:tcW w:w="4500" w:type="dxa"/>
+          </w:tcPr>
+          <w:p>
+            <w:pPr>
+              <w:rPr>
+                <w:sz w:val="22"/>
+                <w:szCs w:val="22"/>
+              </w:rPr>
+            </w:pPr>
+            <w:r>
+              <w:rPr>
+                <w:sz w:val="22"/>
+                <w:szCs w:val="22"/>
+              </w:rPr>
+              <w:t>Populated with values in file.</w:t>
+            </w:r>
+          </w:p>
+        </w:tc>
+        <w:tc>
+          <w:tcPr>
+            <w:tcW w:w="1677" w:type="dxa"/>
+          </w:tcPr>
+          <w:p>
+            <w:pPr>
+              <w:rPr>
+                <w:sz w:val="22"/>
+                <w:szCs w:val="22"/>
+              </w:rPr>
+            </w:pPr>
+            <w:r>
+              <w:rPr>
+                <w:sz w:val="22"/>
+                <w:szCs w:val="22"/>
+              </w:rPr>
+              <w:t>N</w:t>
+            </w:r>
+          </w:p>
+        </w:tc>
+        <w:tc>
+          <w:tcPr>
+            <w:tcW w:w="1980" w:type="dxa"/>
+            <w:gridSpan w:val="2"/>
+          </w:tcPr>
+          <w:p>
+            <w:pPr>
+              <w:rPr>
+                <w:sz w:val="22"/>
+                <w:szCs w:val="22"/>
+              </w:rPr>
+            </w:pPr>
+            <w:r>
+              <w:rPr>
+                <w:sz w:val="22"/>
+                <w:szCs w:val="22"/>
+              </w:rPr>
+              <w:t>NA</w:t>
+            </w:r>
+          </w:p>
+        </w:tc>
+      </w:tr>
+      <w:tr>
+        <w:tblPrEx>
+          <w:tblBorders>
+            <w:top w:val="double" w:sz="4" w:space="0" w:color="auto"/>
+            <w:left w:val="double" w:sz="4" w:space="0" w:color="auto"/>
+            <w:bottom w:val="double" w:sz="4" w:space="0" w:color="auto"/>
+            <w:right w:val="double" w:sz="4" w:space="0" w:color="auto"/>
+            <w:insideH w:val="single" w:sz="6" w:space="0" w:color="auto"/>
+            <w:insideV w:val="single" w:sz="6" w:space="0" w:color="auto"/>
+          </w:tblBorders>
+        </w:tblPrEx>
+        <w:trPr>
+          <w:gridBefore w:val="1"/>
+          <w:wBefore w:w="10" w:type="dxa"/>
+          <w:cantSplit/>
+        </w:trPr>
+        <w:tc>
+          <w:tcPr>
+            <w:tcW w:w="1497" w:type="dxa"/>
+          </w:tcPr>
+          <w:p>
+            <w:pPr>
+              <w:rPr>
+                <w:sz w:val="22"/>
+                <w:szCs w:val="22"/>
+              </w:rPr>
+            </w:pPr>
+            <w:r>
+              <w:rPr>
+                <w:sz w:val="22"/>
+                <w:szCs w:val="22"/>
+              </w:rPr>
+              <w:t>IQS-QN-TDL-5.5</w:t>
             </w:r>
           </w:p>
         </w:tc>
@@ -8511,12 +8826,22 @@
                 <w:rFonts w:ascii="Arial" w:hAnsi="Arial" w:cs="Arial"/>
               </w:rPr>
             </w:pPr>
-            <w:r>
-              <w:rPr>
-                <w:rFonts w:ascii="Arial" w:hAnsi="Arial" w:cs="Arial"/>
-              </w:rPr>
-              <w:t>4/6/2022</w:t>
-            </w:r>
+            <w:del w:id="47" w:author="Palacherla, Susmitha C" w:date="2023-02-10T16:35:00Z">
+              <w:r>
+                <w:rPr>
+                  <w:rFonts w:ascii="Arial" w:hAnsi="Arial" w:cs="Arial"/>
+                </w:rPr>
+                <w:delText>4/6/2022</w:delText>
+              </w:r>
+            </w:del>
+            <w:ins w:id="48" w:author="Palacherla, Susmitha C" w:date="2023-02-10T16:35:00Z">
+              <w:r>
+                <w:rPr>
+                  <w:rFonts w:ascii="Arial" w:hAnsi="Arial" w:cs="Arial"/>
+                </w:rPr>
+                <w:t>2/10/2023</w:t>
+              </w:r>
+            </w:ins>
           </w:p>
         </w:tc>
       </w:tr>
@@ -8611,7 +8936,7 @@
           <w:rStyle w:val="Emphasis"/>
         </w:rPr>
       </w:pPr>
-      <w:bookmarkStart w:id="17" w:name="_Toc68419862"/>
+      <w:bookmarkStart w:id="49" w:name="_Toc68419862"/>
       <w:r>
         <w:rPr>
           <w:rStyle w:val="Emphasis"/>
@@ -8630,7 +8955,7 @@
         </w:rPr>
         <w:t>References</w:t>
       </w:r>
-      <w:bookmarkEnd w:id="17"/>
+      <w:bookmarkEnd w:id="49"/>
     </w:p>
     <w:p>
       <w:pPr>
@@ -14563,7 +14888,7 @@
 </file>
 
 <file path=word/endnotes.xml><?xml version="1.0" encoding="utf-8"?>
-<w:endnotes xmlns:wpc="http://schemas.microsoft.com/office/word/2010/wordprocessingCanvas" xmlns:cx="http://schemas.microsoft.com/office/drawing/2014/chartex" xmlns:cx1="http://schemas.microsoft.com/office/drawing/2015/9/8/chartex" xmlns:cx2="http://schemas.microsoft.com/office/drawing/2015/10/21/chartex" xmlns:cx3="http://schemas.microsoft.com/office/drawing/2016/5/9/chartex" xmlns:cx4="http://schemas.microsoft.com/office/drawing/2016/5/10/chartex" xmlns:cx5="http://schemas.microsoft.com/office/drawing/2016/5/11/chartex" xmlns:cx6="http://schemas.microsoft.com/office/drawing/2016/5/12/chartex" xmlns:cx7="http://schemas.microsoft.com/office/drawing/2016/5/13/chartex" xmlns:cx8="http://schemas.microsoft.com/office/drawing/2016/5/14/chartex" xmlns:mc="http://schemas.openxmlformats.org/markup-compatibility/2006" xmlns:aink="http://schemas.microsoft.com/office/drawing/2016/ink" xmlns:am3d="http://schemas.microsoft.com/office/drawing/2017/model3d" xmlns:o="urn:schemas-microsoft-com:office:office" xmlns:r="http://schemas.openxmlformats.org/officeDocument/2006/relationships" xmlns:m="http://schemas.openxmlformats.org/officeDocument/2006/math" xmlns:v="urn:schemas-microsoft-com:vml" xmlns:wp14="http://schemas.microsoft.com/office/word/2010/wordprocessingDrawing" xmlns:wp="http://schemas.openxmlformats.org/drawingml/2006/wordprocessingDrawing" xmlns:w10="urn:schemas-microsoft-com:office:word" xmlns:w="http://schemas.openxmlformats.org/wordprocessingml/2006/main" xmlns:w14="http://schemas.microsoft.com/office/word/2010/wordml" xmlns:w15="http://schemas.microsoft.com/office/word/2012/wordml" xmlns:w16cex="http://schemas.microsoft.com/office/word/2018/wordml/cex" xmlns:w16cid="http://schemas.microsoft.com/office/word/2016/wordml/cid" xmlns:w16="http://schemas.microsoft.com/office/word/2018/wordml" xmlns:w16sdtdh="http://schemas.microsoft.com/office/word/2020/wordml/sdtdatahash" xmlns:w16se="http://schemas.microsoft.com/office/word/2015/wordml/symex" xmlns:wpg="http://schemas.microsoft.com/office/word/2010/wordprocessingGroup" xmlns:wpi="http://schemas.microsoft.com/office/word/2010/wordprocessingInk" xmlns:wne="http://schemas.microsoft.com/office/word/2006/wordml" xmlns:wps="http://schemas.microsoft.com/office/word/2010/wordprocessingShape" mc:Ignorable="w14 w15 w16se w16cid w16 w16cex w16sdtdh wp14">
+<w:endnotes xmlns:wpc="http://schemas.microsoft.com/office/word/2010/wordprocessingCanvas" xmlns:cx="http://schemas.microsoft.com/office/drawing/2014/chartex" xmlns:cx1="http://schemas.microsoft.com/office/drawing/2015/9/8/chartex" xmlns:cx2="http://schemas.microsoft.com/office/drawing/2015/10/21/chartex" xmlns:cx3="http://schemas.microsoft.com/office/drawing/2016/5/9/chartex" xmlns:cx4="http://schemas.microsoft.com/office/drawing/2016/5/10/chartex" xmlns:cx5="http://schemas.microsoft.com/office/drawing/2016/5/11/chartex" xmlns:cx6="http://schemas.microsoft.com/office/drawing/2016/5/12/chartex" xmlns:cx7="http://schemas.microsoft.com/office/drawing/2016/5/13/chartex" xmlns:cx8="http://schemas.microsoft.com/office/drawing/2016/5/14/chartex" xmlns:mc="http://schemas.openxmlformats.org/markup-compatibility/2006" xmlns:aink="http://schemas.microsoft.com/office/drawing/2016/ink" xmlns:am3d="http://schemas.microsoft.com/office/drawing/2017/model3d" xmlns:o="urn:schemas-microsoft-com:office:office" xmlns:oel="http://schemas.microsoft.com/office/2019/extlst" xmlns:r="http://schemas.openxmlformats.org/officeDocument/2006/relationships" xmlns:m="http://schemas.openxmlformats.org/officeDocument/2006/math" xmlns:v="urn:schemas-microsoft-com:vml" xmlns:wp14="http://schemas.microsoft.com/office/word/2010/wordprocessingDrawing" xmlns:wp="http://schemas.openxmlformats.org/drawingml/2006/wordprocessingDrawing" xmlns:w10="urn:schemas-microsoft-com:office:word" xmlns:w="http://schemas.openxmlformats.org/wordprocessingml/2006/main" xmlns:w14="http://schemas.microsoft.com/office/word/2010/wordml" xmlns:w15="http://schemas.microsoft.com/office/word/2012/wordml" xmlns:w16cex="http://schemas.microsoft.com/office/word/2018/wordml/cex" xmlns:w16cid="http://schemas.microsoft.com/office/word/2016/wordml/cid" xmlns:w16="http://schemas.microsoft.com/office/word/2018/wordml" xmlns:w16sdtdh="http://schemas.microsoft.com/office/word/2020/wordml/sdtdatahash" xmlns:w16se="http://schemas.microsoft.com/office/word/2015/wordml/symex" xmlns:wpg="http://schemas.microsoft.com/office/word/2010/wordprocessingGroup" xmlns:wpi="http://schemas.microsoft.com/office/word/2010/wordprocessingInk" xmlns:wne="http://schemas.microsoft.com/office/word/2006/wordml" xmlns:wps="http://schemas.microsoft.com/office/word/2010/wordprocessingShape" mc:Ignorable="w14 w15 w16se w16cid w16 w16cex w16sdtdh wp14">
   <w:endnote w:type="separator" w:id="-1">
     <w:p>
       <w:r>
@@ -14582,7 +14907,7 @@
 </file>
 
 <file path=word/footer1.xml><?xml version="1.0" encoding="utf-8"?>
-<w:ftr xmlns:wpc="http://schemas.microsoft.com/office/word/2010/wordprocessingCanvas" xmlns:cx="http://schemas.microsoft.com/office/drawing/2014/chartex" xmlns:cx1="http://schemas.microsoft.com/office/drawing/2015/9/8/chartex" xmlns:cx2="http://schemas.microsoft.com/office/drawing/2015/10/21/chartex" xmlns:cx3="http://schemas.microsoft.com/office/drawing/2016/5/9/chartex" xmlns:cx4="http://schemas.microsoft.com/office/drawing/2016/5/10/chartex" xmlns:cx5="http://schemas.microsoft.com/office/drawing/2016/5/11/chartex" xmlns:cx6="http://schemas.microsoft.com/office/drawing/2016/5/12/chartex" xmlns:cx7="http://schemas.microsoft.com/office/drawing/2016/5/13/chartex" xmlns:cx8="http://schemas.microsoft.com/office/drawing/2016/5/14/chartex" xmlns:mc="http://schemas.openxmlformats.org/markup-compatibility/2006" xmlns:aink="http://schemas.microsoft.com/office/drawing/2016/ink" xmlns:am3d="http://schemas.microsoft.com/office/drawing/2017/model3d" xmlns:o="urn:schemas-microsoft-com:office:office" xmlns:r="http://schemas.openxmlformats.org/officeDocument/2006/relationships" xmlns:m="http://schemas.openxmlformats.org/officeDocument/2006/math" xmlns:v="urn:schemas-microsoft-com:vml" xmlns:wp14="http://schemas.microsoft.com/office/word/2010/wordprocessingDrawing" xmlns:wp="http://schemas.openxmlformats.org/drawingml/2006/wordprocessingDrawing" xmlns:w10="urn:schemas-microsoft-com:office:word" xmlns:w="http://schemas.openxmlformats.org/wordprocessingml/2006/main" xmlns:w14="http://schemas.microsoft.com/office/word/2010/wordml" xmlns:w15="http://schemas.microsoft.com/office/word/2012/wordml" xmlns:w16cex="http://schemas.microsoft.com/office/word/2018/wordml/cex" xmlns:w16cid="http://schemas.microsoft.com/office/word/2016/wordml/cid" xmlns:w16="http://schemas.microsoft.com/office/word/2018/wordml" xmlns:w16sdtdh="http://schemas.microsoft.com/office/word/2020/wordml/sdtdatahash" xmlns:w16se="http://schemas.microsoft.com/office/word/2015/wordml/symex" xmlns:wpg="http://schemas.microsoft.com/office/word/2010/wordprocessingGroup" xmlns:wpi="http://schemas.microsoft.com/office/word/2010/wordprocessingInk" xmlns:wne="http://schemas.microsoft.com/office/word/2006/wordml" xmlns:wps="http://schemas.microsoft.com/office/word/2010/wordprocessingShape" mc:Ignorable="w14 w15 w16se w16cid w16 w16cex w16sdtdh wp14">
+<w:ftr xmlns:wpc="http://schemas.microsoft.com/office/word/2010/wordprocessingCanvas" xmlns:cx="http://schemas.microsoft.com/office/drawing/2014/chartex" xmlns:cx1="http://schemas.microsoft.com/office/drawing/2015/9/8/chartex" xmlns:cx2="http://schemas.microsoft.com/office/drawing/2015/10/21/chartex" xmlns:cx3="http://schemas.microsoft.com/office/drawing/2016/5/9/chartex" xmlns:cx4="http://schemas.microsoft.com/office/drawing/2016/5/10/chartex" xmlns:cx5="http://schemas.microsoft.com/office/drawing/2016/5/11/chartex" xmlns:cx6="http://schemas.microsoft.com/office/drawing/2016/5/12/chartex" xmlns:cx7="http://schemas.microsoft.com/office/drawing/2016/5/13/chartex" xmlns:cx8="http://schemas.microsoft.com/office/drawing/2016/5/14/chartex" xmlns:mc="http://schemas.openxmlformats.org/markup-compatibility/2006" xmlns:aink="http://schemas.microsoft.com/office/drawing/2016/ink" xmlns:am3d="http://schemas.microsoft.com/office/drawing/2017/model3d" xmlns:o="urn:schemas-microsoft-com:office:office" xmlns:oel="http://schemas.microsoft.com/office/2019/extlst" xmlns:r="http://schemas.openxmlformats.org/officeDocument/2006/relationships" xmlns:m="http://schemas.openxmlformats.org/officeDocument/2006/math" xmlns:v="urn:schemas-microsoft-com:vml" xmlns:wp14="http://schemas.microsoft.com/office/word/2010/wordprocessingDrawing" xmlns:wp="http://schemas.openxmlformats.org/drawingml/2006/wordprocessingDrawing" xmlns:w10="urn:schemas-microsoft-com:office:word" xmlns:w="http://schemas.openxmlformats.org/wordprocessingml/2006/main" xmlns:w14="http://schemas.microsoft.com/office/word/2010/wordml" xmlns:w15="http://schemas.microsoft.com/office/word/2012/wordml" xmlns:w16cex="http://schemas.microsoft.com/office/word/2018/wordml/cex" xmlns:w16cid="http://schemas.microsoft.com/office/word/2016/wordml/cid" xmlns:w16="http://schemas.microsoft.com/office/word/2018/wordml" xmlns:w16sdtdh="http://schemas.microsoft.com/office/word/2020/wordml/sdtdatahash" xmlns:w16se="http://schemas.microsoft.com/office/word/2015/wordml/symex" xmlns:wpg="http://schemas.microsoft.com/office/word/2010/wordprocessingGroup" xmlns:wpi="http://schemas.microsoft.com/office/word/2010/wordprocessingInk" xmlns:wne="http://schemas.microsoft.com/office/word/2006/wordml" xmlns:wps="http://schemas.microsoft.com/office/word/2010/wordprocessingShape" mc:Ignorable="w14 w15 w16se w16cid w16 w16cex w16sdtdh wp14">
   <w:p>
     <w:pPr>
       <w:pStyle w:val="Footertext1"/>
@@ -14625,7 +14950,7 @@
       <w:rPr>
         <w:noProof/>
       </w:rPr>
-      <w:t>4/6/2022</w:t>
+      <w:t>2/10/2023</w:t>
     </w:r>
     <w:r>
       <w:fldChar w:fldCharType="end"/>
@@ -14717,7 +15042,7 @@
 </file>
 
 <file path=word/footer2.xml><?xml version="1.0" encoding="utf-8"?>
-<w:ftr xmlns:wpc="http://schemas.microsoft.com/office/word/2010/wordprocessingCanvas" xmlns:cx="http://schemas.microsoft.com/office/drawing/2014/chartex" xmlns:cx1="http://schemas.microsoft.com/office/drawing/2015/9/8/chartex" xmlns:cx2="http://schemas.microsoft.com/office/drawing/2015/10/21/chartex" xmlns:cx3="http://schemas.microsoft.com/office/drawing/2016/5/9/chartex" xmlns:cx4="http://schemas.microsoft.com/office/drawing/2016/5/10/chartex" xmlns:cx5="http://schemas.microsoft.com/office/drawing/2016/5/11/chartex" xmlns:cx6="http://schemas.microsoft.com/office/drawing/2016/5/12/chartex" xmlns:cx7="http://schemas.microsoft.com/office/drawing/2016/5/13/chartex" xmlns:cx8="http://schemas.microsoft.com/office/drawing/2016/5/14/chartex" xmlns:mc="http://schemas.openxmlformats.org/markup-compatibility/2006" xmlns:aink="http://schemas.microsoft.com/office/drawing/2016/ink" xmlns:am3d="http://schemas.microsoft.com/office/drawing/2017/model3d" xmlns:o="urn:schemas-microsoft-com:office:office" xmlns:r="http://schemas.openxmlformats.org/officeDocument/2006/relationships" xmlns:m="http://schemas.openxmlformats.org/officeDocument/2006/math" xmlns:v="urn:schemas-microsoft-com:vml" xmlns:wp14="http://schemas.microsoft.com/office/word/2010/wordprocessingDrawing" xmlns:wp="http://schemas.openxmlformats.org/drawingml/2006/wordprocessingDrawing" xmlns:w10="urn:schemas-microsoft-com:office:word" xmlns:w="http://schemas.openxmlformats.org/wordprocessingml/2006/main" xmlns:w14="http://schemas.microsoft.com/office/word/2010/wordml" xmlns:w15="http://schemas.microsoft.com/office/word/2012/wordml" xmlns:w16cex="http://schemas.microsoft.com/office/word/2018/wordml/cex" xmlns:w16cid="http://schemas.microsoft.com/office/word/2016/wordml/cid" xmlns:w16="http://schemas.microsoft.com/office/word/2018/wordml" xmlns:w16sdtdh="http://schemas.microsoft.com/office/word/2020/wordml/sdtdatahash" xmlns:w16se="http://schemas.microsoft.com/office/word/2015/wordml/symex" xmlns:wpg="http://schemas.microsoft.com/office/word/2010/wordprocessingGroup" xmlns:wpi="http://schemas.microsoft.com/office/word/2010/wordprocessingInk" xmlns:wne="http://schemas.microsoft.com/office/word/2006/wordml" xmlns:wps="http://schemas.microsoft.com/office/word/2010/wordprocessingShape" mc:Ignorable="w14 w15 w16se w16cid w16 w16cex w16sdtdh wp14">
+<w:ftr xmlns:wpc="http://schemas.microsoft.com/office/word/2010/wordprocessingCanvas" xmlns:cx="http://schemas.microsoft.com/office/drawing/2014/chartex" xmlns:cx1="http://schemas.microsoft.com/office/drawing/2015/9/8/chartex" xmlns:cx2="http://schemas.microsoft.com/office/drawing/2015/10/21/chartex" xmlns:cx3="http://schemas.microsoft.com/office/drawing/2016/5/9/chartex" xmlns:cx4="http://schemas.microsoft.com/office/drawing/2016/5/10/chartex" xmlns:cx5="http://schemas.microsoft.com/office/drawing/2016/5/11/chartex" xmlns:cx6="http://schemas.microsoft.com/office/drawing/2016/5/12/chartex" xmlns:cx7="http://schemas.microsoft.com/office/drawing/2016/5/13/chartex" xmlns:cx8="http://schemas.microsoft.com/office/drawing/2016/5/14/chartex" xmlns:mc="http://schemas.openxmlformats.org/markup-compatibility/2006" xmlns:aink="http://schemas.microsoft.com/office/drawing/2016/ink" xmlns:am3d="http://schemas.microsoft.com/office/drawing/2017/model3d" xmlns:o="urn:schemas-microsoft-com:office:office" xmlns:oel="http://schemas.microsoft.com/office/2019/extlst" xmlns:r="http://schemas.openxmlformats.org/officeDocument/2006/relationships" xmlns:m="http://schemas.openxmlformats.org/officeDocument/2006/math" xmlns:v="urn:schemas-microsoft-com:vml" xmlns:wp14="http://schemas.microsoft.com/office/word/2010/wordprocessingDrawing" xmlns:wp="http://schemas.openxmlformats.org/drawingml/2006/wordprocessingDrawing" xmlns:w10="urn:schemas-microsoft-com:office:word" xmlns:w="http://schemas.openxmlformats.org/wordprocessingml/2006/main" xmlns:w14="http://schemas.microsoft.com/office/word/2010/wordml" xmlns:w15="http://schemas.microsoft.com/office/word/2012/wordml" xmlns:w16cex="http://schemas.microsoft.com/office/word/2018/wordml/cex" xmlns:w16cid="http://schemas.microsoft.com/office/word/2016/wordml/cid" xmlns:w16="http://schemas.microsoft.com/office/word/2018/wordml" xmlns:w16sdtdh="http://schemas.microsoft.com/office/word/2020/wordml/sdtdatahash" xmlns:w16se="http://schemas.microsoft.com/office/word/2015/wordml/symex" xmlns:wpg="http://schemas.microsoft.com/office/word/2010/wordprocessingGroup" xmlns:wpi="http://schemas.microsoft.com/office/word/2010/wordprocessingInk" xmlns:wne="http://schemas.microsoft.com/office/word/2006/wordml" xmlns:wps="http://schemas.microsoft.com/office/word/2010/wordprocessingShape" mc:Ignorable="w14 w15 w16se w16cid w16 w16cex w16sdtdh wp14">
   <w:p>
     <w:pPr>
       <w:pStyle w:val="Footer"/>
@@ -14843,7 +15168,7 @@
 </file>
 
 <file path=word/footnotes.xml><?xml version="1.0" encoding="utf-8"?>
-<w:footnotes xmlns:wpc="http://schemas.microsoft.com/office/word/2010/wordprocessingCanvas" xmlns:cx="http://schemas.microsoft.com/office/drawing/2014/chartex" xmlns:cx1="http://schemas.microsoft.com/office/drawing/2015/9/8/chartex" xmlns:cx2="http://schemas.microsoft.com/office/drawing/2015/10/21/chartex" xmlns:cx3="http://schemas.microsoft.com/office/drawing/2016/5/9/chartex" xmlns:cx4="http://schemas.microsoft.com/office/drawing/2016/5/10/chartex" xmlns:cx5="http://schemas.microsoft.com/office/drawing/2016/5/11/chartex" xmlns:cx6="http://schemas.microsoft.com/office/drawing/2016/5/12/chartex" xmlns:cx7="http://schemas.microsoft.com/office/drawing/2016/5/13/chartex" xmlns:cx8="http://schemas.microsoft.com/office/drawing/2016/5/14/chartex" xmlns:mc="http://schemas.openxmlformats.org/markup-compatibility/2006" xmlns:aink="http://schemas.microsoft.com/office/drawing/2016/ink" xmlns:am3d="http://schemas.microsoft.com/office/drawing/2017/model3d" xmlns:o="urn:schemas-microsoft-com:office:office" xmlns:r="http://schemas.openxmlformats.org/officeDocument/2006/relationships" xmlns:m="http://schemas.openxmlformats.org/officeDocument/2006/math" xmlns:v="urn:schemas-microsoft-com:vml" xmlns:wp14="http://schemas.microsoft.com/office/word/2010/wordprocessingDrawing" xmlns:wp="http://schemas.openxmlformats.org/drawingml/2006/wordprocessingDrawing" xmlns:w10="urn:schemas-microsoft-com:office:word" xmlns:w="http://schemas.openxmlformats.org/wordprocessingml/2006/main" xmlns:w14="http://schemas.microsoft.com/office/word/2010/wordml" xmlns:w15="http://schemas.microsoft.com/office/word/2012/wordml" xmlns:w16cex="http://schemas.microsoft.com/office/word/2018/wordml/cex" xmlns:w16cid="http://schemas.microsoft.com/office/word/2016/wordml/cid" xmlns:w16="http://schemas.microsoft.com/office/word/2018/wordml" xmlns:w16sdtdh="http://schemas.microsoft.com/office/word/2020/wordml/sdtdatahash" xmlns:w16se="http://schemas.microsoft.com/office/word/2015/wordml/symex" xmlns:wpg="http://schemas.microsoft.com/office/word/2010/wordprocessingGroup" xmlns:wpi="http://schemas.microsoft.com/office/word/2010/wordprocessingInk" xmlns:wne="http://schemas.microsoft.com/office/word/2006/wordml" xmlns:wps="http://schemas.microsoft.com/office/word/2010/wordprocessingShape" mc:Ignorable="w14 w15 w16se w16cid w16 w16cex w16sdtdh wp14">
+<w:footnotes xmlns:wpc="http://schemas.microsoft.com/office/word/2010/wordprocessingCanvas" xmlns:cx="http://schemas.microsoft.com/office/drawing/2014/chartex" xmlns:cx1="http://schemas.microsoft.com/office/drawing/2015/9/8/chartex" xmlns:cx2="http://schemas.microsoft.com/office/drawing/2015/10/21/chartex" xmlns:cx3="http://schemas.microsoft.com/office/drawing/2016/5/9/chartex" xmlns:cx4="http://schemas.microsoft.com/office/drawing/2016/5/10/chartex" xmlns:cx5="http://schemas.microsoft.com/office/drawing/2016/5/11/chartex" xmlns:cx6="http://schemas.microsoft.com/office/drawing/2016/5/12/chartex" xmlns:cx7="http://schemas.microsoft.com/office/drawing/2016/5/13/chartex" xmlns:cx8="http://schemas.microsoft.com/office/drawing/2016/5/14/chartex" xmlns:mc="http://schemas.openxmlformats.org/markup-compatibility/2006" xmlns:aink="http://schemas.microsoft.com/office/drawing/2016/ink" xmlns:am3d="http://schemas.microsoft.com/office/drawing/2017/model3d" xmlns:o="urn:schemas-microsoft-com:office:office" xmlns:oel="http://schemas.microsoft.com/office/2019/extlst" xmlns:r="http://schemas.openxmlformats.org/officeDocument/2006/relationships" xmlns:m="http://schemas.openxmlformats.org/officeDocument/2006/math" xmlns:v="urn:schemas-microsoft-com:vml" xmlns:wp14="http://schemas.microsoft.com/office/word/2010/wordprocessingDrawing" xmlns:wp="http://schemas.openxmlformats.org/drawingml/2006/wordprocessingDrawing" xmlns:w10="urn:schemas-microsoft-com:office:word" xmlns:w="http://schemas.openxmlformats.org/wordprocessingml/2006/main" xmlns:w14="http://schemas.microsoft.com/office/word/2010/wordml" xmlns:w15="http://schemas.microsoft.com/office/word/2012/wordml" xmlns:w16cex="http://schemas.microsoft.com/office/word/2018/wordml/cex" xmlns:w16cid="http://schemas.microsoft.com/office/word/2016/wordml/cid" xmlns:w16="http://schemas.microsoft.com/office/word/2018/wordml" xmlns:w16sdtdh="http://schemas.microsoft.com/office/word/2020/wordml/sdtdatahash" xmlns:w16se="http://schemas.microsoft.com/office/word/2015/wordml/symex" xmlns:wpg="http://schemas.microsoft.com/office/word/2010/wordprocessingGroup" xmlns:wpi="http://schemas.microsoft.com/office/word/2010/wordprocessingInk" xmlns:wne="http://schemas.microsoft.com/office/word/2006/wordml" xmlns:wps="http://schemas.microsoft.com/office/word/2010/wordprocessingShape" mc:Ignorable="w14 w15 w16se w16cid w16 w16cex w16sdtdh wp14">
   <w:footnote w:type="separator" w:id="-1">
     <w:p>
       <w:r>
@@ -14862,7 +15187,7 @@
 </file>
 
 <file path=word/header1.xml><?xml version="1.0" encoding="utf-8"?>
-<w:hdr xmlns:wpc="http://schemas.microsoft.com/office/word/2010/wordprocessingCanvas" xmlns:cx="http://schemas.microsoft.com/office/drawing/2014/chartex" xmlns:cx1="http://schemas.microsoft.com/office/drawing/2015/9/8/chartex" xmlns:cx2="http://schemas.microsoft.com/office/drawing/2015/10/21/chartex" xmlns:cx3="http://schemas.microsoft.com/office/drawing/2016/5/9/chartex" xmlns:cx4="http://schemas.microsoft.com/office/drawing/2016/5/10/chartex" xmlns:cx5="http://schemas.microsoft.com/office/drawing/2016/5/11/chartex" xmlns:cx6="http://schemas.microsoft.com/office/drawing/2016/5/12/chartex" xmlns:cx7="http://schemas.microsoft.com/office/drawing/2016/5/13/chartex" xmlns:cx8="http://schemas.microsoft.com/office/drawing/2016/5/14/chartex" xmlns:mc="http://schemas.openxmlformats.org/markup-compatibility/2006" xmlns:aink="http://schemas.microsoft.com/office/drawing/2016/ink" xmlns:am3d="http://schemas.microsoft.com/office/drawing/2017/model3d" xmlns:o="urn:schemas-microsoft-com:office:office" xmlns:r="http://schemas.openxmlformats.org/officeDocument/2006/relationships" xmlns:m="http://schemas.openxmlformats.org/officeDocument/2006/math" xmlns:v="urn:schemas-microsoft-com:vml" xmlns:wp14="http://schemas.microsoft.com/office/word/2010/wordprocessingDrawing" xmlns:wp="http://schemas.openxmlformats.org/drawingml/2006/wordprocessingDrawing" xmlns:w10="urn:schemas-microsoft-com:office:word" xmlns:w="http://schemas.openxmlformats.org/wordprocessingml/2006/main" xmlns:w14="http://schemas.microsoft.com/office/word/2010/wordml" xmlns:w15="http://schemas.microsoft.com/office/word/2012/wordml" xmlns:w16cex="http://schemas.microsoft.com/office/word/2018/wordml/cex" xmlns:w16cid="http://schemas.microsoft.com/office/word/2016/wordml/cid" xmlns:w16="http://schemas.microsoft.com/office/word/2018/wordml" xmlns:w16sdtdh="http://schemas.microsoft.com/office/word/2020/wordml/sdtdatahash" xmlns:w16se="http://schemas.microsoft.com/office/word/2015/wordml/symex" xmlns:wpg="http://schemas.microsoft.com/office/word/2010/wordprocessingGroup" xmlns:wpi="http://schemas.microsoft.com/office/word/2010/wordprocessingInk" xmlns:wne="http://schemas.microsoft.com/office/word/2006/wordml" xmlns:wps="http://schemas.microsoft.com/office/word/2010/wordprocessingShape" mc:Ignorable="w14 w15 w16se w16cid w16 w16cex w16sdtdh wp14">
+<w:hdr xmlns:wpc="http://schemas.microsoft.com/office/word/2010/wordprocessingCanvas" xmlns:cx="http://schemas.microsoft.com/office/drawing/2014/chartex" xmlns:cx1="http://schemas.microsoft.com/office/drawing/2015/9/8/chartex" xmlns:cx2="http://schemas.microsoft.com/office/drawing/2015/10/21/chartex" xmlns:cx3="http://schemas.microsoft.com/office/drawing/2016/5/9/chartex" xmlns:cx4="http://schemas.microsoft.com/office/drawing/2016/5/10/chartex" xmlns:cx5="http://schemas.microsoft.com/office/drawing/2016/5/11/chartex" xmlns:cx6="http://schemas.microsoft.com/office/drawing/2016/5/12/chartex" xmlns:cx7="http://schemas.microsoft.com/office/drawing/2016/5/13/chartex" xmlns:cx8="http://schemas.microsoft.com/office/drawing/2016/5/14/chartex" xmlns:mc="http://schemas.openxmlformats.org/markup-compatibility/2006" xmlns:aink="http://schemas.microsoft.com/office/drawing/2016/ink" xmlns:am3d="http://schemas.microsoft.com/office/drawing/2017/model3d" xmlns:o="urn:schemas-microsoft-com:office:office" xmlns:oel="http://schemas.microsoft.com/office/2019/extlst" xmlns:r="http://schemas.openxmlformats.org/officeDocument/2006/relationships" xmlns:m="http://schemas.openxmlformats.org/officeDocument/2006/math" xmlns:v="urn:schemas-microsoft-com:vml" xmlns:wp14="http://schemas.microsoft.com/office/word/2010/wordprocessingDrawing" xmlns:wp="http://schemas.openxmlformats.org/drawingml/2006/wordprocessingDrawing" xmlns:w10="urn:schemas-microsoft-com:office:word" xmlns:w="http://schemas.openxmlformats.org/wordprocessingml/2006/main" xmlns:w14="http://schemas.microsoft.com/office/word/2010/wordml" xmlns:w15="http://schemas.microsoft.com/office/word/2012/wordml" xmlns:w16cex="http://schemas.microsoft.com/office/word/2018/wordml/cex" xmlns:w16cid="http://schemas.microsoft.com/office/word/2016/wordml/cid" xmlns:w16="http://schemas.microsoft.com/office/word/2018/wordml" xmlns:w16sdtdh="http://schemas.microsoft.com/office/word/2020/wordml/sdtdatahash" xmlns:w16se="http://schemas.microsoft.com/office/word/2015/wordml/symex" xmlns:wpg="http://schemas.microsoft.com/office/word/2010/wordprocessingGroup" xmlns:wpi="http://schemas.microsoft.com/office/word/2010/wordprocessingInk" xmlns:wne="http://schemas.microsoft.com/office/word/2006/wordml" xmlns:wps="http://schemas.microsoft.com/office/word/2010/wordprocessingShape" mc:Ignorable="w14 w15 w16se w16cid w16 w16cex w16sdtdh wp14">
   <w:p>
     <w:pPr>
       <w:pStyle w:val="Header"/>
@@ -14901,7 +15226,7 @@
 </file>
 
 <file path=word/numbering.xml><?xml version="1.0" encoding="utf-8"?>
-<w:numbering xmlns:wpc="http://schemas.microsoft.com/office/word/2010/wordprocessingCanvas" xmlns:cx="http://schemas.microsoft.com/office/drawing/2014/chartex" xmlns:cx1="http://schemas.microsoft.com/office/drawing/2015/9/8/chartex" xmlns:cx2="http://schemas.microsoft.com/office/drawing/2015/10/21/chartex" xmlns:cx3="http://schemas.microsoft.com/office/drawing/2016/5/9/chartex" xmlns:cx4="http://schemas.microsoft.com/office/drawing/2016/5/10/chartex" xmlns:cx5="http://schemas.microsoft.com/office/drawing/2016/5/11/chartex" xmlns:cx6="http://schemas.microsoft.com/office/drawing/2016/5/12/chartex" xmlns:cx7="http://schemas.microsoft.com/office/drawing/2016/5/13/chartex" xmlns:cx8="http://schemas.microsoft.com/office/drawing/2016/5/14/chartex" xmlns:mc="http://schemas.openxmlformats.org/markup-compatibility/2006" xmlns:aink="http://schemas.microsoft.com/office/drawing/2016/ink" xmlns:am3d="http://schemas.microsoft.com/office/drawing/2017/model3d" xmlns:o="urn:schemas-microsoft-com:office:office" xmlns:r="http://schemas.openxmlformats.org/officeDocument/2006/relationships" xmlns:m="http://schemas.openxmlformats.org/officeDocument/2006/math" xmlns:v="urn:schemas-microsoft-com:vml" xmlns:wp14="http://schemas.microsoft.com/office/word/2010/wordprocessingDrawing" xmlns:wp="http://schemas.openxmlformats.org/drawingml/2006/wordprocessingDrawing" xmlns:w10="urn:schemas-microsoft-com:office:word" xmlns:w="http://schemas.openxmlformats.org/wordprocessingml/2006/main" xmlns:w14="http://schemas.microsoft.com/office/word/2010/wordml" xmlns:w15="http://schemas.microsoft.com/office/word/2012/wordml" xmlns:w16cex="http://schemas.microsoft.com/office/word/2018/wordml/cex" xmlns:w16cid="http://schemas.microsoft.com/office/word/2016/wordml/cid" xmlns:w16="http://schemas.microsoft.com/office/word/2018/wordml" xmlns:w16sdtdh="http://schemas.microsoft.com/office/word/2020/wordml/sdtdatahash" xmlns:w16se="http://schemas.microsoft.com/office/word/2015/wordml/symex" xmlns:wpg="http://schemas.microsoft.com/office/word/2010/wordprocessingGroup" xmlns:wpi="http://schemas.microsoft.com/office/word/2010/wordprocessingInk" xmlns:wne="http://schemas.microsoft.com/office/word/2006/wordml" xmlns:wps="http://schemas.microsoft.com/office/word/2010/wordprocessingShape" mc:Ignorable="w14 w15 w16se w16cid w16 w16cex w16sdtdh wp14">
+<w:numbering xmlns:wpc="http://schemas.microsoft.com/office/word/2010/wordprocessingCanvas" xmlns:cx="http://schemas.microsoft.com/office/drawing/2014/chartex" xmlns:cx1="http://schemas.microsoft.com/office/drawing/2015/9/8/chartex" xmlns:cx2="http://schemas.microsoft.com/office/drawing/2015/10/21/chartex" xmlns:cx3="http://schemas.microsoft.com/office/drawing/2016/5/9/chartex" xmlns:cx4="http://schemas.microsoft.com/office/drawing/2016/5/10/chartex" xmlns:cx5="http://schemas.microsoft.com/office/drawing/2016/5/11/chartex" xmlns:cx6="http://schemas.microsoft.com/office/drawing/2016/5/12/chartex" xmlns:cx7="http://schemas.microsoft.com/office/drawing/2016/5/13/chartex" xmlns:cx8="http://schemas.microsoft.com/office/drawing/2016/5/14/chartex" xmlns:mc="http://schemas.openxmlformats.org/markup-compatibility/2006" xmlns:aink="http://schemas.microsoft.com/office/drawing/2016/ink" xmlns:am3d="http://schemas.microsoft.com/office/drawing/2017/model3d" xmlns:o="urn:schemas-microsoft-com:office:office" xmlns:oel="http://schemas.microsoft.com/office/2019/extlst" xmlns:r="http://schemas.openxmlformats.org/officeDocument/2006/relationships" xmlns:m="http://schemas.openxmlformats.org/officeDocument/2006/math" xmlns:v="urn:schemas-microsoft-com:vml" xmlns:wp14="http://schemas.microsoft.com/office/word/2010/wordprocessingDrawing" xmlns:wp="http://schemas.openxmlformats.org/drawingml/2006/wordprocessingDrawing" xmlns:w10="urn:schemas-microsoft-com:office:word" xmlns:w="http://schemas.openxmlformats.org/wordprocessingml/2006/main" xmlns:w14="http://schemas.microsoft.com/office/word/2010/wordml" xmlns:w15="http://schemas.microsoft.com/office/word/2012/wordml" xmlns:w16cex="http://schemas.microsoft.com/office/word/2018/wordml/cex" xmlns:w16cid="http://schemas.microsoft.com/office/word/2016/wordml/cid" xmlns:w16="http://schemas.microsoft.com/office/word/2018/wordml" xmlns:w16sdtdh="http://schemas.microsoft.com/office/word/2020/wordml/sdtdatahash" xmlns:w16se="http://schemas.microsoft.com/office/word/2015/wordml/symex" xmlns:wpg="http://schemas.microsoft.com/office/word/2010/wordprocessingGroup" xmlns:wpi="http://schemas.microsoft.com/office/word/2010/wordprocessingInk" xmlns:wne="http://schemas.microsoft.com/office/word/2006/wordml" xmlns:wps="http://schemas.microsoft.com/office/word/2010/wordprocessingShape" mc:Ignorable="w14 w15 w16se w16cid w16 w16cex w16sdtdh wp14">
   <w:abstractNum w:abstractNumId="0" w15:restartNumberingAfterBreak="0">
     <w:nsid w:val="03DD6C38"/>
     <w:multiLevelType w:val="hybridMultilevel"/>
@@ -16170,41 +16495,49 @@
       </w:pPr>
     </w:lvl>
   </w:abstractNum>
-  <w:num w:numId="1">
+  <w:num w:numId="1" w16cid:durableId="1366634728">
     <w:abstractNumId w:val="6"/>
   </w:num>
-  <w:num w:numId="2">
+  <w:num w:numId="2" w16cid:durableId="1926499129">
     <w:abstractNumId w:val="5"/>
   </w:num>
-  <w:num w:numId="3">
+  <w:num w:numId="3" w16cid:durableId="11997088">
     <w:abstractNumId w:val="8"/>
   </w:num>
-  <w:num w:numId="4">
+  <w:num w:numId="4" w16cid:durableId="1065490953">
     <w:abstractNumId w:val="4"/>
   </w:num>
-  <w:num w:numId="5">
+  <w:num w:numId="5" w16cid:durableId="1411847053">
     <w:abstractNumId w:val="0"/>
   </w:num>
-  <w:num w:numId="6">
+  <w:num w:numId="6" w16cid:durableId="1333144821">
     <w:abstractNumId w:val="2"/>
   </w:num>
-  <w:num w:numId="7">
+  <w:num w:numId="7" w16cid:durableId="823164718">
     <w:abstractNumId w:val="1"/>
   </w:num>
-  <w:num w:numId="8">
+  <w:num w:numId="8" w16cid:durableId="1971327947">
     <w:abstractNumId w:val="10"/>
   </w:num>
-  <w:num w:numId="9">
+  <w:num w:numId="9" w16cid:durableId="2094886077">
     <w:abstractNumId w:val="9"/>
   </w:num>
-  <w:num w:numId="10">
+  <w:num w:numId="10" w16cid:durableId="1565532248">
     <w:abstractNumId w:val="7"/>
   </w:num>
-  <w:num w:numId="11">
+  <w:num w:numId="11" w16cid:durableId="2036349410">
     <w:abstractNumId w:val="3"/>
   </w:num>
   <w:numIdMacAtCleanup w:val="2"/>
 </w:numbering>
+</file>
+
+<file path=word/people.xml><?xml version="1.0" encoding="utf-8"?>
+<w15:people xmlns:wpc="http://schemas.microsoft.com/office/word/2010/wordprocessingCanvas" xmlns:cx="http://schemas.microsoft.com/office/drawing/2014/chartex" xmlns:cx1="http://schemas.microsoft.com/office/drawing/2015/9/8/chartex" xmlns:cx2="http://schemas.microsoft.com/office/drawing/2015/10/21/chartex" xmlns:cx3="http://schemas.microsoft.com/office/drawing/2016/5/9/chartex" xmlns:cx4="http://schemas.microsoft.com/office/drawing/2016/5/10/chartex" xmlns:cx5="http://schemas.microsoft.com/office/drawing/2016/5/11/chartex" xmlns:cx6="http://schemas.microsoft.com/office/drawing/2016/5/12/chartex" xmlns:cx7="http://schemas.microsoft.com/office/drawing/2016/5/13/chartex" xmlns:cx8="http://schemas.microsoft.com/office/drawing/2016/5/14/chartex" xmlns:mc="http://schemas.openxmlformats.org/markup-compatibility/2006" xmlns:aink="http://schemas.microsoft.com/office/drawing/2016/ink" xmlns:am3d="http://schemas.microsoft.com/office/drawing/2017/model3d" xmlns:o="urn:schemas-microsoft-com:office:office" xmlns:oel="http://schemas.microsoft.com/office/2019/extlst" xmlns:r="http://schemas.openxmlformats.org/officeDocument/2006/relationships" xmlns:m="http://schemas.openxmlformats.org/officeDocument/2006/math" xmlns:v="urn:schemas-microsoft-com:vml" xmlns:wp14="http://schemas.microsoft.com/office/word/2010/wordprocessingDrawing" xmlns:wp="http://schemas.openxmlformats.org/drawingml/2006/wordprocessingDrawing" xmlns:w10="urn:schemas-microsoft-com:office:word" xmlns:w="http://schemas.openxmlformats.org/wordprocessingml/2006/main" xmlns:w14="http://schemas.microsoft.com/office/word/2010/wordml" xmlns:w15="http://schemas.microsoft.com/office/word/2012/wordml" xmlns:w16cex="http://schemas.microsoft.com/office/word/2018/wordml/cex" xmlns:w16cid="http://schemas.microsoft.com/office/word/2016/wordml/cid" xmlns:w16="http://schemas.microsoft.com/office/word/2018/wordml" xmlns:w16sdtdh="http://schemas.microsoft.com/office/word/2020/wordml/sdtdatahash" xmlns:w16se="http://schemas.microsoft.com/office/word/2015/wordml/symex" xmlns:wpg="http://schemas.microsoft.com/office/word/2010/wordprocessingGroup" xmlns:wpi="http://schemas.microsoft.com/office/word/2010/wordprocessingInk" xmlns:wne="http://schemas.microsoft.com/office/word/2006/wordml" xmlns:wps="http://schemas.microsoft.com/office/word/2010/wordprocessingShape" mc:Ignorable="w14 w15 w16se w16cid w16 w16cex w16sdtdh wp14">
+  <w15:person w15:author="Palacherla, Susmitha C">
+    <w15:presenceInfo w15:providerId="AD" w15:userId="S::susmithacpalacherla@maximus.com::aca56eee-8690-4e75-b830-7830b36a59a2"/>
+  </w15:person>
+</w15:people>
 </file>
 
 <file path=word/styles.xml><?xml version="1.0" encoding="utf-8"?>
@@ -17251,6 +17584,13 @@
       <w:szCs w:val="18"/>
     </w:rPr>
   </w:style>
+  <w:style w:type="paragraph" w:styleId="Revision">
+    <w:name w:val="Revision"/>
+    <w:hidden/>
+    <w:uiPriority w:val="99"/>
+    <w:semiHidden/>
+    <w:rsid w:val="007D5F91"/>
+  </w:style>
 </w:styles>
 </file>
 

</xml_diff>

<commit_message>
TFS 26536 - Adding a link on the Quality Now eCLs to the Quality Now Feedback Form
git-tfs-id: [https://tfs.omnicloud.local/tfs/cco%20program/]$/eCoaching_V2;C52740
</commit_message>
<xml_diff>
--- a/Unit Test/DB/CCO_eCoaching_Log_Quality_Now_Load_DB_UTD.docx
+++ b/Unit Test/DB/CCO_eCoaching_Log_Quality_Now_Load_DB_UTD.docx
@@ -1144,11 +1144,9 @@
             </w:tcBorders>
           </w:tcPr>
           <w:p>
-            <w:ins w:id="15" w:author="Palacherla, Susmitha C" w:date="2023-02-10T16:32:00Z">
-              <w:r>
-                <w:t>2/10/2023</w:t>
-              </w:r>
-            </w:ins>
+            <w:r>
+              <w:t>2/10/2023</w:t>
+            </w:r>
           </w:p>
         </w:tc>
         <w:tc>
@@ -1162,11 +1160,9 @@
             </w:tcBorders>
           </w:tcPr>
           <w:p>
-            <w:ins w:id="16" w:author="Palacherla, Susmitha C" w:date="2023-02-10T16:32:00Z">
-              <w:r>
-                <w:t>12.0</w:t>
-              </w:r>
-            </w:ins>
+            <w:r>
+              <w:t>12.0</w:t>
+            </w:r>
           </w:p>
         </w:tc>
         <w:tc>
@@ -1180,11 +1176,9 @@
             </w:tcBorders>
           </w:tcPr>
           <w:p>
-            <w:ins w:id="17" w:author="Palacherla, Susmitha C" w:date="2023-02-10T16:32:00Z">
-              <w:r>
-                <w:t>TFS 26002 - QN Supervisor Evaluation Changes</w:t>
-              </w:r>
-            </w:ins>
+            <w:r>
+              <w:t>TFS 26002 - QN Supervisor Evaluation Changes</w:t>
+            </w:r>
           </w:p>
         </w:tc>
         <w:tc>
@@ -1198,7 +1192,107 @@
             </w:tcBorders>
           </w:tcPr>
           <w:p>
-            <w:ins w:id="18" w:author="Palacherla, Susmitha C" w:date="2023-02-10T16:32:00Z">
+            <w:r>
+              <w:t>Susmitha Palacherla</w:t>
+            </w:r>
+          </w:p>
+        </w:tc>
+      </w:tr>
+      <w:tr>
+        <w:trPr>
+          <w:ins w:id="15" w:author="Palacherla, Susmitha C" w:date="2023-05-03T16:56:00Z"/>
+        </w:trPr>
+        <w:tc>
+          <w:tcPr>
+            <w:tcW w:w="0" w:type="auto"/>
+            <w:tcBorders>
+              <w:top w:val="single" w:sz="6" w:space="0" w:color="C0C0C0"/>
+              <w:left w:val="single" w:sz="6" w:space="0" w:color="C0C0C0"/>
+              <w:bottom w:val="single" w:sz="6" w:space="0" w:color="C0C0C0"/>
+              <w:right w:val="single" w:sz="6" w:space="0" w:color="C0C0C0"/>
+            </w:tcBorders>
+          </w:tcPr>
+          <w:p>
+            <w:pPr>
+              <w:rPr>
+                <w:ins w:id="16" w:author="Palacherla, Susmitha C" w:date="2023-05-03T16:56:00Z"/>
+              </w:rPr>
+            </w:pPr>
+            <w:ins w:id="17" w:author="Palacherla, Susmitha C" w:date="2023-05-03T16:56:00Z">
+              <w:r>
+                <w:t>5/</w:t>
+              </w:r>
+            </w:ins>
+            <w:ins w:id="18" w:author="Palacherla, Susmitha C" w:date="2023-05-03T16:57:00Z">
+              <w:r>
+                <w:t>3/2023</w:t>
+              </w:r>
+            </w:ins>
+          </w:p>
+        </w:tc>
+        <w:tc>
+          <w:tcPr>
+            <w:tcW w:w="0" w:type="auto"/>
+            <w:tcBorders>
+              <w:top w:val="single" w:sz="6" w:space="0" w:color="C0C0C0"/>
+              <w:left w:val="single" w:sz="6" w:space="0" w:color="C0C0C0"/>
+              <w:bottom w:val="single" w:sz="6" w:space="0" w:color="C0C0C0"/>
+              <w:right w:val="single" w:sz="6" w:space="0" w:color="C0C0C0"/>
+            </w:tcBorders>
+          </w:tcPr>
+          <w:p>
+            <w:pPr>
+              <w:rPr>
+                <w:ins w:id="19" w:author="Palacherla, Susmitha C" w:date="2023-05-03T16:56:00Z"/>
+              </w:rPr>
+            </w:pPr>
+            <w:ins w:id="20" w:author="Palacherla, Susmitha C" w:date="2023-05-03T16:57:00Z">
+              <w:r>
+                <w:t>13.0</w:t>
+              </w:r>
+            </w:ins>
+          </w:p>
+        </w:tc>
+        <w:tc>
+          <w:tcPr>
+            <w:tcW w:w="6082" w:type="dxa"/>
+            <w:tcBorders>
+              <w:top w:val="single" w:sz="6" w:space="0" w:color="C0C0C0"/>
+              <w:left w:val="single" w:sz="6" w:space="0" w:color="C0C0C0"/>
+              <w:bottom w:val="single" w:sz="6" w:space="0" w:color="C0C0C0"/>
+              <w:right w:val="single" w:sz="6" w:space="0" w:color="C0C0C0"/>
+            </w:tcBorders>
+          </w:tcPr>
+          <w:p>
+            <w:pPr>
+              <w:rPr>
+                <w:ins w:id="21" w:author="Palacherla, Susmitha C" w:date="2023-05-03T16:56:00Z"/>
+              </w:rPr>
+            </w:pPr>
+            <w:ins w:id="22" w:author="Palacherla, Susmitha C" w:date="2023-05-03T16:57:00Z">
+              <w:r>
+                <w:t>TFS 26536 - Adding a link on the Quality Now eCLs to the Quality Now Feedback Form</w:t>
+              </w:r>
+            </w:ins>
+          </w:p>
+        </w:tc>
+        <w:tc>
+          <w:tcPr>
+            <w:tcW w:w="1980" w:type="dxa"/>
+            <w:tcBorders>
+              <w:top w:val="single" w:sz="6" w:space="0" w:color="C0C0C0"/>
+              <w:left w:val="single" w:sz="6" w:space="0" w:color="C0C0C0"/>
+              <w:bottom w:val="single" w:sz="6" w:space="0" w:color="C0C0C0"/>
+              <w:right w:val="single" w:sz="6" w:space="0" w:color="C0C0C0"/>
+            </w:tcBorders>
+          </w:tcPr>
+          <w:p>
+            <w:pPr>
+              <w:rPr>
+                <w:ins w:id="23" w:author="Palacherla, Susmitha C" w:date="2023-05-03T16:56:00Z"/>
+              </w:rPr>
+            </w:pPr>
+            <w:ins w:id="24" w:author="Palacherla, Susmitha C" w:date="2023-05-03T16:57:00Z">
               <w:r>
                 <w:t>Susmitha Palacherla</w:t>
               </w:r>
@@ -1407,8 +1501,8 @@
       <w:pPr>
         <w:pStyle w:val="Heading2"/>
       </w:pPr>
-      <w:bookmarkStart w:id="19" w:name="_Toc68279395"/>
-      <w:bookmarkStart w:id="20" w:name="_Toc68419810"/>
+      <w:bookmarkStart w:id="25" w:name="_Toc68279395"/>
+      <w:bookmarkStart w:id="26" w:name="_Toc68419810"/>
       <w:r>
         <w:t>SSIS – Quality_Now_Coaching (</w:t>
       </w:r>
@@ -1418,8 +1512,8 @@
       <w:r>
         <w:t>)</w:t>
       </w:r>
-      <w:bookmarkEnd w:id="19"/>
-      <w:bookmarkEnd w:id="20"/>
+      <w:bookmarkEnd w:id="25"/>
+      <w:bookmarkEnd w:id="26"/>
     </w:p>
     <w:p/>
     <w:p>
@@ -1655,9 +1749,16 @@
                 <w:szCs w:val="22"/>
               </w:rPr>
             </w:pPr>
-            <w:r>
-              <w:t>TFS 24460 - Update QN Load Process to reconcile partial batches</w:t>
-            </w:r>
+            <w:ins w:id="27" w:author="Palacherla, Susmitha C" w:date="2023-05-03T16:57:00Z">
+              <w:r>
+                <w:t>TFS 26536 - Adding a link on the Quality Now eCLs to the Quality Now Feedback Form</w:t>
+              </w:r>
+            </w:ins>
+            <w:del w:id="28" w:author="Palacherla, Susmitha C" w:date="2023-05-03T16:57:00Z">
+              <w:r>
+                <w:delText>TFS 24460 - Update QN Load Process to reconcile partial batches</w:delText>
+              </w:r>
+            </w:del>
           </w:p>
         </w:tc>
       </w:tr>
@@ -1756,13 +1857,31 @@
                 <w:szCs w:val="22"/>
               </w:rPr>
             </w:pPr>
-            <w:r>
-              <w:rPr>
-                <w:sz w:val="22"/>
-                <w:szCs w:val="22"/>
-              </w:rPr>
-              <w:t>sp_Update_Coaching_Log_Quality_Now</w:t>
-            </w:r>
+            <w:ins w:id="29" w:author="Palacherla, Susmitha C" w:date="2023-05-03T16:58:00Z">
+              <w:r>
+                <w:rPr>
+                  <w:sz w:val="22"/>
+                  <w:szCs w:val="22"/>
+                </w:rPr>
+                <w:t>sp_SelectReviewFrom_Coaching_Log_Quality_Now</w:t>
+              </w:r>
+              <w:r>
+                <w:rPr>
+                  <w:sz w:val="22"/>
+                  <w:szCs w:val="22"/>
+                </w:rPr>
+                <w:t xml:space="preserve"> </w:t>
+              </w:r>
+            </w:ins>
+            <w:del w:id="30" w:author="Palacherla, Susmitha C" w:date="2023-05-03T16:57:00Z">
+              <w:r>
+                <w:rPr>
+                  <w:sz w:val="22"/>
+                  <w:szCs w:val="22"/>
+                </w:rPr>
+                <w:delText>sp_Update_Coaching_Log_Quality_Now</w:delText>
+              </w:r>
+            </w:del>
           </w:p>
         </w:tc>
       </w:tr>
@@ -2264,24 +2383,13 @@
                 <w:szCs w:val="22"/>
               </w:rPr>
             </w:pPr>
-            <w:del w:id="21" w:author="Palacherla, Susmitha C" w:date="2023-02-10T16:33:00Z">
-              <w:r>
-                <w:rPr>
-                  <w:sz w:val="22"/>
-                  <w:szCs w:val="22"/>
-                </w:rPr>
-                <w:delText>N</w:delText>
-              </w:r>
-            </w:del>
-            <w:ins w:id="22" w:author="Palacherla, Susmitha C" w:date="2023-02-10T16:33:00Z">
-              <w:r>
-                <w:rPr>
-                  <w:sz w:val="22"/>
-                  <w:szCs w:val="22"/>
-                </w:rPr>
-                <w:t>Y</w:t>
-              </w:r>
-            </w:ins>
+            <w:r>
+              <w:rPr>
+                <w:sz w:val="22"/>
+                <w:szCs w:val="22"/>
+              </w:rPr>
+              <w:t>Y</w:t>
+            </w:r>
           </w:p>
         </w:tc>
         <w:tc>
@@ -2296,24 +2404,13 @@
                 <w:szCs w:val="22"/>
               </w:rPr>
             </w:pPr>
-            <w:del w:id="23" w:author="Palacherla, Susmitha C" w:date="2023-02-10T16:33:00Z">
-              <w:r>
-                <w:rPr>
-                  <w:sz w:val="22"/>
-                  <w:szCs w:val="22"/>
-                </w:rPr>
-                <w:delText>NA</w:delText>
-              </w:r>
-            </w:del>
-            <w:ins w:id="24" w:author="Palacherla, Susmitha C" w:date="2023-02-10T16:33:00Z">
-              <w:r>
-                <w:rPr>
-                  <w:sz w:val="22"/>
-                  <w:szCs w:val="22"/>
-                </w:rPr>
-                <w:t>Pass</w:t>
-              </w:r>
-            </w:ins>
+            <w:r>
+              <w:rPr>
+                <w:sz w:val="22"/>
+                <w:szCs w:val="22"/>
+              </w:rPr>
+              <w:t>Pass</w:t>
+            </w:r>
           </w:p>
         </w:tc>
       </w:tr>
@@ -4954,7 +5051,6 @@
           <w:gridBefore w:val="1"/>
           <w:wBefore w:w="10" w:type="dxa"/>
           <w:cantSplit/>
-          <w:ins w:id="25" w:author="Palacherla, Susmitha C" w:date="2023-02-10T16:34:00Z"/>
         </w:trPr>
         <w:tc>
           <w:tcPr>
@@ -4963,34 +5059,31 @@
           <w:p>
             <w:pPr>
               <w:rPr>
-                <w:ins w:id="26" w:author="Palacherla, Susmitha C" w:date="2023-02-10T16:34:00Z"/>
-                <w:sz w:val="22"/>
-                <w:szCs w:val="22"/>
-              </w:rPr>
-            </w:pPr>
-            <w:ins w:id="27" w:author="Palacherla, Susmitha C" w:date="2023-02-10T16:34:00Z">
-              <w:r>
-                <w:rPr>
-                  <w:sz w:val="22"/>
-                  <w:szCs w:val="22"/>
-                </w:rPr>
-                <w:t>IQS-QN-TDL-</w:t>
-              </w:r>
-              <w:r>
-                <w:rPr>
-                  <w:sz w:val="22"/>
-                  <w:szCs w:val="22"/>
-                </w:rPr>
-                <w:t>4.</w:t>
-              </w:r>
-              <w:r>
-                <w:rPr>
-                  <w:sz w:val="22"/>
-                  <w:szCs w:val="22"/>
-                </w:rPr>
-                <w:t>7</w:t>
-              </w:r>
-            </w:ins>
+                <w:sz w:val="22"/>
+                <w:szCs w:val="22"/>
+              </w:rPr>
+            </w:pPr>
+            <w:r>
+              <w:rPr>
+                <w:sz w:val="22"/>
+                <w:szCs w:val="22"/>
+              </w:rPr>
+              <w:t>IQS-QN-TDL-</w:t>
+            </w:r>
+            <w:r>
+              <w:rPr>
+                <w:sz w:val="22"/>
+                <w:szCs w:val="22"/>
+              </w:rPr>
+              <w:t>4.</w:t>
+            </w:r>
+            <w:r>
+              <w:rPr>
+                <w:sz w:val="22"/>
+                <w:szCs w:val="22"/>
+              </w:rPr>
+              <w:t>7</w:t>
+            </w:r>
           </w:p>
         </w:tc>
         <w:tc>
@@ -5001,20 +5094,17 @@
           <w:p>
             <w:pPr>
               <w:rPr>
-                <w:ins w:id="28" w:author="Palacherla, Susmitha C" w:date="2023-02-10T16:34:00Z"/>
-                <w:sz w:val="22"/>
-                <w:szCs w:val="22"/>
-              </w:rPr>
-            </w:pPr>
-            <w:ins w:id="29" w:author="Palacherla, Susmitha C" w:date="2023-02-10T16:34:00Z">
-              <w:r>
-                <w:rPr>
-                  <w:sz w:val="22"/>
-                  <w:szCs w:val="22"/>
-                </w:rPr>
-                <w:t>Check CoachingNotes</w:t>
-              </w:r>
-            </w:ins>
+                <w:sz w:val="22"/>
+                <w:szCs w:val="22"/>
+              </w:rPr>
+            </w:pPr>
+            <w:r>
+              <w:rPr>
+                <w:sz w:val="22"/>
+                <w:szCs w:val="22"/>
+              </w:rPr>
+              <w:t>Check CoachingNotes</w:t>
+            </w:r>
           </w:p>
         </w:tc>
         <w:tc>
@@ -5024,20 +5114,17 @@
           <w:p>
             <w:pPr>
               <w:rPr>
-                <w:ins w:id="30" w:author="Palacherla, Susmitha C" w:date="2023-02-10T16:34:00Z"/>
-                <w:sz w:val="22"/>
-                <w:szCs w:val="22"/>
-              </w:rPr>
-            </w:pPr>
-            <w:ins w:id="31" w:author="Palacherla, Susmitha C" w:date="2023-02-10T16:34:00Z">
-              <w:r>
-                <w:rPr>
-                  <w:sz w:val="22"/>
-                  <w:szCs w:val="22"/>
-                </w:rPr>
-                <w:t>Should be NULL for both 235 and 235 logs</w:t>
-              </w:r>
-            </w:ins>
+                <w:sz w:val="22"/>
+                <w:szCs w:val="22"/>
+              </w:rPr>
+            </w:pPr>
+            <w:r>
+              <w:rPr>
+                <w:sz w:val="22"/>
+                <w:szCs w:val="22"/>
+              </w:rPr>
+              <w:t>Should be NULL for both 235 and 235 logs</w:t>
+            </w:r>
           </w:p>
         </w:tc>
         <w:tc>
@@ -5047,20 +5134,17 @@
           <w:p>
             <w:pPr>
               <w:rPr>
-                <w:ins w:id="32" w:author="Palacherla, Susmitha C" w:date="2023-02-10T16:34:00Z"/>
-                <w:sz w:val="22"/>
-                <w:szCs w:val="22"/>
-              </w:rPr>
-            </w:pPr>
-            <w:ins w:id="33" w:author="Palacherla, Susmitha C" w:date="2023-02-10T16:34:00Z">
-              <w:r>
-                <w:rPr>
-                  <w:sz w:val="22"/>
-                  <w:szCs w:val="22"/>
-                </w:rPr>
-                <w:t>Y</w:t>
-              </w:r>
-            </w:ins>
+                <w:sz w:val="22"/>
+                <w:szCs w:val="22"/>
+              </w:rPr>
+            </w:pPr>
+            <w:r>
+              <w:rPr>
+                <w:sz w:val="22"/>
+                <w:szCs w:val="22"/>
+              </w:rPr>
+              <w:t>Y</w:t>
+            </w:r>
           </w:p>
         </w:tc>
         <w:tc>
@@ -5071,20 +5155,17 @@
           <w:p>
             <w:pPr>
               <w:rPr>
-                <w:ins w:id="34" w:author="Palacherla, Susmitha C" w:date="2023-02-10T16:34:00Z"/>
-                <w:sz w:val="22"/>
-                <w:szCs w:val="22"/>
-              </w:rPr>
-            </w:pPr>
-            <w:ins w:id="35" w:author="Palacherla, Susmitha C" w:date="2023-02-10T16:34:00Z">
-              <w:r>
-                <w:rPr>
-                  <w:sz w:val="22"/>
-                  <w:szCs w:val="22"/>
-                </w:rPr>
-                <w:t>Pass</w:t>
-              </w:r>
-            </w:ins>
+                <w:sz w:val="22"/>
+                <w:szCs w:val="22"/>
+              </w:rPr>
+            </w:pPr>
+            <w:r>
+              <w:rPr>
+                <w:sz w:val="22"/>
+                <w:szCs w:val="22"/>
+              </w:rPr>
+              <w:t>Pass</w:t>
+            </w:r>
           </w:p>
         </w:tc>
       </w:tr>
@@ -5115,52 +5196,27 @@
                 <w:szCs w:val="22"/>
               </w:rPr>
             </w:pPr>
-            <w:ins w:id="36" w:author="Palacherla, Susmitha C" w:date="2023-02-10T16:34:00Z">
-              <w:r>
-                <w:rPr>
-                  <w:sz w:val="22"/>
-                  <w:szCs w:val="22"/>
-                </w:rPr>
-                <w:t>IQS-QN-TDL-</w:t>
-              </w:r>
-              <w:r>
-                <w:rPr>
-                  <w:sz w:val="22"/>
-                  <w:szCs w:val="22"/>
-                </w:rPr>
-                <w:t>4.</w:t>
-              </w:r>
-              <w:r>
-                <w:rPr>
-                  <w:sz w:val="22"/>
-                  <w:szCs w:val="22"/>
-                </w:rPr>
-                <w:t>8</w:t>
-              </w:r>
-            </w:ins>
-            <w:del w:id="37" w:author="Palacherla, Susmitha C" w:date="2023-02-10T16:34:00Z">
-              <w:r>
-                <w:rPr>
-                  <w:sz w:val="22"/>
-                  <w:szCs w:val="22"/>
-                </w:rPr>
-                <w:delText>IQS-QN-TDL-</w:delText>
-              </w:r>
-              <w:r>
-                <w:rPr>
-                  <w:sz w:val="22"/>
-                  <w:szCs w:val="22"/>
-                </w:rPr>
-                <w:delText>4.</w:delText>
-              </w:r>
-              <w:r>
-                <w:rPr>
-                  <w:sz w:val="22"/>
-                  <w:szCs w:val="22"/>
-                </w:rPr>
-                <w:delText>7</w:delText>
-              </w:r>
-            </w:del>
+            <w:r>
+              <w:rPr>
+                <w:sz w:val="22"/>
+                <w:szCs w:val="22"/>
+              </w:rPr>
+              <w:t>IQS-QN-TDL-</w:t>
+            </w:r>
+            <w:r>
+              <w:rPr>
+                <w:sz w:val="22"/>
+                <w:szCs w:val="22"/>
+              </w:rPr>
+              <w:t>4.</w:t>
+            </w:r>
+            <w:r>
+              <w:rPr>
+                <w:sz w:val="22"/>
+                <w:szCs w:val="22"/>
+              </w:rPr>
+              <w:t>8</w:t>
+            </w:r>
           </w:p>
         </w:tc>
         <w:tc>
@@ -5215,24 +5271,13 @@
                 <w:szCs w:val="22"/>
               </w:rPr>
             </w:pPr>
-            <w:del w:id="38" w:author="Palacherla, Susmitha C" w:date="2023-02-10T16:33:00Z">
-              <w:r>
-                <w:rPr>
-                  <w:sz w:val="22"/>
-                  <w:szCs w:val="22"/>
-                </w:rPr>
-                <w:delText>N</w:delText>
-              </w:r>
-            </w:del>
-            <w:ins w:id="39" w:author="Palacherla, Susmitha C" w:date="2023-02-10T16:33:00Z">
-              <w:r>
-                <w:rPr>
-                  <w:sz w:val="22"/>
-                  <w:szCs w:val="22"/>
-                </w:rPr>
-                <w:t>Yes</w:t>
-              </w:r>
-            </w:ins>
+            <w:r>
+              <w:rPr>
+                <w:sz w:val="22"/>
+                <w:szCs w:val="22"/>
+              </w:rPr>
+              <w:t>Yes</w:t>
+            </w:r>
           </w:p>
         </w:tc>
         <w:tc>
@@ -5247,24 +5292,13 @@
                 <w:szCs w:val="22"/>
               </w:rPr>
             </w:pPr>
-            <w:del w:id="40" w:author="Palacherla, Susmitha C" w:date="2023-02-10T16:33:00Z">
-              <w:r>
-                <w:rPr>
-                  <w:sz w:val="22"/>
-                  <w:szCs w:val="22"/>
-                </w:rPr>
-                <w:delText>NA</w:delText>
-              </w:r>
-            </w:del>
-            <w:ins w:id="41" w:author="Palacherla, Susmitha C" w:date="2023-02-10T16:33:00Z">
-              <w:r>
-                <w:rPr>
-                  <w:sz w:val="22"/>
-                  <w:szCs w:val="22"/>
-                </w:rPr>
-                <w:t>Pass</w:t>
-              </w:r>
-            </w:ins>
+            <w:r>
+              <w:rPr>
+                <w:sz w:val="22"/>
+                <w:szCs w:val="22"/>
+              </w:rPr>
+              <w:t>Pass</w:t>
+            </w:r>
           </w:p>
         </w:tc>
       </w:tr>
@@ -5295,52 +5329,27 @@
                 <w:szCs w:val="22"/>
               </w:rPr>
             </w:pPr>
-            <w:ins w:id="42" w:author="Palacherla, Susmitha C" w:date="2023-02-10T16:34:00Z">
-              <w:r>
-                <w:rPr>
-                  <w:sz w:val="22"/>
-                  <w:szCs w:val="22"/>
-                </w:rPr>
-                <w:t>IQS-QN-TDL-</w:t>
-              </w:r>
-              <w:r>
-                <w:rPr>
-                  <w:sz w:val="22"/>
-                  <w:szCs w:val="22"/>
-                </w:rPr>
-                <w:t>4.</w:t>
-              </w:r>
-              <w:r>
-                <w:rPr>
-                  <w:sz w:val="22"/>
-                  <w:szCs w:val="22"/>
-                </w:rPr>
-                <w:t>9</w:t>
-              </w:r>
-            </w:ins>
-            <w:del w:id="43" w:author="Palacherla, Susmitha C" w:date="2023-02-10T16:34:00Z">
-              <w:r>
-                <w:rPr>
-                  <w:sz w:val="22"/>
-                  <w:szCs w:val="22"/>
-                </w:rPr>
-                <w:delText>IQS-QN-TDL-</w:delText>
-              </w:r>
-              <w:r>
-                <w:rPr>
-                  <w:sz w:val="22"/>
-                  <w:szCs w:val="22"/>
-                </w:rPr>
-                <w:delText>4.</w:delText>
-              </w:r>
-              <w:r>
-                <w:rPr>
-                  <w:sz w:val="22"/>
-                  <w:szCs w:val="22"/>
-                </w:rPr>
-                <w:delText>8</w:delText>
-              </w:r>
-            </w:del>
+            <w:r>
+              <w:rPr>
+                <w:sz w:val="22"/>
+                <w:szCs w:val="22"/>
+              </w:rPr>
+              <w:t>IQS-QN-TDL-</w:t>
+            </w:r>
+            <w:r>
+              <w:rPr>
+                <w:sz w:val="22"/>
+                <w:szCs w:val="22"/>
+              </w:rPr>
+              <w:t>4.</w:t>
+            </w:r>
+            <w:r>
+              <w:rPr>
+                <w:sz w:val="22"/>
+                <w:szCs w:val="22"/>
+              </w:rPr>
+              <w:t>9</w:t>
+            </w:r>
           </w:p>
         </w:tc>
         <w:tc>
@@ -5453,54 +5462,27 @@
                 <w:szCs w:val="22"/>
               </w:rPr>
             </w:pPr>
-            <w:ins w:id="44" w:author="Palacherla, Susmitha C" w:date="2023-02-10T16:34:00Z">
-              <w:r>
-                <w:rPr>
-                  <w:sz w:val="22"/>
-                  <w:szCs w:val="22"/>
-                </w:rPr>
-                <w:t>IQS-QN-TDL-</w:t>
-              </w:r>
-              <w:r>
-                <w:rPr>
-                  <w:sz w:val="22"/>
-                  <w:szCs w:val="22"/>
-                </w:rPr>
-                <w:t>4.</w:t>
-              </w:r>
-            </w:ins>
-            <w:ins w:id="45" w:author="Palacherla, Susmitha C" w:date="2023-02-10T16:35:00Z">
-              <w:r>
-                <w:rPr>
-                  <w:sz w:val="22"/>
-                  <w:szCs w:val="22"/>
-                </w:rPr>
-                <w:t>10</w:t>
-              </w:r>
-            </w:ins>
-            <w:del w:id="46" w:author="Palacherla, Susmitha C" w:date="2023-02-10T16:34:00Z">
-              <w:r>
-                <w:rPr>
-                  <w:sz w:val="22"/>
-                  <w:szCs w:val="22"/>
-                </w:rPr>
-                <w:delText>IQS-QN-TDL-</w:delText>
-              </w:r>
-              <w:r>
-                <w:rPr>
-                  <w:sz w:val="22"/>
-                  <w:szCs w:val="22"/>
-                </w:rPr>
-                <w:delText>4.</w:delText>
-              </w:r>
-              <w:r>
-                <w:rPr>
-                  <w:sz w:val="22"/>
-                  <w:szCs w:val="22"/>
-                </w:rPr>
-                <w:delText>9</w:delText>
-              </w:r>
-            </w:del>
+            <w:r>
+              <w:rPr>
+                <w:sz w:val="22"/>
+                <w:szCs w:val="22"/>
+              </w:rPr>
+              <w:t>IQS-QN-TDL-</w:t>
+            </w:r>
+            <w:r>
+              <w:rPr>
+                <w:sz w:val="22"/>
+                <w:szCs w:val="22"/>
+              </w:rPr>
+              <w:t>4.</w:t>
+            </w:r>
+            <w:r>
+              <w:rPr>
+                <w:sz w:val="22"/>
+                <w:szCs w:val="22"/>
+              </w:rPr>
+              <w:t>10</w:t>
+            </w:r>
           </w:p>
         </w:tc>
         <w:tc>
@@ -7558,6 +7540,186 @@
               </w:rPr>
               <w:t>NA</w:t>
             </w:r>
+          </w:p>
+        </w:tc>
+      </w:tr>
+      <w:tr>
+        <w:tblPrEx>
+          <w:tblBorders>
+            <w:top w:val="double" w:sz="4" w:space="0" w:color="auto"/>
+            <w:left w:val="double" w:sz="4" w:space="0" w:color="auto"/>
+            <w:bottom w:val="double" w:sz="4" w:space="0" w:color="auto"/>
+            <w:right w:val="double" w:sz="4" w:space="0" w:color="auto"/>
+            <w:insideH w:val="single" w:sz="6" w:space="0" w:color="auto"/>
+            <w:insideV w:val="single" w:sz="6" w:space="0" w:color="auto"/>
+          </w:tblBorders>
+        </w:tblPrEx>
+        <w:trPr>
+          <w:gridBefore w:val="1"/>
+          <w:wBefore w:w="10" w:type="dxa"/>
+          <w:cantSplit/>
+          <w:ins w:id="31" w:author="Palacherla, Susmitha C" w:date="2023-05-03T16:58:00Z"/>
+        </w:trPr>
+        <w:tc>
+          <w:tcPr>
+            <w:tcW w:w="1497" w:type="dxa"/>
+          </w:tcPr>
+          <w:p>
+            <w:pPr>
+              <w:rPr>
+                <w:ins w:id="32" w:author="Palacherla, Susmitha C" w:date="2023-05-03T16:58:00Z"/>
+                <w:sz w:val="22"/>
+                <w:szCs w:val="22"/>
+              </w:rPr>
+            </w:pPr>
+            <w:ins w:id="33" w:author="Palacherla, Susmitha C" w:date="2023-05-03T16:58:00Z">
+              <w:r>
+                <w:rPr>
+                  <w:sz w:val="22"/>
+                  <w:szCs w:val="22"/>
+                </w:rPr>
+                <w:t>IQS-QN-TDL-7.3</w:t>
+              </w:r>
+            </w:ins>
+          </w:p>
+        </w:tc>
+        <w:tc>
+          <w:tcPr>
+            <w:tcW w:w="3363" w:type="dxa"/>
+            <w:gridSpan w:val="2"/>
+          </w:tcPr>
+          <w:p>
+            <w:pPr>
+              <w:rPr>
+                <w:ins w:id="34" w:author="Palacherla, Susmitha C" w:date="2023-05-03T16:58:00Z"/>
+                <w:sz w:val="22"/>
+                <w:szCs w:val="22"/>
+              </w:rPr>
+            </w:pPr>
+            <w:ins w:id="35" w:author="Palacherla, Susmitha C" w:date="2023-05-03T16:59:00Z">
+              <w:r>
+                <w:rPr>
+                  <w:sz w:val="22"/>
+                  <w:szCs w:val="22"/>
+                </w:rPr>
+                <w:t>Feedback url and text</w:t>
+              </w:r>
+            </w:ins>
+          </w:p>
+        </w:tc>
+        <w:tc>
+          <w:tcPr>
+            <w:tcW w:w="4500" w:type="dxa"/>
+          </w:tcPr>
+          <w:p>
+            <w:pPr>
+              <w:rPr>
+                <w:ins w:id="36" w:author="Palacherla, Susmitha C" w:date="2023-05-03T16:59:00Z"/>
+                <w:sz w:val="22"/>
+                <w:szCs w:val="22"/>
+              </w:rPr>
+            </w:pPr>
+            <w:ins w:id="37" w:author="Palacherla, Susmitha C" w:date="2023-05-03T16:59:00Z">
+              <w:r>
+                <w:rPr>
+                  <w:sz w:val="22"/>
+                  <w:szCs w:val="22"/>
+                </w:rPr>
+                <w:t>Should display for supervisors in these statuses</w:t>
+              </w:r>
+            </w:ins>
+          </w:p>
+          <w:p>
+            <w:pPr>
+              <w:rPr>
+                <w:ins w:id="38" w:author="Palacherla, Susmitha C" w:date="2023-05-03T16:58:00Z"/>
+                <w:sz w:val="22"/>
+                <w:szCs w:val="22"/>
+              </w:rPr>
+            </w:pPr>
+            <w:ins w:id="39" w:author="Palacherla, Susmitha C" w:date="2023-05-03T17:00:00Z">
+              <w:r>
+                <w:rPr>
+                  <w:sz w:val="22"/>
+                  <w:szCs w:val="22"/>
+                  <w:rPrChange w:id="40" w:author="Palacherla, Susmitha C" w:date="2023-05-03T17:00:00Z">
+                    <w:rPr>
+                      <w:rStyle w:val="ui-provider"/>
+                    </w:rPr>
+                  </w:rPrChange>
+                </w:rPr>
+                <w:t>Pending Supervisor Review</w:t>
+              </w:r>
+              <w:r>
+                <w:rPr>
+                  <w:sz w:val="22"/>
+                  <w:szCs w:val="22"/>
+                  <w:rPrChange w:id="41" w:author="Palacherla, Susmitha C" w:date="2023-05-03T17:00:00Z">
+                    <w:rPr/>
+                  </w:rPrChange>
+                </w:rPr>
+                <w:br/>
+              </w:r>
+              <w:r>
+                <w:rPr>
+                  <w:sz w:val="22"/>
+                  <w:szCs w:val="22"/>
+                  <w:rPrChange w:id="42" w:author="Palacherla, Susmitha C" w:date="2023-05-03T17:00:00Z">
+                    <w:rPr>
+                      <w:rStyle w:val="ui-provider"/>
+                    </w:rPr>
+                  </w:rPrChange>
+                </w:rPr>
+                <w:t>Pending Follow-up Preparation</w:t>
+              </w:r>
+            </w:ins>
+          </w:p>
+        </w:tc>
+        <w:tc>
+          <w:tcPr>
+            <w:tcW w:w="1677" w:type="dxa"/>
+          </w:tcPr>
+          <w:p>
+            <w:pPr>
+              <w:rPr>
+                <w:ins w:id="43" w:author="Palacherla, Susmitha C" w:date="2023-05-03T16:58:00Z"/>
+                <w:sz w:val="22"/>
+                <w:szCs w:val="22"/>
+              </w:rPr>
+            </w:pPr>
+            <w:ins w:id="44" w:author="Palacherla, Susmitha C" w:date="2023-05-03T17:00:00Z">
+              <w:r>
+                <w:rPr>
+                  <w:sz w:val="22"/>
+                  <w:szCs w:val="22"/>
+                </w:rPr>
+                <w:t>Y</w:t>
+              </w:r>
+            </w:ins>
+          </w:p>
+        </w:tc>
+        <w:tc>
+          <w:tcPr>
+            <w:tcW w:w="1980" w:type="dxa"/>
+            <w:gridSpan w:val="2"/>
+          </w:tcPr>
+          <w:p>
+            <w:pPr>
+              <w:rPr>
+                <w:ins w:id="45" w:author="Palacherla, Susmitha C" w:date="2023-05-03T16:58:00Z"/>
+                <w:sz w:val="22"/>
+                <w:szCs w:val="22"/>
+              </w:rPr>
+            </w:pPr>
+            <w:ins w:id="46" w:author="Palacherla, Susmitha C" w:date="2023-05-03T17:00:00Z">
+              <w:r>
+                <w:rPr>
+                  <w:sz w:val="22"/>
+                  <w:szCs w:val="22"/>
+                </w:rPr>
+                <w:t>Pass</w:t>
+              </w:r>
+            </w:ins>
           </w:p>
         </w:tc>
       </w:tr>
@@ -8826,20 +8988,20 @@
                 <w:rFonts w:ascii="Arial" w:hAnsi="Arial" w:cs="Arial"/>
               </w:rPr>
             </w:pPr>
-            <w:del w:id="47" w:author="Palacherla, Susmitha C" w:date="2023-02-10T16:35:00Z">
+            <w:del w:id="47" w:author="Palacherla, Susmitha C" w:date="2023-05-03T17:00:00Z">
               <w:r>
                 <w:rPr>
                   <w:rFonts w:ascii="Arial" w:hAnsi="Arial" w:cs="Arial"/>
                 </w:rPr>
-                <w:delText>4/6/2022</w:delText>
+                <w:delText>2/10/2023</w:delText>
               </w:r>
             </w:del>
-            <w:ins w:id="48" w:author="Palacherla, Susmitha C" w:date="2023-02-10T16:35:00Z">
+            <w:ins w:id="48" w:author="Palacherla, Susmitha C" w:date="2023-05-03T17:00:00Z">
               <w:r>
                 <w:rPr>
                   <w:rFonts w:ascii="Arial" w:hAnsi="Arial" w:cs="Arial"/>
                 </w:rPr>
-                <w:t>2/10/2023</w:t>
+                <w:t>5/3/2023</w:t>
               </w:r>
             </w:ins>
           </w:p>
@@ -9025,6 +9187,7 @@
                 <w:b/>
                 <w:color w:val="FFFFFF"/>
               </w:rPr>
+              <w:lastRenderedPageBreak/>
               <w:t xml:space="preserve">Quality Other </w:t>
             </w:r>
             <w:r>
@@ -10255,6 +10418,7 @@
           <w:rFonts w:ascii="Arial" w:hAnsi="Arial" w:cs="Arial"/>
           <w:b/>
         </w:rPr>
+        <w:lastRenderedPageBreak/>
         <w:t xml:space="preserve"> </w:t>
       </w:r>
       <w:r>
@@ -12912,6 +13076,7 @@
                 <w:sz w:val="19"/>
                 <w:szCs w:val="19"/>
               </w:rPr>
+              <w:lastRenderedPageBreak/>
               <w:t>SELECT</w:t>
             </w:r>
             <w:r>
@@ -14853,7 +15018,6 @@
                 <w:sz w:val="19"/>
                 <w:szCs w:val="19"/>
               </w:rPr>
-              <w:lastRenderedPageBreak/>
               <w:t>*/</w:t>
             </w:r>
           </w:p>
@@ -14950,7 +15114,7 @@
       <w:rPr>
         <w:noProof/>
       </w:rPr>
-      <w:t>2/10/2023</w:t>
+      <w:t>5/3/2023</w:t>
     </w:r>
     <w:r>
       <w:fldChar w:fldCharType="end"/>
@@ -17591,6 +17755,11 @@
     <w:semiHidden/>
     <w:rsid w:val="007D5F91"/>
   </w:style>
+  <w:style w:type="character" w:customStyle="1" w:styleId="ui-provider">
+    <w:name w:val="ui-provider"/>
+    <w:basedOn w:val="DefaultParagraphFont"/>
+    <w:rsid w:val="00F15084"/>
+  </w:style>
 </w:styles>
 </file>
 

</xml_diff>